<commit_message>
Added sprint 2 retrospective study diary
</commit_message>
<xml_diff>
--- a/doc/g03.docx
+++ b/doc/g03.docx
@@ -116,14 +116,13 @@
         <w:rPr>
           <w:lang w:val="en-US"/>
         </w:rPr>
-        <w:t xml:space="preserve">ct </w:t>
-      </w:r>
-      <w:proofErr w:type="spellStart"/>
+        <w:t>ct plan</w:t>
+      </w:r>
       <w:r>
         <w:rPr>
           <w:lang w:val="en-US"/>
         </w:rPr>
-        <w:t>plan</w:t>
+        <w:t xml:space="preserve"> </w:t>
       </w:r>
       <w:r>
         <w:rPr>
@@ -135,14 +134,13 @@
         <w:rPr>
           <w:lang w:val="en-US"/>
         </w:rPr>
-        <w:t>study</w:t>
-      </w:r>
-      <w:proofErr w:type="spellEnd"/>
+        <w:t xml:space="preserve"> </w:t>
+      </w:r>
       <w:r>
         <w:rPr>
           <w:lang w:val="en-US"/>
         </w:rPr>
-        <w:t xml:space="preserve"> diary</w:t>
+        <w:t>study diary</w:t>
       </w:r>
     </w:p>
     <w:p>
@@ -196,7 +194,7 @@
         <w:rPr>
           <w:lang w:val="en-US"/>
         </w:rPr>
-        <w:t>1</w:t>
+        <w:t>3</w:t>
       </w:r>
     </w:p>
     <w:p>
@@ -868,7 +866,7 @@
                 <w:noProof/>
                 <w:lang w:val="fi-FI"/>
               </w:rPr>
-              <w:t>19.2.2018 19:14</w:t>
+              <w:t>11.3.2018 16:09</w:t>
             </w:r>
             <w:r>
               <w:rPr>
@@ -1333,11 +1331,17 @@
           <w:p>
             <w:pPr>
               <w:pStyle w:val="Leipteksti1"/>
-              <w:ind w:left="0"/>
-              <w:rPr>
-                <w:lang w:val="en-GB"/>
-              </w:rPr>
-            </w:pPr>
+              <w:ind w:left="-43"/>
+              <w:rPr>
+                <w:lang w:val="fi-FI"/>
+              </w:rPr>
+            </w:pPr>
+            <w:r>
+              <w:rPr>
+                <w:lang w:val="fi-FI"/>
+              </w:rPr>
+              <w:t>1.3</w:t>
+            </w:r>
           </w:p>
         </w:tc>
         <w:tc>
@@ -1349,9 +1353,15 @@
               <w:pStyle w:val="Leipteksti1"/>
               <w:ind w:left="0"/>
               <w:rPr>
-                <w:lang w:val="en-GB"/>
-              </w:rPr>
-            </w:pPr>
+                <w:lang w:val="fi-FI"/>
+              </w:rPr>
+            </w:pPr>
+            <w:r>
+              <w:rPr>
+                <w:lang w:val="fi-FI"/>
+              </w:rPr>
+              <w:t>11.3.2018</w:t>
+            </w:r>
           </w:p>
         </w:tc>
         <w:tc>
@@ -1363,9 +1373,15 @@
               <w:pStyle w:val="Leipteksti1"/>
               <w:ind w:left="0"/>
               <w:rPr>
-                <w:lang w:val="en-GB"/>
-              </w:rPr>
-            </w:pPr>
+                <w:lang w:val="fi-FI"/>
+              </w:rPr>
+            </w:pPr>
+            <w:r>
+              <w:rPr>
+                <w:lang w:val="fi-FI"/>
+              </w:rPr>
+              <w:t>Lassi R.</w:t>
+            </w:r>
           </w:p>
         </w:tc>
         <w:tc>
@@ -1376,10 +1392,10 @@
             <w:pPr>
               <w:pStyle w:val="Leipteksti1"/>
               <w:ind w:left="0"/>
-              <w:rPr>
-                <w:lang w:val="en-GB"/>
-              </w:rPr>
-            </w:pPr>
+            </w:pPr>
+            <w:r>
+              <w:t>Added sprint 2 study diary</w:t>
+            </w:r>
           </w:p>
         </w:tc>
       </w:tr>
@@ -1391,7 +1407,7 @@
           <w:p>
             <w:pPr>
               <w:pStyle w:val="Leipteksti1"/>
-              <w:ind w:left="-43"/>
+              <w:ind w:left="0"/>
               <w:rPr>
                 <w:lang w:val="en-GB"/>
               </w:rPr>
@@ -1594,7 +1610,6 @@
             <w:pPr>
               <w:pStyle w:val="Leipteksti1"/>
               <w:ind w:left="0"/>
-              <w:jc w:val="left"/>
               <w:rPr>
                 <w:lang w:val="en-GB"/>
               </w:rPr>
@@ -1653,6 +1668,7 @@
             <w:pPr>
               <w:pStyle w:val="Leipteksti1"/>
               <w:ind w:left="0"/>
+              <w:jc w:val="left"/>
               <w:rPr>
                 <w:lang w:val="en-GB"/>
               </w:rPr>
@@ -1848,6 +1864,64 @@
           </w:p>
         </w:tc>
       </w:tr>
+      <w:tr>
+        <w:tc>
+          <w:tcPr>
+            <w:tcW w:w="993" w:type="dxa"/>
+          </w:tcPr>
+          <w:p>
+            <w:pPr>
+              <w:pStyle w:val="Leipteksti1"/>
+              <w:ind w:left="-43"/>
+              <w:rPr>
+                <w:lang w:val="en-GB"/>
+              </w:rPr>
+            </w:pPr>
+          </w:p>
+        </w:tc>
+        <w:tc>
+          <w:tcPr>
+            <w:tcW w:w="1559" w:type="dxa"/>
+          </w:tcPr>
+          <w:p>
+            <w:pPr>
+              <w:pStyle w:val="Leipteksti1"/>
+              <w:ind w:left="0"/>
+              <w:rPr>
+                <w:lang w:val="en-GB"/>
+              </w:rPr>
+            </w:pPr>
+          </w:p>
+        </w:tc>
+        <w:tc>
+          <w:tcPr>
+            <w:tcW w:w="1843" w:type="dxa"/>
+          </w:tcPr>
+          <w:p>
+            <w:pPr>
+              <w:pStyle w:val="Leipteksti1"/>
+              <w:ind w:left="0"/>
+              <w:rPr>
+                <w:lang w:val="en-GB"/>
+              </w:rPr>
+            </w:pPr>
+          </w:p>
+        </w:tc>
+        <w:tc>
+          <w:tcPr>
+            <w:tcW w:w="3856" w:type="dxa"/>
+          </w:tcPr>
+          <w:p>
+            <w:pPr>
+              <w:pStyle w:val="Leipteksti1"/>
+              <w:ind w:left="0"/>
+              <w:rPr>
+                <w:lang w:val="en-GB"/>
+              </w:rPr>
+            </w:pPr>
+          </w:p>
+        </w:tc>
+      </w:tr>
     </w:tbl>
     <w:p>
       <w:pPr>
@@ -3456,6 +3530,7 @@
           <w:noProof/>
           <w:lang w:val="en-GB" w:eastAsia="en-GB"/>
         </w:rPr>
+        <w:lastRenderedPageBreak/>
         <w:t>3.2.1</w:t>
       </w:r>
       <w:r>
@@ -3538,7 +3613,6 @@
           <w:noProof/>
           <w:lang w:val="en-GB" w:eastAsia="en-GB"/>
         </w:rPr>
-        <w:lastRenderedPageBreak/>
         <w:t>3.3</w:t>
       </w:r>
       <w:r>
@@ -4314,56 +4388,34 @@
         <w:rPr>
           <w:b/>
         </w:rPr>
-        <w:t xml:space="preserve">Lassi </w:t>
-      </w:r>
-      <w:proofErr w:type="spellStart"/>
-      <w:r>
+        <w:t>Lassi Rintala</w:t>
+      </w:r>
+    </w:p>
+    <w:p>
+      <w:pPr>
+        <w:pStyle w:val="Leipteksti1"/>
+      </w:pPr>
+    </w:p>
+    <w:p>
+      <w:pPr>
+        <w:pStyle w:val="Leipteksti1"/>
+      </w:pPr>
+      <w:r>
+        <w:t>Development team:</w:t>
+      </w:r>
+    </w:p>
+    <w:p>
+      <w:pPr>
+        <w:pStyle w:val="Leipteksti1"/>
         <w:rPr>
           <w:b/>
         </w:rPr>
-        <w:t>Rintala</w:t>
-      </w:r>
-      <w:proofErr w:type="spellEnd"/>
-    </w:p>
-    <w:p>
-      <w:pPr>
-        <w:pStyle w:val="Leipteksti1"/>
-      </w:pPr>
-    </w:p>
-    <w:p>
-      <w:pPr>
-        <w:pStyle w:val="Leipteksti1"/>
-      </w:pPr>
-      <w:r>
-        <w:t>Development team:</w:t>
-      </w:r>
-    </w:p>
-    <w:p>
-      <w:pPr>
-        <w:pStyle w:val="Leipteksti1"/>
+      </w:pPr>
+      <w:r>
         <w:rPr>
           <w:b/>
         </w:rPr>
-      </w:pPr>
-      <w:r>
-        <w:rPr>
-          <w:b/>
-        </w:rPr>
-        <w:t xml:space="preserve">Lassi </w:t>
-      </w:r>
-      <w:proofErr w:type="spellStart"/>
-      <w:r>
-        <w:rPr>
-          <w:b/>
-        </w:rPr>
-        <w:t>Rintala</w:t>
-      </w:r>
-      <w:proofErr w:type="spellEnd"/>
-      <w:r>
-        <w:rPr>
-          <w:b/>
-        </w:rPr>
-        <w:t xml:space="preserve"> (Scrum master for sprint</w:t>
+        <w:t>Lassi Rintala (Scrum master for sprint</w:t>
       </w:r>
       <w:r>
         <w:rPr>
@@ -4493,6 +4545,12 @@
         <w:t>Mäkinen</w:t>
       </w:r>
       <w:proofErr w:type="spellEnd"/>
+      <w:r>
+        <w:rPr>
+          <w:b/>
+        </w:rPr>
+        <w:t xml:space="preserve"> (Scrum master for sprint 3)</w:t>
+      </w:r>
     </w:p>
     <w:p>
       <w:pPr>
@@ -4577,11 +4635,19 @@
           <w:b/>
         </w:rPr>
       </w:pPr>
+      <w:proofErr w:type="spellStart"/>
       <w:r>
         <w:rPr>
           <w:b/>
         </w:rPr>
-        <w:t xml:space="preserve">Vili </w:t>
+        <w:t>Vili</w:t>
+      </w:r>
+      <w:proofErr w:type="spellEnd"/>
+      <w:r>
+        <w:rPr>
+          <w:b/>
+        </w:rPr>
+        <w:t xml:space="preserve"> </w:t>
       </w:r>
       <w:proofErr w:type="spellStart"/>
       <w:r>
@@ -4591,6 +4657,12 @@
         <w:t>Saura</w:t>
       </w:r>
       <w:proofErr w:type="spellEnd"/>
+      <w:r>
+        <w:rPr>
+          <w:b/>
+        </w:rPr>
+        <w:t xml:space="preserve"> (Scrum master for sprint 4)</w:t>
+      </w:r>
     </w:p>
     <w:p>
       <w:pPr>
@@ -4645,6 +4717,7 @@
         </w:numPr>
       </w:pPr>
       <w:r>
+        <w:lastRenderedPageBreak/>
         <w:t>Specific fields of interest: Game Design, Unity</w:t>
       </w:r>
     </w:p>
@@ -4693,7 +4766,6 @@
         </w:numPr>
       </w:pPr>
       <w:r>
-        <w:lastRenderedPageBreak/>
         <w:t xml:space="preserve">Email: </w:t>
       </w:r>
       <w:hyperlink r:id="rId11" w:history="1">
@@ -4780,7 +4852,13 @@
         <w:pStyle w:val="Leipteksti1"/>
       </w:pPr>
       <w:r>
-        <w:t>Milestone 2: End of sprint 2, requirements 4-6 done</w:t>
+        <w:t>Milestone 2: End of sprint 2, requirements 4-6</w:t>
+      </w:r>
+      <w:r>
+        <w:t xml:space="preserve"> and 10</w:t>
+      </w:r>
+      <w:r>
+        <w:t xml:space="preserve"> done</w:t>
       </w:r>
     </w:p>
     <w:p>
@@ -4796,7 +4874,13 @@
         <w:pStyle w:val="Leipteksti1"/>
       </w:pPr>
       <w:r>
-        <w:t>Milestone 4: End of sprint 4, requirements 10 done + polishing the game</w:t>
+        <w:t xml:space="preserve">Milestone 4: </w:t>
+      </w:r>
+      <w:r>
+        <w:t>End of sprint 4,</w:t>
+      </w:r>
+      <w:r>
+        <w:t xml:space="preserve"> polishing the game</w:t>
       </w:r>
     </w:p>
     <w:p>
@@ -5024,6 +5108,40 @@
       </w:r>
       <w:r>
         <w:t xml:space="preserve"> </w:t>
+      </w:r>
+    </w:p>
+    <w:p>
+      <w:pPr>
+        <w:pStyle w:val="Leipteksti1"/>
+        <w:numPr>
+          <w:ilvl w:val="1"/>
+          <w:numId w:val="17"/>
+        </w:numPr>
+      </w:pPr>
+      <w:proofErr w:type="spellStart"/>
+      <w:r>
+        <w:t>Samu</w:t>
+      </w:r>
+      <w:proofErr w:type="spellEnd"/>
+      <w:r>
+        <w:t xml:space="preserve"> scrum master for sprint 3</w:t>
+      </w:r>
+    </w:p>
+    <w:p>
+      <w:pPr>
+        <w:pStyle w:val="Leipteksti1"/>
+        <w:numPr>
+          <w:ilvl w:val="1"/>
+          <w:numId w:val="17"/>
+        </w:numPr>
+      </w:pPr>
+      <w:proofErr w:type="spellStart"/>
+      <w:r>
+        <w:t>Vili</w:t>
+      </w:r>
+      <w:proofErr w:type="spellEnd"/>
+      <w:r>
+        <w:t xml:space="preserve"> scrum master for sprint 4</w:t>
       </w:r>
     </w:p>
     <w:p>
@@ -5402,11 +5520,19 @@
                 <w:lang w:val="en-GB"/>
               </w:rPr>
             </w:pPr>
-            <w:r>
-              <w:rPr>
-                <w:lang w:val="en-GB"/>
-              </w:rPr>
-              <w:t xml:space="preserve">Vili </w:t>
+            <w:proofErr w:type="spellStart"/>
+            <w:r>
+              <w:rPr>
+                <w:lang w:val="en-GB"/>
+              </w:rPr>
+              <w:t>Vili</w:t>
+            </w:r>
+            <w:proofErr w:type="spellEnd"/>
+            <w:r>
+              <w:rPr>
+                <w:lang w:val="en-GB"/>
+              </w:rPr>
+              <w:t xml:space="preserve"> </w:t>
             </w:r>
             <w:proofErr w:type="spellStart"/>
             <w:r>
@@ -5614,7 +5740,6 @@
               <w:jc w:val="left"/>
             </w:pPr>
             <w:r>
-              <w:lastRenderedPageBreak/>
               <w:t>Telegram</w:t>
             </w:r>
           </w:p>
@@ -5829,16 +5954,8 @@
               <w:rPr>
                 <w:lang w:val="en-GB"/>
               </w:rPr>
-              <w:t xml:space="preserve">Lassi </w:t>
-            </w:r>
-            <w:proofErr w:type="spellStart"/>
-            <w:r>
-              <w:rPr>
-                <w:lang w:val="en-GB"/>
-              </w:rPr>
-              <w:t>Rintala</w:t>
-            </w:r>
-            <w:proofErr w:type="spellEnd"/>
+              <w:t>Lassi Rintala</w:t>
+            </w:r>
           </w:p>
         </w:tc>
         <w:tc>
@@ -6013,16 +6130,8 @@
               <w:rPr>
                 <w:lang w:val="en-GB"/>
               </w:rPr>
-              <w:t xml:space="preserve">Lassi </w:t>
-            </w:r>
-            <w:proofErr w:type="spellStart"/>
-            <w:r>
-              <w:rPr>
-                <w:lang w:val="en-GB"/>
-              </w:rPr>
-              <w:t>Rintala</w:t>
-            </w:r>
-            <w:proofErr w:type="spellEnd"/>
+              <w:t>Lassi Rintala</w:t>
+            </w:r>
           </w:p>
         </w:tc>
         <w:tc>
@@ -6804,12 +6913,23 @@
     </w:p>
     <w:p>
       <w:pPr>
+        <w:pStyle w:val="Leipteksti1"/>
+      </w:pPr>
+    </w:p>
+    <w:p>
+      <w:pPr>
+        <w:pStyle w:val="Leipteksti1"/>
+      </w:pPr>
+    </w:p>
+    <w:p>
+      <w:pPr>
         <w:pStyle w:val="Otsikko2"/>
       </w:pPr>
       <w:r>
         <w:rPr>
           <w:lang w:val="en-US"/>
         </w:rPr>
+        <w:lastRenderedPageBreak/>
         <w:tab/>
       </w:r>
       <w:bookmarkStart w:id="10" w:name="_Toc506831758"/>
@@ -6817,6 +6937,43 @@
         <w:t>Sprint 2</w:t>
       </w:r>
       <w:bookmarkEnd w:id="10"/>
+      <w:r>
+        <w:t xml:space="preserve"> </w:t>
+      </w:r>
+      <w:r>
+        <w:rPr>
+          <w:lang w:val="en-US"/>
+        </w:rPr>
+        <w:t>(</w:t>
+      </w:r>
+      <w:r>
+        <w:rPr>
+          <w:noProof/>
+          <w:lang w:val="en-US"/>
+        </w:rPr>
+        <w:t>Retrospective meeting Sunday 1</w:t>
+      </w:r>
+      <w:r>
+        <w:rPr>
+          <w:noProof/>
+          <w:lang w:val="en-US"/>
+        </w:rPr>
+        <w:t>1.3</w:t>
+      </w:r>
+      <w:r>
+        <w:rPr>
+          <w:noProof/>
+          <w:lang w:val="en-US"/>
+        </w:rPr>
+        <w:t>.2018</w:t>
+      </w:r>
+      <w:r>
+        <w:rPr>
+          <w:sz w:val="22"/>
+          <w:lang w:val="en-US"/>
+        </w:rPr>
+        <w:t>)</w:t>
+      </w:r>
     </w:p>
     <w:p>
       <w:pPr>
@@ -6831,7 +6988,6 @@
       <w:bookmarkStart w:id="11" w:name="_Toc506831759"/>
       <w:proofErr w:type="spellStart"/>
       <w:r>
-        <w:lastRenderedPageBreak/>
         <w:t>What</w:t>
       </w:r>
       <w:proofErr w:type="spellEnd"/>
@@ -6855,6 +7011,106 @@
     </w:p>
     <w:p>
       <w:pPr>
+        <w:pStyle w:val="Leipteksti1"/>
+        <w:numPr>
+          <w:ilvl w:val="0"/>
+          <w:numId w:val="17"/>
+        </w:numPr>
+        <w:rPr>
+          <w:lang w:val="fi-FI"/>
+        </w:rPr>
+      </w:pPr>
+      <w:proofErr w:type="spellStart"/>
+      <w:r>
+        <w:rPr>
+          <w:lang w:val="fi-FI"/>
+        </w:rPr>
+        <w:t>Work</w:t>
+      </w:r>
+      <w:proofErr w:type="spellEnd"/>
+      <w:r>
+        <w:rPr>
+          <w:lang w:val="fi-FI"/>
+        </w:rPr>
+        <w:t xml:space="preserve"> </w:t>
+      </w:r>
+      <w:proofErr w:type="spellStart"/>
+      <w:r>
+        <w:rPr>
+          <w:lang w:val="fi-FI"/>
+        </w:rPr>
+        <w:t>load</w:t>
+      </w:r>
+      <w:proofErr w:type="spellEnd"/>
+      <w:r>
+        <w:rPr>
+          <w:lang w:val="fi-FI"/>
+        </w:rPr>
+        <w:t xml:space="preserve"> </w:t>
+      </w:r>
+      <w:proofErr w:type="spellStart"/>
+      <w:r>
+        <w:rPr>
+          <w:lang w:val="fi-FI"/>
+        </w:rPr>
+        <w:t>distribution</w:t>
+      </w:r>
+      <w:proofErr w:type="spellEnd"/>
+    </w:p>
+    <w:p>
+      <w:pPr>
+        <w:pStyle w:val="Leipteksti1"/>
+        <w:numPr>
+          <w:ilvl w:val="0"/>
+          <w:numId w:val="17"/>
+        </w:numPr>
+        <w:rPr>
+          <w:lang w:val="fi-FI"/>
+        </w:rPr>
+      </w:pPr>
+      <w:proofErr w:type="spellStart"/>
+      <w:r>
+        <w:rPr>
+          <w:lang w:val="fi-FI"/>
+        </w:rPr>
+        <w:t>Meetings</w:t>
+      </w:r>
+      <w:proofErr w:type="spellEnd"/>
+    </w:p>
+    <w:p>
+      <w:pPr>
+        <w:pStyle w:val="Leipteksti1"/>
+        <w:numPr>
+          <w:ilvl w:val="0"/>
+          <w:numId w:val="17"/>
+        </w:numPr>
+        <w:rPr>
+          <w:lang w:val="fi-FI"/>
+        </w:rPr>
+      </w:pPr>
+      <w:r>
+        <w:rPr>
+          <w:lang w:val="fi-FI"/>
+        </w:rPr>
+        <w:t xml:space="preserve">Project </w:t>
+      </w:r>
+      <w:proofErr w:type="spellStart"/>
+      <w:r>
+        <w:rPr>
+          <w:lang w:val="fi-FI"/>
+        </w:rPr>
+        <w:t>work</w:t>
+      </w:r>
+      <w:proofErr w:type="spellEnd"/>
+      <w:r>
+        <w:rPr>
+          <w:lang w:val="fi-FI"/>
+        </w:rPr>
+        <w:t xml:space="preserve"> in general</w:t>
+      </w:r>
+    </w:p>
+    <w:p>
+      <w:pPr>
         <w:pStyle w:val="Otsikko3"/>
       </w:pPr>
       <w:bookmarkStart w:id="12" w:name="_Toc506831760"/>
@@ -6891,6 +7147,188 @@
     </w:p>
     <w:p>
       <w:pPr>
+        <w:pStyle w:val="Leipteksti1"/>
+        <w:numPr>
+          <w:ilvl w:val="0"/>
+          <w:numId w:val="17"/>
+        </w:numPr>
+        <w:rPr>
+          <w:lang w:val="fi-FI"/>
+        </w:rPr>
+      </w:pPr>
+      <w:r>
+        <w:rPr>
+          <w:lang w:val="fi-FI"/>
+        </w:rPr>
+        <w:t xml:space="preserve">Learning </w:t>
+      </w:r>
+      <w:proofErr w:type="spellStart"/>
+      <w:r>
+        <w:rPr>
+          <w:lang w:val="fi-FI"/>
+        </w:rPr>
+        <w:t>Unity</w:t>
+      </w:r>
+      <w:proofErr w:type="spellEnd"/>
+    </w:p>
+    <w:p>
+      <w:pPr>
+        <w:pStyle w:val="Leipteksti1"/>
+        <w:numPr>
+          <w:ilvl w:val="0"/>
+          <w:numId w:val="17"/>
+        </w:numPr>
+        <w:rPr>
+          <w:lang w:val="fi-FI"/>
+        </w:rPr>
+      </w:pPr>
+      <w:r>
+        <w:rPr>
+          <w:lang w:val="fi-FI"/>
+        </w:rPr>
+        <w:t xml:space="preserve">Technical </w:t>
+      </w:r>
+      <w:proofErr w:type="spellStart"/>
+      <w:r>
+        <w:rPr>
+          <w:lang w:val="fi-FI"/>
+        </w:rPr>
+        <w:t>difficulties</w:t>
+      </w:r>
+      <w:proofErr w:type="spellEnd"/>
+      <w:r>
+        <w:rPr>
+          <w:lang w:val="fi-FI"/>
+        </w:rPr>
+        <w:t xml:space="preserve"> </w:t>
+      </w:r>
+      <w:proofErr w:type="spellStart"/>
+      <w:r>
+        <w:rPr>
+          <w:lang w:val="fi-FI"/>
+        </w:rPr>
+        <w:t>with</w:t>
+      </w:r>
+      <w:proofErr w:type="spellEnd"/>
+      <w:r>
+        <w:rPr>
+          <w:lang w:val="fi-FI"/>
+        </w:rPr>
+        <w:t xml:space="preserve"> </w:t>
+      </w:r>
+      <w:proofErr w:type="spellStart"/>
+      <w:r>
+        <w:rPr>
+          <w:lang w:val="fi-FI"/>
+        </w:rPr>
+        <w:t>Unity</w:t>
+      </w:r>
+      <w:proofErr w:type="spellEnd"/>
+      <w:r>
+        <w:rPr>
+          <w:lang w:val="fi-FI"/>
+        </w:rPr>
+        <w:t xml:space="preserve"> </w:t>
+      </w:r>
+      <w:proofErr w:type="spellStart"/>
+      <w:r>
+        <w:rPr>
+          <w:lang w:val="fi-FI"/>
+        </w:rPr>
+        <w:t>editor</w:t>
+      </w:r>
+      <w:proofErr w:type="spellEnd"/>
+    </w:p>
+    <w:p>
+      <w:pPr>
+        <w:pStyle w:val="Leipteksti1"/>
+        <w:numPr>
+          <w:ilvl w:val="0"/>
+          <w:numId w:val="17"/>
+        </w:numPr>
+        <w:rPr>
+          <w:lang w:val="fi-FI"/>
+        </w:rPr>
+      </w:pPr>
+      <w:proofErr w:type="spellStart"/>
+      <w:r>
+        <w:rPr>
+          <w:lang w:val="fi-FI"/>
+        </w:rPr>
+        <w:t>Overlapping</w:t>
+      </w:r>
+      <w:proofErr w:type="spellEnd"/>
+      <w:r>
+        <w:rPr>
+          <w:lang w:val="fi-FI"/>
+        </w:rPr>
+        <w:t xml:space="preserve"> </w:t>
+      </w:r>
+      <w:proofErr w:type="spellStart"/>
+      <w:r>
+        <w:rPr>
+          <w:lang w:val="fi-FI"/>
+        </w:rPr>
+        <w:t>work</w:t>
+      </w:r>
+      <w:proofErr w:type="spellEnd"/>
+    </w:p>
+    <w:p>
+      <w:pPr>
+        <w:pStyle w:val="Leipteksti1"/>
+        <w:numPr>
+          <w:ilvl w:val="0"/>
+          <w:numId w:val="17"/>
+        </w:numPr>
+        <w:rPr>
+          <w:lang w:val="fi-FI"/>
+        </w:rPr>
+      </w:pPr>
+      <w:proofErr w:type="spellStart"/>
+      <w:r>
+        <w:rPr>
+          <w:lang w:val="fi-FI"/>
+        </w:rPr>
+        <w:t>Scaling</w:t>
+      </w:r>
+      <w:proofErr w:type="spellEnd"/>
+      <w:r>
+        <w:rPr>
+          <w:lang w:val="fi-FI"/>
+        </w:rPr>
+        <w:t xml:space="preserve"> </w:t>
+      </w:r>
+      <w:proofErr w:type="spellStart"/>
+      <w:r>
+        <w:rPr>
+          <w:lang w:val="fi-FI"/>
+        </w:rPr>
+        <w:t>issues</w:t>
+      </w:r>
+      <w:proofErr w:type="spellEnd"/>
+      <w:r>
+        <w:rPr>
+          <w:lang w:val="fi-FI"/>
+        </w:rPr>
+        <w:t xml:space="preserve"> </w:t>
+      </w:r>
+      <w:proofErr w:type="spellStart"/>
+      <w:r>
+        <w:rPr>
+          <w:lang w:val="fi-FI"/>
+        </w:rPr>
+        <w:t>with</w:t>
+      </w:r>
+      <w:proofErr w:type="spellEnd"/>
+      <w:r>
+        <w:rPr>
+          <w:lang w:val="fi-FI"/>
+        </w:rPr>
+        <w:t xml:space="preserve"> GUI</w:t>
+      </w:r>
+    </w:p>
+    <w:p>
+      <w:pPr>
         <w:pStyle w:val="Otsikko3"/>
         <w:rPr>
           <w:lang w:val="en-US"/>
@@ -6916,6 +7354,47 @@
         <w:t>ngs</w:t>
       </w:r>
       <w:bookmarkEnd w:id="13"/>
+    </w:p>
+    <w:p>
+      <w:pPr>
+        <w:pStyle w:val="Leipteksti1"/>
+        <w:numPr>
+          <w:ilvl w:val="0"/>
+          <w:numId w:val="17"/>
+        </w:numPr>
+      </w:pPr>
+      <w:r>
+        <w:t>More about Unity</w:t>
+      </w:r>
+    </w:p>
+    <w:p>
+      <w:pPr>
+        <w:pStyle w:val="Leipteksti1"/>
+        <w:numPr>
+          <w:ilvl w:val="0"/>
+          <w:numId w:val="17"/>
+        </w:numPr>
+      </w:pPr>
+      <w:r>
+        <w:t>Teamwork</w:t>
+      </w:r>
+    </w:p>
+    <w:p>
+      <w:pPr>
+        <w:pStyle w:val="Leipteksti1"/>
+        <w:numPr>
+          <w:ilvl w:val="0"/>
+          <w:numId w:val="17"/>
+        </w:numPr>
+      </w:pPr>
+      <w:proofErr w:type="spellStart"/>
+      <w:r>
+        <w:t>Agilefant</w:t>
+      </w:r>
+      <w:proofErr w:type="spellEnd"/>
+      <w:r>
+        <w:t xml:space="preserve"> was utilized better this sprint</w:t>
+      </w:r>
     </w:p>
     <w:p>
       <w:pPr>
@@ -6949,6 +7428,231 @@
     </w:p>
     <w:p>
       <w:pPr>
+        <w:pStyle w:val="Leipteksti1"/>
+        <w:numPr>
+          <w:ilvl w:val="0"/>
+          <w:numId w:val="17"/>
+        </w:numPr>
+      </w:pPr>
+      <w:r>
+        <w:t xml:space="preserve">Scrum master for sprint 3 will be </w:t>
+      </w:r>
+      <w:proofErr w:type="spellStart"/>
+      <w:r>
+        <w:t>Samu</w:t>
+      </w:r>
+      <w:proofErr w:type="spellEnd"/>
+    </w:p>
+    <w:p>
+      <w:pPr>
+        <w:pStyle w:val="Leipteksti1"/>
+        <w:numPr>
+          <w:ilvl w:val="0"/>
+          <w:numId w:val="17"/>
+        </w:numPr>
+      </w:pPr>
+      <w:r>
+        <w:t>Potentially changing the game theme from jungle to something else</w:t>
+      </w:r>
+    </w:p>
+    <w:p>
+      <w:pPr>
+        <w:pStyle w:val="Leipteksti1"/>
+        <w:numPr>
+          <w:ilvl w:val="0"/>
+          <w:numId w:val="17"/>
+        </w:numPr>
+      </w:pPr>
+      <w:r>
+        <w:t>Moved requirement 10 to sprint 2, so sprint 4 is reserved only for polishing the game</w:t>
+      </w:r>
+    </w:p>
+    <w:p>
+      <w:pPr>
+        <w:pStyle w:val="Leipteksti1"/>
+      </w:pPr>
+    </w:p>
+    <w:p>
+      <w:pPr>
+        <w:pStyle w:val="Leipteksti1"/>
+      </w:pPr>
+    </w:p>
+    <w:p>
+      <w:pPr>
+        <w:pStyle w:val="Otsikko2"/>
+      </w:pPr>
+      <w:r>
+        <w:rPr>
+          <w:lang w:val="en-US"/>
+        </w:rPr>
+        <w:tab/>
+      </w:r>
+      <w:r>
+        <w:t xml:space="preserve">Sprint </w:t>
+      </w:r>
+      <w:r>
+        <w:t>3</w:t>
+      </w:r>
+    </w:p>
+    <w:p>
+      <w:pPr>
+        <w:pStyle w:val="Leipteksti1"/>
+        <w:ind w:left="1304"/>
+      </w:pPr>
+    </w:p>
+    <w:p>
+      <w:pPr>
+        <w:pStyle w:val="Otsikko3"/>
+      </w:pPr>
+      <w:proofErr w:type="spellStart"/>
+      <w:r>
+        <w:t>What</w:t>
+      </w:r>
+      <w:proofErr w:type="spellEnd"/>
+      <w:r>
+        <w:t xml:space="preserve"> </w:t>
+      </w:r>
+      <w:proofErr w:type="spellStart"/>
+      <w:r>
+        <w:t>went</w:t>
+      </w:r>
+      <w:proofErr w:type="spellEnd"/>
+      <w:r>
+        <w:t xml:space="preserve"> </w:t>
+      </w:r>
+      <w:proofErr w:type="spellStart"/>
+      <w:r>
+        <w:t>well</w:t>
+      </w:r>
+      <w:proofErr w:type="spellEnd"/>
+    </w:p>
+    <w:p>
+      <w:pPr>
+        <w:pStyle w:val="Leipteksti1"/>
+        <w:numPr>
+          <w:ilvl w:val="0"/>
+          <w:numId w:val="17"/>
+        </w:numPr>
+        <w:rPr>
+          <w:lang w:val="fi-FI"/>
+        </w:rPr>
+      </w:pPr>
+    </w:p>
+    <w:p>
+      <w:pPr>
+        <w:pStyle w:val="Otsikko3"/>
+      </w:pPr>
+      <w:proofErr w:type="spellStart"/>
+      <w:r>
+        <w:t>What</w:t>
+      </w:r>
+      <w:proofErr w:type="spellEnd"/>
+      <w:r>
+        <w:t xml:space="preserve"> </w:t>
+      </w:r>
+      <w:proofErr w:type="spellStart"/>
+      <w:r>
+        <w:t>difficulties</w:t>
+      </w:r>
+      <w:proofErr w:type="spellEnd"/>
+      <w:r>
+        <w:t xml:space="preserve"> </w:t>
+      </w:r>
+      <w:proofErr w:type="spellStart"/>
+      <w:r>
+        <w:t>you</w:t>
+      </w:r>
+      <w:proofErr w:type="spellEnd"/>
+      <w:r>
+        <w:t xml:space="preserve"> </w:t>
+      </w:r>
+      <w:proofErr w:type="spellStart"/>
+      <w:r>
+        <w:t>had</w:t>
+      </w:r>
+      <w:proofErr w:type="spellEnd"/>
+    </w:p>
+    <w:p>
+      <w:pPr>
+        <w:pStyle w:val="Leipteksti1"/>
+        <w:numPr>
+          <w:ilvl w:val="0"/>
+          <w:numId w:val="17"/>
+        </w:numPr>
+        <w:rPr>
+          <w:lang w:val="fi-FI"/>
+        </w:rPr>
+      </w:pPr>
+    </w:p>
+    <w:p>
+      <w:pPr>
+        <w:pStyle w:val="Otsikko3"/>
+        <w:rPr>
+          <w:lang w:val="en-US"/>
+        </w:rPr>
+      </w:pPr>
+      <w:r>
+        <w:rPr>
+          <w:lang w:val="en-US"/>
+        </w:rPr>
+        <w:t>What were the main learnings</w:t>
+      </w:r>
+    </w:p>
+    <w:p>
+      <w:pPr>
+        <w:pStyle w:val="Leipteksti1"/>
+        <w:numPr>
+          <w:ilvl w:val="0"/>
+          <w:numId w:val="17"/>
+        </w:numPr>
+      </w:pPr>
+    </w:p>
+    <w:p>
+      <w:pPr>
+        <w:pStyle w:val="Otsikko3"/>
+        <w:rPr>
+          <w:lang w:val="en-US"/>
+        </w:rPr>
+      </w:pPr>
+      <w:r>
+        <w:rPr>
+          <w:lang w:val="en-US"/>
+        </w:rPr>
+        <w:t>What did you decid</w:t>
+      </w:r>
+      <w:r>
+        <w:rPr>
+          <w:lang w:val="en-US"/>
+        </w:rPr>
+        <w:t xml:space="preserve">e to change for the next </w:t>
+      </w:r>
+      <w:proofErr w:type="gramStart"/>
+      <w:r>
+        <w:rPr>
+          <w:lang w:val="en-US"/>
+        </w:rPr>
+        <w:t>sprint</w:t>
+      </w:r>
+      <w:proofErr w:type="gramEnd"/>
+    </w:p>
+    <w:p>
+      <w:pPr>
+        <w:pStyle w:val="Leipteksti1"/>
+        <w:numPr>
+          <w:ilvl w:val="0"/>
+          <w:numId w:val="17"/>
+        </w:numPr>
+      </w:pPr>
+      <w:bookmarkStart w:id="15" w:name="_GoBack"/>
+      <w:bookmarkEnd w:id="15"/>
+    </w:p>
+    <w:p>
+      <w:pPr>
+        <w:pStyle w:val="Leipteksti1"/>
+      </w:pPr>
+    </w:p>
+    <w:p>
+      <w:pPr>
         <w:pStyle w:val="Otsikko1"/>
       </w:pPr>
       <w:r>
@@ -6957,8 +7661,8 @@
         </w:rPr>
         <w:t xml:space="preserve"> </w:t>
       </w:r>
-      <w:bookmarkStart w:id="15" w:name="_Toc427446692"/>
       <w:bookmarkStart w:id="16" w:name="_Toc506831763"/>
+      <w:bookmarkStart w:id="17" w:name="_Toc427446692"/>
       <w:r>
         <w:t>RISK</w:t>
       </w:r>
@@ -6985,8 +7689,6 @@
       <w:pPr>
         <w:pStyle w:val="Leipteksti1"/>
       </w:pPr>
-      <w:bookmarkStart w:id="17" w:name="_GoBack"/>
-      <w:bookmarkEnd w:id="17"/>
     </w:p>
     <w:p>
       <w:pPr>
@@ -7000,6 +7702,7 @@
         <w:rPr>
           <w:lang w:val="en-GB"/>
         </w:rPr>
+        <w:lastRenderedPageBreak/>
         <w:t>Table 4.</w:t>
       </w:r>
       <w:r>
@@ -8163,7 +8866,7 @@
         </w:rPr>
       </w:pPr>
       <w:bookmarkStart w:id="20" w:name="_Toc506831765"/>
-      <w:bookmarkEnd w:id="15"/>
+      <w:bookmarkEnd w:id="17"/>
       <w:r>
         <w:rPr>
           <w:lang w:val="en-US"/>
@@ -8254,7 +8957,6 @@
         <w:rPr>
           <w:b/>
         </w:rPr>
-        <w:lastRenderedPageBreak/>
         <w:t>Importance</w:t>
       </w:r>
       <w:r>
@@ -8555,6 +9257,7 @@
           <w:szCs w:val="24"/>
           <w:lang w:val="en-GB" w:eastAsia="en-GB"/>
         </w:rPr>
+        <w:lastRenderedPageBreak/>
         <w:t>Probability:</w:t>
       </w:r>
       <w:r>
@@ -9053,7 +9756,6 @@
         <w:rPr>
           <w:lang w:val="en-GB"/>
         </w:rPr>
-        <w:lastRenderedPageBreak/>
         <w:t>Software risks</w:t>
       </w:r>
       <w:bookmarkEnd w:id="26"/>
@@ -9233,6 +9935,7 @@
           <w:b/>
           <w:lang w:val="en-GB"/>
         </w:rPr>
+        <w:lastRenderedPageBreak/>
         <w:t>How to survive:</w:t>
       </w:r>
       <w:r>
@@ -9524,7 +10227,7 @@
       <w:rPr>
         <w:noProof/>
       </w:rPr>
-      <w:t>19.2.2018 19.14</w:t>
+      <w:t>11.3.2018 16.09</w:t>
     </w:r>
     <w:r>
       <w:fldChar w:fldCharType="end"/>
@@ -9548,7 +10251,7 @@
       <w:rPr>
         <w:noProof/>
       </w:rPr>
-      <w:t>6</w:t>
+      <w:t>7</w:t>
     </w:r>
     <w:r>
       <w:fldChar w:fldCharType="end"/>
@@ -9556,14 +10259,27 @@
     <w:r>
       <w:t>/</w:t>
     </w:r>
-    <w:fldSimple w:instr=" NUMPAGES  \* MERGEFORMAT ">
-      <w:r>
-        <w:rPr>
-          <w:noProof/>
-        </w:rPr>
-        <w:t>8</w:t>
-      </w:r>
-    </w:fldSimple>
+    <w:r>
+      <w:fldChar w:fldCharType="begin"/>
+    </w:r>
+    <w:r>
+      <w:instrText xml:space="preserve"> NUMPAGES  \* MERGEFORMAT </w:instrText>
+    </w:r>
+    <w:r>
+      <w:fldChar w:fldCharType="separate"/>
+    </w:r>
+    <w:r>
+      <w:rPr>
+        <w:noProof/>
+      </w:rPr>
+      <w:t>9</w:t>
+    </w:r>
+    <w:r>
+      <w:rPr>
+        <w:noProof/>
+      </w:rPr>
+      <w:fldChar w:fldCharType="end"/>
+    </w:r>
   </w:p>
 </w:ftr>
 </file>
@@ -13176,7 +13892,7 @@
 </file>
 
 <file path=customXml/itemProps1.xml><?xml version="1.0" encoding="utf-8"?>
-<ds:datastoreItem xmlns:ds="http://schemas.openxmlformats.org/officeDocument/2006/customXml" ds:itemID="{782DBFE3-0662-4D7E-BAF7-209FEDD18286}">
+<ds:datastoreItem xmlns:ds="http://schemas.openxmlformats.org/officeDocument/2006/customXml" ds:itemID="{693E384E-22EF-4BA1-8CA0-8B0D98B98C91}">
   <ds:schemaRefs>
     <ds:schemaRef ds:uri="http://schemas.openxmlformats.org/officeDocument/2006/bibliography"/>
   </ds:schemaRefs>

</xml_diff>

<commit_message>
Document updated with changhes agreed upon the meeting.
- Definition of done added.
- Minor styling changes made.
NOTE: The doc is slightly edited by me to implement Word's
grammar recommandations, these changes were not agreed upon but are
mostly inconsequential. (If problems arise, we can discuss them)
</commit_message>
<xml_diff>
--- a/doc/g03.docx
+++ b/doc/g03.docx
@@ -194,7 +194,7 @@
         <w:rPr>
           <w:lang w:val="en-US"/>
         </w:rPr>
-        <w:t>3</w:t>
+        <w:t>4</w:t>
       </w:r>
     </w:p>
     <w:p>
@@ -866,7 +866,7 @@
                 <w:noProof/>
                 <w:lang w:val="fi-FI"/>
               </w:rPr>
-              <w:t>11.3.2018 16:09</w:t>
+              <w:t>18.3.2018 17:39</w:t>
             </w:r>
             <w:r>
               <w:rPr>
@@ -904,7 +904,7 @@
     </w:p>
     <w:tbl>
       <w:tblPr>
-        <w:tblW w:w="0" w:type="auto"/>
+        <w:tblW w:w="8251" w:type="dxa"/>
         <w:tblInd w:w="108" w:type="dxa"/>
         <w:tblLayout w:type="fixed"/>
         <w:tblLook w:val="0000" w:firstRow="0" w:lastRow="0" w:firstColumn="0" w:lastColumn="0" w:noHBand="0" w:noVBand="0"/>
@@ -955,7 +955,7 @@
           <w:p>
             <w:pPr>
               <w:pStyle w:val="Leipteksti1"/>
-              <w:ind w:left="0"/>
+              <w:ind w:left="-43"/>
               <w:rPr>
                 <w:lang w:val="fi-FI"/>
               </w:rPr>
@@ -980,7 +980,7 @@
           <w:p>
             <w:pPr>
               <w:pStyle w:val="Leipteksti1"/>
-              <w:ind w:left="0"/>
+              <w:ind w:left="-43"/>
               <w:rPr>
                 <w:lang w:val="fi-FI"/>
               </w:rPr>
@@ -1005,8 +1005,7 @@
           <w:p>
             <w:pPr>
               <w:pStyle w:val="Leipteksti1"/>
-              <w:ind w:left="0"/>
-              <w:jc w:val="left"/>
+              <w:ind w:left="-43"/>
               <w:rPr>
                 <w:lang w:val="fi-FI"/>
               </w:rPr>
@@ -1076,7 +1075,7 @@
           <w:p>
             <w:pPr>
               <w:pStyle w:val="Leipteksti1"/>
-              <w:ind w:left="0"/>
+              <w:ind w:left="-43"/>
               <w:rPr>
                 <w:lang w:val="fi-FI"/>
               </w:rPr>
@@ -1126,7 +1125,7 @@
           <w:p>
             <w:pPr>
               <w:pStyle w:val="Leipteksti1"/>
-              <w:ind w:left="0"/>
+              <w:ind w:left="-43"/>
               <w:rPr>
                 <w:lang w:val="fi-FI"/>
               </w:rPr>
@@ -1146,9 +1145,15 @@
           <w:p>
             <w:pPr>
               <w:pStyle w:val="Leipteksti1"/>
-              <w:ind w:left="0"/>
-            </w:pPr>
-            <w:r>
+              <w:ind w:left="-43"/>
+              <w:rPr>
+                <w:lang w:val="fi-FI"/>
+              </w:rPr>
+            </w:pPr>
+            <w:r>
+              <w:rPr>
+                <w:lang w:val="fi-FI"/>
+              </w:rPr>
               <w:t>Initial version</w:t>
             </w:r>
           </w:p>
@@ -1183,21 +1188,6 @@
               </w:rPr>
             </w:pPr>
           </w:p>
-          <w:p>
-            <w:pPr>
-              <w:pStyle w:val="Leipteksti1"/>
-              <w:ind w:left="-43"/>
-              <w:rPr>
-                <w:lang w:val="fi-FI"/>
-              </w:rPr>
-            </w:pPr>
-            <w:r>
-              <w:rPr>
-                <w:lang w:val="fi-FI"/>
-              </w:rPr>
-              <w:t>1.2</w:t>
-            </w:r>
-          </w:p>
         </w:tc>
         <w:tc>
           <w:tcPr>
@@ -1206,7 +1196,7 @@
           <w:p>
             <w:pPr>
               <w:pStyle w:val="Leipteksti1"/>
-              <w:ind w:left="0"/>
+              <w:ind w:left="-43"/>
               <w:rPr>
                 <w:lang w:val="fi-FI"/>
               </w:rPr>
@@ -1233,26 +1223,11 @@
           <w:p>
             <w:pPr>
               <w:pStyle w:val="Leipteksti1"/>
-              <w:ind w:left="0"/>
-              <w:rPr>
-                <w:lang w:val="fi-FI"/>
-              </w:rPr>
-            </w:pPr>
-          </w:p>
-          <w:p>
-            <w:pPr>
-              <w:pStyle w:val="Leipteksti1"/>
-              <w:ind w:left="0"/>
-              <w:rPr>
-                <w:lang w:val="fi-FI"/>
-              </w:rPr>
-            </w:pPr>
-            <w:r>
-              <w:rPr>
-                <w:lang w:val="fi-FI"/>
-              </w:rPr>
-              <w:t>19.2.2018</w:t>
-            </w:r>
+              <w:ind w:left="-43"/>
+              <w:rPr>
+                <w:lang w:val="fi-FI"/>
+              </w:rPr>
+            </w:pPr>
           </w:p>
         </w:tc>
         <w:tc>
@@ -1262,7 +1237,7 @@
           <w:p>
             <w:pPr>
               <w:pStyle w:val="Leipteksti1"/>
-              <w:ind w:left="0"/>
+              <w:ind w:left="-43"/>
               <w:rPr>
                 <w:lang w:val="fi-FI"/>
               </w:rPr>
@@ -1277,26 +1252,11 @@
           <w:p>
             <w:pPr>
               <w:pStyle w:val="Leipteksti1"/>
-              <w:ind w:left="0"/>
-              <w:rPr>
-                <w:lang w:val="fi-FI"/>
-              </w:rPr>
-            </w:pPr>
-          </w:p>
-          <w:p>
-            <w:pPr>
-              <w:pStyle w:val="Leipteksti1"/>
-              <w:ind w:left="0"/>
-              <w:rPr>
-                <w:lang w:val="fi-FI"/>
-              </w:rPr>
-            </w:pPr>
-            <w:r>
-              <w:rPr>
-                <w:lang w:val="fi-FI"/>
-              </w:rPr>
-              <w:t>Vili S.</w:t>
-            </w:r>
+              <w:ind w:left="-43"/>
+              <w:rPr>
+                <w:lang w:val="fi-FI"/>
+              </w:rPr>
+            </w:pPr>
           </w:p>
         </w:tc>
         <w:tc>
@@ -1306,19 +1266,16 @@
           <w:p>
             <w:pPr>
               <w:pStyle w:val="Leipteksti1"/>
-              <w:ind w:left="0"/>
-            </w:pPr>
-            <w:r>
+              <w:ind w:left="-43"/>
+              <w:rPr>
+                <w:lang w:val="fi-FI"/>
+              </w:rPr>
+            </w:pPr>
+            <w:r>
+              <w:rPr>
+                <w:lang w:val="fi-FI"/>
+              </w:rPr>
               <w:t>Added tools &amp; technologies, personnel information</w:t>
-            </w:r>
-          </w:p>
-          <w:p>
-            <w:pPr>
-              <w:pStyle w:val="Leipteksti1"/>
-              <w:ind w:left="0"/>
-            </w:pPr>
-            <w:r>
-              <w:t>Fixing stuff based on feedback</w:t>
             </w:r>
           </w:p>
         </w:tc>
@@ -1340,7 +1297,7 @@
               <w:rPr>
                 <w:lang w:val="fi-FI"/>
               </w:rPr>
-              <w:t>1.3</w:t>
+              <w:t>1.2</w:t>
             </w:r>
           </w:p>
         </w:tc>
@@ -1351,16 +1308,16 @@
           <w:p>
             <w:pPr>
               <w:pStyle w:val="Leipteksti1"/>
-              <w:ind w:left="0"/>
-              <w:rPr>
-                <w:lang w:val="fi-FI"/>
-              </w:rPr>
-            </w:pPr>
-            <w:r>
-              <w:rPr>
-                <w:lang w:val="fi-FI"/>
-              </w:rPr>
-              <w:t>11.3.2018</w:t>
+              <w:ind w:left="-43"/>
+              <w:rPr>
+                <w:lang w:val="fi-FI"/>
+              </w:rPr>
+            </w:pPr>
+            <w:r>
+              <w:rPr>
+                <w:lang w:val="fi-FI"/>
+              </w:rPr>
+              <w:t>19.2.2018</w:t>
             </w:r>
           </w:p>
         </w:tc>
@@ -1371,16 +1328,16 @@
           <w:p>
             <w:pPr>
               <w:pStyle w:val="Leipteksti1"/>
-              <w:ind w:left="0"/>
-              <w:rPr>
-                <w:lang w:val="fi-FI"/>
-              </w:rPr>
-            </w:pPr>
-            <w:r>
-              <w:rPr>
-                <w:lang w:val="fi-FI"/>
-              </w:rPr>
-              <w:t>Lassi R.</w:t>
+              <w:ind w:left="-43"/>
+              <w:rPr>
+                <w:lang w:val="fi-FI"/>
+              </w:rPr>
+            </w:pPr>
+            <w:r>
+              <w:rPr>
+                <w:lang w:val="fi-FI"/>
+              </w:rPr>
+              <w:t>Vili S.</w:t>
             </w:r>
           </w:p>
         </w:tc>
@@ -1391,10 +1348,16 @@
           <w:p>
             <w:pPr>
               <w:pStyle w:val="Leipteksti1"/>
-              <w:ind w:left="0"/>
-            </w:pPr>
-            <w:r>
-              <w:t>Added sprint 2 study diary</w:t>
+              <w:ind w:left="-43"/>
+              <w:rPr>
+                <w:lang w:val="fi-FI"/>
+              </w:rPr>
+            </w:pPr>
+            <w:r>
+              <w:rPr>
+                <w:lang w:val="fi-FI"/>
+              </w:rPr>
+              <w:t>Fixing stuff based on feedback</w:t>
             </w:r>
           </w:p>
         </w:tc>
@@ -1407,11 +1370,17 @@
           <w:p>
             <w:pPr>
               <w:pStyle w:val="Leipteksti1"/>
-              <w:ind w:left="0"/>
-              <w:rPr>
-                <w:lang w:val="en-GB"/>
-              </w:rPr>
-            </w:pPr>
+              <w:ind w:left="-43"/>
+              <w:rPr>
+                <w:lang w:val="fi-FI"/>
+              </w:rPr>
+            </w:pPr>
+            <w:r>
+              <w:rPr>
+                <w:lang w:val="fi-FI"/>
+              </w:rPr>
+              <w:t>1.3</w:t>
+            </w:r>
           </w:p>
         </w:tc>
         <w:tc>
@@ -1421,11 +1390,17 @@
           <w:p>
             <w:pPr>
               <w:pStyle w:val="Leipteksti1"/>
-              <w:ind w:left="0"/>
-              <w:rPr>
-                <w:lang w:val="en-GB"/>
-              </w:rPr>
-            </w:pPr>
+              <w:ind w:left="-43"/>
+              <w:rPr>
+                <w:lang w:val="fi-FI"/>
+              </w:rPr>
+            </w:pPr>
+            <w:r>
+              <w:rPr>
+                <w:lang w:val="fi-FI"/>
+              </w:rPr>
+              <w:t>11.3.2018</w:t>
+            </w:r>
           </w:p>
         </w:tc>
         <w:tc>
@@ -1435,11 +1410,17 @@
           <w:p>
             <w:pPr>
               <w:pStyle w:val="Leipteksti1"/>
-              <w:ind w:left="0"/>
-              <w:rPr>
-                <w:lang w:val="en-GB"/>
-              </w:rPr>
-            </w:pPr>
+              <w:ind w:left="-43"/>
+              <w:rPr>
+                <w:lang w:val="fi-FI"/>
+              </w:rPr>
+            </w:pPr>
+            <w:r>
+              <w:rPr>
+                <w:lang w:val="fi-FI"/>
+              </w:rPr>
+              <w:t>Lassi R.</w:t>
+            </w:r>
           </w:p>
         </w:tc>
         <w:tc>
@@ -1449,11 +1430,17 @@
           <w:p>
             <w:pPr>
               <w:pStyle w:val="Leipteksti1"/>
-              <w:ind w:left="0"/>
-              <w:rPr>
-                <w:lang w:val="en-GB"/>
-              </w:rPr>
-            </w:pPr>
+              <w:ind w:left="-43"/>
+              <w:rPr>
+                <w:lang w:val="fi-FI"/>
+              </w:rPr>
+            </w:pPr>
+            <w:r>
+              <w:rPr>
+                <w:lang w:val="fi-FI"/>
+              </w:rPr>
+              <w:t>Added sprint 2 study diary</w:t>
+            </w:r>
           </w:p>
         </w:tc>
       </w:tr>
@@ -1467,9 +1454,15 @@
               <w:pStyle w:val="Leipteksti1"/>
               <w:ind w:left="-43"/>
               <w:rPr>
-                <w:lang w:val="en-GB"/>
-              </w:rPr>
-            </w:pPr>
+                <w:lang w:val="fi-FI"/>
+              </w:rPr>
+            </w:pPr>
+            <w:r>
+              <w:rPr>
+                <w:lang w:val="fi-FI"/>
+              </w:rPr>
+              <w:t>1.4</w:t>
+            </w:r>
           </w:p>
         </w:tc>
         <w:tc>
@@ -1479,11 +1472,17 @@
           <w:p>
             <w:pPr>
               <w:pStyle w:val="Leipteksti1"/>
-              <w:ind w:left="0"/>
-              <w:rPr>
-                <w:lang w:val="en-GB"/>
-              </w:rPr>
-            </w:pPr>
+              <w:ind w:left="-43"/>
+              <w:rPr>
+                <w:lang w:val="fi-FI"/>
+              </w:rPr>
+            </w:pPr>
+            <w:r>
+              <w:rPr>
+                <w:lang w:val="fi-FI"/>
+              </w:rPr>
+              <w:t>18.3.2018</w:t>
+            </w:r>
           </w:p>
         </w:tc>
         <w:tc>
@@ -1493,11 +1492,17 @@
           <w:p>
             <w:pPr>
               <w:pStyle w:val="Leipteksti1"/>
-              <w:ind w:left="0"/>
-              <w:rPr>
-                <w:lang w:val="en-GB"/>
-              </w:rPr>
-            </w:pPr>
+              <w:ind w:left="-43"/>
+              <w:rPr>
+                <w:lang w:val="fi-FI"/>
+              </w:rPr>
+            </w:pPr>
+            <w:r>
+              <w:rPr>
+                <w:lang w:val="fi-FI"/>
+              </w:rPr>
+              <w:t>Samu M.</w:t>
+            </w:r>
           </w:p>
         </w:tc>
         <w:tc>
@@ -1507,11 +1512,81 @@
           <w:p>
             <w:pPr>
               <w:pStyle w:val="Leipteksti1"/>
-              <w:ind w:left="0"/>
-              <w:rPr>
-                <w:lang w:val="en-GB"/>
-              </w:rPr>
-            </w:pPr>
+              <w:ind w:left="-43"/>
+              <w:rPr>
+                <w:lang w:val="sv-FI"/>
+              </w:rPr>
+            </w:pPr>
+            <w:proofErr w:type="spellStart"/>
+            <w:r>
+              <w:rPr>
+                <w:lang w:val="sv-FI"/>
+              </w:rPr>
+              <w:t>Added</w:t>
+            </w:r>
+            <w:proofErr w:type="spellEnd"/>
+            <w:r>
+              <w:rPr>
+                <w:lang w:val="sv-FI"/>
+              </w:rPr>
+              <w:t xml:space="preserve"> definition </w:t>
+            </w:r>
+            <w:proofErr w:type="spellStart"/>
+            <w:r>
+              <w:rPr>
+                <w:lang w:val="sv-FI"/>
+              </w:rPr>
+              <w:t>of</w:t>
+            </w:r>
+            <w:proofErr w:type="spellEnd"/>
+            <w:r>
+              <w:rPr>
+                <w:lang w:val="sv-FI"/>
+              </w:rPr>
+              <w:t xml:space="preserve"> </w:t>
+            </w:r>
+            <w:proofErr w:type="spellStart"/>
+            <w:r>
+              <w:rPr>
+                <w:lang w:val="sv-FI"/>
+              </w:rPr>
+              <w:t>done</w:t>
+            </w:r>
+            <w:proofErr w:type="spellEnd"/>
+            <w:r>
+              <w:rPr>
+                <w:lang w:val="sv-FI"/>
+              </w:rPr>
+              <w:t xml:space="preserve">, </w:t>
+            </w:r>
+            <w:proofErr w:type="spellStart"/>
+            <w:r>
+              <w:rPr>
+                <w:lang w:val="sv-FI"/>
+              </w:rPr>
+              <w:t>adjusted</w:t>
+            </w:r>
+            <w:proofErr w:type="spellEnd"/>
+            <w:r>
+              <w:rPr>
+                <w:lang w:val="sv-FI"/>
+              </w:rPr>
+              <w:t xml:space="preserve"> minor styling </w:t>
+            </w:r>
+            <w:proofErr w:type="spellStart"/>
+            <w:r>
+              <w:rPr>
+                <w:lang w:val="sv-FI"/>
+              </w:rPr>
+              <w:t>errors</w:t>
+            </w:r>
+            <w:proofErr w:type="spellEnd"/>
+            <w:r>
+              <w:rPr>
+                <w:lang w:val="sv-FI"/>
+              </w:rPr>
+              <w:t xml:space="preserve"> in Word.</w:t>
+            </w:r>
           </w:p>
         </w:tc>
       </w:tr>
@@ -1525,7 +1600,7 @@
               <w:pStyle w:val="Leipteksti1"/>
               <w:ind w:left="-43"/>
               <w:rPr>
-                <w:lang w:val="en-GB"/>
+                <w:lang w:val="fi-FI"/>
               </w:rPr>
             </w:pPr>
           </w:p>
@@ -1537,9 +1612,9 @@
           <w:p>
             <w:pPr>
               <w:pStyle w:val="Leipteksti1"/>
-              <w:ind w:left="0"/>
-              <w:rPr>
-                <w:lang w:val="en-GB"/>
+              <w:ind w:left="-43"/>
+              <w:rPr>
+                <w:lang w:val="fi-FI"/>
               </w:rPr>
             </w:pPr>
           </w:p>
@@ -1551,9 +1626,9 @@
           <w:p>
             <w:pPr>
               <w:pStyle w:val="Leipteksti1"/>
-              <w:ind w:left="0"/>
-              <w:rPr>
-                <w:lang w:val="en-GB"/>
+              <w:ind w:left="-43"/>
+              <w:rPr>
+                <w:lang w:val="fi-FI"/>
               </w:rPr>
             </w:pPr>
           </w:p>
@@ -1565,9 +1640,9 @@
           <w:p>
             <w:pPr>
               <w:pStyle w:val="Leipteksti1"/>
-              <w:ind w:left="0"/>
-              <w:rPr>
-                <w:lang w:val="en-GB"/>
+              <w:ind w:left="-43"/>
+              <w:rPr>
+                <w:lang w:val="fi-FI"/>
               </w:rPr>
             </w:pPr>
           </w:p>
@@ -1583,7 +1658,7 @@
               <w:pStyle w:val="Leipteksti1"/>
               <w:ind w:left="-43"/>
               <w:rPr>
-                <w:lang w:val="en-GB"/>
+                <w:lang w:val="fi-FI"/>
               </w:rPr>
             </w:pPr>
           </w:p>
@@ -1595,9 +1670,9 @@
           <w:p>
             <w:pPr>
               <w:pStyle w:val="Leipteksti1"/>
-              <w:ind w:left="0"/>
-              <w:rPr>
-                <w:lang w:val="en-GB"/>
+              <w:ind w:left="-43"/>
+              <w:rPr>
+                <w:lang w:val="fi-FI"/>
               </w:rPr>
             </w:pPr>
           </w:p>
@@ -1609,9 +1684,9 @@
           <w:p>
             <w:pPr>
               <w:pStyle w:val="Leipteksti1"/>
-              <w:ind w:left="0"/>
-              <w:rPr>
-                <w:lang w:val="en-GB"/>
+              <w:ind w:left="-43"/>
+              <w:rPr>
+                <w:lang w:val="fi-FI"/>
               </w:rPr>
             </w:pPr>
           </w:p>
@@ -1623,9 +1698,9 @@
           <w:p>
             <w:pPr>
               <w:pStyle w:val="Leipteksti1"/>
-              <w:ind w:left="0"/>
-              <w:rPr>
-                <w:lang w:val="en-GB"/>
+              <w:ind w:left="-43"/>
+              <w:rPr>
+                <w:lang w:val="fi-FI"/>
               </w:rPr>
             </w:pPr>
           </w:p>
@@ -1641,7 +1716,7 @@
               <w:pStyle w:val="Leipteksti1"/>
               <w:ind w:left="-43"/>
               <w:rPr>
-                <w:lang w:val="en-GB"/>
+                <w:lang w:val="fi-FI"/>
               </w:rPr>
             </w:pPr>
           </w:p>
@@ -1653,9 +1728,9 @@
           <w:p>
             <w:pPr>
               <w:pStyle w:val="Leipteksti1"/>
-              <w:ind w:left="0"/>
-              <w:rPr>
-                <w:lang w:val="en-GB"/>
+              <w:ind w:left="-43"/>
+              <w:rPr>
+                <w:lang w:val="fi-FI"/>
               </w:rPr>
             </w:pPr>
           </w:p>
@@ -1667,10 +1742,9 @@
           <w:p>
             <w:pPr>
               <w:pStyle w:val="Leipteksti1"/>
-              <w:ind w:left="0"/>
-              <w:jc w:val="left"/>
-              <w:rPr>
-                <w:lang w:val="en-GB"/>
+              <w:ind w:left="-43"/>
+              <w:rPr>
+                <w:lang w:val="fi-FI"/>
               </w:rPr>
             </w:pPr>
           </w:p>
@@ -1682,9 +1756,9 @@
           <w:p>
             <w:pPr>
               <w:pStyle w:val="Leipteksti1"/>
-              <w:ind w:left="0"/>
-              <w:rPr>
-                <w:lang w:val="en-GB"/>
+              <w:ind w:left="-43"/>
+              <w:rPr>
+                <w:lang w:val="fi-FI"/>
               </w:rPr>
             </w:pPr>
           </w:p>
@@ -1700,7 +1774,7 @@
               <w:pStyle w:val="Leipteksti1"/>
               <w:ind w:left="-43"/>
               <w:rPr>
-                <w:lang w:val="en-GB"/>
+                <w:lang w:val="fi-FI"/>
               </w:rPr>
             </w:pPr>
           </w:p>
@@ -1712,9 +1786,9 @@
           <w:p>
             <w:pPr>
               <w:pStyle w:val="Leipteksti1"/>
-              <w:ind w:left="0"/>
-              <w:rPr>
-                <w:lang w:val="en-GB"/>
+              <w:ind w:left="-43"/>
+              <w:rPr>
+                <w:lang w:val="fi-FI"/>
               </w:rPr>
             </w:pPr>
           </w:p>
@@ -1726,9 +1800,9 @@
           <w:p>
             <w:pPr>
               <w:pStyle w:val="Leipteksti1"/>
-              <w:ind w:left="0"/>
-              <w:rPr>
-                <w:lang w:val="en-GB"/>
+              <w:ind w:left="-43"/>
+              <w:rPr>
+                <w:lang w:val="fi-FI"/>
               </w:rPr>
             </w:pPr>
           </w:p>
@@ -1740,9 +1814,9 @@
           <w:p>
             <w:pPr>
               <w:pStyle w:val="Leipteksti1"/>
-              <w:ind w:left="0"/>
-              <w:rPr>
-                <w:lang w:val="en-GB"/>
+              <w:ind w:left="-43"/>
+              <w:rPr>
+                <w:lang w:val="fi-FI"/>
               </w:rPr>
             </w:pPr>
           </w:p>
@@ -1758,7 +1832,7 @@
               <w:pStyle w:val="Leipteksti1"/>
               <w:ind w:left="-43"/>
               <w:rPr>
-                <w:lang w:val="en-GB"/>
+                <w:lang w:val="fi-FI"/>
               </w:rPr>
             </w:pPr>
           </w:p>
@@ -1770,9 +1844,9 @@
           <w:p>
             <w:pPr>
               <w:pStyle w:val="Leipteksti1"/>
-              <w:ind w:left="0"/>
-              <w:rPr>
-                <w:lang w:val="en-GB"/>
+              <w:ind w:left="-43"/>
+              <w:rPr>
+                <w:lang w:val="fi-FI"/>
               </w:rPr>
             </w:pPr>
           </w:p>
@@ -1784,9 +1858,9 @@
           <w:p>
             <w:pPr>
               <w:pStyle w:val="Leipteksti1"/>
-              <w:ind w:left="0"/>
-              <w:rPr>
-                <w:lang w:val="en-GB"/>
+              <w:ind w:left="-43"/>
+              <w:rPr>
+                <w:lang w:val="fi-FI"/>
               </w:rPr>
             </w:pPr>
           </w:p>
@@ -1798,9 +1872,9 @@
           <w:p>
             <w:pPr>
               <w:pStyle w:val="Leipteksti1"/>
-              <w:ind w:left="0"/>
-              <w:rPr>
-                <w:lang w:val="en-GB"/>
+              <w:ind w:left="-43"/>
+              <w:rPr>
+                <w:lang w:val="fi-FI"/>
               </w:rPr>
             </w:pPr>
           </w:p>
@@ -1816,7 +1890,7 @@
               <w:pStyle w:val="Leipteksti1"/>
               <w:ind w:left="-43"/>
               <w:rPr>
-                <w:lang w:val="en-GB"/>
+                <w:lang w:val="fi-FI"/>
               </w:rPr>
             </w:pPr>
           </w:p>
@@ -1828,9 +1902,9 @@
           <w:p>
             <w:pPr>
               <w:pStyle w:val="Leipteksti1"/>
-              <w:ind w:left="0"/>
-              <w:rPr>
-                <w:lang w:val="en-GB"/>
+              <w:ind w:left="-43"/>
+              <w:rPr>
+                <w:lang w:val="fi-FI"/>
               </w:rPr>
             </w:pPr>
           </w:p>
@@ -1842,9 +1916,9 @@
           <w:p>
             <w:pPr>
               <w:pStyle w:val="Leipteksti1"/>
-              <w:ind w:left="0"/>
-              <w:rPr>
-                <w:lang w:val="en-GB"/>
+              <w:ind w:left="-43"/>
+              <w:rPr>
+                <w:lang w:val="fi-FI"/>
               </w:rPr>
             </w:pPr>
           </w:p>
@@ -1856,9 +1930,9 @@
           <w:p>
             <w:pPr>
               <w:pStyle w:val="Leipteksti1"/>
-              <w:ind w:left="0"/>
-              <w:rPr>
-                <w:lang w:val="en-GB"/>
+              <w:ind w:left="-43"/>
+              <w:rPr>
+                <w:lang w:val="fi-FI"/>
               </w:rPr>
             </w:pPr>
           </w:p>
@@ -1874,7 +1948,7 @@
               <w:pStyle w:val="Leipteksti1"/>
               <w:ind w:left="-43"/>
               <w:rPr>
-                <w:lang w:val="en-GB"/>
+                <w:lang w:val="fi-FI"/>
               </w:rPr>
             </w:pPr>
           </w:p>
@@ -1886,9 +1960,9 @@
           <w:p>
             <w:pPr>
               <w:pStyle w:val="Leipteksti1"/>
-              <w:ind w:left="0"/>
-              <w:rPr>
-                <w:lang w:val="en-GB"/>
+              <w:ind w:left="-43"/>
+              <w:rPr>
+                <w:lang w:val="fi-FI"/>
               </w:rPr>
             </w:pPr>
           </w:p>
@@ -1900,9 +1974,9 @@
           <w:p>
             <w:pPr>
               <w:pStyle w:val="Leipteksti1"/>
-              <w:ind w:left="0"/>
-              <w:rPr>
-                <w:lang w:val="en-GB"/>
+              <w:ind w:left="-43"/>
+              <w:rPr>
+                <w:lang w:val="fi-FI"/>
               </w:rPr>
             </w:pPr>
           </w:p>
@@ -1914,9 +1988,9 @@
           <w:p>
             <w:pPr>
               <w:pStyle w:val="Leipteksti1"/>
-              <w:ind w:left="0"/>
-              <w:rPr>
-                <w:lang w:val="en-GB"/>
+              <w:ind w:left="-43"/>
+              <w:rPr>
+                <w:lang w:val="fi-FI"/>
               </w:rPr>
             </w:pPr>
           </w:p>
@@ -1967,7 +2041,7 @@
           <w:noProof/>
           <w:sz w:val="22"/>
           <w:szCs w:val="22"/>
-          <w:lang w:eastAsia="fi-FI"/>
+          <w:lang w:val="en-GB" w:eastAsia="fi-FI"/>
         </w:rPr>
       </w:pPr>
       <w:r>
@@ -1985,6 +2059,7 @@
       <w:r>
         <w:rPr>
           <w:noProof/>
+          <w:lang w:val="en-GB"/>
         </w:rPr>
         <w:t>1.</w:t>
       </w:r>
@@ -1996,19 +2071,21 @@
           <w:noProof/>
           <w:sz w:val="22"/>
           <w:szCs w:val="22"/>
-          <w:lang w:eastAsia="fi-FI"/>
+          <w:lang w:val="en-GB" w:eastAsia="fi-FI"/>
         </w:rPr>
         <w:tab/>
       </w:r>
       <w:r>
         <w:rPr>
           <w:noProof/>
+          <w:lang w:val="en-GB"/>
         </w:rPr>
         <w:t>PROJECT RESOURCES</w:t>
       </w:r>
       <w:r>
         <w:rPr>
           <w:noProof/>
+          <w:lang w:val="en-GB"/>
         </w:rPr>
         <w:tab/>
       </w:r>
@@ -2021,8 +2098,9 @@
       <w:r>
         <w:rPr>
           <w:noProof/>
-        </w:rPr>
-        <w:instrText xml:space="preserve"> PAGEREF _Toc506831748 \h </w:instrText>
+          <w:lang w:val="en-GB"/>
+        </w:rPr>
+        <w:instrText xml:space="preserve"> PAGEREF _Toc509158588 \h </w:instrText>
       </w:r>
       <w:r>
         <w:rPr>
@@ -2038,6 +2116,7 @@
       <w:r>
         <w:rPr>
           <w:noProof/>
+          <w:lang w:val="en-GB"/>
         </w:rPr>
         <w:t>3</w:t>
       </w:r>
@@ -2060,12 +2139,13 @@
           <w:noProof/>
           <w:sz w:val="22"/>
           <w:szCs w:val="22"/>
-          <w:lang w:eastAsia="fi-FI"/>
-        </w:rPr>
-      </w:pPr>
-      <w:r>
-        <w:rPr>
-          <w:noProof/>
+          <w:lang w:val="en-GB" w:eastAsia="fi-FI"/>
+        </w:rPr>
+      </w:pPr>
+      <w:r>
+        <w:rPr>
+          <w:noProof/>
+          <w:lang w:val="en-GB"/>
         </w:rPr>
         <w:t>1.1</w:t>
       </w:r>
@@ -2076,19 +2156,21 @@
           <w:noProof/>
           <w:sz w:val="22"/>
           <w:szCs w:val="22"/>
-          <w:lang w:eastAsia="fi-FI"/>
+          <w:lang w:val="en-GB" w:eastAsia="fi-FI"/>
         </w:rPr>
         <w:tab/>
       </w:r>
       <w:r>
         <w:rPr>
           <w:noProof/>
+          <w:lang w:val="en-GB"/>
         </w:rPr>
         <w:t>Personnel</w:t>
       </w:r>
       <w:r>
         <w:rPr>
           <w:noProof/>
+          <w:lang w:val="en-GB"/>
         </w:rPr>
         <w:tab/>
       </w:r>
@@ -2101,8 +2183,9 @@
       <w:r>
         <w:rPr>
           <w:noProof/>
-        </w:rPr>
-        <w:instrText xml:space="preserve"> PAGEREF _Toc506831749 \h </w:instrText>
+          <w:lang w:val="en-GB"/>
+        </w:rPr>
+        <w:instrText xml:space="preserve"> PAGEREF _Toc509158589 \h </w:instrText>
       </w:r>
       <w:r>
         <w:rPr>
@@ -2118,6 +2201,7 @@
       <w:r>
         <w:rPr>
           <w:noProof/>
+          <w:lang w:val="en-GB"/>
         </w:rPr>
         <w:t>3</w:t>
       </w:r>
@@ -2140,12 +2224,13 @@
           <w:noProof/>
           <w:sz w:val="22"/>
           <w:szCs w:val="22"/>
-          <w:lang w:eastAsia="fi-FI"/>
-        </w:rPr>
-      </w:pPr>
-      <w:r>
-        <w:rPr>
-          <w:noProof/>
+          <w:lang w:val="en-GB" w:eastAsia="fi-FI"/>
+        </w:rPr>
+      </w:pPr>
+      <w:r>
+        <w:rPr>
+          <w:noProof/>
+          <w:lang w:val="en-GB"/>
         </w:rPr>
         <w:t>1.2</w:t>
       </w:r>
@@ -2156,19 +2241,21 @@
           <w:noProof/>
           <w:sz w:val="22"/>
           <w:szCs w:val="22"/>
-          <w:lang w:eastAsia="fi-FI"/>
+          <w:lang w:val="en-GB" w:eastAsia="fi-FI"/>
         </w:rPr>
         <w:tab/>
       </w:r>
       <w:r>
         <w:rPr>
           <w:noProof/>
+          <w:lang w:val="en-GB"/>
         </w:rPr>
         <w:t>Process description</w:t>
       </w:r>
       <w:r>
         <w:rPr>
           <w:noProof/>
+          <w:lang w:val="en-GB"/>
         </w:rPr>
         <w:tab/>
       </w:r>
@@ -2181,8 +2268,9 @@
       <w:r>
         <w:rPr>
           <w:noProof/>
-        </w:rPr>
-        <w:instrText xml:space="preserve"> PAGEREF _Toc506831750 \h </w:instrText>
+          <w:lang w:val="en-GB"/>
+        </w:rPr>
+        <w:instrText xml:space="preserve"> PAGEREF _Toc509158590 \h </w:instrText>
       </w:r>
       <w:r>
         <w:rPr>
@@ -2198,6 +2286,7 @@
       <w:r>
         <w:rPr>
           <w:noProof/>
+          <w:lang w:val="en-GB"/>
         </w:rPr>
         <w:t>4</w:t>
       </w:r>
@@ -2220,7 +2309,7 @@
           <w:noProof/>
           <w:sz w:val="22"/>
           <w:szCs w:val="22"/>
-          <w:lang w:eastAsia="fi-FI"/>
+          <w:lang w:val="en-GB" w:eastAsia="fi-FI"/>
         </w:rPr>
       </w:pPr>
       <w:r>
@@ -2237,7 +2326,7 @@
           <w:noProof/>
           <w:sz w:val="22"/>
           <w:szCs w:val="22"/>
-          <w:lang w:eastAsia="fi-FI"/>
+          <w:lang w:val="en-GB" w:eastAsia="fi-FI"/>
         </w:rPr>
         <w:tab/>
       </w:r>
@@ -2251,6 +2340,7 @@
       <w:r>
         <w:rPr>
           <w:noProof/>
+          <w:lang w:val="en-GB"/>
         </w:rPr>
         <w:tab/>
       </w:r>
@@ -2263,8 +2353,9 @@
       <w:r>
         <w:rPr>
           <w:noProof/>
-        </w:rPr>
-        <w:instrText xml:space="preserve"> PAGEREF _Toc506831751 \h </w:instrText>
+          <w:lang w:val="en-GB"/>
+        </w:rPr>
+        <w:instrText xml:space="preserve"> PAGEREF _Toc509158591 \h </w:instrText>
       </w:r>
       <w:r>
         <w:rPr>
@@ -2280,8 +2371,9 @@
       <w:r>
         <w:rPr>
           <w:noProof/>
-        </w:rPr>
-        <w:t>4</w:t>
+          <w:lang w:val="en-GB"/>
+        </w:rPr>
+        <w:t>5</w:t>
       </w:r>
       <w:r>
         <w:rPr>
@@ -2303,7 +2395,7 @@
           <w:noProof/>
           <w:sz w:val="22"/>
           <w:szCs w:val="22"/>
-          <w:lang w:eastAsia="fi-FI"/>
+          <w:lang w:val="en-GB" w:eastAsia="fi-FI"/>
         </w:rPr>
       </w:pPr>
       <w:r>
@@ -2321,7 +2413,7 @@
           <w:noProof/>
           <w:sz w:val="22"/>
           <w:szCs w:val="22"/>
-          <w:lang w:eastAsia="fi-FI"/>
+          <w:lang w:val="en-GB" w:eastAsia="fi-FI"/>
         </w:rPr>
         <w:tab/>
       </w:r>
@@ -2335,6 +2427,7 @@
       <w:r>
         <w:rPr>
           <w:noProof/>
+          <w:lang w:val="en-GB"/>
         </w:rPr>
         <w:tab/>
       </w:r>
@@ -2347,8 +2440,9 @@
       <w:r>
         <w:rPr>
           <w:noProof/>
-        </w:rPr>
-        <w:instrText xml:space="preserve"> PAGEREF _Toc506831752 \h </w:instrText>
+          <w:lang w:val="en-GB"/>
+        </w:rPr>
+        <w:instrText xml:space="preserve"> PAGEREF _Toc509158592 \h </w:instrText>
       </w:r>
       <w:r>
         <w:rPr>
@@ -2364,6 +2458,7 @@
       <w:r>
         <w:rPr>
           <w:noProof/>
+          <w:lang w:val="en-GB"/>
         </w:rPr>
         <w:t>5</w:t>
       </w:r>
@@ -2386,7 +2481,7 @@
           <w:noProof/>
           <w:sz w:val="22"/>
           <w:szCs w:val="22"/>
-          <w:lang w:eastAsia="fi-FI"/>
+          <w:lang w:val="en-GB" w:eastAsia="fi-FI"/>
         </w:rPr>
       </w:pPr>
       <w:r>
@@ -2403,7 +2498,7 @@
           <w:noProof/>
           <w:sz w:val="22"/>
           <w:szCs w:val="22"/>
-          <w:lang w:eastAsia="fi-FI"/>
+          <w:lang w:val="en-GB" w:eastAsia="fi-FI"/>
         </w:rPr>
         <w:tab/>
       </w:r>
@@ -2412,11 +2507,12 @@
           <w:noProof/>
           <w:lang w:val="en-US"/>
         </w:rPr>
-        <w:t>Sprint 1 (every sprint as a section)</w:t>
-      </w:r>
-      <w:r>
-        <w:rPr>
-          <w:noProof/>
+        <w:t>Sprint 1 (Retrospective meeting Sunday 11.2.2018)</w:t>
+      </w:r>
+      <w:r>
+        <w:rPr>
+          <w:noProof/>
+          <w:lang w:val="en-GB"/>
         </w:rPr>
         <w:tab/>
       </w:r>
@@ -2429,8 +2525,9 @@
       <w:r>
         <w:rPr>
           <w:noProof/>
-        </w:rPr>
-        <w:instrText xml:space="preserve"> PAGEREF _Toc506831753 \h </w:instrText>
+          <w:lang w:val="en-GB"/>
+        </w:rPr>
+        <w:instrText xml:space="preserve"> PAGEREF _Toc509158593 \h </w:instrText>
       </w:r>
       <w:r>
         <w:rPr>
@@ -2446,6 +2543,7 @@
       <w:r>
         <w:rPr>
           <w:noProof/>
+          <w:lang w:val="en-GB"/>
         </w:rPr>
         <w:t>5</w:t>
       </w:r>
@@ -2468,12 +2566,13 @@
           <w:noProof/>
           <w:sz w:val="22"/>
           <w:szCs w:val="22"/>
-          <w:lang w:eastAsia="fi-FI"/>
-        </w:rPr>
-      </w:pPr>
-      <w:r>
-        <w:rPr>
-          <w:noProof/>
+          <w:lang w:val="en-GB" w:eastAsia="fi-FI"/>
+        </w:rPr>
+      </w:pPr>
+      <w:r>
+        <w:rPr>
+          <w:noProof/>
+          <w:lang w:val="en-GB"/>
         </w:rPr>
         <w:t>2.1.1</w:t>
       </w:r>
@@ -2484,19 +2583,21 @@
           <w:noProof/>
           <w:sz w:val="22"/>
           <w:szCs w:val="22"/>
-          <w:lang w:eastAsia="fi-FI"/>
+          <w:lang w:val="en-GB" w:eastAsia="fi-FI"/>
         </w:rPr>
         <w:tab/>
       </w:r>
       <w:r>
         <w:rPr>
           <w:noProof/>
+          <w:lang w:val="en-GB"/>
         </w:rPr>
         <w:t>What went well</w:t>
       </w:r>
       <w:r>
         <w:rPr>
           <w:noProof/>
+          <w:lang w:val="en-GB"/>
         </w:rPr>
         <w:tab/>
       </w:r>
@@ -2509,8 +2610,9 @@
       <w:r>
         <w:rPr>
           <w:noProof/>
-        </w:rPr>
-        <w:instrText xml:space="preserve"> PAGEREF _Toc506831754 \h </w:instrText>
+          <w:lang w:val="en-GB"/>
+        </w:rPr>
+        <w:instrText xml:space="preserve"> PAGEREF _Toc509158594 \h </w:instrText>
       </w:r>
       <w:r>
         <w:rPr>
@@ -2526,6 +2628,7 @@
       <w:r>
         <w:rPr>
           <w:noProof/>
+          <w:lang w:val="en-GB"/>
         </w:rPr>
         <w:t>5</w:t>
       </w:r>
@@ -2548,12 +2651,13 @@
           <w:noProof/>
           <w:sz w:val="22"/>
           <w:szCs w:val="22"/>
-          <w:lang w:eastAsia="fi-FI"/>
-        </w:rPr>
-      </w:pPr>
-      <w:r>
-        <w:rPr>
-          <w:noProof/>
+          <w:lang w:val="en-GB" w:eastAsia="fi-FI"/>
+        </w:rPr>
+      </w:pPr>
+      <w:r>
+        <w:rPr>
+          <w:noProof/>
+          <w:lang w:val="en-GB"/>
         </w:rPr>
         <w:t>2.1.2</w:t>
       </w:r>
@@ -2564,19 +2668,21 @@
           <w:noProof/>
           <w:sz w:val="22"/>
           <w:szCs w:val="22"/>
-          <w:lang w:eastAsia="fi-FI"/>
+          <w:lang w:val="en-GB" w:eastAsia="fi-FI"/>
         </w:rPr>
         <w:tab/>
       </w:r>
       <w:r>
         <w:rPr>
           <w:noProof/>
+          <w:lang w:val="en-GB"/>
         </w:rPr>
         <w:t>What difficulties you had</w:t>
       </w:r>
       <w:r>
         <w:rPr>
           <w:noProof/>
+          <w:lang w:val="en-GB"/>
         </w:rPr>
         <w:tab/>
       </w:r>
@@ -2589,8 +2695,9 @@
       <w:r>
         <w:rPr>
           <w:noProof/>
-        </w:rPr>
-        <w:instrText xml:space="preserve"> PAGEREF _Toc506831755 \h </w:instrText>
+          <w:lang w:val="en-GB"/>
+        </w:rPr>
+        <w:instrText xml:space="preserve"> PAGEREF _Toc509158595 \h </w:instrText>
       </w:r>
       <w:r>
         <w:rPr>
@@ -2606,6 +2713,7 @@
       <w:r>
         <w:rPr>
           <w:noProof/>
+          <w:lang w:val="en-GB"/>
         </w:rPr>
         <w:t>5</w:t>
       </w:r>
@@ -2628,7 +2736,7 @@
           <w:noProof/>
           <w:sz w:val="22"/>
           <w:szCs w:val="22"/>
-          <w:lang w:eastAsia="fi-FI"/>
+          <w:lang w:val="en-GB" w:eastAsia="fi-FI"/>
         </w:rPr>
       </w:pPr>
       <w:r>
@@ -2645,7 +2753,7 @@
           <w:noProof/>
           <w:sz w:val="22"/>
           <w:szCs w:val="22"/>
-          <w:lang w:eastAsia="fi-FI"/>
+          <w:lang w:val="en-GB" w:eastAsia="fi-FI"/>
         </w:rPr>
         <w:tab/>
       </w:r>
@@ -2659,6 +2767,7 @@
       <w:r>
         <w:rPr>
           <w:noProof/>
+          <w:lang w:val="en-GB"/>
         </w:rPr>
         <w:tab/>
       </w:r>
@@ -2671,8 +2780,9 @@
       <w:r>
         <w:rPr>
           <w:noProof/>
-        </w:rPr>
-        <w:instrText xml:space="preserve"> PAGEREF _Toc506831756 \h </w:instrText>
+          <w:lang w:val="en-GB"/>
+        </w:rPr>
+        <w:instrText xml:space="preserve"> PAGEREF _Toc509158596 \h </w:instrText>
       </w:r>
       <w:r>
         <w:rPr>
@@ -2688,6 +2798,7 @@
       <w:r>
         <w:rPr>
           <w:noProof/>
+          <w:lang w:val="en-GB"/>
         </w:rPr>
         <w:t>5</w:t>
       </w:r>
@@ -2710,7 +2821,7 @@
           <w:noProof/>
           <w:sz w:val="22"/>
           <w:szCs w:val="22"/>
-          <w:lang w:eastAsia="fi-FI"/>
+          <w:lang w:val="sv-FI" w:eastAsia="fi-FI"/>
         </w:rPr>
       </w:pPr>
       <w:r>
@@ -2727,7 +2838,7 @@
           <w:noProof/>
           <w:sz w:val="22"/>
           <w:szCs w:val="22"/>
-          <w:lang w:eastAsia="fi-FI"/>
+          <w:lang w:val="sv-FI" w:eastAsia="fi-FI"/>
         </w:rPr>
         <w:tab/>
       </w:r>
@@ -2741,6 +2852,7 @@
       <w:r>
         <w:rPr>
           <w:noProof/>
+          <w:lang w:val="sv-FI"/>
         </w:rPr>
         <w:tab/>
       </w:r>
@@ -2753,8 +2865,9 @@
       <w:r>
         <w:rPr>
           <w:noProof/>
-        </w:rPr>
-        <w:instrText xml:space="preserve"> PAGEREF _Toc506831757 \h </w:instrText>
+          <w:lang w:val="sv-FI"/>
+        </w:rPr>
+        <w:instrText xml:space="preserve"> PAGEREF _Toc509158597 \h </w:instrText>
       </w:r>
       <w:r>
         <w:rPr>
@@ -2770,8 +2883,9 @@
       <w:r>
         <w:rPr>
           <w:noProof/>
-        </w:rPr>
-        <w:t>5</w:t>
+          <w:lang w:val="sv-FI"/>
+        </w:rPr>
+        <w:t>6</w:t>
       </w:r>
       <w:r>
         <w:rPr>
@@ -2792,12 +2906,13 @@
           <w:noProof/>
           <w:sz w:val="22"/>
           <w:szCs w:val="22"/>
-          <w:lang w:eastAsia="fi-FI"/>
-        </w:rPr>
-      </w:pPr>
-      <w:r>
-        <w:rPr>
-          <w:noProof/>
+          <w:lang w:val="sv-FI" w:eastAsia="fi-FI"/>
+        </w:rPr>
+      </w:pPr>
+      <w:r>
+        <w:rPr>
+          <w:noProof/>
+          <w:lang w:val="sv-FI"/>
         </w:rPr>
         <w:t>2.2</w:t>
       </w:r>
@@ -2808,19 +2923,28 @@
           <w:noProof/>
           <w:sz w:val="22"/>
           <w:szCs w:val="22"/>
-          <w:lang w:eastAsia="fi-FI"/>
+          <w:lang w:val="sv-FI" w:eastAsia="fi-FI"/>
         </w:rPr>
         <w:tab/>
       </w:r>
       <w:r>
         <w:rPr>
           <w:noProof/>
-        </w:rPr>
-        <w:t>Sprint 2</w:t>
-      </w:r>
-      <w:r>
-        <w:rPr>
-          <w:noProof/>
+          <w:lang w:val="sv-FI"/>
+        </w:rPr>
+        <w:t xml:space="preserve">Sprint 2 </w:t>
+      </w:r>
+      <w:r>
+        <w:rPr>
+          <w:noProof/>
+          <w:lang w:val="en-US"/>
+        </w:rPr>
+        <w:t>(Retrospective meeting Sunday 11.3.2018)</w:t>
+      </w:r>
+      <w:r>
+        <w:rPr>
+          <w:noProof/>
+          <w:lang w:val="sv-FI"/>
         </w:rPr>
         <w:tab/>
       </w:r>
@@ -2833,8 +2957,9 @@
       <w:r>
         <w:rPr>
           <w:noProof/>
-        </w:rPr>
-        <w:instrText xml:space="preserve"> PAGEREF _Toc506831758 \h </w:instrText>
+          <w:lang w:val="sv-FI"/>
+        </w:rPr>
+        <w:instrText xml:space="preserve"> PAGEREF _Toc509158598 \h </w:instrText>
       </w:r>
       <w:r>
         <w:rPr>
@@ -2850,8 +2975,9 @@
       <w:r>
         <w:rPr>
           <w:noProof/>
-        </w:rPr>
-        <w:t>5</w:t>
+          <w:lang w:val="sv-FI"/>
+        </w:rPr>
+        <w:t>6</w:t>
       </w:r>
       <w:r>
         <w:rPr>
@@ -2872,12 +2998,13 @@
           <w:noProof/>
           <w:sz w:val="22"/>
           <w:szCs w:val="22"/>
-          <w:lang w:eastAsia="fi-FI"/>
-        </w:rPr>
-      </w:pPr>
-      <w:r>
-        <w:rPr>
-          <w:noProof/>
+          <w:lang w:val="sv-FI" w:eastAsia="fi-FI"/>
+        </w:rPr>
+      </w:pPr>
+      <w:r>
+        <w:rPr>
+          <w:noProof/>
+          <w:lang w:val="sv-FI"/>
         </w:rPr>
         <w:t>2.2.1</w:t>
       </w:r>
@@ -2888,19 +3015,21 @@
           <w:noProof/>
           <w:sz w:val="22"/>
           <w:szCs w:val="22"/>
-          <w:lang w:eastAsia="fi-FI"/>
+          <w:lang w:val="sv-FI" w:eastAsia="fi-FI"/>
         </w:rPr>
         <w:tab/>
       </w:r>
       <w:r>
         <w:rPr>
           <w:noProof/>
+          <w:lang w:val="sv-FI"/>
         </w:rPr>
         <w:t>What went well</w:t>
       </w:r>
       <w:r>
         <w:rPr>
           <w:noProof/>
+          <w:lang w:val="sv-FI"/>
         </w:rPr>
         <w:tab/>
       </w:r>
@@ -2913,8 +3042,9 @@
       <w:r>
         <w:rPr>
           <w:noProof/>
-        </w:rPr>
-        <w:instrText xml:space="preserve"> PAGEREF _Toc506831759 \h </w:instrText>
+          <w:lang w:val="sv-FI"/>
+        </w:rPr>
+        <w:instrText xml:space="preserve"> PAGEREF _Toc509158599 \h </w:instrText>
       </w:r>
       <w:r>
         <w:rPr>
@@ -2930,6 +3060,7 @@
       <w:r>
         <w:rPr>
           <w:noProof/>
+          <w:lang w:val="sv-FI"/>
         </w:rPr>
         <w:t>6</w:t>
       </w:r>
@@ -2952,12 +3083,13 @@
           <w:noProof/>
           <w:sz w:val="22"/>
           <w:szCs w:val="22"/>
-          <w:lang w:eastAsia="fi-FI"/>
-        </w:rPr>
-      </w:pPr>
-      <w:r>
-        <w:rPr>
-          <w:noProof/>
+          <w:lang w:val="sv-FI" w:eastAsia="fi-FI"/>
+        </w:rPr>
+      </w:pPr>
+      <w:r>
+        <w:rPr>
+          <w:noProof/>
+          <w:lang w:val="sv-FI"/>
         </w:rPr>
         <w:t>2.2.2</w:t>
       </w:r>
@@ -2968,19 +3100,21 @@
           <w:noProof/>
           <w:sz w:val="22"/>
           <w:szCs w:val="22"/>
-          <w:lang w:eastAsia="fi-FI"/>
+          <w:lang w:val="sv-FI" w:eastAsia="fi-FI"/>
         </w:rPr>
         <w:tab/>
       </w:r>
       <w:r>
         <w:rPr>
           <w:noProof/>
+          <w:lang w:val="sv-FI"/>
         </w:rPr>
         <w:t>What difficulties you had</w:t>
       </w:r>
       <w:r>
         <w:rPr>
           <w:noProof/>
+          <w:lang w:val="sv-FI"/>
         </w:rPr>
         <w:tab/>
       </w:r>
@@ -2993,8 +3127,9 @@
       <w:r>
         <w:rPr>
           <w:noProof/>
-        </w:rPr>
-        <w:instrText xml:space="preserve"> PAGEREF _Toc506831760 \h </w:instrText>
+          <w:lang w:val="sv-FI"/>
+        </w:rPr>
+        <w:instrText xml:space="preserve"> PAGEREF _Toc509158600 \h </w:instrText>
       </w:r>
       <w:r>
         <w:rPr>
@@ -3010,6 +3145,7 @@
       <w:r>
         <w:rPr>
           <w:noProof/>
+          <w:lang w:val="sv-FI"/>
         </w:rPr>
         <w:t>6</w:t>
       </w:r>
@@ -3032,7 +3168,7 @@
           <w:noProof/>
           <w:sz w:val="22"/>
           <w:szCs w:val="22"/>
-          <w:lang w:eastAsia="fi-FI"/>
+          <w:lang w:val="sv-FI" w:eastAsia="fi-FI"/>
         </w:rPr>
       </w:pPr>
       <w:r>
@@ -3049,7 +3185,7 @@
           <w:noProof/>
           <w:sz w:val="22"/>
           <w:szCs w:val="22"/>
-          <w:lang w:eastAsia="fi-FI"/>
+          <w:lang w:val="sv-FI" w:eastAsia="fi-FI"/>
         </w:rPr>
         <w:tab/>
       </w:r>
@@ -3063,6 +3199,7 @@
       <w:r>
         <w:rPr>
           <w:noProof/>
+          <w:lang w:val="sv-FI"/>
         </w:rPr>
         <w:tab/>
       </w:r>
@@ -3075,8 +3212,9 @@
       <w:r>
         <w:rPr>
           <w:noProof/>
-        </w:rPr>
-        <w:instrText xml:space="preserve"> PAGEREF _Toc506831761 \h </w:instrText>
+          <w:lang w:val="sv-FI"/>
+        </w:rPr>
+        <w:instrText xml:space="preserve"> PAGEREF _Toc509158601 \h </w:instrText>
       </w:r>
       <w:r>
         <w:rPr>
@@ -3092,6 +3230,7 @@
       <w:r>
         <w:rPr>
           <w:noProof/>
+          <w:lang w:val="sv-FI"/>
         </w:rPr>
         <w:t>6</w:t>
       </w:r>
@@ -3114,7 +3253,7 @@
           <w:noProof/>
           <w:sz w:val="22"/>
           <w:szCs w:val="22"/>
-          <w:lang w:eastAsia="fi-FI"/>
+          <w:lang w:val="sv-FI" w:eastAsia="fi-FI"/>
         </w:rPr>
       </w:pPr>
       <w:r>
@@ -3131,7 +3270,7 @@
           <w:noProof/>
           <w:sz w:val="22"/>
           <w:szCs w:val="22"/>
-          <w:lang w:eastAsia="fi-FI"/>
+          <w:lang w:val="sv-FI" w:eastAsia="fi-FI"/>
         </w:rPr>
         <w:tab/>
       </w:r>
@@ -3145,6 +3284,7 @@
       <w:r>
         <w:rPr>
           <w:noProof/>
+          <w:lang w:val="sv-FI"/>
         </w:rPr>
         <w:tab/>
       </w:r>
@@ -3157,8 +3297,9 @@
       <w:r>
         <w:rPr>
           <w:noProof/>
-        </w:rPr>
-        <w:instrText xml:space="preserve"> PAGEREF _Toc506831762 \h </w:instrText>
+          <w:lang w:val="sv-FI"/>
+        </w:rPr>
+        <w:instrText xml:space="preserve"> PAGEREF _Toc509158602 \h </w:instrText>
       </w:r>
       <w:r>
         <w:rPr>
@@ -3174,8 +3315,434 @@
       <w:r>
         <w:rPr>
           <w:noProof/>
+          <w:lang w:val="sv-FI"/>
         </w:rPr>
         <w:t>6</w:t>
+      </w:r>
+      <w:r>
+        <w:rPr>
+          <w:noProof/>
+        </w:rPr>
+        <w:fldChar w:fldCharType="end"/>
+      </w:r>
+    </w:p>
+    <w:p>
+      <w:pPr>
+        <w:pStyle w:val="Sisluet2"/>
+        <w:tabs>
+          <w:tab w:val="left" w:pos="720"/>
+        </w:tabs>
+        <w:rPr>
+          <w:rFonts w:asciiTheme="minorHAnsi" w:eastAsiaTheme="minorEastAsia" w:hAnsiTheme="minorHAnsi" w:cstheme="minorBidi"/>
+          <w:smallCaps w:val="0"/>
+          <w:noProof/>
+          <w:sz w:val="22"/>
+          <w:szCs w:val="22"/>
+          <w:lang w:val="sv-FI" w:eastAsia="fi-FI"/>
+        </w:rPr>
+      </w:pPr>
+      <w:r>
+        <w:rPr>
+          <w:noProof/>
+          <w:lang w:val="sv-FI"/>
+        </w:rPr>
+        <w:t>2.3</w:t>
+      </w:r>
+      <w:r>
+        <w:rPr>
+          <w:rFonts w:asciiTheme="minorHAnsi" w:eastAsiaTheme="minorEastAsia" w:hAnsiTheme="minorHAnsi" w:cstheme="minorBidi"/>
+          <w:smallCaps w:val="0"/>
+          <w:noProof/>
+          <w:sz w:val="22"/>
+          <w:szCs w:val="22"/>
+          <w:lang w:val="sv-FI" w:eastAsia="fi-FI"/>
+        </w:rPr>
+        <w:tab/>
+      </w:r>
+      <w:r>
+        <w:rPr>
+          <w:noProof/>
+          <w:lang w:val="sv-FI"/>
+        </w:rPr>
+        <w:t>Sprint 3</w:t>
+      </w:r>
+      <w:r>
+        <w:rPr>
+          <w:noProof/>
+          <w:lang w:val="sv-FI"/>
+        </w:rPr>
+        <w:tab/>
+      </w:r>
+      <w:r>
+        <w:rPr>
+          <w:noProof/>
+        </w:rPr>
+        <w:fldChar w:fldCharType="begin"/>
+      </w:r>
+      <w:r>
+        <w:rPr>
+          <w:noProof/>
+          <w:lang w:val="sv-FI"/>
+        </w:rPr>
+        <w:instrText xml:space="preserve"> PAGEREF _Toc509158603 \h </w:instrText>
+      </w:r>
+      <w:r>
+        <w:rPr>
+          <w:noProof/>
+        </w:rPr>
+      </w:r>
+      <w:r>
+        <w:rPr>
+          <w:noProof/>
+        </w:rPr>
+        <w:fldChar w:fldCharType="separate"/>
+      </w:r>
+      <w:r>
+        <w:rPr>
+          <w:noProof/>
+          <w:lang w:val="sv-FI"/>
+        </w:rPr>
+        <w:t>6</w:t>
+      </w:r>
+      <w:r>
+        <w:rPr>
+          <w:noProof/>
+        </w:rPr>
+        <w:fldChar w:fldCharType="end"/>
+      </w:r>
+    </w:p>
+    <w:p>
+      <w:pPr>
+        <w:pStyle w:val="Sisluet3"/>
+        <w:tabs>
+          <w:tab w:val="left" w:pos="1200"/>
+        </w:tabs>
+        <w:rPr>
+          <w:rFonts w:asciiTheme="minorHAnsi" w:eastAsiaTheme="minorEastAsia" w:hAnsiTheme="minorHAnsi" w:cstheme="minorBidi"/>
+          <w:i w:val="0"/>
+          <w:noProof/>
+          <w:sz w:val="22"/>
+          <w:szCs w:val="22"/>
+          <w:lang w:val="sv-FI" w:eastAsia="fi-FI"/>
+        </w:rPr>
+      </w:pPr>
+      <w:r>
+        <w:rPr>
+          <w:noProof/>
+          <w:lang w:val="sv-FI"/>
+        </w:rPr>
+        <w:t>2.3.1</w:t>
+      </w:r>
+      <w:r>
+        <w:rPr>
+          <w:rFonts w:asciiTheme="minorHAnsi" w:eastAsiaTheme="minorEastAsia" w:hAnsiTheme="minorHAnsi" w:cstheme="minorBidi"/>
+          <w:i w:val="0"/>
+          <w:noProof/>
+          <w:sz w:val="22"/>
+          <w:szCs w:val="22"/>
+          <w:lang w:val="sv-FI" w:eastAsia="fi-FI"/>
+        </w:rPr>
+        <w:tab/>
+      </w:r>
+      <w:r>
+        <w:rPr>
+          <w:noProof/>
+          <w:lang w:val="sv-FI"/>
+        </w:rPr>
+        <w:t>What went well</w:t>
+      </w:r>
+      <w:r>
+        <w:rPr>
+          <w:noProof/>
+          <w:lang w:val="sv-FI"/>
+        </w:rPr>
+        <w:tab/>
+      </w:r>
+      <w:r>
+        <w:rPr>
+          <w:noProof/>
+        </w:rPr>
+        <w:fldChar w:fldCharType="begin"/>
+      </w:r>
+      <w:r>
+        <w:rPr>
+          <w:noProof/>
+          <w:lang w:val="sv-FI"/>
+        </w:rPr>
+        <w:instrText xml:space="preserve"> PAGEREF _Toc509158604 \h </w:instrText>
+      </w:r>
+      <w:r>
+        <w:rPr>
+          <w:noProof/>
+        </w:rPr>
+      </w:r>
+      <w:r>
+        <w:rPr>
+          <w:noProof/>
+        </w:rPr>
+        <w:fldChar w:fldCharType="separate"/>
+      </w:r>
+      <w:r>
+        <w:rPr>
+          <w:noProof/>
+          <w:lang w:val="sv-FI"/>
+        </w:rPr>
+        <w:t>6</w:t>
+      </w:r>
+      <w:r>
+        <w:rPr>
+          <w:noProof/>
+        </w:rPr>
+        <w:fldChar w:fldCharType="end"/>
+      </w:r>
+    </w:p>
+    <w:p>
+      <w:pPr>
+        <w:pStyle w:val="Sisluet3"/>
+        <w:tabs>
+          <w:tab w:val="left" w:pos="1200"/>
+        </w:tabs>
+        <w:rPr>
+          <w:rFonts w:asciiTheme="minorHAnsi" w:eastAsiaTheme="minorEastAsia" w:hAnsiTheme="minorHAnsi" w:cstheme="minorBidi"/>
+          <w:i w:val="0"/>
+          <w:noProof/>
+          <w:sz w:val="22"/>
+          <w:szCs w:val="22"/>
+          <w:lang w:val="sv-FI" w:eastAsia="fi-FI"/>
+        </w:rPr>
+      </w:pPr>
+      <w:r>
+        <w:rPr>
+          <w:noProof/>
+          <w:lang w:val="sv-FI"/>
+        </w:rPr>
+        <w:t>2.3.2</w:t>
+      </w:r>
+      <w:r>
+        <w:rPr>
+          <w:rFonts w:asciiTheme="minorHAnsi" w:eastAsiaTheme="minorEastAsia" w:hAnsiTheme="minorHAnsi" w:cstheme="minorBidi"/>
+          <w:i w:val="0"/>
+          <w:noProof/>
+          <w:sz w:val="22"/>
+          <w:szCs w:val="22"/>
+          <w:lang w:val="sv-FI" w:eastAsia="fi-FI"/>
+        </w:rPr>
+        <w:tab/>
+      </w:r>
+      <w:r>
+        <w:rPr>
+          <w:noProof/>
+          <w:lang w:val="sv-FI"/>
+        </w:rPr>
+        <w:t>What difficulties you had</w:t>
+      </w:r>
+      <w:r>
+        <w:rPr>
+          <w:noProof/>
+          <w:lang w:val="sv-FI"/>
+        </w:rPr>
+        <w:tab/>
+      </w:r>
+      <w:r>
+        <w:rPr>
+          <w:noProof/>
+        </w:rPr>
+        <w:fldChar w:fldCharType="begin"/>
+      </w:r>
+      <w:r>
+        <w:rPr>
+          <w:noProof/>
+          <w:lang w:val="sv-FI"/>
+        </w:rPr>
+        <w:instrText xml:space="preserve"> PAGEREF _Toc509158605 \h </w:instrText>
+      </w:r>
+      <w:r>
+        <w:rPr>
+          <w:noProof/>
+        </w:rPr>
+      </w:r>
+      <w:r>
+        <w:rPr>
+          <w:noProof/>
+        </w:rPr>
+        <w:fldChar w:fldCharType="separate"/>
+      </w:r>
+      <w:r>
+        <w:rPr>
+          <w:noProof/>
+          <w:lang w:val="sv-FI"/>
+        </w:rPr>
+        <w:t>6</w:t>
+      </w:r>
+      <w:r>
+        <w:rPr>
+          <w:noProof/>
+        </w:rPr>
+        <w:fldChar w:fldCharType="end"/>
+      </w:r>
+    </w:p>
+    <w:p>
+      <w:pPr>
+        <w:pStyle w:val="Sisluet3"/>
+        <w:tabs>
+          <w:tab w:val="left" w:pos="1200"/>
+        </w:tabs>
+        <w:rPr>
+          <w:rFonts w:asciiTheme="minorHAnsi" w:eastAsiaTheme="minorEastAsia" w:hAnsiTheme="minorHAnsi" w:cstheme="minorBidi"/>
+          <w:i w:val="0"/>
+          <w:noProof/>
+          <w:sz w:val="22"/>
+          <w:szCs w:val="22"/>
+          <w:lang w:val="sv-FI" w:eastAsia="fi-FI"/>
+        </w:rPr>
+      </w:pPr>
+      <w:r>
+        <w:rPr>
+          <w:noProof/>
+          <w:lang w:val="en-US"/>
+        </w:rPr>
+        <w:t>2.3.3</w:t>
+      </w:r>
+      <w:r>
+        <w:rPr>
+          <w:rFonts w:asciiTheme="minorHAnsi" w:eastAsiaTheme="minorEastAsia" w:hAnsiTheme="minorHAnsi" w:cstheme="minorBidi"/>
+          <w:i w:val="0"/>
+          <w:noProof/>
+          <w:sz w:val="22"/>
+          <w:szCs w:val="22"/>
+          <w:lang w:val="sv-FI" w:eastAsia="fi-FI"/>
+        </w:rPr>
+        <w:tab/>
+      </w:r>
+      <w:r>
+        <w:rPr>
+          <w:noProof/>
+          <w:lang w:val="en-US"/>
+        </w:rPr>
+        <w:t>What were the main learnings</w:t>
+      </w:r>
+      <w:r>
+        <w:rPr>
+          <w:noProof/>
+          <w:lang w:val="sv-FI"/>
+        </w:rPr>
+        <w:tab/>
+      </w:r>
+      <w:r>
+        <w:rPr>
+          <w:noProof/>
+        </w:rPr>
+        <w:fldChar w:fldCharType="begin"/>
+      </w:r>
+      <w:r>
+        <w:rPr>
+          <w:noProof/>
+          <w:lang w:val="sv-FI"/>
+        </w:rPr>
+        <w:instrText xml:space="preserve"> PAGEREF _Toc509158606 \h </w:instrText>
+      </w:r>
+      <w:r>
+        <w:rPr>
+          <w:noProof/>
+        </w:rPr>
+      </w:r>
+      <w:r>
+        <w:rPr>
+          <w:noProof/>
+        </w:rPr>
+        <w:fldChar w:fldCharType="separate"/>
+      </w:r>
+      <w:r>
+        <w:rPr>
+          <w:noProof/>
+          <w:lang w:val="sv-FI"/>
+        </w:rPr>
+        <w:t>6</w:t>
+      </w:r>
+      <w:r>
+        <w:rPr>
+          <w:noProof/>
+        </w:rPr>
+        <w:fldChar w:fldCharType="end"/>
+      </w:r>
+    </w:p>
+    <w:p>
+      <w:pPr>
+        <w:pStyle w:val="Sisluet3"/>
+        <w:tabs>
+          <w:tab w:val="left" w:pos="1200"/>
+        </w:tabs>
+        <w:rPr>
+          <w:rFonts w:asciiTheme="minorHAnsi" w:eastAsiaTheme="minorEastAsia" w:hAnsiTheme="minorHAnsi" w:cstheme="minorBidi"/>
+          <w:i w:val="0"/>
+          <w:noProof/>
+          <w:sz w:val="22"/>
+          <w:szCs w:val="22"/>
+          <w:lang w:val="sv-FI" w:eastAsia="fi-FI"/>
+        </w:rPr>
+      </w:pPr>
+      <w:r>
+        <w:rPr>
+          <w:noProof/>
+          <w:lang w:val="en-US"/>
+        </w:rPr>
+        <w:t>2.3.4</w:t>
+      </w:r>
+      <w:r>
+        <w:rPr>
+          <w:rFonts w:asciiTheme="minorHAnsi" w:eastAsiaTheme="minorEastAsia" w:hAnsiTheme="minorHAnsi" w:cstheme="minorBidi"/>
+          <w:i w:val="0"/>
+          <w:noProof/>
+          <w:sz w:val="22"/>
+          <w:szCs w:val="22"/>
+          <w:lang w:val="sv-FI" w:eastAsia="fi-FI"/>
+        </w:rPr>
+        <w:tab/>
+      </w:r>
+      <w:r>
+        <w:rPr>
+          <w:noProof/>
+          <w:lang w:val="en-US"/>
+        </w:rPr>
+        <w:t>What did you decide to change for the next sprint</w:t>
+      </w:r>
+      <w:r>
+        <w:rPr>
+          <w:noProof/>
+          <w:lang w:val="sv-FI"/>
+        </w:rPr>
+        <w:tab/>
+      </w:r>
+      <w:r>
+        <w:rPr>
+          <w:noProof/>
+        </w:rPr>
+        <w:fldChar w:fldCharType="begin"/>
+      </w:r>
+      <w:r>
+        <w:rPr>
+          <w:noProof/>
+          <w:lang w:val="sv-FI"/>
+        </w:rPr>
+        <w:instrText xml:space="preserve"> PAGEREF _Toc509158607 \h </w:instrText>
+      </w:r>
+      <w:r>
+        <w:rPr>
+          <w:noProof/>
+        </w:rPr>
+      </w:r>
+      <w:r>
+        <w:rPr>
+          <w:noProof/>
+        </w:rPr>
+        <w:fldChar w:fldCharType="separate"/>
+      </w:r>
+      <w:r>
+        <w:rPr>
+          <w:noProof/>
+          <w:lang w:val="sv-FI"/>
+        </w:rPr>
+        <w:t>7</w:t>
       </w:r>
       <w:r>
         <w:rPr>
@@ -3197,13 +3764,15 @@
           <w:noProof/>
           <w:sz w:val="22"/>
           <w:szCs w:val="22"/>
-          <w:lang w:eastAsia="fi-FI"/>
-        </w:rPr>
-      </w:pPr>
-      <w:r>
-        <w:rPr>
-          <w:noProof/>
-        </w:rPr>
+          <w:lang w:val="sv-FI" w:eastAsia="fi-FI"/>
+        </w:rPr>
+      </w:pPr>
+      <w:r>
+        <w:rPr>
+          <w:noProof/>
+          <w:lang w:val="sv-FI"/>
+        </w:rPr>
+        <w:lastRenderedPageBreak/>
         <w:t>3.</w:t>
       </w:r>
       <w:r>
@@ -3214,19 +3783,21 @@
           <w:noProof/>
           <w:sz w:val="22"/>
           <w:szCs w:val="22"/>
-          <w:lang w:eastAsia="fi-FI"/>
+          <w:lang w:val="sv-FI" w:eastAsia="fi-FI"/>
         </w:rPr>
         <w:tab/>
       </w:r>
       <w:r>
         <w:rPr>
           <w:noProof/>
+          <w:lang w:val="sv-FI"/>
         </w:rPr>
         <w:t>RISK MANAGEMENT PLAN</w:t>
       </w:r>
       <w:r>
         <w:rPr>
           <w:noProof/>
+          <w:lang w:val="sv-FI"/>
         </w:rPr>
         <w:tab/>
       </w:r>
@@ -3239,8 +3810,9 @@
       <w:r>
         <w:rPr>
           <w:noProof/>
-        </w:rPr>
-        <w:instrText xml:space="preserve"> PAGEREF _Toc506831763 \h </w:instrText>
+          <w:lang w:val="sv-FI"/>
+        </w:rPr>
+        <w:instrText xml:space="preserve"> PAGEREF _Toc509158608 \h </w:instrText>
       </w:r>
       <w:r>
         <w:rPr>
@@ -3256,8 +3828,9 @@
       <w:r>
         <w:rPr>
           <w:noProof/>
-        </w:rPr>
-        <w:t>6</w:t>
+          <w:lang w:val="sv-FI"/>
+        </w:rPr>
+        <w:t>7</w:t>
       </w:r>
       <w:r>
         <w:rPr>
@@ -3278,7 +3851,7 @@
           <w:noProof/>
           <w:sz w:val="22"/>
           <w:szCs w:val="22"/>
-          <w:lang w:eastAsia="fi-FI"/>
+          <w:lang w:val="sv-FI" w:eastAsia="fi-FI"/>
         </w:rPr>
       </w:pPr>
       <w:r>
@@ -3295,7 +3868,7 @@
           <w:noProof/>
           <w:sz w:val="22"/>
           <w:szCs w:val="22"/>
-          <w:lang w:eastAsia="fi-FI"/>
+          <w:lang w:val="sv-FI" w:eastAsia="fi-FI"/>
         </w:rPr>
         <w:tab/>
       </w:r>
@@ -3309,6 +3882,7 @@
       <w:r>
         <w:rPr>
           <w:noProof/>
+          <w:lang w:val="sv-FI"/>
         </w:rPr>
         <w:tab/>
       </w:r>
@@ -3321,8 +3895,9 @@
       <w:r>
         <w:rPr>
           <w:noProof/>
-        </w:rPr>
-        <w:instrText xml:space="preserve"> PAGEREF _Toc506831764 \h </w:instrText>
+          <w:lang w:val="sv-FI"/>
+        </w:rPr>
+        <w:instrText xml:space="preserve"> PAGEREF _Toc509158609 \h </w:instrText>
       </w:r>
       <w:r>
         <w:rPr>
@@ -3338,6 +3913,7 @@
       <w:r>
         <w:rPr>
           <w:noProof/>
+          <w:lang w:val="sv-FI"/>
         </w:rPr>
         <w:t>7</w:t>
       </w:r>
@@ -3360,7 +3936,7 @@
           <w:noProof/>
           <w:sz w:val="22"/>
           <w:szCs w:val="22"/>
-          <w:lang w:eastAsia="fi-FI"/>
+          <w:lang w:val="sv-FI" w:eastAsia="fi-FI"/>
         </w:rPr>
       </w:pPr>
       <w:r>
@@ -3377,7 +3953,7 @@
           <w:noProof/>
           <w:sz w:val="22"/>
           <w:szCs w:val="22"/>
-          <w:lang w:eastAsia="fi-FI"/>
+          <w:lang w:val="sv-FI" w:eastAsia="fi-FI"/>
         </w:rPr>
         <w:tab/>
       </w:r>
@@ -3391,6 +3967,7 @@
       <w:r>
         <w:rPr>
           <w:noProof/>
+          <w:lang w:val="sv-FI"/>
         </w:rPr>
         <w:tab/>
       </w:r>
@@ -3403,8 +3980,9 @@
       <w:r>
         <w:rPr>
           <w:noProof/>
-        </w:rPr>
-        <w:instrText xml:space="preserve"> PAGEREF _Toc506831765 \h </w:instrText>
+          <w:lang w:val="sv-FI"/>
+        </w:rPr>
+        <w:instrText xml:space="preserve"> PAGEREF _Toc509158610 \h </w:instrText>
       </w:r>
       <w:r>
         <w:rPr>
@@ -3420,6 +3998,7 @@
       <w:r>
         <w:rPr>
           <w:noProof/>
+          <w:lang w:val="sv-FI"/>
         </w:rPr>
         <w:t>7</w:t>
       </w:r>
@@ -3442,12 +4021,13 @@
           <w:noProof/>
           <w:sz w:val="22"/>
           <w:szCs w:val="22"/>
-          <w:lang w:eastAsia="fi-FI"/>
-        </w:rPr>
-      </w:pPr>
-      <w:r>
-        <w:rPr>
-          <w:noProof/>
+          <w:lang w:val="sv-FI" w:eastAsia="fi-FI"/>
+        </w:rPr>
+      </w:pPr>
+      <w:r>
+        <w:rPr>
+          <w:noProof/>
+          <w:lang w:val="sv-FI"/>
         </w:rPr>
         <w:t>3.2</w:t>
       </w:r>
@@ -3458,19 +4038,21 @@
           <w:noProof/>
           <w:sz w:val="22"/>
           <w:szCs w:val="22"/>
-          <w:lang w:eastAsia="fi-FI"/>
+          <w:lang w:val="sv-FI" w:eastAsia="fi-FI"/>
         </w:rPr>
         <w:tab/>
       </w:r>
       <w:r>
         <w:rPr>
           <w:noProof/>
+          <w:lang w:val="sv-FI"/>
         </w:rPr>
         <w:t>Technology risks</w:t>
       </w:r>
       <w:r>
         <w:rPr>
           <w:noProof/>
+          <w:lang w:val="sv-FI"/>
         </w:rPr>
         <w:tab/>
       </w:r>
@@ -3483,8 +4065,9 @@
       <w:r>
         <w:rPr>
           <w:noProof/>
-        </w:rPr>
-        <w:instrText xml:space="preserve"> PAGEREF _Toc506831766 \h </w:instrText>
+          <w:lang w:val="sv-FI"/>
+        </w:rPr>
+        <w:instrText xml:space="preserve"> PAGEREF _Toc509158611 \h </w:instrText>
       </w:r>
       <w:r>
         <w:rPr>
@@ -3500,8 +4083,9 @@
       <w:r>
         <w:rPr>
           <w:noProof/>
-        </w:rPr>
-        <w:t>7</w:t>
+          <w:lang w:val="sv-FI"/>
+        </w:rPr>
+        <w:t>8</w:t>
       </w:r>
       <w:r>
         <w:rPr>
@@ -3522,7 +4106,7 @@
           <w:noProof/>
           <w:sz w:val="22"/>
           <w:szCs w:val="22"/>
-          <w:lang w:eastAsia="fi-FI"/>
+          <w:lang w:val="sv-FI" w:eastAsia="fi-FI"/>
         </w:rPr>
       </w:pPr>
       <w:r>
@@ -3530,7 +4114,6 @@
           <w:noProof/>
           <w:lang w:val="en-GB" w:eastAsia="en-GB"/>
         </w:rPr>
-        <w:lastRenderedPageBreak/>
         <w:t>3.2.1</w:t>
       </w:r>
       <w:r>
@@ -3540,7 +4123,7 @@
           <w:noProof/>
           <w:sz w:val="22"/>
           <w:szCs w:val="22"/>
-          <w:lang w:eastAsia="fi-FI"/>
+          <w:lang w:val="sv-FI" w:eastAsia="fi-FI"/>
         </w:rPr>
         <w:tab/>
       </w:r>
@@ -3554,6 +4137,7 @@
       <w:r>
         <w:rPr>
           <w:noProof/>
+          <w:lang w:val="sv-FI"/>
         </w:rPr>
         <w:tab/>
       </w:r>
@@ -3566,8 +4150,9 @@
       <w:r>
         <w:rPr>
           <w:noProof/>
-        </w:rPr>
-        <w:instrText xml:space="preserve"> PAGEREF _Toc506831767 \h </w:instrText>
+          <w:lang w:val="sv-FI"/>
+        </w:rPr>
+        <w:instrText xml:space="preserve"> PAGEREF _Toc509158612 \h </w:instrText>
       </w:r>
       <w:r>
         <w:rPr>
@@ -3583,8 +4168,9 @@
       <w:r>
         <w:rPr>
           <w:noProof/>
-        </w:rPr>
-        <w:t>7</w:t>
+          <w:lang w:val="sv-FI"/>
+        </w:rPr>
+        <w:t>8</w:t>
       </w:r>
       <w:r>
         <w:rPr>
@@ -3605,7 +4191,7 @@
           <w:noProof/>
           <w:sz w:val="22"/>
           <w:szCs w:val="22"/>
-          <w:lang w:eastAsia="fi-FI"/>
+          <w:lang w:val="sv-FI" w:eastAsia="fi-FI"/>
         </w:rPr>
       </w:pPr>
       <w:r>
@@ -3622,7 +4208,7 @@
           <w:noProof/>
           <w:sz w:val="22"/>
           <w:szCs w:val="22"/>
-          <w:lang w:eastAsia="fi-FI"/>
+          <w:lang w:val="sv-FI" w:eastAsia="fi-FI"/>
         </w:rPr>
         <w:tab/>
       </w:r>
@@ -3636,6 +4222,7 @@
       <w:r>
         <w:rPr>
           <w:noProof/>
+          <w:lang w:val="sv-FI"/>
         </w:rPr>
         <w:tab/>
       </w:r>
@@ -3648,8 +4235,9 @@
       <w:r>
         <w:rPr>
           <w:noProof/>
-        </w:rPr>
-        <w:instrText xml:space="preserve"> PAGEREF _Toc506831768 \h </w:instrText>
+          <w:lang w:val="sv-FI"/>
+        </w:rPr>
+        <w:instrText xml:space="preserve"> PAGEREF _Toc509158613 \h </w:instrText>
       </w:r>
       <w:r>
         <w:rPr>
@@ -3665,8 +4253,9 @@
       <w:r>
         <w:rPr>
           <w:noProof/>
-        </w:rPr>
-        <w:t>7</w:t>
+          <w:lang w:val="sv-FI"/>
+        </w:rPr>
+        <w:t>8</w:t>
       </w:r>
       <w:r>
         <w:rPr>
@@ -3687,7 +4276,7 @@
           <w:noProof/>
           <w:sz w:val="22"/>
           <w:szCs w:val="22"/>
-          <w:lang w:eastAsia="fi-FI"/>
+          <w:lang w:val="sv-FI" w:eastAsia="fi-FI"/>
         </w:rPr>
       </w:pPr>
       <w:r>
@@ -3704,7 +4293,7 @@
           <w:noProof/>
           <w:sz w:val="22"/>
           <w:szCs w:val="22"/>
-          <w:lang w:eastAsia="fi-FI"/>
+          <w:lang w:val="sv-FI" w:eastAsia="fi-FI"/>
         </w:rPr>
         <w:tab/>
       </w:r>
@@ -3718,6 +4307,7 @@
       <w:r>
         <w:rPr>
           <w:noProof/>
+          <w:lang w:val="sv-FI"/>
         </w:rPr>
         <w:tab/>
       </w:r>
@@ -3730,8 +4320,9 @@
       <w:r>
         <w:rPr>
           <w:noProof/>
-        </w:rPr>
-        <w:instrText xml:space="preserve"> PAGEREF _Toc506831769 \h </w:instrText>
+          <w:lang w:val="sv-FI"/>
+        </w:rPr>
+        <w:instrText xml:space="preserve"> PAGEREF _Toc509158614 \h </w:instrText>
       </w:r>
       <w:r>
         <w:rPr>
@@ -3747,8 +4338,9 @@
       <w:r>
         <w:rPr>
           <w:noProof/>
-        </w:rPr>
-        <w:t>7</w:t>
+          <w:lang w:val="sv-FI"/>
+        </w:rPr>
+        <w:t>8</w:t>
       </w:r>
       <w:r>
         <w:rPr>
@@ -3769,7 +4361,7 @@
           <w:noProof/>
           <w:sz w:val="22"/>
           <w:szCs w:val="22"/>
-          <w:lang w:eastAsia="fi-FI"/>
+          <w:lang w:val="sv-FI" w:eastAsia="fi-FI"/>
         </w:rPr>
       </w:pPr>
       <w:r>
@@ -3786,7 +4378,7 @@
           <w:noProof/>
           <w:sz w:val="22"/>
           <w:szCs w:val="22"/>
-          <w:lang w:eastAsia="fi-FI"/>
+          <w:lang w:val="sv-FI" w:eastAsia="fi-FI"/>
         </w:rPr>
         <w:tab/>
       </w:r>
@@ -3800,6 +4392,7 @@
       <w:r>
         <w:rPr>
           <w:noProof/>
+          <w:lang w:val="sv-FI"/>
         </w:rPr>
         <w:tab/>
       </w:r>
@@ -3812,8 +4405,9 @@
       <w:r>
         <w:rPr>
           <w:noProof/>
-        </w:rPr>
-        <w:instrText xml:space="preserve"> PAGEREF _Toc506831770 \h </w:instrText>
+          <w:lang w:val="sv-FI"/>
+        </w:rPr>
+        <w:instrText xml:space="preserve"> PAGEREF _Toc509158615 \h </w:instrText>
       </w:r>
       <w:r>
         <w:rPr>
@@ -3829,6 +4423,7 @@
       <w:r>
         <w:rPr>
           <w:noProof/>
+          <w:lang w:val="sv-FI"/>
         </w:rPr>
         <w:t>8</w:t>
       </w:r>
@@ -3851,7 +4446,7 @@
           <w:noProof/>
           <w:sz w:val="22"/>
           <w:szCs w:val="22"/>
-          <w:lang w:eastAsia="fi-FI"/>
+          <w:lang w:val="sv-FI" w:eastAsia="fi-FI"/>
         </w:rPr>
       </w:pPr>
       <w:r>
@@ -3868,7 +4463,7 @@
           <w:noProof/>
           <w:sz w:val="22"/>
           <w:szCs w:val="22"/>
-          <w:lang w:eastAsia="fi-FI"/>
+          <w:lang w:val="sv-FI" w:eastAsia="fi-FI"/>
         </w:rPr>
         <w:tab/>
       </w:r>
@@ -3882,6 +4477,7 @@
       <w:r>
         <w:rPr>
           <w:noProof/>
+          <w:lang w:val="sv-FI"/>
         </w:rPr>
         <w:tab/>
       </w:r>
@@ -3894,8 +4490,9 @@
       <w:r>
         <w:rPr>
           <w:noProof/>
-        </w:rPr>
-        <w:instrText xml:space="preserve"> PAGEREF _Toc506831771 \h </w:instrText>
+          <w:lang w:val="sv-FI"/>
+        </w:rPr>
+        <w:instrText xml:space="preserve"> PAGEREF _Toc509158616 \h </w:instrText>
       </w:r>
       <w:r>
         <w:rPr>
@@ -3911,6 +4508,7 @@
       <w:r>
         <w:rPr>
           <w:noProof/>
+          <w:lang w:val="sv-FI"/>
         </w:rPr>
         <w:t>8</w:t>
       </w:r>
@@ -3933,7 +4531,7 @@
           <w:noProof/>
           <w:sz w:val="22"/>
           <w:szCs w:val="22"/>
-          <w:lang w:eastAsia="fi-FI"/>
+          <w:lang w:val="sv-FI" w:eastAsia="fi-FI"/>
         </w:rPr>
       </w:pPr>
       <w:r>
@@ -3950,7 +4548,7 @@
           <w:noProof/>
           <w:sz w:val="22"/>
           <w:szCs w:val="22"/>
-          <w:lang w:eastAsia="fi-FI"/>
+          <w:lang w:val="sv-FI" w:eastAsia="fi-FI"/>
         </w:rPr>
         <w:tab/>
       </w:r>
@@ -3964,6 +4562,7 @@
       <w:r>
         <w:rPr>
           <w:noProof/>
+          <w:lang w:val="sv-FI"/>
         </w:rPr>
         <w:tab/>
       </w:r>
@@ -3976,8 +4575,9 @@
       <w:r>
         <w:rPr>
           <w:noProof/>
-        </w:rPr>
-        <w:instrText xml:space="preserve"> PAGEREF _Toc506831772 \h </w:instrText>
+          <w:lang w:val="sv-FI"/>
+        </w:rPr>
+        <w:instrText xml:space="preserve"> PAGEREF _Toc509158617 \h </w:instrText>
       </w:r>
       <w:r>
         <w:rPr>
@@ -3993,6 +4593,7 @@
       <w:r>
         <w:rPr>
           <w:noProof/>
+          <w:lang w:val="sv-FI"/>
         </w:rPr>
         <w:t>8</w:t>
       </w:r>
@@ -4015,7 +4616,7 @@
           <w:noProof/>
           <w:sz w:val="22"/>
           <w:szCs w:val="22"/>
-          <w:lang w:eastAsia="fi-FI"/>
+          <w:lang w:val="sv-FI" w:eastAsia="fi-FI"/>
         </w:rPr>
       </w:pPr>
       <w:r>
@@ -4032,7 +4633,7 @@
           <w:noProof/>
           <w:sz w:val="22"/>
           <w:szCs w:val="22"/>
-          <w:lang w:eastAsia="fi-FI"/>
+          <w:lang w:val="sv-FI" w:eastAsia="fi-FI"/>
         </w:rPr>
         <w:tab/>
       </w:r>
@@ -4046,6 +4647,7 @@
       <w:r>
         <w:rPr>
           <w:noProof/>
+          <w:lang w:val="sv-FI"/>
         </w:rPr>
         <w:tab/>
       </w:r>
@@ -4058,8 +4660,9 @@
       <w:r>
         <w:rPr>
           <w:noProof/>
-        </w:rPr>
-        <w:instrText xml:space="preserve"> PAGEREF _Toc506831773 \h </w:instrText>
+          <w:lang w:val="sv-FI"/>
+        </w:rPr>
+        <w:instrText xml:space="preserve"> PAGEREF _Toc509158618 \h </w:instrText>
       </w:r>
       <w:r>
         <w:rPr>
@@ -4075,8 +4678,9 @@
       <w:r>
         <w:rPr>
           <w:noProof/>
-        </w:rPr>
-        <w:t>8</w:t>
+          <w:lang w:val="sv-FI"/>
+        </w:rPr>
+        <w:t>9</w:t>
       </w:r>
       <w:r>
         <w:rPr>
@@ -4097,7 +4701,7 @@
           <w:noProof/>
           <w:sz w:val="22"/>
           <w:szCs w:val="22"/>
-          <w:lang w:eastAsia="fi-FI"/>
+          <w:lang w:val="sv-FI" w:eastAsia="fi-FI"/>
         </w:rPr>
       </w:pPr>
       <w:r>
@@ -4114,7 +4718,7 @@
           <w:noProof/>
           <w:sz w:val="22"/>
           <w:szCs w:val="22"/>
-          <w:lang w:eastAsia="fi-FI"/>
+          <w:lang w:val="sv-FI" w:eastAsia="fi-FI"/>
         </w:rPr>
         <w:tab/>
       </w:r>
@@ -4128,6 +4732,7 @@
       <w:r>
         <w:rPr>
           <w:noProof/>
+          <w:lang w:val="sv-FI"/>
         </w:rPr>
         <w:tab/>
       </w:r>
@@ -4140,8 +4745,9 @@
       <w:r>
         <w:rPr>
           <w:noProof/>
-        </w:rPr>
-        <w:instrText xml:space="preserve"> PAGEREF _Toc506831774 \h </w:instrText>
+          <w:lang w:val="sv-FI"/>
+        </w:rPr>
+        <w:instrText xml:space="preserve"> PAGEREF _Toc509158619 \h </w:instrText>
       </w:r>
       <w:r>
         <w:rPr>
@@ -4157,8 +4763,9 @@
       <w:r>
         <w:rPr>
           <w:noProof/>
-        </w:rPr>
-        <w:t>8</w:t>
+          <w:lang w:val="sv-FI"/>
+        </w:rPr>
+        <w:t>9</w:t>
       </w:r>
       <w:r>
         <w:rPr>
@@ -4179,7 +4786,7 @@
           <w:noProof/>
           <w:sz w:val="22"/>
           <w:szCs w:val="22"/>
-          <w:lang w:eastAsia="fi-FI"/>
+          <w:lang w:val="sv-FI" w:eastAsia="fi-FI"/>
         </w:rPr>
       </w:pPr>
       <w:r>
@@ -4196,7 +4803,7 @@
           <w:noProof/>
           <w:sz w:val="22"/>
           <w:szCs w:val="22"/>
-          <w:lang w:eastAsia="fi-FI"/>
+          <w:lang w:val="sv-FI" w:eastAsia="fi-FI"/>
         </w:rPr>
         <w:tab/>
       </w:r>
@@ -4210,6 +4817,7 @@
       <w:r>
         <w:rPr>
           <w:noProof/>
+          <w:lang w:val="sv-FI"/>
         </w:rPr>
         <w:tab/>
       </w:r>
@@ -4222,8 +4830,9 @@
       <w:r>
         <w:rPr>
           <w:noProof/>
-        </w:rPr>
-        <w:instrText xml:space="preserve"> PAGEREF _Toc506831775 \h </w:instrText>
+          <w:lang w:val="sv-FI"/>
+        </w:rPr>
+        <w:instrText xml:space="preserve"> PAGEREF _Toc509158620 \h </w:instrText>
       </w:r>
       <w:r>
         <w:rPr>
@@ -4239,8 +4848,9 @@
       <w:r>
         <w:rPr>
           <w:noProof/>
-        </w:rPr>
-        <w:t>8</w:t>
+          <w:lang w:val="sv-FI"/>
+        </w:rPr>
+        <w:t>9</w:t>
       </w:r>
       <w:r>
         <w:rPr>
@@ -4282,7 +4892,7 @@
         </w:rPr>
         <w:tab/>
       </w:r>
-      <w:bookmarkStart w:id="0" w:name="_Toc506831748"/>
+      <w:bookmarkStart w:id="0" w:name="_Toc509158588"/>
       <w:r>
         <w:t>PROJECT RESOURCES</w:t>
       </w:r>
@@ -4318,7 +4928,7 @@
         <w:pStyle w:val="Otsikko2"/>
         <w:ind w:left="1418" w:hanging="1418"/>
       </w:pPr>
-      <w:bookmarkStart w:id="1" w:name="_Toc506831749"/>
+      <w:bookmarkStart w:id="1" w:name="_Toc509158589"/>
       <w:proofErr w:type="spellStart"/>
       <w:r>
         <w:t>P</w:t>
@@ -4523,28 +5133,12 @@
           <w:b/>
         </w:rPr>
       </w:pPr>
-      <w:proofErr w:type="spellStart"/>
       <w:r>
         <w:rPr>
           <w:b/>
         </w:rPr>
-        <w:t>Samu</w:t>
-      </w:r>
-      <w:proofErr w:type="spellEnd"/>
-      <w:r>
-        <w:rPr>
-          <w:b/>
-        </w:rPr>
-        <w:t xml:space="preserve"> </w:t>
-      </w:r>
-      <w:proofErr w:type="spellStart"/>
-      <w:r>
-        <w:rPr>
-          <w:b/>
-        </w:rPr>
-        <w:t>Mäkinen</w:t>
-      </w:r>
-      <w:proofErr w:type="spellEnd"/>
+        <w:t>Samu Mäkinen</w:t>
+      </w:r>
       <w:r>
         <w:rPr>
           <w:b/>
@@ -4640,6 +5234,7 @@
         <w:rPr>
           <w:b/>
         </w:rPr>
+        <w:lastRenderedPageBreak/>
         <w:t>Vili</w:t>
       </w:r>
       <w:proofErr w:type="spellEnd"/>
@@ -4717,7 +5312,6 @@
         </w:numPr>
       </w:pPr>
       <w:r>
-        <w:lastRenderedPageBreak/>
         <w:t>Specific fields of interest: Game Design, Unity</w:t>
       </w:r>
     </w:p>
@@ -4823,10 +5417,15 @@
         </w:rPr>
         <w:tab/>
       </w:r>
-      <w:bookmarkStart w:id="2" w:name="_Toc506831750"/>
+      <w:bookmarkStart w:id="2" w:name="_Toc509158590"/>
       <w:proofErr w:type="spellStart"/>
       <w:r>
-        <w:t>Process</w:t>
+        <w:t>Proce</w:t>
+      </w:r>
+      <w:bookmarkStart w:id="3" w:name="_GoBack"/>
+      <w:bookmarkEnd w:id="3"/>
+      <w:r>
+        <w:t>ss</w:t>
       </w:r>
       <w:proofErr w:type="spellEnd"/>
       <w:r>
@@ -5036,13 +5635,8 @@
         </w:numPr>
       </w:pPr>
       <w:r>
-        <w:t xml:space="preserve">Project management with </w:t>
-      </w:r>
-      <w:proofErr w:type="spellStart"/>
-      <w:r>
-        <w:t>Agilefant</w:t>
-      </w:r>
-      <w:proofErr w:type="spellEnd"/>
+        <w:t>Project management with Agilefant</w:t>
+      </w:r>
     </w:p>
     <w:p>
       <w:pPr>
@@ -5118,13 +5712,8 @@
           <w:numId w:val="17"/>
         </w:numPr>
       </w:pPr>
-      <w:proofErr w:type="spellStart"/>
-      <w:r>
-        <w:t>Samu</w:t>
-      </w:r>
-      <w:proofErr w:type="spellEnd"/>
-      <w:r>
-        <w:t xml:space="preserve"> scrum master for sprint 3</w:t>
+      <w:r>
+        <w:t>Samu scrum master for sprint 3</w:t>
       </w:r>
     </w:p>
     <w:p>
@@ -5165,7 +5754,45 @@
         </w:numPr>
       </w:pPr>
       <w:r>
-        <w:t>We discuss the status of the project in our weekly meetings and decide then when tasks are done and ready for deployment.</w:t>
+        <w:t>We discuss the status of the project in our weekly meetings.</w:t>
+      </w:r>
+    </w:p>
+    <w:p>
+      <w:pPr>
+        <w:pStyle w:val="Leipteksti1"/>
+        <w:ind w:left="1778"/>
+      </w:pPr>
+    </w:p>
+    <w:p>
+      <w:pPr>
+        <w:pStyle w:val="Leipteksti1"/>
+      </w:pPr>
+      <w:r>
+        <w:t>Definition of done:</w:t>
+      </w:r>
+    </w:p>
+    <w:p>
+      <w:pPr>
+        <w:pStyle w:val="Leipteksti1"/>
+        <w:numPr>
+          <w:ilvl w:val="0"/>
+          <w:numId w:val="17"/>
+        </w:numPr>
+      </w:pPr>
+      <w:r>
+        <w:t>Agilefant stories are done when all its internal tasks are done and approved upon within the group.</w:t>
+      </w:r>
+    </w:p>
+    <w:p>
+      <w:pPr>
+        <w:pStyle w:val="Leipteksti1"/>
+        <w:numPr>
+          <w:ilvl w:val="0"/>
+          <w:numId w:val="17"/>
+        </w:numPr>
+      </w:pPr>
+      <w:r>
+        <w:t>We agree upon the specifics of each task as a group and play test each change to validate them.</w:t>
       </w:r>
     </w:p>
     <w:p>
@@ -5181,7 +5808,7 @@
           <w:lang w:val="en-US"/>
         </w:rPr>
       </w:pPr>
-      <w:bookmarkStart w:id="3" w:name="_Toc506831751"/>
+      <w:bookmarkStart w:id="4" w:name="_Toc509158591"/>
       <w:r>
         <w:rPr>
           <w:lang w:val="en-US"/>
@@ -5206,7 +5833,7 @@
         </w:rPr>
         <w:t>echnologies</w:t>
       </w:r>
-      <w:bookmarkEnd w:id="3"/>
+      <w:bookmarkEnd w:id="4"/>
     </w:p>
     <w:p>
       <w:pPr>
@@ -6028,14 +6655,12 @@
                 <w:lang w:val="en-GB"/>
               </w:rPr>
             </w:pPr>
-            <w:proofErr w:type="spellStart"/>
             <w:r>
               <w:rPr>
                 <w:lang w:val="en-GB"/>
               </w:rPr>
               <w:t>Samu</w:t>
             </w:r>
-            <w:proofErr w:type="spellEnd"/>
           </w:p>
           <w:p>
             <w:pPr>
@@ -6045,14 +6670,12 @@
                 <w:lang w:val="en-GB"/>
               </w:rPr>
             </w:pPr>
-            <w:proofErr w:type="spellStart"/>
             <w:r>
               <w:rPr>
                 <w:lang w:val="en-GB"/>
               </w:rPr>
               <w:t>Mäkinen</w:t>
             </w:r>
-            <w:proofErr w:type="spellEnd"/>
           </w:p>
         </w:tc>
         <w:tc>
@@ -6169,14 +6792,14 @@
         </w:rPr>
         <w:tab/>
       </w:r>
-      <w:bookmarkStart w:id="4" w:name="_Toc506831752"/>
+      <w:bookmarkStart w:id="5" w:name="_Toc509158592"/>
       <w:r>
         <w:rPr>
           <w:lang w:val="en-US"/>
         </w:rPr>
         <w:t>StUDY DIARY</w:t>
       </w:r>
-      <w:bookmarkEnd w:id="4"/>
+      <w:bookmarkEnd w:id="5"/>
     </w:p>
     <w:p>
       <w:pPr>
@@ -6227,7 +6850,7 @@
         </w:rPr>
         <w:tab/>
       </w:r>
-      <w:bookmarkStart w:id="5" w:name="_Toc506831753"/>
+      <w:bookmarkStart w:id="6" w:name="_Toc509158593"/>
       <w:r>
         <w:rPr>
           <w:lang w:val="en-US"/>
@@ -6260,7 +6883,7 @@
         </w:rPr>
         <w:t>)</w:t>
       </w:r>
-      <w:bookmarkEnd w:id="5"/>
+      <w:bookmarkEnd w:id="6"/>
     </w:p>
     <w:p>
       <w:pPr>
@@ -6272,7 +6895,7 @@
       <w:pPr>
         <w:pStyle w:val="Otsikko3"/>
       </w:pPr>
-      <w:bookmarkStart w:id="6" w:name="_Toc506831754"/>
+      <w:bookmarkStart w:id="7" w:name="_Toc509158594"/>
       <w:proofErr w:type="spellStart"/>
       <w:r>
         <w:t>What</w:t>
@@ -6293,7 +6916,7 @@
       <w:r>
         <w:t>well</w:t>
       </w:r>
-      <w:bookmarkEnd w:id="6"/>
+      <w:bookmarkEnd w:id="7"/>
       <w:proofErr w:type="spellEnd"/>
     </w:p>
     <w:p>
@@ -6434,7 +7057,7 @@
       <w:pPr>
         <w:pStyle w:val="Otsikko3"/>
       </w:pPr>
-      <w:bookmarkStart w:id="7" w:name="_Toc506831755"/>
+      <w:bookmarkStart w:id="8" w:name="_Toc509158595"/>
       <w:proofErr w:type="spellStart"/>
       <w:r>
         <w:t>What</w:t>
@@ -6463,7 +7086,7 @@
       <w:r>
         <w:t>had</w:t>
       </w:r>
-      <w:bookmarkEnd w:id="7"/>
+      <w:bookmarkEnd w:id="8"/>
       <w:proofErr w:type="spellEnd"/>
     </w:p>
     <w:p>
@@ -6576,90 +7199,76 @@
           <w:numId w:val="17"/>
         </w:numPr>
         <w:rPr>
-          <w:lang w:val="fi-FI"/>
+          <w:lang w:val="sv-FI"/>
         </w:rPr>
       </w:pPr>
       <w:proofErr w:type="spellStart"/>
       <w:r>
         <w:rPr>
-          <w:lang w:val="fi-FI"/>
+          <w:lang w:val="sv-FI"/>
         </w:rPr>
         <w:t>Difference</w:t>
       </w:r>
       <w:proofErr w:type="spellEnd"/>
       <w:r>
         <w:rPr>
-          <w:lang w:val="fi-FI"/>
+          <w:lang w:val="sv-FI"/>
         </w:rPr>
         <w:t xml:space="preserve"> </w:t>
       </w:r>
       <w:proofErr w:type="spellStart"/>
       <w:r>
         <w:rPr>
-          <w:lang w:val="fi-FI"/>
+          <w:lang w:val="sv-FI"/>
         </w:rPr>
         <w:t>between</w:t>
       </w:r>
       <w:proofErr w:type="spellEnd"/>
       <w:r>
         <w:rPr>
-          <w:lang w:val="fi-FI"/>
-        </w:rPr>
-        <w:t xml:space="preserve"> 2D and 3D </w:t>
+          <w:lang w:val="sv-FI"/>
+        </w:rPr>
+        <w:t xml:space="preserve"> 2D and 3D game </w:t>
       </w:r>
       <w:proofErr w:type="spellStart"/>
       <w:r>
         <w:rPr>
-          <w:lang w:val="fi-FI"/>
-        </w:rPr>
-        <w:t>game</w:t>
+          <w:lang w:val="sv-FI"/>
+        </w:rPr>
+        <w:t>object</w:t>
       </w:r>
       <w:proofErr w:type="spellEnd"/>
       <w:r>
         <w:rPr>
-          <w:lang w:val="fi-FI"/>
+          <w:lang w:val="sv-FI"/>
         </w:rPr>
         <w:t xml:space="preserve"> </w:t>
       </w:r>
       <w:proofErr w:type="spellStart"/>
       <w:r>
         <w:rPr>
-          <w:lang w:val="fi-FI"/>
-        </w:rPr>
-        <w:t>object</w:t>
+          <w:lang w:val="sv-FI"/>
+        </w:rPr>
+        <w:t>components</w:t>
       </w:r>
       <w:proofErr w:type="spellEnd"/>
       <w:r>
         <w:rPr>
-          <w:lang w:val="fi-FI"/>
-        </w:rPr>
-        <w:t xml:space="preserve"> </w:t>
+          <w:lang w:val="sv-FI"/>
+        </w:rPr>
+        <w:t xml:space="preserve"> (</w:t>
       </w:r>
       <w:proofErr w:type="spellStart"/>
       <w:r>
         <w:rPr>
-          <w:lang w:val="fi-FI"/>
-        </w:rPr>
-        <w:t>components</w:t>
+          <w:lang w:val="sv-FI"/>
+        </w:rPr>
+        <w:t>tutorials</w:t>
       </w:r>
       <w:proofErr w:type="spellEnd"/>
       <w:r>
         <w:rPr>
-          <w:lang w:val="fi-FI"/>
-        </w:rPr>
-        <w:t xml:space="preserve"> (</w:t>
-      </w:r>
-      <w:proofErr w:type="spellStart"/>
-      <w:r>
-        <w:rPr>
-          <w:lang w:val="fi-FI"/>
-        </w:rPr>
-        <w:t>tutorials</w:t>
-      </w:r>
-      <w:proofErr w:type="spellEnd"/>
-      <w:r>
-        <w:rPr>
-          <w:lang w:val="fi-FI"/>
+          <w:lang w:val="sv-FI"/>
         </w:rPr>
         <w:t xml:space="preserve"> in 3D)</w:t>
       </w:r>
@@ -6672,76 +7281,62 @@
           <w:numId w:val="17"/>
         </w:numPr>
         <w:rPr>
-          <w:lang w:val="fi-FI"/>
+          <w:lang w:val="sv-FI"/>
         </w:rPr>
       </w:pPr>
       <w:proofErr w:type="spellStart"/>
       <w:r>
         <w:rPr>
-          <w:lang w:val="fi-FI"/>
+          <w:lang w:val="sv-FI"/>
         </w:rPr>
         <w:t>Scaling</w:t>
       </w:r>
       <w:proofErr w:type="spellEnd"/>
       <w:r>
         <w:rPr>
-          <w:lang w:val="fi-FI"/>
+          <w:lang w:val="sv-FI"/>
         </w:rPr>
         <w:t xml:space="preserve"> </w:t>
       </w:r>
       <w:proofErr w:type="spellStart"/>
       <w:r>
         <w:rPr>
-          <w:lang w:val="fi-FI"/>
+          <w:lang w:val="sv-FI"/>
         </w:rPr>
         <w:t>issues</w:t>
       </w:r>
       <w:proofErr w:type="spellEnd"/>
       <w:r>
         <w:rPr>
-          <w:lang w:val="fi-FI"/>
+          <w:lang w:val="sv-FI"/>
         </w:rPr>
         <w:t xml:space="preserve"> </w:t>
       </w:r>
       <w:proofErr w:type="spellStart"/>
       <w:r>
         <w:rPr>
-          <w:lang w:val="fi-FI"/>
+          <w:lang w:val="sv-FI"/>
         </w:rPr>
         <w:t>with</w:t>
       </w:r>
       <w:proofErr w:type="spellEnd"/>
       <w:r>
         <w:rPr>
-          <w:lang w:val="fi-FI"/>
-        </w:rPr>
-        <w:t xml:space="preserve"> GUI (</w:t>
+          <w:lang w:val="sv-FI"/>
+        </w:rPr>
+        <w:t xml:space="preserve"> GUI (canvas, </w:t>
       </w:r>
       <w:proofErr w:type="spellStart"/>
       <w:r>
         <w:rPr>
-          <w:lang w:val="fi-FI"/>
-        </w:rPr>
-        <w:t>canvas</w:t>
+          <w:lang w:val="sv-FI"/>
+        </w:rPr>
+        <w:t>camera</w:t>
       </w:r>
       <w:proofErr w:type="spellEnd"/>
       <w:r>
         <w:rPr>
-          <w:lang w:val="fi-FI"/>
-        </w:rPr>
-        <w:t xml:space="preserve">, </w:t>
-      </w:r>
-      <w:proofErr w:type="spellStart"/>
-      <w:r>
-        <w:rPr>
-          <w:lang w:val="fi-FI"/>
-        </w:rPr>
-        <w:t>camera</w:t>
-      </w:r>
-      <w:proofErr w:type="spellEnd"/>
-      <w:r>
-        <w:rPr>
-          <w:lang w:val="fi-FI"/>
+          <w:lang w:val="sv-FI"/>
         </w:rPr>
         <w:t>)</w:t>
       </w:r>
@@ -6753,7 +7348,7 @@
           <w:lang w:val="en-US"/>
         </w:rPr>
       </w:pPr>
-      <w:bookmarkStart w:id="8" w:name="_Toc506831756"/>
+      <w:bookmarkStart w:id="9" w:name="_Toc509158596"/>
       <w:r>
         <w:rPr>
           <w:lang w:val="en-US"/>
@@ -6772,7 +7367,7 @@
         </w:rPr>
         <w:t>ngs</w:t>
       </w:r>
-      <w:bookmarkEnd w:id="8"/>
+      <w:bookmarkEnd w:id="9"/>
     </w:p>
     <w:p>
       <w:pPr>
@@ -6806,13 +7401,8 @@
           <w:numId w:val="17"/>
         </w:numPr>
       </w:pPr>
-      <w:proofErr w:type="spellStart"/>
-      <w:r>
-        <w:t>Agilefant</w:t>
-      </w:r>
-      <w:proofErr w:type="spellEnd"/>
-      <w:r>
-        <w:t xml:space="preserve"> basics</w:t>
+      <w:r>
+        <w:t>Agilefant basics</w:t>
       </w:r>
     </w:p>
     <w:p>
@@ -6824,6 +7414,7 @@
         </w:numPr>
       </w:pPr>
       <w:r>
+        <w:lastRenderedPageBreak/>
         <w:t>Task estimation</w:t>
       </w:r>
     </w:p>
@@ -6846,7 +7437,7 @@
           <w:lang w:val="en-US"/>
         </w:rPr>
       </w:pPr>
-      <w:bookmarkStart w:id="9" w:name="_Toc506831757"/>
+      <w:bookmarkStart w:id="10" w:name="_Toc509158597"/>
       <w:r>
         <w:rPr>
           <w:lang w:val="en-US"/>
@@ -6866,7 +7457,7 @@
         </w:rPr>
         <w:t>sprint</w:t>
       </w:r>
-      <w:bookmarkEnd w:id="9"/>
+      <w:bookmarkEnd w:id="10"/>
       <w:proofErr w:type="gramEnd"/>
     </w:p>
     <w:p>
@@ -6929,14 +7520,12 @@
         <w:rPr>
           <w:lang w:val="en-US"/>
         </w:rPr>
-        <w:lastRenderedPageBreak/>
         <w:tab/>
       </w:r>
-      <w:bookmarkStart w:id="10" w:name="_Toc506831758"/>
+      <w:bookmarkStart w:id="11" w:name="_Toc509158598"/>
       <w:r>
         <w:t>Sprint 2</w:t>
       </w:r>
-      <w:bookmarkEnd w:id="10"/>
       <w:r>
         <w:t xml:space="preserve"> </w:t>
       </w:r>
@@ -6974,6 +7563,7 @@
         </w:rPr>
         <w:t>)</w:t>
       </w:r>
+      <w:bookmarkEnd w:id="11"/>
     </w:p>
     <w:p>
       <w:pPr>
@@ -6985,7 +7575,7 @@
       <w:pPr>
         <w:pStyle w:val="Otsikko3"/>
       </w:pPr>
-      <w:bookmarkStart w:id="11" w:name="_Toc506831759"/>
+      <w:bookmarkStart w:id="12" w:name="_Toc509158599"/>
       <w:proofErr w:type="spellStart"/>
       <w:r>
         <w:t>What</w:t>
@@ -7006,7 +7596,7 @@
       <w:r>
         <w:t>well</w:t>
       </w:r>
-      <w:bookmarkEnd w:id="11"/>
+      <w:bookmarkEnd w:id="12"/>
       <w:proofErr w:type="spellEnd"/>
     </w:p>
     <w:p>
@@ -7113,7 +7703,7 @@
       <w:pPr>
         <w:pStyle w:val="Otsikko3"/>
       </w:pPr>
-      <w:bookmarkStart w:id="12" w:name="_Toc506831760"/>
+      <w:bookmarkStart w:id="13" w:name="_Toc509158600"/>
       <w:proofErr w:type="spellStart"/>
       <w:r>
         <w:t>What</w:t>
@@ -7142,7 +7732,7 @@
       <w:r>
         <w:t>had</w:t>
       </w:r>
-      <w:bookmarkEnd w:id="12"/>
+      <w:bookmarkEnd w:id="13"/>
       <w:proofErr w:type="spellEnd"/>
     </w:p>
     <w:p>
@@ -7334,7 +7924,7 @@
           <w:lang w:val="en-US"/>
         </w:rPr>
       </w:pPr>
-      <w:bookmarkStart w:id="13" w:name="_Toc506831761"/>
+      <w:bookmarkStart w:id="14" w:name="_Toc509158601"/>
       <w:r>
         <w:rPr>
           <w:lang w:val="en-US"/>
@@ -7353,7 +7943,7 @@
         </w:rPr>
         <w:t>ngs</w:t>
       </w:r>
-      <w:bookmarkEnd w:id="13"/>
+      <w:bookmarkEnd w:id="14"/>
     </w:p>
     <w:p>
       <w:pPr>
@@ -7387,13 +7977,8 @@
           <w:numId w:val="17"/>
         </w:numPr>
       </w:pPr>
-      <w:proofErr w:type="spellStart"/>
-      <w:r>
-        <w:t>Agilefant</w:t>
-      </w:r>
-      <w:proofErr w:type="spellEnd"/>
-      <w:r>
-        <w:t xml:space="preserve"> was utilized better this sprint</w:t>
+      <w:r>
+        <w:t>Agilefant was utilized better this sprint</w:t>
       </w:r>
     </w:p>
     <w:p>
@@ -7403,7 +7988,7 @@
           <w:lang w:val="en-US"/>
         </w:rPr>
       </w:pPr>
-      <w:bookmarkStart w:id="14" w:name="_Toc506831762"/>
+      <w:bookmarkStart w:id="15" w:name="_Toc509158602"/>
       <w:r>
         <w:rPr>
           <w:lang w:val="en-US"/>
@@ -7423,7 +8008,7 @@
         </w:rPr>
         <w:t>sprint</w:t>
       </w:r>
-      <w:bookmarkEnd w:id="14"/>
+      <w:bookmarkEnd w:id="15"/>
       <w:proofErr w:type="gramEnd"/>
     </w:p>
     <w:p>
@@ -7435,13 +8020,8 @@
         </w:numPr>
       </w:pPr>
       <w:r>
-        <w:t xml:space="preserve">Scrum master for sprint 3 will be </w:t>
-      </w:r>
-      <w:proofErr w:type="spellStart"/>
-      <w:r>
-        <w:t>Samu</w:t>
-      </w:r>
-      <w:proofErr w:type="spellEnd"/>
+        <w:t>Scrum master for sprint 3 will be Samu</w:t>
+      </w:r>
     </w:p>
     <w:p>
       <w:pPr>
@@ -7487,12 +8067,11 @@
         </w:rPr>
         <w:tab/>
       </w:r>
-      <w:r>
-        <w:t xml:space="preserve">Sprint </w:t>
-      </w:r>
-      <w:r>
-        <w:t>3</w:t>
-      </w:r>
+      <w:bookmarkStart w:id="16" w:name="_Toc509158603"/>
+      <w:r>
+        <w:t>Sprint 3</w:t>
+      </w:r>
+      <w:bookmarkEnd w:id="16"/>
     </w:p>
     <w:p>
       <w:pPr>
@@ -7504,6 +8083,7 @@
       <w:pPr>
         <w:pStyle w:val="Otsikko3"/>
       </w:pPr>
+      <w:bookmarkStart w:id="17" w:name="_Toc509158604"/>
       <w:proofErr w:type="spellStart"/>
       <w:r>
         <w:t>What</w:t>
@@ -7524,6 +8104,7 @@
       <w:r>
         <w:t>well</w:t>
       </w:r>
+      <w:bookmarkEnd w:id="17"/>
       <w:proofErr w:type="spellEnd"/>
     </w:p>
     <w:p>
@@ -7542,6 +8123,7 @@
       <w:pPr>
         <w:pStyle w:val="Otsikko3"/>
       </w:pPr>
+      <w:bookmarkStart w:id="18" w:name="_Toc509158605"/>
       <w:proofErr w:type="spellStart"/>
       <w:r>
         <w:t>What</w:t>
@@ -7570,6 +8152,7 @@
       <w:r>
         <w:t>had</w:t>
       </w:r>
+      <w:bookmarkEnd w:id="18"/>
       <w:proofErr w:type="spellEnd"/>
     </w:p>
     <w:p>
@@ -7591,12 +8174,14 @@
           <w:lang w:val="en-US"/>
         </w:rPr>
       </w:pPr>
+      <w:bookmarkStart w:id="19" w:name="_Toc509158606"/>
       <w:r>
         <w:rPr>
           <w:lang w:val="en-US"/>
         </w:rPr>
         <w:t>What were the main learnings</w:t>
       </w:r>
+      <w:bookmarkEnd w:id="19"/>
     </w:p>
     <w:p>
       <w:pPr>
@@ -7614,10 +8199,12 @@
           <w:lang w:val="en-US"/>
         </w:rPr>
       </w:pPr>
+      <w:bookmarkStart w:id="20" w:name="_Toc509158607"/>
       <w:r>
         <w:rPr>
           <w:lang w:val="en-US"/>
         </w:rPr>
+        <w:lastRenderedPageBreak/>
         <w:t>What did you decid</w:t>
       </w:r>
       <w:r>
@@ -7633,6 +8220,7 @@
         </w:rPr>
         <w:t>sprint</w:t>
       </w:r>
+      <w:bookmarkEnd w:id="20"/>
       <w:proofErr w:type="gramEnd"/>
     </w:p>
     <w:p>
@@ -7643,8 +8231,6 @@
           <w:numId w:val="17"/>
         </w:numPr>
       </w:pPr>
-      <w:bookmarkStart w:id="15" w:name="_GoBack"/>
-      <w:bookmarkEnd w:id="15"/>
     </w:p>
     <w:p>
       <w:pPr>
@@ -7661,15 +8247,15 @@
         </w:rPr>
         <w:t xml:space="preserve"> </w:t>
       </w:r>
-      <w:bookmarkStart w:id="16" w:name="_Toc506831763"/>
-      <w:bookmarkStart w:id="17" w:name="_Toc427446692"/>
+      <w:bookmarkStart w:id="21" w:name="_Toc427446692"/>
+      <w:bookmarkStart w:id="22" w:name="_Toc509158608"/>
       <w:r>
         <w:t>RISK</w:t>
       </w:r>
       <w:r>
         <w:t xml:space="preserve"> MANAGEMENT PLAN</w:t>
       </w:r>
-      <w:bookmarkEnd w:id="16"/>
+      <w:bookmarkEnd w:id="22"/>
     </w:p>
     <w:p>
       <w:pPr>
@@ -7702,7 +8288,6 @@
         <w:rPr>
           <w:lang w:val="en-GB"/>
         </w:rPr>
-        <w:lastRenderedPageBreak/>
         <w:t>Table 4.</w:t>
       </w:r>
       <w:r>
@@ -8359,14 +8944,14 @@
                 <w:lang w:val="en-GB"/>
               </w:rPr>
             </w:pPr>
-            <w:bookmarkStart w:id="18" w:name="_Hlk505537097"/>
+            <w:bookmarkStart w:id="23" w:name="_Hlk505537097"/>
             <w:r>
               <w:rPr>
                 <w:lang w:val="en-GB"/>
               </w:rPr>
               <w:t>Huge refactoring of current implementation</w:t>
             </w:r>
-            <w:bookmarkEnd w:id="18"/>
+            <w:bookmarkEnd w:id="23"/>
           </w:p>
         </w:tc>
         <w:tc>
@@ -8769,14 +9354,14 @@
           <w:lang w:val="en-GB"/>
         </w:rPr>
       </w:pPr>
-      <w:bookmarkStart w:id="19" w:name="_Toc506831764"/>
+      <w:bookmarkStart w:id="24" w:name="_Toc509158609"/>
       <w:r>
         <w:rPr>
           <w:lang w:val="en-GB"/>
         </w:rPr>
         <w:t>Personnel risks</w:t>
       </w:r>
-      <w:bookmarkEnd w:id="19"/>
+      <w:bookmarkEnd w:id="24"/>
     </w:p>
     <w:p>
       <w:pPr>
@@ -8865,8 +9450,8 @@
           <w:lang w:val="en-US"/>
         </w:rPr>
       </w:pPr>
-      <w:bookmarkStart w:id="20" w:name="_Toc506831765"/>
-      <w:bookmarkEnd w:id="17"/>
+      <w:bookmarkStart w:id="25" w:name="_Toc509158610"/>
+      <w:bookmarkEnd w:id="21"/>
       <w:r>
         <w:rPr>
           <w:lang w:val="en-US"/>
@@ -8915,7 +9500,7 @@
         </w:rPr>
         <w:t xml:space="preserve"> of one person</w:t>
       </w:r>
-      <w:bookmarkEnd w:id="20"/>
+      <w:bookmarkEnd w:id="25"/>
     </w:p>
     <w:p>
       <w:pPr>
@@ -9059,6 +9644,7 @@
         <w:rPr>
           <w:b/>
         </w:rPr>
+        <w:lastRenderedPageBreak/>
         <w:t>Recovery</w:t>
       </w:r>
       <w:r>
@@ -9094,7 +9680,7 @@
         <w:pStyle w:val="Otsikko2"/>
         <w:ind w:left="1418" w:hanging="1418"/>
       </w:pPr>
-      <w:bookmarkStart w:id="21" w:name="_Toc506831766"/>
+      <w:bookmarkStart w:id="26" w:name="_Toc509158611"/>
       <w:r>
         <w:t xml:space="preserve">Technology </w:t>
       </w:r>
@@ -9102,7 +9688,7 @@
       <w:r>
         <w:t>risks</w:t>
       </w:r>
-      <w:bookmarkEnd w:id="21"/>
+      <w:bookmarkEnd w:id="26"/>
       <w:proofErr w:type="spellEnd"/>
     </w:p>
     <w:p>
@@ -9118,7 +9704,7 @@
         </w:rPr>
         <w:tab/>
       </w:r>
-      <w:bookmarkStart w:id="22" w:name="_Toc506831767"/>
+      <w:bookmarkStart w:id="27" w:name="_Toc509158612"/>
       <w:r>
         <w:rPr>
           <w:lang w:val="en-GB" w:eastAsia="en-GB"/>
@@ -9143,7 +9729,7 @@
         </w:rPr>
         <w:t>: hard disk failure</w:t>
       </w:r>
-      <w:bookmarkEnd w:id="22"/>
+      <w:bookmarkEnd w:id="27"/>
     </w:p>
     <w:p>
       <w:pPr>
@@ -9257,7 +9843,6 @@
           <w:szCs w:val="24"/>
           <w:lang w:val="en-GB" w:eastAsia="en-GB"/>
         </w:rPr>
-        <w:lastRenderedPageBreak/>
         <w:t>Probability:</w:t>
       </w:r>
       <w:r>
@@ -9479,14 +10064,14 @@
           <w:lang w:val="en-GB" w:eastAsia="en-GB"/>
         </w:rPr>
       </w:pPr>
-      <w:bookmarkStart w:id="23" w:name="_Toc506831768"/>
+      <w:bookmarkStart w:id="28" w:name="_Toc509158613"/>
       <w:r>
         <w:rPr>
           <w:lang w:val="en-GB" w:eastAsia="en-GB"/>
         </w:rPr>
         <w:t>Management risks</w:t>
       </w:r>
-      <w:bookmarkEnd w:id="23"/>
+      <w:bookmarkEnd w:id="28"/>
     </w:p>
     <w:p>
       <w:pPr>
@@ -9495,7 +10080,7 @@
           <w:lang w:val="en-GB" w:eastAsia="en-GB"/>
         </w:rPr>
       </w:pPr>
-      <w:bookmarkStart w:id="24" w:name="_Toc506831769"/>
+      <w:bookmarkStart w:id="29" w:name="_Toc509158614"/>
       <w:r>
         <w:rPr>
           <w:lang w:val="en-GB" w:eastAsia="en-GB"/>
@@ -9508,7 +10093,7 @@
         </w:rPr>
         <w:t>Too low task time estimations causing tight schedule</w:t>
       </w:r>
-      <w:bookmarkEnd w:id="24"/>
+      <w:bookmarkEnd w:id="29"/>
     </w:p>
     <w:p>
       <w:pPr>
@@ -9609,7 +10194,7 @@
           <w:lang w:val="en-GB"/>
         </w:rPr>
       </w:pPr>
-      <w:bookmarkStart w:id="25" w:name="_Toc506831770"/>
+      <w:bookmarkStart w:id="30" w:name="_Toc509158615"/>
       <w:r>
         <w:rPr>
           <w:lang w:val="en-GB"/>
@@ -9622,7 +10207,7 @@
         </w:rPr>
         <w:t>Confusion in task assignment (overlapping implementations etc.)</w:t>
       </w:r>
-      <w:bookmarkEnd w:id="25"/>
+      <w:bookmarkEnd w:id="30"/>
     </w:p>
     <w:p>
       <w:pPr>
@@ -9751,14 +10336,14 @@
           <w:lang w:val="en-GB"/>
         </w:rPr>
       </w:pPr>
-      <w:bookmarkStart w:id="26" w:name="_Toc506831771"/>
+      <w:bookmarkStart w:id="31" w:name="_Toc509158616"/>
       <w:r>
         <w:rPr>
           <w:lang w:val="en-GB"/>
         </w:rPr>
         <w:t>Software risks</w:t>
       </w:r>
-      <w:bookmarkEnd w:id="26"/>
+      <w:bookmarkEnd w:id="31"/>
     </w:p>
     <w:p>
       <w:pPr>
@@ -9767,14 +10352,14 @@
           <w:lang w:val="en-GB"/>
         </w:rPr>
       </w:pPr>
-      <w:bookmarkStart w:id="27" w:name="_Toc506831772"/>
+      <w:bookmarkStart w:id="32" w:name="_Toc509158617"/>
       <w:r>
         <w:rPr>
           <w:lang w:val="en-GB"/>
         </w:rPr>
         <w:t>Risk S1: Huge refactoring of current implementation</w:t>
       </w:r>
-      <w:bookmarkEnd w:id="27"/>
+      <w:bookmarkEnd w:id="32"/>
     </w:p>
     <w:p>
       <w:pPr>
@@ -9809,6 +10394,7 @@
           <w:b/>
           <w:lang w:val="en-GB"/>
         </w:rPr>
+        <w:lastRenderedPageBreak/>
         <w:t>How to avoid:</w:t>
       </w:r>
       <w:r>
@@ -9866,7 +10452,7 @@
           <w:lang w:val="en-GB"/>
         </w:rPr>
       </w:pPr>
-      <w:bookmarkStart w:id="28" w:name="_Toc506831773"/>
+      <w:bookmarkStart w:id="33" w:name="_Toc509158618"/>
       <w:r>
         <w:rPr>
           <w:lang w:val="en-GB"/>
@@ -9879,7 +10465,7 @@
         </w:rPr>
         <w:t>Customer changes or adds requirements</w:t>
       </w:r>
-      <w:bookmarkEnd w:id="28"/>
+      <w:bookmarkEnd w:id="33"/>
     </w:p>
     <w:p>
       <w:pPr>
@@ -9935,7 +10521,6 @@
           <w:b/>
           <w:lang w:val="en-GB"/>
         </w:rPr>
-        <w:lastRenderedPageBreak/>
         <w:t>How to survive:</w:t>
       </w:r>
       <w:r>
@@ -9960,7 +10545,7 @@
           <w:lang w:val="en-GB"/>
         </w:rPr>
       </w:pPr>
-      <w:bookmarkStart w:id="29" w:name="_Toc506831774"/>
+      <w:bookmarkStart w:id="34" w:name="_Toc509158619"/>
       <w:r>
         <w:rPr>
           <w:lang w:val="en-GB"/>
@@ -9973,16 +10558,16 @@
         </w:rPr>
         <w:t>Minor bugs in the final release</w:t>
       </w:r>
-      <w:bookmarkEnd w:id="29"/>
-    </w:p>
-    <w:p>
-      <w:pPr>
-        <w:pStyle w:val="Leipteksti1"/>
-        <w:rPr>
-          <w:lang w:val="en-GB"/>
-        </w:rPr>
-      </w:pPr>
-      <w:bookmarkStart w:id="30" w:name="_Hlk505539521"/>
+      <w:bookmarkEnd w:id="34"/>
+    </w:p>
+    <w:p>
+      <w:pPr>
+        <w:pStyle w:val="Leipteksti1"/>
+        <w:rPr>
+          <w:lang w:val="en-GB"/>
+        </w:rPr>
+      </w:pPr>
+      <w:bookmarkStart w:id="35" w:name="_Hlk505539521"/>
       <w:r>
         <w:rPr>
           <w:b/>
@@ -10057,7 +10642,7 @@
         <w:t xml:space="preserve"> Nothing to do after final release</w:t>
       </w:r>
     </w:p>
-    <w:bookmarkEnd w:id="30"/>
+    <w:bookmarkEnd w:id="35"/>
     <w:p>
       <w:pPr>
         <w:pStyle w:val="Leipteksti1"/>
@@ -10079,7 +10664,7 @@
         </w:rPr>
         <w:t xml:space="preserve"> </w:t>
       </w:r>
-      <w:bookmarkStart w:id="31" w:name="_Toc506831775"/>
+      <w:bookmarkStart w:id="36" w:name="_Toc509158620"/>
       <w:r>
         <w:rPr>
           <w:lang w:val="en-GB"/>
@@ -10092,7 +10677,7 @@
         </w:rPr>
         <w:t>Major bugs in the final release</w:t>
       </w:r>
-      <w:bookmarkEnd w:id="31"/>
+      <w:bookmarkEnd w:id="36"/>
     </w:p>
     <w:p>
       <w:pPr>
@@ -10227,7 +10812,7 @@
       <w:rPr>
         <w:noProof/>
       </w:rPr>
-      <w:t>11.3.2018 16.09</w:t>
+      <w:t>18.3.2018 17.39</w:t>
     </w:r>
     <w:r>
       <w:fldChar w:fldCharType="end"/>
@@ -10251,7 +10836,7 @@
       <w:rPr>
         <w:noProof/>
       </w:rPr>
-      <w:t>7</w:t>
+      <w:t>9</w:t>
     </w:r>
     <w:r>
       <w:fldChar w:fldCharType="end"/>
@@ -10259,27 +10844,14 @@
     <w:r>
       <w:t>/</w:t>
     </w:r>
-    <w:r>
-      <w:fldChar w:fldCharType="begin"/>
-    </w:r>
-    <w:r>
-      <w:instrText xml:space="preserve"> NUMPAGES  \* MERGEFORMAT </w:instrText>
-    </w:r>
-    <w:r>
-      <w:fldChar w:fldCharType="separate"/>
-    </w:r>
-    <w:r>
-      <w:rPr>
-        <w:noProof/>
-      </w:rPr>
-      <w:t>9</w:t>
-    </w:r>
-    <w:r>
-      <w:rPr>
-        <w:noProof/>
-      </w:rPr>
-      <w:fldChar w:fldCharType="end"/>
-    </w:r>
+    <w:fldSimple w:instr=" NUMPAGES  \* MERGEFORMAT ">
+      <w:r>
+        <w:rPr>
+          <w:noProof/>
+        </w:rPr>
+        <w:t>9</w:t>
+      </w:r>
+    </w:fldSimple>
   </w:p>
 </w:ftr>
 </file>
@@ -10351,7 +10923,7 @@
       <w:rPr>
         <w:lang w:val="en-US"/>
       </w:rPr>
-      <w:t>1</w:t>
+      <w:t>4</w:t>
     </w:r>
   </w:p>
   <w:p>
@@ -13892,7 +14464,7 @@
 </file>
 
 <file path=customXml/itemProps1.xml><?xml version="1.0" encoding="utf-8"?>
-<ds:datastoreItem xmlns:ds="http://schemas.openxmlformats.org/officeDocument/2006/customXml" ds:itemID="{693E384E-22EF-4BA1-8CA0-8B0D98B98C91}">
+<ds:datastoreItem xmlns:ds="http://schemas.openxmlformats.org/officeDocument/2006/customXml" ds:itemID="{429EA12B-AD74-4986-BA97-3AD8C0EBDEC5}">
   <ds:schemaRefs>
     <ds:schemaRef ds:uri="http://schemas.openxmlformats.org/officeDocument/2006/bibliography"/>
   </ds:schemaRefs>

</xml_diff>

<commit_message>
added study diary updated
Req: -
</commit_message>
<xml_diff>
--- a/doc/g03.docx
+++ b/doc/g03.docx
@@ -176,7 +176,7 @@
         <w:rPr>
           <w:lang w:val="en-US"/>
         </w:rPr>
-        <w:t>version 1.51</w:t>
+        <w:t>version 1.5</w:t>
       </w:r>
     </w:p>
     <w:p>
@@ -848,7 +848,7 @@
                 <w:noProof/>
                 <w:lang w:val="fi-FI"/>
               </w:rPr>
-              <w:t>8.4.2018 19:51</w:t>
+              <w:t>8.4.2018 22:10</w:t>
             </w:r>
             <w:r>
               <w:rPr>
@@ -1258,293 +1258,71 @@
               <w:pStyle w:val="Leipteksti1"/>
               <w:ind w:left="-43"/>
               <w:rPr>
-                <w:lang w:val="sv-FI"/>
+                <w:lang w:val="fi-FI"/>
               </w:rPr>
             </w:pPr>
             <w:proofErr w:type="spellStart"/>
             <w:r>
               <w:rPr>
-                <w:lang w:val="sv-FI"/>
+                <w:lang w:val="fi-FI"/>
               </w:rPr>
               <w:t>Added</w:t>
             </w:r>
             <w:proofErr w:type="spellEnd"/>
             <w:r>
               <w:rPr>
-                <w:lang w:val="sv-FI"/>
+                <w:lang w:val="fi-FI"/>
               </w:rPr>
               <w:t xml:space="preserve"> </w:t>
             </w:r>
             <w:proofErr w:type="spellStart"/>
             <w:r>
               <w:rPr>
-                <w:lang w:val="sv-FI"/>
+                <w:lang w:val="fi-FI"/>
               </w:rPr>
               <w:t>tools</w:t>
             </w:r>
             <w:proofErr w:type="spellEnd"/>
             <w:r>
               <w:rPr>
-                <w:lang w:val="sv-FI"/>
+                <w:lang w:val="fi-FI"/>
               </w:rPr>
               <w:t xml:space="preserve"> &amp; </w:t>
             </w:r>
             <w:proofErr w:type="spellStart"/>
             <w:r>
               <w:rPr>
-                <w:lang w:val="sv-FI"/>
+                <w:lang w:val="fi-FI"/>
               </w:rPr>
               <w:t>technologies</w:t>
             </w:r>
             <w:proofErr w:type="spellEnd"/>
             <w:r>
               <w:rPr>
-                <w:lang w:val="sv-FI"/>
+                <w:lang w:val="fi-FI"/>
               </w:rPr>
               <w:t xml:space="preserve">, </w:t>
             </w:r>
             <w:proofErr w:type="spellStart"/>
             <w:r>
               <w:rPr>
-                <w:lang w:val="sv-FI"/>
+                <w:lang w:val="fi-FI"/>
               </w:rPr>
               <w:t>personnel</w:t>
             </w:r>
             <w:proofErr w:type="spellEnd"/>
             <w:r>
               <w:rPr>
-                <w:lang w:val="sv-FI"/>
-              </w:rPr>
-              <w:t xml:space="preserve"> information</w:t>
-            </w:r>
-          </w:p>
-        </w:tc>
-      </w:tr>
-      <w:tr>
-        <w:tc>
-          <w:tcPr>
-            <w:tcW w:w="993" w:type="dxa"/>
-          </w:tcPr>
-          <w:p>
-            <w:pPr>
-              <w:pStyle w:val="Leipteksti1"/>
-              <w:ind w:left="-43"/>
-              <w:rPr>
-                <w:lang w:val="fi-FI"/>
-              </w:rPr>
-            </w:pPr>
-            <w:r>
-              <w:rPr>
-                <w:lang w:val="fi-FI"/>
-              </w:rPr>
-              <w:t>1.2</w:t>
-            </w:r>
-          </w:p>
-        </w:tc>
-        <w:tc>
-          <w:tcPr>
-            <w:tcW w:w="1559" w:type="dxa"/>
-          </w:tcPr>
-          <w:p>
-            <w:pPr>
-              <w:pStyle w:val="Leipteksti1"/>
-              <w:ind w:left="-43"/>
-              <w:rPr>
-                <w:lang w:val="fi-FI"/>
-              </w:rPr>
-            </w:pPr>
-            <w:r>
-              <w:rPr>
-                <w:lang w:val="fi-FI"/>
-              </w:rPr>
-              <w:t>19.2.2018</w:t>
-            </w:r>
-          </w:p>
-        </w:tc>
-        <w:tc>
-          <w:tcPr>
-            <w:tcW w:w="1843" w:type="dxa"/>
-          </w:tcPr>
-          <w:p>
-            <w:pPr>
-              <w:pStyle w:val="Leipteksti1"/>
-              <w:ind w:left="-43"/>
-              <w:rPr>
-                <w:lang w:val="fi-FI"/>
-              </w:rPr>
-            </w:pPr>
-            <w:r>
-              <w:rPr>
-                <w:lang w:val="fi-FI"/>
-              </w:rPr>
-              <w:t>Vili S.</w:t>
-            </w:r>
-          </w:p>
-        </w:tc>
-        <w:tc>
-          <w:tcPr>
-            <w:tcW w:w="3856" w:type="dxa"/>
-          </w:tcPr>
-          <w:p>
-            <w:pPr>
-              <w:pStyle w:val="Leipteksti1"/>
-              <w:ind w:left="-43"/>
-              <w:rPr>
-                <w:lang w:val="sv-FI"/>
-              </w:rPr>
-            </w:pPr>
+                <w:lang w:val="fi-FI"/>
+              </w:rPr>
+              <w:t xml:space="preserve"> </w:t>
+            </w:r>
             <w:proofErr w:type="spellStart"/>
             <w:r>
               <w:rPr>
-                <w:lang w:val="sv-FI"/>
-              </w:rPr>
-              <w:t>Fixing</w:t>
-            </w:r>
-            <w:proofErr w:type="spellEnd"/>
-            <w:r>
-              <w:rPr>
-                <w:lang w:val="sv-FI"/>
-              </w:rPr>
-              <w:t xml:space="preserve"> stuff </w:t>
-            </w:r>
-            <w:proofErr w:type="spellStart"/>
-            <w:r>
-              <w:rPr>
-                <w:lang w:val="sv-FI"/>
-              </w:rPr>
-              <w:t>based</w:t>
-            </w:r>
-            <w:proofErr w:type="spellEnd"/>
-            <w:r>
-              <w:rPr>
-                <w:lang w:val="sv-FI"/>
-              </w:rPr>
-              <w:t xml:space="preserve"> on feedback</w:t>
-            </w:r>
-          </w:p>
-        </w:tc>
-      </w:tr>
-      <w:tr>
-        <w:tc>
-          <w:tcPr>
-            <w:tcW w:w="993" w:type="dxa"/>
-          </w:tcPr>
-          <w:p>
-            <w:pPr>
-              <w:pStyle w:val="Leipteksti1"/>
-              <w:ind w:left="-43"/>
-              <w:rPr>
-                <w:lang w:val="fi-FI"/>
-              </w:rPr>
-            </w:pPr>
-            <w:r>
-              <w:rPr>
-                <w:lang w:val="fi-FI"/>
-              </w:rPr>
-              <w:t>1.3</w:t>
-            </w:r>
-          </w:p>
-        </w:tc>
-        <w:tc>
-          <w:tcPr>
-            <w:tcW w:w="1559" w:type="dxa"/>
-          </w:tcPr>
-          <w:p>
-            <w:pPr>
-              <w:pStyle w:val="Leipteksti1"/>
-              <w:ind w:left="-43"/>
-              <w:rPr>
-                <w:lang w:val="fi-FI"/>
-              </w:rPr>
-            </w:pPr>
-            <w:r>
-              <w:rPr>
-                <w:lang w:val="fi-FI"/>
-              </w:rPr>
-              <w:t>11.3.2018</w:t>
-            </w:r>
-          </w:p>
-        </w:tc>
-        <w:tc>
-          <w:tcPr>
-            <w:tcW w:w="1843" w:type="dxa"/>
-          </w:tcPr>
-          <w:p>
-            <w:pPr>
-              <w:pStyle w:val="Leipteksti1"/>
-              <w:ind w:left="-43"/>
-              <w:rPr>
-                <w:lang w:val="fi-FI"/>
-              </w:rPr>
-            </w:pPr>
-            <w:r>
-              <w:rPr>
-                <w:lang w:val="fi-FI"/>
-              </w:rPr>
-              <w:t>Lassi R.</w:t>
-            </w:r>
-          </w:p>
-        </w:tc>
-        <w:tc>
-          <w:tcPr>
-            <w:tcW w:w="3856" w:type="dxa"/>
-          </w:tcPr>
-          <w:p>
-            <w:pPr>
-              <w:pStyle w:val="Leipteksti1"/>
-              <w:ind w:left="-43"/>
-              <w:rPr>
-                <w:lang w:val="fi-FI"/>
-              </w:rPr>
-            </w:pPr>
-            <w:proofErr w:type="spellStart"/>
-            <w:r>
-              <w:rPr>
-                <w:lang w:val="fi-FI"/>
-              </w:rPr>
-              <w:t>Added</w:t>
-            </w:r>
-            <w:proofErr w:type="spellEnd"/>
-            <w:r>
-              <w:rPr>
-                <w:lang w:val="fi-FI"/>
-              </w:rPr>
-              <w:t xml:space="preserve"> </w:t>
-            </w:r>
-            <w:proofErr w:type="spellStart"/>
-            <w:r>
-              <w:rPr>
-                <w:lang w:val="fi-FI"/>
-              </w:rPr>
-              <w:t>sprint</w:t>
-            </w:r>
-            <w:proofErr w:type="spellEnd"/>
-            <w:r>
-              <w:rPr>
-                <w:lang w:val="fi-FI"/>
-              </w:rPr>
-              <w:t xml:space="preserve"> 2 </w:t>
-            </w:r>
-            <w:proofErr w:type="spellStart"/>
-            <w:r>
-              <w:rPr>
-                <w:lang w:val="fi-FI"/>
-              </w:rPr>
-              <w:t>study</w:t>
-            </w:r>
-            <w:proofErr w:type="spellEnd"/>
-            <w:r>
-              <w:rPr>
-                <w:lang w:val="fi-FI"/>
-              </w:rPr>
-              <w:t xml:space="preserve"> </w:t>
-            </w:r>
-            <w:proofErr w:type="spellStart"/>
-            <w:r>
-              <w:rPr>
-                <w:lang w:val="fi-FI"/>
-              </w:rPr>
-              <w:t>diary</w:t>
+                <w:lang w:val="fi-FI"/>
+              </w:rPr>
+              <w:t>information</w:t>
             </w:r>
             <w:proofErr w:type="spellEnd"/>
           </w:p>
@@ -1567,6 +1345,250 @@
               <w:rPr>
                 <w:lang w:val="fi-FI"/>
               </w:rPr>
+              <w:t>1.2</w:t>
+            </w:r>
+          </w:p>
+        </w:tc>
+        <w:tc>
+          <w:tcPr>
+            <w:tcW w:w="1559" w:type="dxa"/>
+          </w:tcPr>
+          <w:p>
+            <w:pPr>
+              <w:pStyle w:val="Leipteksti1"/>
+              <w:ind w:left="-43"/>
+              <w:rPr>
+                <w:lang w:val="fi-FI"/>
+              </w:rPr>
+            </w:pPr>
+            <w:r>
+              <w:rPr>
+                <w:lang w:val="fi-FI"/>
+              </w:rPr>
+              <w:t>19.2.2018</w:t>
+            </w:r>
+          </w:p>
+        </w:tc>
+        <w:tc>
+          <w:tcPr>
+            <w:tcW w:w="1843" w:type="dxa"/>
+          </w:tcPr>
+          <w:p>
+            <w:pPr>
+              <w:pStyle w:val="Leipteksti1"/>
+              <w:ind w:left="-43"/>
+              <w:rPr>
+                <w:lang w:val="fi-FI"/>
+              </w:rPr>
+            </w:pPr>
+            <w:r>
+              <w:rPr>
+                <w:lang w:val="fi-FI"/>
+              </w:rPr>
+              <w:t>Vili S.</w:t>
+            </w:r>
+          </w:p>
+        </w:tc>
+        <w:tc>
+          <w:tcPr>
+            <w:tcW w:w="3856" w:type="dxa"/>
+          </w:tcPr>
+          <w:p>
+            <w:pPr>
+              <w:pStyle w:val="Leipteksti1"/>
+              <w:ind w:left="-43"/>
+              <w:rPr>
+                <w:lang w:val="fi-FI"/>
+              </w:rPr>
+            </w:pPr>
+            <w:proofErr w:type="spellStart"/>
+            <w:r>
+              <w:rPr>
+                <w:lang w:val="fi-FI"/>
+              </w:rPr>
+              <w:t>Fixing</w:t>
+            </w:r>
+            <w:proofErr w:type="spellEnd"/>
+            <w:r>
+              <w:rPr>
+                <w:lang w:val="fi-FI"/>
+              </w:rPr>
+              <w:t xml:space="preserve"> </w:t>
+            </w:r>
+            <w:proofErr w:type="spellStart"/>
+            <w:r>
+              <w:rPr>
+                <w:lang w:val="fi-FI"/>
+              </w:rPr>
+              <w:t>stuff</w:t>
+            </w:r>
+            <w:proofErr w:type="spellEnd"/>
+            <w:r>
+              <w:rPr>
+                <w:lang w:val="fi-FI"/>
+              </w:rPr>
+              <w:t xml:space="preserve"> </w:t>
+            </w:r>
+            <w:proofErr w:type="spellStart"/>
+            <w:r>
+              <w:rPr>
+                <w:lang w:val="fi-FI"/>
+              </w:rPr>
+              <w:t>based</w:t>
+            </w:r>
+            <w:proofErr w:type="spellEnd"/>
+            <w:r>
+              <w:rPr>
+                <w:lang w:val="fi-FI"/>
+              </w:rPr>
+              <w:t xml:space="preserve"> on feedback</w:t>
+            </w:r>
+          </w:p>
+        </w:tc>
+      </w:tr>
+      <w:tr>
+        <w:tc>
+          <w:tcPr>
+            <w:tcW w:w="993" w:type="dxa"/>
+          </w:tcPr>
+          <w:p>
+            <w:pPr>
+              <w:pStyle w:val="Leipteksti1"/>
+              <w:ind w:left="-43"/>
+              <w:rPr>
+                <w:lang w:val="fi-FI"/>
+              </w:rPr>
+            </w:pPr>
+            <w:r>
+              <w:rPr>
+                <w:lang w:val="fi-FI"/>
+              </w:rPr>
+              <w:t>1.3</w:t>
+            </w:r>
+          </w:p>
+        </w:tc>
+        <w:tc>
+          <w:tcPr>
+            <w:tcW w:w="1559" w:type="dxa"/>
+          </w:tcPr>
+          <w:p>
+            <w:pPr>
+              <w:pStyle w:val="Leipteksti1"/>
+              <w:ind w:left="-43"/>
+              <w:rPr>
+                <w:lang w:val="fi-FI"/>
+              </w:rPr>
+            </w:pPr>
+            <w:r>
+              <w:rPr>
+                <w:lang w:val="fi-FI"/>
+              </w:rPr>
+              <w:t>11.3.2018</w:t>
+            </w:r>
+          </w:p>
+        </w:tc>
+        <w:tc>
+          <w:tcPr>
+            <w:tcW w:w="1843" w:type="dxa"/>
+          </w:tcPr>
+          <w:p>
+            <w:pPr>
+              <w:pStyle w:val="Leipteksti1"/>
+              <w:ind w:left="-43"/>
+              <w:rPr>
+                <w:lang w:val="fi-FI"/>
+              </w:rPr>
+            </w:pPr>
+            <w:r>
+              <w:rPr>
+                <w:lang w:val="fi-FI"/>
+              </w:rPr>
+              <w:t>Lassi R.</w:t>
+            </w:r>
+          </w:p>
+        </w:tc>
+        <w:tc>
+          <w:tcPr>
+            <w:tcW w:w="3856" w:type="dxa"/>
+          </w:tcPr>
+          <w:p>
+            <w:pPr>
+              <w:pStyle w:val="Leipteksti1"/>
+              <w:ind w:left="-43"/>
+              <w:rPr>
+                <w:lang w:val="fi-FI"/>
+              </w:rPr>
+            </w:pPr>
+            <w:proofErr w:type="spellStart"/>
+            <w:r>
+              <w:rPr>
+                <w:lang w:val="fi-FI"/>
+              </w:rPr>
+              <w:t>Added</w:t>
+            </w:r>
+            <w:proofErr w:type="spellEnd"/>
+            <w:r>
+              <w:rPr>
+                <w:lang w:val="fi-FI"/>
+              </w:rPr>
+              <w:t xml:space="preserve"> </w:t>
+            </w:r>
+            <w:proofErr w:type="spellStart"/>
+            <w:r>
+              <w:rPr>
+                <w:lang w:val="fi-FI"/>
+              </w:rPr>
+              <w:t>sprint</w:t>
+            </w:r>
+            <w:proofErr w:type="spellEnd"/>
+            <w:r>
+              <w:rPr>
+                <w:lang w:val="fi-FI"/>
+              </w:rPr>
+              <w:t xml:space="preserve"> 2 </w:t>
+            </w:r>
+            <w:proofErr w:type="spellStart"/>
+            <w:r>
+              <w:rPr>
+                <w:lang w:val="fi-FI"/>
+              </w:rPr>
+              <w:t>study</w:t>
+            </w:r>
+            <w:proofErr w:type="spellEnd"/>
+            <w:r>
+              <w:rPr>
+                <w:lang w:val="fi-FI"/>
+              </w:rPr>
+              <w:t xml:space="preserve"> </w:t>
+            </w:r>
+            <w:proofErr w:type="spellStart"/>
+            <w:r>
+              <w:rPr>
+                <w:lang w:val="fi-FI"/>
+              </w:rPr>
+              <w:t>diary</w:t>
+            </w:r>
+            <w:proofErr w:type="spellEnd"/>
+          </w:p>
+        </w:tc>
+      </w:tr>
+      <w:tr>
+        <w:tc>
+          <w:tcPr>
+            <w:tcW w:w="993" w:type="dxa"/>
+          </w:tcPr>
+          <w:p>
+            <w:pPr>
+              <w:pStyle w:val="Leipteksti1"/>
+              <w:ind w:left="-43"/>
+              <w:rPr>
+                <w:lang w:val="fi-FI"/>
+              </w:rPr>
+            </w:pPr>
+            <w:r>
+              <w:rPr>
+                <w:lang w:val="fi-FI"/>
+              </w:rPr>
               <w:t>1.4</w:t>
             </w:r>
           </w:p>
@@ -1852,12 +1874,6 @@
                 <w:lang w:val="fi-FI"/>
               </w:rPr>
             </w:pPr>
-            <w:r>
-              <w:rPr>
-                <w:lang w:val="fi-FI"/>
-              </w:rPr>
-              <w:t>1.51</w:t>
-            </w:r>
           </w:p>
         </w:tc>
         <w:tc>
@@ -1870,104 +1886,6 @@
               <w:ind w:left="-43"/>
               <w:rPr>
                 <w:lang w:val="fi-FI"/>
-              </w:rPr>
-            </w:pPr>
-            <w:r>
-              <w:rPr>
-                <w:lang w:val="fi-FI"/>
-              </w:rPr>
-              <w:t>8.4.2018</w:t>
-            </w:r>
-          </w:p>
-        </w:tc>
-        <w:tc>
-          <w:tcPr>
-            <w:tcW w:w="1843" w:type="dxa"/>
-          </w:tcPr>
-          <w:p>
-            <w:pPr>
-              <w:pStyle w:val="Leipteksti1"/>
-              <w:ind w:left="-43"/>
-              <w:rPr>
-                <w:lang w:val="fi-FI"/>
-              </w:rPr>
-            </w:pPr>
-            <w:r>
-              <w:rPr>
-                <w:lang w:val="fi-FI"/>
-              </w:rPr>
-              <w:t>Samu M.</w:t>
-            </w:r>
-          </w:p>
-        </w:tc>
-        <w:tc>
-          <w:tcPr>
-            <w:tcW w:w="3856" w:type="dxa"/>
-          </w:tcPr>
-          <w:p>
-            <w:pPr>
-              <w:pStyle w:val="Leipteksti1"/>
-              <w:ind w:left="0"/>
-              <w:rPr>
-                <w:lang w:val="sv-FI"/>
-              </w:rPr>
-            </w:pPr>
-            <w:proofErr w:type="spellStart"/>
-            <w:r>
-              <w:rPr>
-                <w:lang w:val="sv-FI"/>
-              </w:rPr>
-              <w:t>Added</w:t>
-            </w:r>
-            <w:proofErr w:type="spellEnd"/>
-            <w:r>
-              <w:rPr>
-                <w:lang w:val="sv-FI"/>
-              </w:rPr>
-              <w:t xml:space="preserve"> sprint 4 temp, </w:t>
-            </w:r>
-            <w:proofErr w:type="spellStart"/>
-            <w:r>
-              <w:rPr>
-                <w:lang w:val="sv-FI"/>
-              </w:rPr>
-              <w:t>updated</w:t>
-            </w:r>
-            <w:proofErr w:type="spellEnd"/>
-            <w:r>
-              <w:rPr>
-                <w:lang w:val="sv-FI"/>
-              </w:rPr>
-              <w:t xml:space="preserve"> versions etc.</w:t>
-            </w:r>
-          </w:p>
-        </w:tc>
-      </w:tr>
-      <w:tr>
-        <w:tc>
-          <w:tcPr>
-            <w:tcW w:w="993" w:type="dxa"/>
-          </w:tcPr>
-          <w:p>
-            <w:pPr>
-              <w:pStyle w:val="Leipteksti1"/>
-              <w:ind w:left="-43"/>
-              <w:rPr>
-                <w:lang w:val="sv-FI"/>
-              </w:rPr>
-            </w:pPr>
-          </w:p>
-        </w:tc>
-        <w:tc>
-          <w:tcPr>
-            <w:tcW w:w="1559" w:type="dxa"/>
-          </w:tcPr>
-          <w:p>
-            <w:pPr>
-              <w:pStyle w:val="Leipteksti1"/>
-              <w:ind w:left="-43"/>
-              <w:rPr>
-                <w:lang w:val="sv-FI"/>
               </w:rPr>
             </w:pPr>
           </w:p>
@@ -1981,7 +1899,7 @@
               <w:pStyle w:val="Leipteksti1"/>
               <w:ind w:left="-43"/>
               <w:rPr>
-                <w:lang w:val="sv-FI"/>
+                <w:lang w:val="fi-FI"/>
               </w:rPr>
             </w:pPr>
           </w:p>
@@ -1995,7 +1913,7 @@
               <w:pStyle w:val="Leipteksti1"/>
               <w:ind w:left="-43"/>
               <w:rPr>
-                <w:lang w:val="sv-FI"/>
+                <w:lang w:val="fi-FI"/>
               </w:rPr>
             </w:pPr>
           </w:p>
@@ -2011,7 +1929,7 @@
               <w:pStyle w:val="Leipteksti1"/>
               <w:ind w:left="-43"/>
               <w:rPr>
-                <w:lang w:val="sv-FI"/>
+                <w:lang w:val="fi-FI"/>
               </w:rPr>
             </w:pPr>
           </w:p>
@@ -2025,7 +1943,7 @@
               <w:pStyle w:val="Leipteksti1"/>
               <w:ind w:left="-43"/>
               <w:rPr>
-                <w:lang w:val="sv-FI"/>
+                <w:lang w:val="fi-FI"/>
               </w:rPr>
             </w:pPr>
           </w:p>
@@ -2039,7 +1957,7 @@
               <w:pStyle w:val="Leipteksti1"/>
               <w:ind w:left="-43"/>
               <w:rPr>
-                <w:lang w:val="sv-FI"/>
+                <w:lang w:val="fi-FI"/>
               </w:rPr>
             </w:pPr>
           </w:p>
@@ -2053,7 +1971,7 @@
               <w:pStyle w:val="Leipteksti1"/>
               <w:ind w:left="-43"/>
               <w:rPr>
-                <w:lang w:val="sv-FI"/>
+                <w:lang w:val="fi-FI"/>
               </w:rPr>
             </w:pPr>
           </w:p>
@@ -2069,7 +1987,7 @@
               <w:pStyle w:val="Leipteksti1"/>
               <w:ind w:left="-43"/>
               <w:rPr>
-                <w:lang w:val="sv-FI"/>
+                <w:lang w:val="fi-FI"/>
               </w:rPr>
             </w:pPr>
           </w:p>
@@ -2083,7 +2001,7 @@
               <w:pStyle w:val="Leipteksti1"/>
               <w:ind w:left="-43"/>
               <w:rPr>
-                <w:lang w:val="sv-FI"/>
+                <w:lang w:val="fi-FI"/>
               </w:rPr>
             </w:pPr>
           </w:p>
@@ -2097,7 +2015,7 @@
               <w:pStyle w:val="Leipteksti1"/>
               <w:ind w:left="-43"/>
               <w:rPr>
-                <w:lang w:val="sv-FI"/>
+                <w:lang w:val="fi-FI"/>
               </w:rPr>
             </w:pPr>
           </w:p>
@@ -2111,7 +2029,7 @@
               <w:pStyle w:val="Leipteksti1"/>
               <w:ind w:left="-43"/>
               <w:rPr>
-                <w:lang w:val="sv-FI"/>
+                <w:lang w:val="fi-FI"/>
               </w:rPr>
             </w:pPr>
           </w:p>
@@ -2127,7 +2045,7 @@
               <w:pStyle w:val="Leipteksti1"/>
               <w:ind w:left="-43"/>
               <w:rPr>
-                <w:lang w:val="sv-FI"/>
+                <w:lang w:val="fi-FI"/>
               </w:rPr>
             </w:pPr>
           </w:p>
@@ -2141,7 +2059,7 @@
               <w:pStyle w:val="Leipteksti1"/>
               <w:ind w:left="-43"/>
               <w:rPr>
-                <w:lang w:val="sv-FI"/>
+                <w:lang w:val="fi-FI"/>
               </w:rPr>
             </w:pPr>
           </w:p>
@@ -2155,7 +2073,7 @@
               <w:pStyle w:val="Leipteksti1"/>
               <w:ind w:left="-43"/>
               <w:rPr>
-                <w:lang w:val="sv-FI"/>
+                <w:lang w:val="fi-FI"/>
               </w:rPr>
             </w:pPr>
           </w:p>
@@ -2169,7 +2087,7 @@
               <w:pStyle w:val="Leipteksti1"/>
               <w:ind w:left="-43"/>
               <w:rPr>
-                <w:lang w:val="sv-FI"/>
+                <w:lang w:val="fi-FI"/>
               </w:rPr>
             </w:pPr>
           </w:p>
@@ -2185,7 +2103,7 @@
               <w:pStyle w:val="Leipteksti1"/>
               <w:ind w:left="-43"/>
               <w:rPr>
-                <w:lang w:val="sv-FI"/>
+                <w:lang w:val="fi-FI"/>
               </w:rPr>
             </w:pPr>
           </w:p>
@@ -2199,7 +2117,7 @@
               <w:pStyle w:val="Leipteksti1"/>
               <w:ind w:left="-43"/>
               <w:rPr>
-                <w:lang w:val="sv-FI"/>
+                <w:lang w:val="fi-FI"/>
               </w:rPr>
             </w:pPr>
           </w:p>
@@ -2213,7 +2131,7 @@
               <w:pStyle w:val="Leipteksti1"/>
               <w:ind w:left="-43"/>
               <w:rPr>
-                <w:lang w:val="sv-FI"/>
+                <w:lang w:val="fi-FI"/>
               </w:rPr>
             </w:pPr>
           </w:p>
@@ -2227,7 +2145,65 @@
               <w:pStyle w:val="Leipteksti1"/>
               <w:ind w:left="-43"/>
               <w:rPr>
-                <w:lang w:val="sv-FI"/>
+                <w:lang w:val="fi-FI"/>
+              </w:rPr>
+            </w:pPr>
+          </w:p>
+        </w:tc>
+      </w:tr>
+      <w:tr>
+        <w:tc>
+          <w:tcPr>
+            <w:tcW w:w="993" w:type="dxa"/>
+          </w:tcPr>
+          <w:p>
+            <w:pPr>
+              <w:pStyle w:val="Leipteksti1"/>
+              <w:ind w:left="-43"/>
+              <w:rPr>
+                <w:lang w:val="fi-FI"/>
+              </w:rPr>
+            </w:pPr>
+          </w:p>
+        </w:tc>
+        <w:tc>
+          <w:tcPr>
+            <w:tcW w:w="1559" w:type="dxa"/>
+          </w:tcPr>
+          <w:p>
+            <w:pPr>
+              <w:pStyle w:val="Leipteksti1"/>
+              <w:ind w:left="-43"/>
+              <w:rPr>
+                <w:lang w:val="fi-FI"/>
+              </w:rPr>
+            </w:pPr>
+          </w:p>
+        </w:tc>
+        <w:tc>
+          <w:tcPr>
+            <w:tcW w:w="1843" w:type="dxa"/>
+          </w:tcPr>
+          <w:p>
+            <w:pPr>
+              <w:pStyle w:val="Leipteksti1"/>
+              <w:ind w:left="-43"/>
+              <w:rPr>
+                <w:lang w:val="fi-FI"/>
+              </w:rPr>
+            </w:pPr>
+          </w:p>
+        </w:tc>
+        <w:tc>
+          <w:tcPr>
+            <w:tcW w:w="3856" w:type="dxa"/>
+          </w:tcPr>
+          <w:p>
+            <w:pPr>
+              <w:pStyle w:val="Leipteksti1"/>
+              <w:ind w:left="-43"/>
+              <w:rPr>
+                <w:lang w:val="fi-FI"/>
               </w:rPr>
             </w:pPr>
           </w:p>
@@ -2278,7 +2254,7 @@
           <w:noProof/>
           <w:sz w:val="22"/>
           <w:szCs w:val="22"/>
-          <w:lang w:val="sv-FI" w:eastAsia="fi-FI"/>
+          <w:lang w:val="en-GB" w:eastAsia="fi-FI"/>
         </w:rPr>
       </w:pPr>
       <w:r>
@@ -2296,7 +2272,7 @@
       <w:r>
         <w:rPr>
           <w:noProof/>
-          <w:lang w:val="sv-FI"/>
+          <w:lang w:val="en-GB"/>
         </w:rPr>
         <w:t>1.</w:t>
       </w:r>
@@ -2308,21 +2284,21 @@
           <w:noProof/>
           <w:sz w:val="22"/>
           <w:szCs w:val="22"/>
-          <w:lang w:val="sv-FI" w:eastAsia="fi-FI"/>
+          <w:lang w:val="en-GB" w:eastAsia="fi-FI"/>
         </w:rPr>
         <w:tab/>
       </w:r>
       <w:r>
         <w:rPr>
           <w:noProof/>
-          <w:lang w:val="sv-FI"/>
+          <w:lang w:val="en-GB"/>
         </w:rPr>
         <w:t>PROJECT RESOURCES</w:t>
       </w:r>
       <w:r>
         <w:rPr>
           <w:noProof/>
-          <w:lang w:val="sv-FI"/>
+          <w:lang w:val="en-GB"/>
         </w:rPr>
         <w:tab/>
       </w:r>
@@ -2335,9 +2311,9 @@
       <w:r>
         <w:rPr>
           <w:noProof/>
-          <w:lang w:val="sv-FI"/>
-        </w:rPr>
-        <w:instrText xml:space="preserve"> PAGEREF _Toc510980719 \h </w:instrText>
+          <w:lang w:val="en-GB"/>
+        </w:rPr>
+        <w:instrText xml:space="preserve"> PAGEREF _Toc509158588 \h </w:instrText>
       </w:r>
       <w:r>
         <w:rPr>
@@ -2353,9 +2329,9 @@
       <w:r>
         <w:rPr>
           <w:noProof/>
-          <w:lang w:val="sv-FI"/>
-        </w:rPr>
-        <w:t>4</w:t>
+          <w:lang w:val="en-GB"/>
+        </w:rPr>
+        <w:t>3</w:t>
       </w:r>
       <w:r>
         <w:rPr>
@@ -2376,13 +2352,13 @@
           <w:noProof/>
           <w:sz w:val="22"/>
           <w:szCs w:val="22"/>
-          <w:lang w:val="sv-FI" w:eastAsia="fi-FI"/>
-        </w:rPr>
-      </w:pPr>
-      <w:r>
-        <w:rPr>
-          <w:noProof/>
-          <w:lang w:val="sv-FI"/>
+          <w:lang w:val="en-GB" w:eastAsia="fi-FI"/>
+        </w:rPr>
+      </w:pPr>
+      <w:r>
+        <w:rPr>
+          <w:noProof/>
+          <w:lang w:val="en-GB"/>
         </w:rPr>
         <w:t>1.1</w:t>
       </w:r>
@@ -2393,21 +2369,21 @@
           <w:noProof/>
           <w:sz w:val="22"/>
           <w:szCs w:val="22"/>
-          <w:lang w:val="sv-FI" w:eastAsia="fi-FI"/>
+          <w:lang w:val="en-GB" w:eastAsia="fi-FI"/>
         </w:rPr>
         <w:tab/>
       </w:r>
       <w:r>
         <w:rPr>
           <w:noProof/>
-          <w:lang w:val="sv-FI"/>
+          <w:lang w:val="en-GB"/>
         </w:rPr>
         <w:t>Personnel</w:t>
       </w:r>
       <w:r>
         <w:rPr>
           <w:noProof/>
-          <w:lang w:val="sv-FI"/>
+          <w:lang w:val="en-GB"/>
         </w:rPr>
         <w:tab/>
       </w:r>
@@ -2420,9 +2396,9 @@
       <w:r>
         <w:rPr>
           <w:noProof/>
-          <w:lang w:val="sv-FI"/>
-        </w:rPr>
-        <w:instrText xml:space="preserve"> PAGEREF _Toc510980720 \h </w:instrText>
+          <w:lang w:val="en-GB"/>
+        </w:rPr>
+        <w:instrText xml:space="preserve"> PAGEREF _Toc509158589 \h </w:instrText>
       </w:r>
       <w:r>
         <w:rPr>
@@ -2438,9 +2414,9 @@
       <w:r>
         <w:rPr>
           <w:noProof/>
-          <w:lang w:val="sv-FI"/>
-        </w:rPr>
-        <w:t>4</w:t>
+          <w:lang w:val="en-GB"/>
+        </w:rPr>
+        <w:t>3</w:t>
       </w:r>
       <w:r>
         <w:rPr>
@@ -2461,13 +2437,13 @@
           <w:noProof/>
           <w:sz w:val="22"/>
           <w:szCs w:val="22"/>
-          <w:lang w:val="sv-FI" w:eastAsia="fi-FI"/>
-        </w:rPr>
-      </w:pPr>
-      <w:r>
-        <w:rPr>
-          <w:noProof/>
-          <w:lang w:val="sv-FI"/>
+          <w:lang w:val="en-GB" w:eastAsia="fi-FI"/>
+        </w:rPr>
+      </w:pPr>
+      <w:r>
+        <w:rPr>
+          <w:noProof/>
+          <w:lang w:val="en-GB"/>
         </w:rPr>
         <w:t>1.2</w:t>
       </w:r>
@@ -2478,21 +2454,21 @@
           <w:noProof/>
           <w:sz w:val="22"/>
           <w:szCs w:val="22"/>
-          <w:lang w:val="sv-FI" w:eastAsia="fi-FI"/>
+          <w:lang w:val="en-GB" w:eastAsia="fi-FI"/>
         </w:rPr>
         <w:tab/>
       </w:r>
       <w:r>
         <w:rPr>
           <w:noProof/>
-          <w:lang w:val="sv-FI"/>
+          <w:lang w:val="en-GB"/>
         </w:rPr>
         <w:t>Process description</w:t>
       </w:r>
       <w:r>
         <w:rPr>
           <w:noProof/>
-          <w:lang w:val="sv-FI"/>
+          <w:lang w:val="en-GB"/>
         </w:rPr>
         <w:tab/>
       </w:r>
@@ -2505,9 +2481,9 @@
       <w:r>
         <w:rPr>
           <w:noProof/>
-          <w:lang w:val="sv-FI"/>
-        </w:rPr>
-        <w:instrText xml:space="preserve"> PAGEREF _Toc510980721 \h </w:instrText>
+          <w:lang w:val="en-GB"/>
+        </w:rPr>
+        <w:instrText xml:space="preserve"> PAGEREF _Toc509158590 \h </w:instrText>
       </w:r>
       <w:r>
         <w:rPr>
@@ -2523,7 +2499,7 @@
       <w:r>
         <w:rPr>
           <w:noProof/>
-          <w:lang w:val="sv-FI"/>
+          <w:lang w:val="en-GB"/>
         </w:rPr>
         <w:t>4</w:t>
       </w:r>
@@ -2546,7 +2522,7 @@
           <w:noProof/>
           <w:sz w:val="22"/>
           <w:szCs w:val="22"/>
-          <w:lang w:val="sv-FI" w:eastAsia="fi-FI"/>
+          <w:lang w:val="en-GB" w:eastAsia="fi-FI"/>
         </w:rPr>
       </w:pPr>
       <w:r>
@@ -2563,7 +2539,7 @@
           <w:noProof/>
           <w:sz w:val="22"/>
           <w:szCs w:val="22"/>
-          <w:lang w:val="sv-FI" w:eastAsia="fi-FI"/>
+          <w:lang w:val="en-GB" w:eastAsia="fi-FI"/>
         </w:rPr>
         <w:tab/>
       </w:r>
@@ -2577,7 +2553,7 @@
       <w:r>
         <w:rPr>
           <w:noProof/>
-          <w:lang w:val="sv-FI"/>
+          <w:lang w:val="en-GB"/>
         </w:rPr>
         <w:tab/>
       </w:r>
@@ -2590,9 +2566,9 @@
       <w:r>
         <w:rPr>
           <w:noProof/>
-          <w:lang w:val="sv-FI"/>
-        </w:rPr>
-        <w:instrText xml:space="preserve"> PAGEREF _Toc510980722 \h </w:instrText>
+          <w:lang w:val="en-GB"/>
+        </w:rPr>
+        <w:instrText xml:space="preserve"> PAGEREF _Toc509158591 \h </w:instrText>
       </w:r>
       <w:r>
         <w:rPr>
@@ -2608,7 +2584,7 @@
       <w:r>
         <w:rPr>
           <w:noProof/>
-          <w:lang w:val="sv-FI"/>
+          <w:lang w:val="en-GB"/>
         </w:rPr>
         <w:t>5</w:t>
       </w:r>
@@ -2632,7 +2608,7 @@
           <w:noProof/>
           <w:sz w:val="22"/>
           <w:szCs w:val="22"/>
-          <w:lang w:val="sv-FI" w:eastAsia="fi-FI"/>
+          <w:lang w:val="en-GB" w:eastAsia="fi-FI"/>
         </w:rPr>
       </w:pPr>
       <w:r>
@@ -2650,7 +2626,7 @@
           <w:noProof/>
           <w:sz w:val="22"/>
           <w:szCs w:val="22"/>
-          <w:lang w:val="sv-FI" w:eastAsia="fi-FI"/>
+          <w:lang w:val="en-GB" w:eastAsia="fi-FI"/>
         </w:rPr>
         <w:tab/>
       </w:r>
@@ -2664,7 +2640,7 @@
       <w:r>
         <w:rPr>
           <w:noProof/>
-          <w:lang w:val="sv-FI"/>
+          <w:lang w:val="en-GB"/>
         </w:rPr>
         <w:tab/>
       </w:r>
@@ -2677,9 +2653,9 @@
       <w:r>
         <w:rPr>
           <w:noProof/>
-          <w:lang w:val="sv-FI"/>
-        </w:rPr>
-        <w:instrText xml:space="preserve"> PAGEREF _Toc510980723 \h </w:instrText>
+          <w:lang w:val="en-GB"/>
+        </w:rPr>
+        <w:instrText xml:space="preserve"> PAGEREF _Toc509158592 \h </w:instrText>
       </w:r>
       <w:r>
         <w:rPr>
@@ -2695,9 +2671,9 @@
       <w:r>
         <w:rPr>
           <w:noProof/>
-          <w:lang w:val="sv-FI"/>
-        </w:rPr>
-        <w:t>6</w:t>
+          <w:lang w:val="en-GB"/>
+        </w:rPr>
+        <w:t>5</w:t>
       </w:r>
       <w:r>
         <w:rPr>
@@ -2718,7 +2694,7 @@
           <w:noProof/>
           <w:sz w:val="22"/>
           <w:szCs w:val="22"/>
-          <w:lang w:val="sv-FI" w:eastAsia="fi-FI"/>
+          <w:lang w:val="en-GB" w:eastAsia="fi-FI"/>
         </w:rPr>
       </w:pPr>
       <w:r>
@@ -2735,7 +2711,7 @@
           <w:noProof/>
           <w:sz w:val="22"/>
           <w:szCs w:val="22"/>
-          <w:lang w:val="sv-FI" w:eastAsia="fi-FI"/>
+          <w:lang w:val="en-GB" w:eastAsia="fi-FI"/>
         </w:rPr>
         <w:tab/>
       </w:r>
@@ -2749,7 +2725,7 @@
       <w:r>
         <w:rPr>
           <w:noProof/>
-          <w:lang w:val="sv-FI"/>
+          <w:lang w:val="en-GB"/>
         </w:rPr>
         <w:tab/>
       </w:r>
@@ -2762,9 +2738,9 @@
       <w:r>
         <w:rPr>
           <w:noProof/>
-          <w:lang w:val="sv-FI"/>
-        </w:rPr>
-        <w:instrText xml:space="preserve"> PAGEREF _Toc510980724 \h </w:instrText>
+          <w:lang w:val="en-GB"/>
+        </w:rPr>
+        <w:instrText xml:space="preserve"> PAGEREF _Toc509158593 \h </w:instrText>
       </w:r>
       <w:r>
         <w:rPr>
@@ -2780,9 +2756,9 @@
       <w:r>
         <w:rPr>
           <w:noProof/>
-          <w:lang w:val="sv-FI"/>
-        </w:rPr>
-        <w:t>6</w:t>
+          <w:lang w:val="en-GB"/>
+        </w:rPr>
+        <w:t>5</w:t>
       </w:r>
       <w:r>
         <w:rPr>
@@ -2803,13 +2779,13 @@
           <w:noProof/>
           <w:sz w:val="22"/>
           <w:szCs w:val="22"/>
-          <w:lang w:val="sv-FI" w:eastAsia="fi-FI"/>
-        </w:rPr>
-      </w:pPr>
-      <w:r>
-        <w:rPr>
-          <w:noProof/>
-          <w:lang w:val="sv-FI"/>
+          <w:lang w:val="en-GB" w:eastAsia="fi-FI"/>
+        </w:rPr>
+      </w:pPr>
+      <w:r>
+        <w:rPr>
+          <w:noProof/>
+          <w:lang w:val="en-GB"/>
         </w:rPr>
         <w:t>2.1.1</w:t>
       </w:r>
@@ -2820,21 +2796,21 @@
           <w:noProof/>
           <w:sz w:val="22"/>
           <w:szCs w:val="22"/>
-          <w:lang w:val="sv-FI" w:eastAsia="fi-FI"/>
+          <w:lang w:val="en-GB" w:eastAsia="fi-FI"/>
         </w:rPr>
         <w:tab/>
       </w:r>
       <w:r>
         <w:rPr>
           <w:noProof/>
-          <w:lang w:val="sv-FI"/>
+          <w:lang w:val="en-GB"/>
         </w:rPr>
         <w:t>What went well</w:t>
       </w:r>
       <w:r>
         <w:rPr>
           <w:noProof/>
-          <w:lang w:val="sv-FI"/>
+          <w:lang w:val="en-GB"/>
         </w:rPr>
         <w:tab/>
       </w:r>
@@ -2847,9 +2823,9 @@
       <w:r>
         <w:rPr>
           <w:noProof/>
-          <w:lang w:val="sv-FI"/>
-        </w:rPr>
-        <w:instrText xml:space="preserve"> PAGEREF _Toc510980725 \h </w:instrText>
+          <w:lang w:val="en-GB"/>
+        </w:rPr>
+        <w:instrText xml:space="preserve"> PAGEREF _Toc509158594 \h </w:instrText>
       </w:r>
       <w:r>
         <w:rPr>
@@ -2865,9 +2841,9 @@
       <w:r>
         <w:rPr>
           <w:noProof/>
-          <w:lang w:val="sv-FI"/>
-        </w:rPr>
-        <w:t>6</w:t>
+          <w:lang w:val="en-GB"/>
+        </w:rPr>
+        <w:t>5</w:t>
       </w:r>
       <w:r>
         <w:rPr>
@@ -2888,13 +2864,13 @@
           <w:noProof/>
           <w:sz w:val="22"/>
           <w:szCs w:val="22"/>
-          <w:lang w:val="sv-FI" w:eastAsia="fi-FI"/>
-        </w:rPr>
-      </w:pPr>
-      <w:r>
-        <w:rPr>
-          <w:noProof/>
-          <w:lang w:val="sv-FI"/>
+          <w:lang w:val="en-GB" w:eastAsia="fi-FI"/>
+        </w:rPr>
+      </w:pPr>
+      <w:r>
+        <w:rPr>
+          <w:noProof/>
+          <w:lang w:val="en-GB"/>
         </w:rPr>
         <w:t>2.1.2</w:t>
       </w:r>
@@ -2905,21 +2881,21 @@
           <w:noProof/>
           <w:sz w:val="22"/>
           <w:szCs w:val="22"/>
-          <w:lang w:val="sv-FI" w:eastAsia="fi-FI"/>
+          <w:lang w:val="en-GB" w:eastAsia="fi-FI"/>
         </w:rPr>
         <w:tab/>
       </w:r>
       <w:r>
         <w:rPr>
           <w:noProof/>
-          <w:lang w:val="sv-FI"/>
+          <w:lang w:val="en-GB"/>
         </w:rPr>
         <w:t>What difficulties you had</w:t>
       </w:r>
       <w:r>
         <w:rPr>
           <w:noProof/>
-          <w:lang w:val="sv-FI"/>
+          <w:lang w:val="en-GB"/>
         </w:rPr>
         <w:tab/>
       </w:r>
@@ -2932,9 +2908,9 @@
       <w:r>
         <w:rPr>
           <w:noProof/>
-          <w:lang w:val="sv-FI"/>
-        </w:rPr>
-        <w:instrText xml:space="preserve"> PAGEREF _Toc510980726 \h </w:instrText>
+          <w:lang w:val="en-GB"/>
+        </w:rPr>
+        <w:instrText xml:space="preserve"> PAGEREF _Toc509158595 \h </w:instrText>
       </w:r>
       <w:r>
         <w:rPr>
@@ -2950,9 +2926,9 @@
       <w:r>
         <w:rPr>
           <w:noProof/>
-          <w:lang w:val="sv-FI"/>
-        </w:rPr>
-        <w:t>6</w:t>
+          <w:lang w:val="en-GB"/>
+        </w:rPr>
+        <w:t>5</w:t>
       </w:r>
       <w:r>
         <w:rPr>
@@ -2973,7 +2949,7 @@
           <w:noProof/>
           <w:sz w:val="22"/>
           <w:szCs w:val="22"/>
-          <w:lang w:val="sv-FI" w:eastAsia="fi-FI"/>
+          <w:lang w:val="en-GB" w:eastAsia="fi-FI"/>
         </w:rPr>
       </w:pPr>
       <w:r>
@@ -2990,7 +2966,7 @@
           <w:noProof/>
           <w:sz w:val="22"/>
           <w:szCs w:val="22"/>
-          <w:lang w:val="sv-FI" w:eastAsia="fi-FI"/>
+          <w:lang w:val="en-GB" w:eastAsia="fi-FI"/>
         </w:rPr>
         <w:tab/>
       </w:r>
@@ -3004,7 +2980,7 @@
       <w:r>
         <w:rPr>
           <w:noProof/>
-          <w:lang w:val="sv-FI"/>
+          <w:lang w:val="en-GB"/>
         </w:rPr>
         <w:tab/>
       </w:r>
@@ -3017,9 +2993,9 @@
       <w:r>
         <w:rPr>
           <w:noProof/>
-          <w:lang w:val="sv-FI"/>
-        </w:rPr>
-        <w:instrText xml:space="preserve"> PAGEREF _Toc510980727 \h </w:instrText>
+          <w:lang w:val="en-GB"/>
+        </w:rPr>
+        <w:instrText xml:space="preserve"> PAGEREF _Toc509158596 \h </w:instrText>
       </w:r>
       <w:r>
         <w:rPr>
@@ -3035,9 +3011,9 @@
       <w:r>
         <w:rPr>
           <w:noProof/>
-          <w:lang w:val="sv-FI"/>
-        </w:rPr>
-        <w:t>6</w:t>
+          <w:lang w:val="en-GB"/>
+        </w:rPr>
+        <w:t>5</w:t>
       </w:r>
       <w:r>
         <w:rPr>
@@ -3104,7 +3080,7 @@
           <w:noProof/>
           <w:lang w:val="sv-FI"/>
         </w:rPr>
-        <w:instrText xml:space="preserve"> PAGEREF _Toc510980728 \h </w:instrText>
+        <w:instrText xml:space="preserve"> PAGEREF _Toc509158597 \h </w:instrText>
       </w:r>
       <w:r>
         <w:rPr>
@@ -3196,7 +3172,7 @@
           <w:noProof/>
           <w:lang w:val="sv-FI"/>
         </w:rPr>
-        <w:instrText xml:space="preserve"> PAGEREF _Toc510980729 \h </w:instrText>
+        <w:instrText xml:space="preserve"> PAGEREF _Toc509158598 \h </w:instrText>
       </w:r>
       <w:r>
         <w:rPr>
@@ -3281,7 +3257,7 @@
           <w:noProof/>
           <w:lang w:val="sv-FI"/>
         </w:rPr>
-        <w:instrText xml:space="preserve"> PAGEREF _Toc510980730 \h </w:instrText>
+        <w:instrText xml:space="preserve"> PAGEREF _Toc509158599 \h </w:instrText>
       </w:r>
       <w:r>
         <w:rPr>
@@ -3366,7 +3342,7 @@
           <w:noProof/>
           <w:lang w:val="sv-FI"/>
         </w:rPr>
-        <w:instrText xml:space="preserve"> PAGEREF _Toc510980731 \h </w:instrText>
+        <w:instrText xml:space="preserve"> PAGEREF _Toc509158600 \h </w:instrText>
       </w:r>
       <w:r>
         <w:rPr>
@@ -3384,7 +3360,7 @@
           <w:noProof/>
           <w:lang w:val="sv-FI"/>
         </w:rPr>
-        <w:t>7</w:t>
+        <w:t>6</w:t>
       </w:r>
       <w:r>
         <w:rPr>
@@ -3451,7 +3427,7 @@
           <w:noProof/>
           <w:lang w:val="sv-FI"/>
         </w:rPr>
-        <w:instrText xml:space="preserve"> PAGEREF _Toc510980732 \h </w:instrText>
+        <w:instrText xml:space="preserve"> PAGEREF _Toc509158601 \h </w:instrText>
       </w:r>
       <w:r>
         <w:rPr>
@@ -3469,7 +3445,7 @@
           <w:noProof/>
           <w:lang w:val="sv-FI"/>
         </w:rPr>
-        <w:t>7</w:t>
+        <w:t>6</w:t>
       </w:r>
       <w:r>
         <w:rPr>
@@ -3536,7 +3512,7 @@
           <w:noProof/>
           <w:lang w:val="sv-FI"/>
         </w:rPr>
-        <w:instrText xml:space="preserve"> PAGEREF _Toc510980733 \h </w:instrText>
+        <w:instrText xml:space="preserve"> PAGEREF _Toc509158602 \h </w:instrText>
       </w:r>
       <w:r>
         <w:rPr>
@@ -3554,7 +3530,7 @@
           <w:noProof/>
           <w:lang w:val="sv-FI"/>
         </w:rPr>
-        <w:t>7</w:t>
+        <w:t>6</w:t>
       </w:r>
       <w:r>
         <w:rPr>
@@ -3601,7 +3577,7 @@
           <w:noProof/>
           <w:lang w:val="sv-FI"/>
         </w:rPr>
-        <w:t>Sprint 3 (Retrospective meeting Sunday 8.4.2018)</w:t>
+        <w:t>Sprint 3</w:t>
       </w:r>
       <w:r>
         <w:rPr>
@@ -3621,7 +3597,7 @@
           <w:noProof/>
           <w:lang w:val="sv-FI"/>
         </w:rPr>
-        <w:instrText xml:space="preserve"> PAGEREF _Toc510980734 \h </w:instrText>
+        <w:instrText xml:space="preserve"> PAGEREF _Toc509158603 \h </w:instrText>
       </w:r>
       <w:r>
         <w:rPr>
@@ -3639,7 +3615,7 @@
           <w:noProof/>
           <w:lang w:val="sv-FI"/>
         </w:rPr>
-        <w:t>7</w:t>
+        <w:t>6</w:t>
       </w:r>
       <w:r>
         <w:rPr>
@@ -3706,7 +3682,7 @@
           <w:noProof/>
           <w:lang w:val="sv-FI"/>
         </w:rPr>
-        <w:instrText xml:space="preserve"> PAGEREF _Toc510980735 \h </w:instrText>
+        <w:instrText xml:space="preserve"> PAGEREF _Toc509158604 \h </w:instrText>
       </w:r>
       <w:r>
         <w:rPr>
@@ -3724,7 +3700,7 @@
           <w:noProof/>
           <w:lang w:val="sv-FI"/>
         </w:rPr>
-        <w:t>7</w:t>
+        <w:t>6</w:t>
       </w:r>
       <w:r>
         <w:rPr>
@@ -3745,12 +3721,13 @@
           <w:noProof/>
           <w:sz w:val="22"/>
           <w:szCs w:val="22"/>
-          <w:lang w:eastAsia="fi-FI"/>
-        </w:rPr>
-      </w:pPr>
-      <w:r>
-        <w:rPr>
-          <w:noProof/>
+          <w:lang w:val="sv-FI" w:eastAsia="fi-FI"/>
+        </w:rPr>
+      </w:pPr>
+      <w:r>
+        <w:rPr>
+          <w:noProof/>
+          <w:lang w:val="sv-FI"/>
         </w:rPr>
         <w:t>2.3.2</w:t>
       </w:r>
@@ -3761,19 +3738,21 @@
           <w:noProof/>
           <w:sz w:val="22"/>
           <w:szCs w:val="22"/>
-          <w:lang w:eastAsia="fi-FI"/>
+          <w:lang w:val="sv-FI" w:eastAsia="fi-FI"/>
         </w:rPr>
         <w:tab/>
       </w:r>
       <w:r>
         <w:rPr>
           <w:noProof/>
+          <w:lang w:val="sv-FI"/>
         </w:rPr>
         <w:t>What difficulties you had</w:t>
       </w:r>
       <w:r>
         <w:rPr>
           <w:noProof/>
+          <w:lang w:val="sv-FI"/>
         </w:rPr>
         <w:tab/>
       </w:r>
@@ -3786,8 +3765,9 @@
       <w:r>
         <w:rPr>
           <w:noProof/>
-        </w:rPr>
-        <w:instrText xml:space="preserve"> PAGEREF _Toc510980736 \h </w:instrText>
+          <w:lang w:val="sv-FI"/>
+        </w:rPr>
+        <w:instrText xml:space="preserve"> PAGEREF _Toc509158605 \h </w:instrText>
       </w:r>
       <w:r>
         <w:rPr>
@@ -3803,8 +3783,9 @@
       <w:r>
         <w:rPr>
           <w:noProof/>
-        </w:rPr>
-        <w:t>7</w:t>
+          <w:lang w:val="sv-FI"/>
+        </w:rPr>
+        <w:t>6</w:t>
       </w:r>
       <w:r>
         <w:rPr>
@@ -3833,7 +3814,6 @@
           <w:noProof/>
           <w:lang w:val="en-US"/>
         </w:rPr>
-        <w:lastRenderedPageBreak/>
         <w:t>2.3.3</w:t>
       </w:r>
       <w:r>
@@ -3872,7 +3852,7 @@
           <w:noProof/>
           <w:lang w:val="sv-FI"/>
         </w:rPr>
-        <w:instrText xml:space="preserve"> PAGEREF _Toc510980737 \h </w:instrText>
+        <w:instrText xml:space="preserve"> PAGEREF _Toc509158606 \h </w:instrText>
       </w:r>
       <w:r>
         <w:rPr>
@@ -3890,7 +3870,7 @@
           <w:noProof/>
           <w:lang w:val="sv-FI"/>
         </w:rPr>
-        <w:t>7</w:t>
+        <w:t>6</w:t>
       </w:r>
       <w:r>
         <w:rPr>
@@ -3919,6 +3899,7 @@
           <w:noProof/>
           <w:lang w:val="en-US"/>
         </w:rPr>
+        <w:lastRenderedPageBreak/>
         <w:t>2.3.4</w:t>
       </w:r>
       <w:r>
@@ -3957,7 +3938,94 @@
           <w:noProof/>
           <w:lang w:val="sv-FI"/>
         </w:rPr>
-        <w:instrText xml:space="preserve"> PAGEREF _Toc510980738 \h </w:instrText>
+        <w:instrText xml:space="preserve"> PAGEREF _Toc509158607 \h </w:instrText>
+      </w:r>
+      <w:r>
+        <w:rPr>
+          <w:noProof/>
+        </w:rPr>
+      </w:r>
+      <w:r>
+        <w:rPr>
+          <w:noProof/>
+        </w:rPr>
+        <w:fldChar w:fldCharType="separate"/>
+      </w:r>
+      <w:r>
+        <w:rPr>
+          <w:noProof/>
+          <w:lang w:val="sv-FI"/>
+        </w:rPr>
+        <w:t>7</w:t>
+      </w:r>
+      <w:r>
+        <w:rPr>
+          <w:noProof/>
+        </w:rPr>
+        <w:fldChar w:fldCharType="end"/>
+      </w:r>
+    </w:p>
+    <w:p>
+      <w:pPr>
+        <w:pStyle w:val="Sisluet1"/>
+        <w:tabs>
+          <w:tab w:val="left" w:pos="480"/>
+        </w:tabs>
+        <w:rPr>
+          <w:rFonts w:asciiTheme="minorHAnsi" w:eastAsiaTheme="minorEastAsia" w:hAnsiTheme="minorHAnsi" w:cstheme="minorBidi"/>
+          <w:b w:val="0"/>
+          <w:caps w:val="0"/>
+          <w:noProof/>
+          <w:sz w:val="22"/>
+          <w:szCs w:val="22"/>
+          <w:lang w:val="sv-FI" w:eastAsia="fi-FI"/>
+        </w:rPr>
+      </w:pPr>
+      <w:r>
+        <w:rPr>
+          <w:noProof/>
+          <w:lang w:val="sv-FI"/>
+        </w:rPr>
+        <w:t>3.</w:t>
+      </w:r>
+      <w:r>
+        <w:rPr>
+          <w:rFonts w:asciiTheme="minorHAnsi" w:eastAsiaTheme="minorEastAsia" w:hAnsiTheme="minorHAnsi" w:cstheme="minorBidi"/>
+          <w:b w:val="0"/>
+          <w:caps w:val="0"/>
+          <w:noProof/>
+          <w:sz w:val="22"/>
+          <w:szCs w:val="22"/>
+          <w:lang w:val="sv-FI" w:eastAsia="fi-FI"/>
+        </w:rPr>
+        <w:tab/>
+      </w:r>
+      <w:r>
+        <w:rPr>
+          <w:noProof/>
+          <w:lang w:val="sv-FI"/>
+        </w:rPr>
+        <w:t>RISK MANAGEMENT PLAN</w:t>
+      </w:r>
+      <w:r>
+        <w:rPr>
+          <w:noProof/>
+          <w:lang w:val="sv-FI"/>
+        </w:rPr>
+        <w:tab/>
+      </w:r>
+      <w:r>
+        <w:rPr>
+          <w:noProof/>
+        </w:rPr>
+        <w:fldChar w:fldCharType="begin"/>
+      </w:r>
+      <w:r>
+        <w:rPr>
+          <w:noProof/>
+          <w:lang w:val="sv-FI"/>
+        </w:rPr>
+        <w:instrText xml:space="preserve"> PAGEREF _Toc509158608 \h </w:instrText>
       </w:r>
       <w:r>
         <w:rPr>
@@ -4002,9 +4070,9 @@
       <w:r>
         <w:rPr>
           <w:noProof/>
-          <w:lang w:val="sv-FI"/>
-        </w:rPr>
-        <w:t>2.4</w:t>
+          <w:lang w:val="en-GB"/>
+        </w:rPr>
+        <w:t>3.1</w:t>
       </w:r>
       <w:r>
         <w:rPr>
@@ -4020,47 +4088,47 @@
       <w:r>
         <w:rPr>
           <w:noProof/>
+          <w:lang w:val="en-GB"/>
+        </w:rPr>
+        <w:t>Personnel risks</w:t>
+      </w:r>
+      <w:r>
+        <w:rPr>
+          <w:noProof/>
           <w:lang w:val="sv-FI"/>
         </w:rPr>
-        <w:t>Sprint 4</w:t>
+        <w:tab/>
+      </w:r>
+      <w:r>
+        <w:rPr>
+          <w:noProof/>
+        </w:rPr>
+        <w:fldChar w:fldCharType="begin"/>
       </w:r>
       <w:r>
         <w:rPr>
           <w:noProof/>
           <w:lang w:val="sv-FI"/>
         </w:rPr>
-        <w:tab/>
-      </w:r>
-      <w:r>
-        <w:rPr>
-          <w:noProof/>
-        </w:rPr>
-        <w:fldChar w:fldCharType="begin"/>
+        <w:instrText xml:space="preserve"> PAGEREF _Toc509158609 \h </w:instrText>
+      </w:r>
+      <w:r>
+        <w:rPr>
+          <w:noProof/>
+        </w:rPr>
+      </w:r>
+      <w:r>
+        <w:rPr>
+          <w:noProof/>
+        </w:rPr>
+        <w:fldChar w:fldCharType="separate"/>
       </w:r>
       <w:r>
         <w:rPr>
           <w:noProof/>
           <w:lang w:val="sv-FI"/>
         </w:rPr>
-        <w:instrText xml:space="preserve"> PAGEREF _Toc510980739 \h </w:instrText>
-      </w:r>
-      <w:r>
-        <w:rPr>
-          <w:noProof/>
-        </w:rPr>
-      </w:r>
-      <w:r>
-        <w:rPr>
-          <w:noProof/>
-        </w:rPr>
-        <w:fldChar w:fldCharType="separate"/>
-      </w:r>
-      <w:r>
-        <w:rPr>
-          <w:noProof/>
-          <w:lang w:val="sv-FI"/>
-        </w:rPr>
-        <w:t>8</w:t>
+        <w:t>7</w:t>
       </w:r>
       <w:r>
         <w:rPr>
@@ -4087,9 +4155,9 @@
       <w:r>
         <w:rPr>
           <w:noProof/>
-          <w:lang w:val="sv-FI"/>
-        </w:rPr>
-        <w:t>2.4.1</w:t>
+          <w:lang w:val="en-US"/>
+        </w:rPr>
+        <w:t>3.1.1</w:t>
       </w:r>
       <w:r>
         <w:rPr>
@@ -4105,20 +4173,105 @@
       <w:r>
         <w:rPr>
           <w:noProof/>
+          <w:lang w:val="en-US"/>
+        </w:rPr>
+        <w:t>Risk P1: short term absence of one person</w:t>
+      </w:r>
+      <w:r>
+        <w:rPr>
+          <w:noProof/>
           <w:lang w:val="sv-FI"/>
         </w:rPr>
-        <w:t>What went well</w:t>
+        <w:tab/>
+      </w:r>
+      <w:r>
+        <w:rPr>
+          <w:noProof/>
+        </w:rPr>
+        <w:fldChar w:fldCharType="begin"/>
       </w:r>
       <w:r>
         <w:rPr>
           <w:noProof/>
           <w:lang w:val="sv-FI"/>
         </w:rPr>
+        <w:instrText xml:space="preserve"> PAGEREF _Toc509158610 \h </w:instrText>
+      </w:r>
+      <w:r>
+        <w:rPr>
+          <w:noProof/>
+        </w:rPr>
+      </w:r>
+      <w:r>
+        <w:rPr>
+          <w:noProof/>
+        </w:rPr>
+        <w:fldChar w:fldCharType="separate"/>
+      </w:r>
+      <w:r>
+        <w:rPr>
+          <w:noProof/>
+          <w:lang w:val="sv-FI"/>
+        </w:rPr>
+        <w:t>7</w:t>
+      </w:r>
+      <w:r>
+        <w:rPr>
+          <w:noProof/>
+        </w:rPr>
+        <w:fldChar w:fldCharType="end"/>
+      </w:r>
+    </w:p>
+    <w:p>
+      <w:pPr>
+        <w:pStyle w:val="Sisluet2"/>
+        <w:tabs>
+          <w:tab w:val="left" w:pos="720"/>
+        </w:tabs>
+        <w:rPr>
+          <w:rFonts w:asciiTheme="minorHAnsi" w:eastAsiaTheme="minorEastAsia" w:hAnsiTheme="minorHAnsi" w:cstheme="minorBidi"/>
+          <w:smallCaps w:val="0"/>
+          <w:noProof/>
+          <w:sz w:val="22"/>
+          <w:szCs w:val="22"/>
+          <w:lang w:val="sv-FI" w:eastAsia="fi-FI"/>
+        </w:rPr>
+      </w:pPr>
+      <w:r>
+        <w:rPr>
+          <w:noProof/>
+          <w:lang w:val="sv-FI"/>
+        </w:rPr>
+        <w:t>3.2</w:t>
+      </w:r>
+      <w:r>
+        <w:rPr>
+          <w:rFonts w:asciiTheme="minorHAnsi" w:eastAsiaTheme="minorEastAsia" w:hAnsiTheme="minorHAnsi" w:cstheme="minorBidi"/>
+          <w:smallCaps w:val="0"/>
+          <w:noProof/>
+          <w:sz w:val="22"/>
+          <w:szCs w:val="22"/>
+          <w:lang w:val="sv-FI" w:eastAsia="fi-FI"/>
+        </w:rPr>
         <w:tab/>
       </w:r>
       <w:r>
         <w:rPr>
           <w:noProof/>
+          <w:lang w:val="sv-FI"/>
+        </w:rPr>
+        <w:t>Technology risks</w:t>
+      </w:r>
+      <w:r>
+        <w:rPr>
+          <w:noProof/>
+          <w:lang w:val="sv-FI"/>
+        </w:rPr>
+        <w:tab/>
+      </w:r>
+      <w:r>
+        <w:rPr>
+          <w:noProof/>
         </w:rPr>
         <w:fldChar w:fldCharType="begin"/>
       </w:r>
@@ -4127,7 +4280,7 @@
           <w:noProof/>
           <w:lang w:val="sv-FI"/>
         </w:rPr>
-        <w:instrText xml:space="preserve"> PAGEREF _Toc510980740 \h </w:instrText>
+        <w:instrText xml:space="preserve"> PAGEREF _Toc509158611 \h </w:instrText>
       </w:r>
       <w:r>
         <w:rPr>
@@ -4172,9 +4325,9 @@
       <w:r>
         <w:rPr>
           <w:noProof/>
-          <w:lang w:val="sv-FI"/>
-        </w:rPr>
-        <w:t>2.4.2</w:t>
+          <w:lang w:val="en-GB" w:eastAsia="en-GB"/>
+        </w:rPr>
+        <w:t>3.2.1</w:t>
       </w:r>
       <w:r>
         <w:rPr>
@@ -4190,20 +4343,105 @@
       <w:r>
         <w:rPr>
           <w:noProof/>
+          <w:lang w:val="en-GB" w:eastAsia="en-GB"/>
+        </w:rPr>
+        <w:t>Risk T1: hard disk failure</w:t>
+      </w:r>
+      <w:r>
+        <w:rPr>
+          <w:noProof/>
           <w:lang w:val="sv-FI"/>
         </w:rPr>
-        <w:t>What difficulties you had</w:t>
+        <w:tab/>
+      </w:r>
+      <w:r>
+        <w:rPr>
+          <w:noProof/>
+        </w:rPr>
+        <w:fldChar w:fldCharType="begin"/>
       </w:r>
       <w:r>
         <w:rPr>
           <w:noProof/>
           <w:lang w:val="sv-FI"/>
         </w:rPr>
+        <w:instrText xml:space="preserve"> PAGEREF _Toc509158612 \h </w:instrText>
+      </w:r>
+      <w:r>
+        <w:rPr>
+          <w:noProof/>
+        </w:rPr>
+      </w:r>
+      <w:r>
+        <w:rPr>
+          <w:noProof/>
+        </w:rPr>
+        <w:fldChar w:fldCharType="separate"/>
+      </w:r>
+      <w:r>
+        <w:rPr>
+          <w:noProof/>
+          <w:lang w:val="sv-FI"/>
+        </w:rPr>
+        <w:t>8</w:t>
+      </w:r>
+      <w:r>
+        <w:rPr>
+          <w:noProof/>
+        </w:rPr>
+        <w:fldChar w:fldCharType="end"/>
+      </w:r>
+    </w:p>
+    <w:p>
+      <w:pPr>
+        <w:pStyle w:val="Sisluet2"/>
+        <w:tabs>
+          <w:tab w:val="left" w:pos="720"/>
+        </w:tabs>
+        <w:rPr>
+          <w:rFonts w:asciiTheme="minorHAnsi" w:eastAsiaTheme="minorEastAsia" w:hAnsiTheme="minorHAnsi" w:cstheme="minorBidi"/>
+          <w:smallCaps w:val="0"/>
+          <w:noProof/>
+          <w:sz w:val="22"/>
+          <w:szCs w:val="22"/>
+          <w:lang w:val="sv-FI" w:eastAsia="fi-FI"/>
+        </w:rPr>
+      </w:pPr>
+      <w:r>
+        <w:rPr>
+          <w:noProof/>
+          <w:lang w:val="en-GB" w:eastAsia="en-GB"/>
+        </w:rPr>
+        <w:t>3.3</w:t>
+      </w:r>
+      <w:r>
+        <w:rPr>
+          <w:rFonts w:asciiTheme="minorHAnsi" w:eastAsiaTheme="minorEastAsia" w:hAnsiTheme="minorHAnsi" w:cstheme="minorBidi"/>
+          <w:smallCaps w:val="0"/>
+          <w:noProof/>
+          <w:sz w:val="22"/>
+          <w:szCs w:val="22"/>
+          <w:lang w:val="sv-FI" w:eastAsia="fi-FI"/>
+        </w:rPr>
         <w:tab/>
       </w:r>
       <w:r>
         <w:rPr>
           <w:noProof/>
+          <w:lang w:val="en-GB" w:eastAsia="en-GB"/>
+        </w:rPr>
+        <w:t>Management risks</w:t>
+      </w:r>
+      <w:r>
+        <w:rPr>
+          <w:noProof/>
+          <w:lang w:val="sv-FI"/>
+        </w:rPr>
+        <w:tab/>
+      </w:r>
+      <w:r>
+        <w:rPr>
+          <w:noProof/>
         </w:rPr>
         <w:fldChar w:fldCharType="begin"/>
       </w:r>
@@ -4212,7 +4450,7 @@
           <w:noProof/>
           <w:lang w:val="sv-FI"/>
         </w:rPr>
-        <w:instrText xml:space="preserve"> PAGEREF _Toc510980741 \h </w:instrText>
+        <w:instrText xml:space="preserve"> PAGEREF _Toc509158613 \h </w:instrText>
       </w:r>
       <w:r>
         <w:rPr>
@@ -4257,9 +4495,9 @@
       <w:r>
         <w:rPr>
           <w:noProof/>
-          <w:lang w:val="en-US"/>
-        </w:rPr>
-        <w:t>2.4.3</w:t>
+          <w:lang w:val="en-GB" w:eastAsia="en-GB"/>
+        </w:rPr>
+        <w:t>3.3.1</w:t>
       </w:r>
       <w:r>
         <w:rPr>
@@ -4275,9 +4513,9 @@
       <w:r>
         <w:rPr>
           <w:noProof/>
-          <w:lang w:val="en-US"/>
-        </w:rPr>
-        <w:t>What were the main learnings</w:t>
+          <w:lang w:val="en-GB" w:eastAsia="en-GB"/>
+        </w:rPr>
+        <w:t>Risk M1: Too low task time estimations causing tight schedule</w:t>
       </w:r>
       <w:r>
         <w:rPr>
@@ -4297,7 +4535,7 @@
           <w:noProof/>
           <w:lang w:val="sv-FI"/>
         </w:rPr>
-        <w:instrText xml:space="preserve"> PAGEREF _Toc510980742 \h </w:instrText>
+        <w:instrText xml:space="preserve"> PAGEREF _Toc509158614 \h </w:instrText>
       </w:r>
       <w:r>
         <w:rPr>
@@ -4342,9 +4580,9 @@
       <w:r>
         <w:rPr>
           <w:noProof/>
-          <w:lang w:val="en-US"/>
-        </w:rPr>
-        <w:t>2.4.4</w:t>
+          <w:lang w:val="en-GB"/>
+        </w:rPr>
+        <w:t>3.3.2</w:t>
       </w:r>
       <w:r>
         <w:rPr>
@@ -4360,9 +4598,9 @@
       <w:r>
         <w:rPr>
           <w:noProof/>
-          <w:lang w:val="en-US"/>
-        </w:rPr>
-        <w:t>What did you decide to change for the next sprint</w:t>
+          <w:lang w:val="en-GB"/>
+        </w:rPr>
+        <w:t>Risk M2: Confusion in task assignment (overlapping implementations etc.)</w:t>
       </w:r>
       <w:r>
         <w:rPr>
@@ -4382,94 +4620,7 @@
           <w:noProof/>
           <w:lang w:val="sv-FI"/>
         </w:rPr>
-        <w:instrText xml:space="preserve"> PAGEREF _Toc510980743 \h </w:instrText>
-      </w:r>
-      <w:r>
-        <w:rPr>
-          <w:noProof/>
-        </w:rPr>
-      </w:r>
-      <w:r>
-        <w:rPr>
-          <w:noProof/>
-        </w:rPr>
-        <w:fldChar w:fldCharType="separate"/>
-      </w:r>
-      <w:r>
-        <w:rPr>
-          <w:noProof/>
-          <w:lang w:val="sv-FI"/>
-        </w:rPr>
-        <w:t>8</w:t>
-      </w:r>
-      <w:r>
-        <w:rPr>
-          <w:noProof/>
-        </w:rPr>
-        <w:fldChar w:fldCharType="end"/>
-      </w:r>
-    </w:p>
-    <w:p>
-      <w:pPr>
-        <w:pStyle w:val="Sisluet1"/>
-        <w:tabs>
-          <w:tab w:val="left" w:pos="480"/>
-        </w:tabs>
-        <w:rPr>
-          <w:rFonts w:asciiTheme="minorHAnsi" w:eastAsiaTheme="minorEastAsia" w:hAnsiTheme="minorHAnsi" w:cstheme="minorBidi"/>
-          <w:b w:val="0"/>
-          <w:caps w:val="0"/>
-          <w:noProof/>
-          <w:sz w:val="22"/>
-          <w:szCs w:val="22"/>
-          <w:lang w:val="sv-FI" w:eastAsia="fi-FI"/>
-        </w:rPr>
-      </w:pPr>
-      <w:r>
-        <w:rPr>
-          <w:noProof/>
-          <w:lang w:val="sv-FI"/>
-        </w:rPr>
-        <w:t>3.</w:t>
-      </w:r>
-      <w:r>
-        <w:rPr>
-          <w:rFonts w:asciiTheme="minorHAnsi" w:eastAsiaTheme="minorEastAsia" w:hAnsiTheme="minorHAnsi" w:cstheme="minorBidi"/>
-          <w:b w:val="0"/>
-          <w:caps w:val="0"/>
-          <w:noProof/>
-          <w:sz w:val="22"/>
-          <w:szCs w:val="22"/>
-          <w:lang w:val="sv-FI" w:eastAsia="fi-FI"/>
-        </w:rPr>
-        <w:tab/>
-      </w:r>
-      <w:r>
-        <w:rPr>
-          <w:noProof/>
-          <w:lang w:val="sv-FI"/>
-        </w:rPr>
-        <w:t>RISK MANAGEMENT PLAN</w:t>
-      </w:r>
-      <w:r>
-        <w:rPr>
-          <w:noProof/>
-          <w:lang w:val="sv-FI"/>
-        </w:rPr>
-        <w:tab/>
-      </w:r>
-      <w:r>
-        <w:rPr>
-          <w:noProof/>
-        </w:rPr>
-        <w:fldChar w:fldCharType="begin"/>
-      </w:r>
-      <w:r>
-        <w:rPr>
-          <w:noProof/>
-          <w:lang w:val="sv-FI"/>
-        </w:rPr>
-        <w:instrText xml:space="preserve"> PAGEREF _Toc510980744 \h </w:instrText>
+        <w:instrText xml:space="preserve"> PAGEREF _Toc509158615 \h </w:instrText>
       </w:r>
       <w:r>
         <w:rPr>
@@ -4516,7 +4667,7 @@
           <w:noProof/>
           <w:lang w:val="en-GB"/>
         </w:rPr>
-        <w:t>3.1</w:t>
+        <w:t>3.4</w:t>
       </w:r>
       <w:r>
         <w:rPr>
@@ -4534,10 +4685,8 @@
           <w:noProof/>
           <w:lang w:val="en-GB"/>
         </w:rPr>
-        <w:t>Personnel risks</w:t>
-      </w:r>
-      <w:bookmarkStart w:id="0" w:name="_GoBack"/>
-      <w:bookmarkEnd w:id="0"/>
+        <w:t>Software risks</w:t>
+      </w:r>
       <w:r>
         <w:rPr>
           <w:noProof/>
@@ -4556,7 +4705,7 @@
           <w:noProof/>
           <w:lang w:val="sv-FI"/>
         </w:rPr>
-        <w:instrText xml:space="preserve"> PAGEREF _Toc510980745 \h </w:instrText>
+        <w:instrText xml:space="preserve"> PAGEREF _Toc509158616 \h </w:instrText>
       </w:r>
       <w:r>
         <w:rPr>
@@ -4574,7 +4723,7 @@
           <w:noProof/>
           <w:lang w:val="sv-FI"/>
         </w:rPr>
-        <w:t>9</w:t>
+        <w:t>8</w:t>
       </w:r>
       <w:r>
         <w:rPr>
@@ -4601,9 +4750,9 @@
       <w:r>
         <w:rPr>
           <w:noProof/>
-          <w:lang w:val="en-US"/>
-        </w:rPr>
-        <w:t>3.1.1</w:t>
+          <w:lang w:val="en-GB"/>
+        </w:rPr>
+        <w:t>3.4.1</w:t>
       </w:r>
       <w:r>
         <w:rPr>
@@ -4619,9 +4768,9 @@
       <w:r>
         <w:rPr>
           <w:noProof/>
-          <w:lang w:val="en-US"/>
-        </w:rPr>
-        <w:t>Risk P1: short term absence of one person</w:t>
+          <w:lang w:val="en-GB"/>
+        </w:rPr>
+        <w:t>Risk S1: Huge refactoring of current implementation</w:t>
       </w:r>
       <w:r>
         <w:rPr>
@@ -4641,7 +4790,7 @@
           <w:noProof/>
           <w:lang w:val="sv-FI"/>
         </w:rPr>
-        <w:instrText xml:space="preserve"> PAGEREF _Toc510980746 \h </w:instrText>
+        <w:instrText xml:space="preserve"> PAGEREF _Toc509158617 \h </w:instrText>
       </w:r>
       <w:r>
         <w:rPr>
@@ -4659,92 +4808,7 @@
           <w:noProof/>
           <w:lang w:val="sv-FI"/>
         </w:rPr>
-        <w:t>9</w:t>
-      </w:r>
-      <w:r>
-        <w:rPr>
-          <w:noProof/>
-        </w:rPr>
-        <w:fldChar w:fldCharType="end"/>
-      </w:r>
-    </w:p>
-    <w:p>
-      <w:pPr>
-        <w:pStyle w:val="Sisluet2"/>
-        <w:tabs>
-          <w:tab w:val="left" w:pos="720"/>
-        </w:tabs>
-        <w:rPr>
-          <w:rFonts w:asciiTheme="minorHAnsi" w:eastAsiaTheme="minorEastAsia" w:hAnsiTheme="minorHAnsi" w:cstheme="minorBidi"/>
-          <w:smallCaps w:val="0"/>
-          <w:noProof/>
-          <w:sz w:val="22"/>
-          <w:szCs w:val="22"/>
-          <w:lang w:val="sv-FI" w:eastAsia="fi-FI"/>
-        </w:rPr>
-      </w:pPr>
-      <w:r>
-        <w:rPr>
-          <w:noProof/>
-          <w:lang w:val="sv-FI"/>
-        </w:rPr>
-        <w:t>3.2</w:t>
-      </w:r>
-      <w:r>
-        <w:rPr>
-          <w:rFonts w:asciiTheme="minorHAnsi" w:eastAsiaTheme="minorEastAsia" w:hAnsiTheme="minorHAnsi" w:cstheme="minorBidi"/>
-          <w:smallCaps w:val="0"/>
-          <w:noProof/>
-          <w:sz w:val="22"/>
-          <w:szCs w:val="22"/>
-          <w:lang w:val="sv-FI" w:eastAsia="fi-FI"/>
-        </w:rPr>
-        <w:tab/>
-      </w:r>
-      <w:r>
-        <w:rPr>
-          <w:noProof/>
-          <w:lang w:val="sv-FI"/>
-        </w:rPr>
-        <w:t>Technology risks</w:t>
-      </w:r>
-      <w:r>
-        <w:rPr>
-          <w:noProof/>
-          <w:lang w:val="sv-FI"/>
-        </w:rPr>
-        <w:tab/>
-      </w:r>
-      <w:r>
-        <w:rPr>
-          <w:noProof/>
-        </w:rPr>
-        <w:fldChar w:fldCharType="begin"/>
-      </w:r>
-      <w:r>
-        <w:rPr>
-          <w:noProof/>
-          <w:lang w:val="sv-FI"/>
-        </w:rPr>
-        <w:instrText xml:space="preserve"> PAGEREF _Toc510980747 \h </w:instrText>
-      </w:r>
-      <w:r>
-        <w:rPr>
-          <w:noProof/>
-        </w:rPr>
-      </w:r>
-      <w:r>
-        <w:rPr>
-          <w:noProof/>
-        </w:rPr>
-        <w:fldChar w:fldCharType="separate"/>
-      </w:r>
-      <w:r>
-        <w:rPr>
-          <w:noProof/>
-          <w:lang w:val="sv-FI"/>
-        </w:rPr>
-        <w:t>9</w:t>
+        <w:t>8</w:t>
       </w:r>
       <w:r>
         <w:rPr>
@@ -4771,9 +4835,9 @@
       <w:r>
         <w:rPr>
           <w:noProof/>
-          <w:lang w:val="en-GB" w:eastAsia="en-GB"/>
-        </w:rPr>
-        <w:t>3.2.1</w:t>
+          <w:lang w:val="en-GB"/>
+        </w:rPr>
+        <w:t>3.4.2</w:t>
       </w:r>
       <w:r>
         <w:rPr>
@@ -4789,9 +4853,9 @@
       <w:r>
         <w:rPr>
           <w:noProof/>
-          <w:lang w:val="en-GB" w:eastAsia="en-GB"/>
-        </w:rPr>
-        <w:t>Risk T1: hard disk failure</w:t>
+          <w:lang w:val="en-GB"/>
+        </w:rPr>
+        <w:t>Risk S2: Customer changes or adds requirements</w:t>
       </w:r>
       <w:r>
         <w:rPr>
@@ -4811,92 +4875,7 @@
           <w:noProof/>
           <w:lang w:val="sv-FI"/>
         </w:rPr>
-        <w:instrText xml:space="preserve"> PAGEREF _Toc510980748 \h </w:instrText>
-      </w:r>
-      <w:r>
-        <w:rPr>
-          <w:noProof/>
-        </w:rPr>
-      </w:r>
-      <w:r>
-        <w:rPr>
-          <w:noProof/>
-        </w:rPr>
-        <w:fldChar w:fldCharType="separate"/>
-      </w:r>
-      <w:r>
-        <w:rPr>
-          <w:noProof/>
-          <w:lang w:val="sv-FI"/>
-        </w:rPr>
-        <w:t>9</w:t>
-      </w:r>
-      <w:r>
-        <w:rPr>
-          <w:noProof/>
-        </w:rPr>
-        <w:fldChar w:fldCharType="end"/>
-      </w:r>
-    </w:p>
-    <w:p>
-      <w:pPr>
-        <w:pStyle w:val="Sisluet2"/>
-        <w:tabs>
-          <w:tab w:val="left" w:pos="720"/>
-        </w:tabs>
-        <w:rPr>
-          <w:rFonts w:asciiTheme="minorHAnsi" w:eastAsiaTheme="minorEastAsia" w:hAnsiTheme="minorHAnsi" w:cstheme="minorBidi"/>
-          <w:smallCaps w:val="0"/>
-          <w:noProof/>
-          <w:sz w:val="22"/>
-          <w:szCs w:val="22"/>
-          <w:lang w:val="sv-FI" w:eastAsia="fi-FI"/>
-        </w:rPr>
-      </w:pPr>
-      <w:r>
-        <w:rPr>
-          <w:noProof/>
-          <w:lang w:val="en-GB" w:eastAsia="en-GB"/>
-        </w:rPr>
-        <w:t>3.3</w:t>
-      </w:r>
-      <w:r>
-        <w:rPr>
-          <w:rFonts w:asciiTheme="minorHAnsi" w:eastAsiaTheme="minorEastAsia" w:hAnsiTheme="minorHAnsi" w:cstheme="minorBidi"/>
-          <w:smallCaps w:val="0"/>
-          <w:noProof/>
-          <w:sz w:val="22"/>
-          <w:szCs w:val="22"/>
-          <w:lang w:val="sv-FI" w:eastAsia="fi-FI"/>
-        </w:rPr>
-        <w:tab/>
-      </w:r>
-      <w:r>
-        <w:rPr>
-          <w:noProof/>
-          <w:lang w:val="en-GB" w:eastAsia="en-GB"/>
-        </w:rPr>
-        <w:t>Management risks</w:t>
-      </w:r>
-      <w:r>
-        <w:rPr>
-          <w:noProof/>
-          <w:lang w:val="sv-FI"/>
-        </w:rPr>
-        <w:tab/>
-      </w:r>
-      <w:r>
-        <w:rPr>
-          <w:noProof/>
-        </w:rPr>
-        <w:fldChar w:fldCharType="begin"/>
-      </w:r>
-      <w:r>
-        <w:rPr>
-          <w:noProof/>
-          <w:lang w:val="sv-FI"/>
-        </w:rPr>
-        <w:instrText xml:space="preserve"> PAGEREF _Toc510980749 \h </w:instrText>
+        <w:instrText xml:space="preserve"> PAGEREF _Toc509158618 \h </w:instrText>
       </w:r>
       <w:r>
         <w:rPr>
@@ -4941,9 +4920,9 @@
       <w:r>
         <w:rPr>
           <w:noProof/>
-          <w:lang w:val="en-GB" w:eastAsia="en-GB"/>
-        </w:rPr>
-        <w:t>3.3.1</w:t>
+          <w:lang w:val="en-GB"/>
+        </w:rPr>
+        <w:t>3.4.3</w:t>
       </w:r>
       <w:r>
         <w:rPr>
@@ -4959,9 +4938,9 @@
       <w:r>
         <w:rPr>
           <w:noProof/>
-          <w:lang w:val="en-GB" w:eastAsia="en-GB"/>
-        </w:rPr>
-        <w:t>Risk M1: Too low task time estimations causing tight schedule</w:t>
+          <w:lang w:val="en-GB"/>
+        </w:rPr>
+        <w:t>Risk S3: Minor bugs in the final release</w:t>
       </w:r>
       <w:r>
         <w:rPr>
@@ -4981,7 +4960,7 @@
           <w:noProof/>
           <w:lang w:val="sv-FI"/>
         </w:rPr>
-        <w:instrText xml:space="preserve"> PAGEREF _Toc510980750 \h </w:instrText>
+        <w:instrText xml:space="preserve"> PAGEREF _Toc509158619 \h </w:instrText>
       </w:r>
       <w:r>
         <w:rPr>
@@ -5028,7 +5007,7 @@
           <w:noProof/>
           <w:lang w:val="en-GB"/>
         </w:rPr>
-        <w:t>3.3.2</w:t>
+        <w:t>3.4.4</w:t>
       </w:r>
       <w:r>
         <w:rPr>
@@ -5046,7 +5025,7 @@
           <w:noProof/>
           <w:lang w:val="en-GB"/>
         </w:rPr>
-        <w:t>Risk M2: Confusion in task assignment (overlapping implementations etc.)</w:t>
+        <w:t>Risk S4: Major bugs in the final release</w:t>
       </w:r>
       <w:r>
         <w:rPr>
@@ -5066,7 +5045,7 @@
           <w:noProof/>
           <w:lang w:val="sv-FI"/>
         </w:rPr>
-        <w:instrText xml:space="preserve"> PAGEREF _Toc510980751 \h </w:instrText>
+        <w:instrText xml:space="preserve"> PAGEREF _Toc509158620 \h </w:instrText>
       </w:r>
       <w:r>
         <w:rPr>
@@ -5084,7 +5063,7 @@
           <w:noProof/>
           <w:lang w:val="sv-FI"/>
         </w:rPr>
-        <w:t>10</w:t>
+        <w:t>9</w:t>
       </w:r>
       <w:r>
         <w:rPr>
@@ -5095,488 +5074,42 @@
     </w:p>
     <w:p>
       <w:pPr>
-        <w:pStyle w:val="Sisluet2"/>
-        <w:tabs>
-          <w:tab w:val="left" w:pos="720"/>
-        </w:tabs>
-        <w:rPr>
-          <w:rFonts w:asciiTheme="minorHAnsi" w:eastAsiaTheme="minorEastAsia" w:hAnsiTheme="minorHAnsi" w:cstheme="minorBidi"/>
-          <w:smallCaps w:val="0"/>
-          <w:noProof/>
-          <w:sz w:val="22"/>
-          <w:szCs w:val="22"/>
-          <w:lang w:val="sv-FI" w:eastAsia="fi-FI"/>
-        </w:rPr>
-      </w:pPr>
-      <w:r>
-        <w:rPr>
-          <w:noProof/>
-          <w:lang w:val="en-GB"/>
-        </w:rPr>
-        <w:t>3.4</w:t>
-      </w:r>
-      <w:r>
-        <w:rPr>
-          <w:rFonts w:asciiTheme="minorHAnsi" w:eastAsiaTheme="minorEastAsia" w:hAnsiTheme="minorHAnsi" w:cstheme="minorBidi"/>
-          <w:smallCaps w:val="0"/>
-          <w:noProof/>
-          <w:sz w:val="22"/>
-          <w:szCs w:val="22"/>
-          <w:lang w:val="sv-FI" w:eastAsia="fi-FI"/>
+        <w:pStyle w:val="Leipteksti1"/>
+      </w:pPr>
+      <w:r>
+        <w:fldChar w:fldCharType="end"/>
+      </w:r>
+    </w:p>
+    <w:p>
+      <w:pPr>
+        <w:pStyle w:val="Leipteksti1"/>
+      </w:pPr>
+    </w:p>
+    <w:p>
+      <w:pPr>
+        <w:pStyle w:val="Leipteksti1"/>
+      </w:pPr>
+    </w:p>
+    <w:p>
+      <w:pPr>
+        <w:pStyle w:val="Leipteksti1"/>
+      </w:pPr>
+    </w:p>
+    <w:p>
+      <w:pPr>
+        <w:pStyle w:val="Otsikko1"/>
+      </w:pPr>
+      <w:r>
+        <w:rPr>
+          <w:lang w:val="en-US"/>
         </w:rPr>
         <w:tab/>
       </w:r>
-      <w:r>
-        <w:rPr>
-          <w:noProof/>
-          <w:lang w:val="en-GB"/>
-        </w:rPr>
-        <w:t>Software risks</w:t>
-      </w:r>
-      <w:r>
-        <w:rPr>
-          <w:noProof/>
-          <w:lang w:val="sv-FI"/>
-        </w:rPr>
-        <w:tab/>
-      </w:r>
-      <w:r>
-        <w:rPr>
-          <w:noProof/>
-        </w:rPr>
-        <w:fldChar w:fldCharType="begin"/>
-      </w:r>
-      <w:r>
-        <w:rPr>
-          <w:noProof/>
-          <w:lang w:val="sv-FI"/>
-        </w:rPr>
-        <w:instrText xml:space="preserve"> PAGEREF _Toc510980752 \h </w:instrText>
-      </w:r>
-      <w:r>
-        <w:rPr>
-          <w:noProof/>
-        </w:rPr>
-      </w:r>
-      <w:r>
-        <w:rPr>
-          <w:noProof/>
-        </w:rPr>
-        <w:fldChar w:fldCharType="separate"/>
-      </w:r>
-      <w:r>
-        <w:rPr>
-          <w:noProof/>
-          <w:lang w:val="sv-FI"/>
-        </w:rPr>
-        <w:t>10</w:t>
-      </w:r>
-      <w:r>
-        <w:rPr>
-          <w:noProof/>
-        </w:rPr>
-        <w:fldChar w:fldCharType="end"/>
-      </w:r>
-    </w:p>
-    <w:p>
-      <w:pPr>
-        <w:pStyle w:val="Sisluet3"/>
-        <w:tabs>
-          <w:tab w:val="left" w:pos="1200"/>
-        </w:tabs>
-        <w:rPr>
-          <w:rFonts w:asciiTheme="minorHAnsi" w:eastAsiaTheme="minorEastAsia" w:hAnsiTheme="minorHAnsi" w:cstheme="minorBidi"/>
-          <w:i w:val="0"/>
-          <w:noProof/>
-          <w:sz w:val="22"/>
-          <w:szCs w:val="22"/>
-          <w:lang w:val="sv-FI" w:eastAsia="fi-FI"/>
-        </w:rPr>
-      </w:pPr>
-      <w:r>
-        <w:rPr>
-          <w:noProof/>
-          <w:lang w:val="en-GB"/>
-        </w:rPr>
-        <w:t>3.4.1</w:t>
-      </w:r>
-      <w:r>
-        <w:rPr>
-          <w:rFonts w:asciiTheme="minorHAnsi" w:eastAsiaTheme="minorEastAsia" w:hAnsiTheme="minorHAnsi" w:cstheme="minorBidi"/>
-          <w:i w:val="0"/>
-          <w:noProof/>
-          <w:sz w:val="22"/>
-          <w:szCs w:val="22"/>
-          <w:lang w:val="sv-FI" w:eastAsia="fi-FI"/>
-        </w:rPr>
-        <w:tab/>
-      </w:r>
-      <w:r>
-        <w:rPr>
-          <w:noProof/>
-          <w:lang w:val="en-GB"/>
-        </w:rPr>
-        <w:t>Risk S1: Huge refactoring of current implementation</w:t>
-      </w:r>
-      <w:r>
-        <w:rPr>
-          <w:noProof/>
-          <w:lang w:val="sv-FI"/>
-        </w:rPr>
-        <w:tab/>
-      </w:r>
-      <w:r>
-        <w:rPr>
-          <w:noProof/>
-        </w:rPr>
-        <w:fldChar w:fldCharType="begin"/>
-      </w:r>
-      <w:r>
-        <w:rPr>
-          <w:noProof/>
-          <w:lang w:val="sv-FI"/>
-        </w:rPr>
-        <w:instrText xml:space="preserve"> PAGEREF _Toc510980753 \h </w:instrText>
-      </w:r>
-      <w:r>
-        <w:rPr>
-          <w:noProof/>
-        </w:rPr>
-      </w:r>
-      <w:r>
-        <w:rPr>
-          <w:noProof/>
-        </w:rPr>
-        <w:fldChar w:fldCharType="separate"/>
-      </w:r>
-      <w:r>
-        <w:rPr>
-          <w:noProof/>
-          <w:lang w:val="sv-FI"/>
-        </w:rPr>
-        <w:t>10</w:t>
-      </w:r>
-      <w:r>
-        <w:rPr>
-          <w:noProof/>
-        </w:rPr>
-        <w:fldChar w:fldCharType="end"/>
-      </w:r>
-    </w:p>
-    <w:p>
-      <w:pPr>
-        <w:pStyle w:val="Sisluet3"/>
-        <w:tabs>
-          <w:tab w:val="left" w:pos="1200"/>
-        </w:tabs>
-        <w:rPr>
-          <w:rFonts w:asciiTheme="minorHAnsi" w:eastAsiaTheme="minorEastAsia" w:hAnsiTheme="minorHAnsi" w:cstheme="minorBidi"/>
-          <w:i w:val="0"/>
-          <w:noProof/>
-          <w:sz w:val="22"/>
-          <w:szCs w:val="22"/>
-          <w:lang w:val="sv-FI" w:eastAsia="fi-FI"/>
-        </w:rPr>
-      </w:pPr>
-      <w:r>
-        <w:rPr>
-          <w:noProof/>
-          <w:lang w:val="en-GB"/>
-        </w:rPr>
-        <w:t>3.4.2</w:t>
-      </w:r>
-      <w:r>
-        <w:rPr>
-          <w:rFonts w:asciiTheme="minorHAnsi" w:eastAsiaTheme="minorEastAsia" w:hAnsiTheme="minorHAnsi" w:cstheme="minorBidi"/>
-          <w:i w:val="0"/>
-          <w:noProof/>
-          <w:sz w:val="22"/>
-          <w:szCs w:val="22"/>
-          <w:lang w:val="sv-FI" w:eastAsia="fi-FI"/>
-        </w:rPr>
-        <w:tab/>
-      </w:r>
-      <w:r>
-        <w:rPr>
-          <w:noProof/>
-          <w:lang w:val="en-GB"/>
-        </w:rPr>
-        <w:t>Risk S2: Customer changes or adds requirements</w:t>
-      </w:r>
-      <w:r>
-        <w:rPr>
-          <w:noProof/>
-          <w:lang w:val="sv-FI"/>
-        </w:rPr>
-        <w:tab/>
-      </w:r>
-      <w:r>
-        <w:rPr>
-          <w:noProof/>
-        </w:rPr>
-        <w:fldChar w:fldCharType="begin"/>
-      </w:r>
-      <w:r>
-        <w:rPr>
-          <w:noProof/>
-          <w:lang w:val="sv-FI"/>
-        </w:rPr>
-        <w:instrText xml:space="preserve"> PAGEREF _Toc510980754 \h </w:instrText>
-      </w:r>
-      <w:r>
-        <w:rPr>
-          <w:noProof/>
-        </w:rPr>
-      </w:r>
-      <w:r>
-        <w:rPr>
-          <w:noProof/>
-        </w:rPr>
-        <w:fldChar w:fldCharType="separate"/>
-      </w:r>
-      <w:r>
-        <w:rPr>
-          <w:noProof/>
-          <w:lang w:val="sv-FI"/>
-        </w:rPr>
-        <w:t>10</w:t>
-      </w:r>
-      <w:r>
-        <w:rPr>
-          <w:noProof/>
-        </w:rPr>
-        <w:fldChar w:fldCharType="end"/>
-      </w:r>
-    </w:p>
-    <w:p>
-      <w:pPr>
-        <w:pStyle w:val="Sisluet3"/>
-        <w:tabs>
-          <w:tab w:val="left" w:pos="1200"/>
-        </w:tabs>
-        <w:rPr>
-          <w:rFonts w:asciiTheme="minorHAnsi" w:eastAsiaTheme="minorEastAsia" w:hAnsiTheme="minorHAnsi" w:cstheme="minorBidi"/>
-          <w:i w:val="0"/>
-          <w:noProof/>
-          <w:sz w:val="22"/>
-          <w:szCs w:val="22"/>
-          <w:lang w:val="sv-FI" w:eastAsia="fi-FI"/>
-        </w:rPr>
-      </w:pPr>
-      <w:r>
-        <w:rPr>
-          <w:noProof/>
-          <w:lang w:val="en-GB"/>
-        </w:rPr>
-        <w:t>3.4.3</w:t>
-      </w:r>
-      <w:r>
-        <w:rPr>
-          <w:rFonts w:asciiTheme="minorHAnsi" w:eastAsiaTheme="minorEastAsia" w:hAnsiTheme="minorHAnsi" w:cstheme="minorBidi"/>
-          <w:i w:val="0"/>
-          <w:noProof/>
-          <w:sz w:val="22"/>
-          <w:szCs w:val="22"/>
-          <w:lang w:val="sv-FI" w:eastAsia="fi-FI"/>
-        </w:rPr>
-        <w:tab/>
-      </w:r>
-      <w:r>
-        <w:rPr>
-          <w:noProof/>
-          <w:lang w:val="en-GB"/>
-        </w:rPr>
-        <w:t>Risk S3: Minor bugs in the final release</w:t>
-      </w:r>
-      <w:r>
-        <w:rPr>
-          <w:noProof/>
-          <w:lang w:val="sv-FI"/>
-        </w:rPr>
-        <w:tab/>
-      </w:r>
-      <w:r>
-        <w:rPr>
-          <w:noProof/>
-        </w:rPr>
-        <w:fldChar w:fldCharType="begin"/>
-      </w:r>
-      <w:r>
-        <w:rPr>
-          <w:noProof/>
-          <w:lang w:val="sv-FI"/>
-        </w:rPr>
-        <w:instrText xml:space="preserve"> PAGEREF _Toc510980755 \h </w:instrText>
-      </w:r>
-      <w:r>
-        <w:rPr>
-          <w:noProof/>
-        </w:rPr>
-      </w:r>
-      <w:r>
-        <w:rPr>
-          <w:noProof/>
-        </w:rPr>
-        <w:fldChar w:fldCharType="separate"/>
-      </w:r>
-      <w:r>
-        <w:rPr>
-          <w:noProof/>
-          <w:lang w:val="sv-FI"/>
-        </w:rPr>
-        <w:t>10</w:t>
-      </w:r>
-      <w:r>
-        <w:rPr>
-          <w:noProof/>
-        </w:rPr>
-        <w:fldChar w:fldCharType="end"/>
-      </w:r>
-    </w:p>
-    <w:p>
-      <w:pPr>
-        <w:pStyle w:val="Sisluet3"/>
-        <w:tabs>
-          <w:tab w:val="left" w:pos="1200"/>
-        </w:tabs>
-        <w:rPr>
-          <w:rFonts w:asciiTheme="minorHAnsi" w:eastAsiaTheme="minorEastAsia" w:hAnsiTheme="minorHAnsi" w:cstheme="minorBidi"/>
-          <w:i w:val="0"/>
-          <w:noProof/>
-          <w:sz w:val="22"/>
-          <w:szCs w:val="22"/>
-          <w:lang w:val="sv-FI" w:eastAsia="fi-FI"/>
-        </w:rPr>
-      </w:pPr>
-      <w:r>
-        <w:rPr>
-          <w:noProof/>
-          <w:lang w:val="en-GB"/>
-        </w:rPr>
-        <w:t>3.4.4</w:t>
-      </w:r>
-      <w:r>
-        <w:rPr>
-          <w:rFonts w:asciiTheme="minorHAnsi" w:eastAsiaTheme="minorEastAsia" w:hAnsiTheme="minorHAnsi" w:cstheme="minorBidi"/>
-          <w:i w:val="0"/>
-          <w:noProof/>
-          <w:sz w:val="22"/>
-          <w:szCs w:val="22"/>
-          <w:lang w:val="sv-FI" w:eastAsia="fi-FI"/>
-        </w:rPr>
-        <w:tab/>
-      </w:r>
-      <w:r>
-        <w:rPr>
-          <w:noProof/>
-          <w:lang w:val="en-GB"/>
-        </w:rPr>
-        <w:t>Risk S4: Major bugs in the final release</w:t>
-      </w:r>
-      <w:r>
-        <w:rPr>
-          <w:noProof/>
-          <w:lang w:val="sv-FI"/>
-        </w:rPr>
-        <w:tab/>
-      </w:r>
-      <w:r>
-        <w:rPr>
-          <w:noProof/>
-        </w:rPr>
-        <w:fldChar w:fldCharType="begin"/>
-      </w:r>
-      <w:r>
-        <w:rPr>
-          <w:noProof/>
-          <w:lang w:val="sv-FI"/>
-        </w:rPr>
-        <w:instrText xml:space="preserve"> PAGEREF _Toc510980756 \h </w:instrText>
-      </w:r>
-      <w:r>
-        <w:rPr>
-          <w:noProof/>
-        </w:rPr>
-      </w:r>
-      <w:r>
-        <w:rPr>
-          <w:noProof/>
-        </w:rPr>
-        <w:fldChar w:fldCharType="separate"/>
-      </w:r>
-      <w:r>
-        <w:rPr>
-          <w:noProof/>
-          <w:lang w:val="sv-FI"/>
-        </w:rPr>
-        <w:t>10</w:t>
-      </w:r>
-      <w:r>
-        <w:rPr>
-          <w:noProof/>
-        </w:rPr>
-        <w:fldChar w:fldCharType="end"/>
-      </w:r>
-    </w:p>
-    <w:p>
-      <w:pPr>
-        <w:pStyle w:val="Leipteksti1"/>
-      </w:pPr>
-      <w:r>
-        <w:fldChar w:fldCharType="end"/>
-      </w:r>
-    </w:p>
-    <w:p>
-      <w:pPr>
-        <w:spacing w:line="240" w:lineRule="auto"/>
-        <w:jc w:val="left"/>
-        <w:rPr>
-          <w:color w:val="000000"/>
-          <w:lang w:val="en-US"/>
-        </w:rPr>
-      </w:pPr>
-      <w:r>
-        <w:rPr>
-          <w:lang w:val="sv-FI"/>
-        </w:rPr>
-        <w:br w:type="page"/>
-      </w:r>
-    </w:p>
-    <w:p>
-      <w:pPr>
-        <w:pStyle w:val="Leipteksti1"/>
-      </w:pPr>
-    </w:p>
-    <w:p>
-      <w:pPr>
-        <w:pStyle w:val="Leipteksti1"/>
-      </w:pPr>
-    </w:p>
-    <w:p>
-      <w:pPr>
-        <w:pStyle w:val="Leipteksti1"/>
-      </w:pPr>
-    </w:p>
-    <w:p>
-      <w:pPr>
-        <w:pStyle w:val="Leipteksti1"/>
-      </w:pPr>
-    </w:p>
-    <w:p>
-      <w:pPr>
-        <w:pStyle w:val="Otsikko1"/>
-      </w:pPr>
-      <w:r>
-        <w:rPr>
-          <w:lang w:val="en-US"/>
-        </w:rPr>
-        <w:tab/>
-      </w:r>
-      <w:bookmarkStart w:id="1" w:name="_Toc510980719"/>
+      <w:bookmarkStart w:id="0" w:name="_Toc509158588"/>
       <w:r>
         <w:t>PROJECT RESOURCES</w:t>
       </w:r>
-      <w:bookmarkEnd w:id="1"/>
+      <w:bookmarkEnd w:id="0"/>
       <w:r>
         <w:tab/>
       </w:r>
@@ -5608,7 +5141,7 @@
         <w:pStyle w:val="Otsikko2"/>
         <w:ind w:left="1418" w:hanging="1418"/>
       </w:pPr>
-      <w:bookmarkStart w:id="2" w:name="_Toc510980720"/>
+      <w:bookmarkStart w:id="1" w:name="_Toc509158589"/>
       <w:proofErr w:type="spellStart"/>
       <w:r>
         <w:t>P</w:t>
@@ -5619,7 +5152,7 @@
       <w:r>
         <w:t>el</w:t>
       </w:r>
-      <w:bookmarkEnd w:id="2"/>
+      <w:bookmarkEnd w:id="1"/>
       <w:proofErr w:type="spellEnd"/>
     </w:p>
     <w:p>
@@ -5675,56 +5208,34 @@
         <w:rPr>
           <w:b/>
         </w:rPr>
-        <w:t xml:space="preserve">Lassi </w:t>
-      </w:r>
-      <w:proofErr w:type="spellStart"/>
-      <w:r>
+        <w:t>Lassi Rintala</w:t>
+      </w:r>
+    </w:p>
+    <w:p>
+      <w:pPr>
+        <w:pStyle w:val="Leipteksti1"/>
+      </w:pPr>
+    </w:p>
+    <w:p>
+      <w:pPr>
+        <w:pStyle w:val="Leipteksti1"/>
+      </w:pPr>
+      <w:r>
+        <w:t>Development team:</w:t>
+      </w:r>
+    </w:p>
+    <w:p>
+      <w:pPr>
+        <w:pStyle w:val="Leipteksti1"/>
         <w:rPr>
           <w:b/>
         </w:rPr>
-        <w:t>Rintala</w:t>
-      </w:r>
-      <w:proofErr w:type="spellEnd"/>
-    </w:p>
-    <w:p>
-      <w:pPr>
-        <w:pStyle w:val="Leipteksti1"/>
-      </w:pPr>
-    </w:p>
-    <w:p>
-      <w:pPr>
-        <w:pStyle w:val="Leipteksti1"/>
-      </w:pPr>
-      <w:r>
-        <w:t>Development team:</w:t>
-      </w:r>
-    </w:p>
-    <w:p>
-      <w:pPr>
-        <w:pStyle w:val="Leipteksti1"/>
+      </w:pPr>
+      <w:r>
         <w:rPr>
           <w:b/>
         </w:rPr>
-      </w:pPr>
-      <w:r>
-        <w:rPr>
-          <w:b/>
-        </w:rPr>
-        <w:t xml:space="preserve">Lassi </w:t>
-      </w:r>
-      <w:proofErr w:type="spellStart"/>
-      <w:r>
-        <w:rPr>
-          <w:b/>
-        </w:rPr>
-        <w:t>Rintala</w:t>
-      </w:r>
-      <w:proofErr w:type="spellEnd"/>
-      <w:r>
-        <w:rPr>
-          <w:b/>
-        </w:rPr>
-        <w:t xml:space="preserve"> (Scrum master for sprint</w:t>
+        <w:t>Lassi Rintala (Scrum master for sprint</w:t>
       </w:r>
       <w:r>
         <w:rPr>
@@ -5814,12 +5325,28 @@
           <w:b/>
         </w:rPr>
       </w:pPr>
+      <w:proofErr w:type="spellStart"/>
       <w:r>
         <w:rPr>
           <w:b/>
         </w:rPr>
-        <w:t>Samu Mäkinen</w:t>
-      </w:r>
+        <w:t>Samu</w:t>
+      </w:r>
+      <w:proofErr w:type="spellEnd"/>
+      <w:r>
+        <w:rPr>
+          <w:b/>
+        </w:rPr>
+        <w:t xml:space="preserve"> </w:t>
+      </w:r>
+      <w:proofErr w:type="spellStart"/>
+      <w:r>
+        <w:rPr>
+          <w:b/>
+        </w:rPr>
+        <w:t>Mäkinen</w:t>
+      </w:r>
+      <w:proofErr w:type="spellEnd"/>
       <w:r>
         <w:rPr>
           <w:b/>
@@ -5880,6 +5407,7 @@
         </w:rPr>
       </w:pPr>
       <w:r>
+        <w:lastRenderedPageBreak/>
         <w:t>Special skills: Jack of all trades, master of none.</w:t>
       </w:r>
     </w:p>
@@ -6093,7 +5621,7 @@
         </w:rPr>
         <w:tab/>
       </w:r>
-      <w:bookmarkStart w:id="3" w:name="_Toc510980721"/>
+      <w:bookmarkStart w:id="2" w:name="_Toc509158590"/>
       <w:proofErr w:type="spellStart"/>
       <w:r>
         <w:t>Process</w:t>
@@ -6106,7 +5634,7 @@
       <w:r>
         <w:t>description</w:t>
       </w:r>
-      <w:bookmarkEnd w:id="3"/>
+      <w:bookmarkEnd w:id="2"/>
       <w:proofErr w:type="spellEnd"/>
     </w:p>
     <w:p>
@@ -6144,7 +5672,6 @@
         <w:pStyle w:val="Leipteksti1"/>
       </w:pPr>
       <w:r>
-        <w:lastRenderedPageBreak/>
         <w:t xml:space="preserve">Milestone 4: </w:t>
       </w:r>
       <w:r>
@@ -6362,8 +5889,13 @@
           <w:numId w:val="17"/>
         </w:numPr>
       </w:pPr>
-      <w:r>
-        <w:t>Samu scrum master for sprint 3</w:t>
+      <w:proofErr w:type="spellStart"/>
+      <w:r>
+        <w:t>Samu</w:t>
+      </w:r>
+      <w:proofErr w:type="spellEnd"/>
+      <w:r>
+        <w:t xml:space="preserve"> scrum master for sprint 3</w:t>
       </w:r>
     </w:p>
     <w:p>
@@ -6447,6 +5979,7 @@
         </w:numPr>
       </w:pPr>
       <w:r>
+        <w:lastRenderedPageBreak/>
         <w:t>We agree upon the specifics of each task as a group and play test each change to validate them.</w:t>
       </w:r>
     </w:p>
@@ -6463,7 +5996,7 @@
           <w:lang w:val="en-US"/>
         </w:rPr>
       </w:pPr>
-      <w:bookmarkStart w:id="4" w:name="_Toc510980722"/>
+      <w:bookmarkStart w:id="3" w:name="_Toc509158591"/>
       <w:r>
         <w:rPr>
           <w:lang w:val="en-US"/>
@@ -6488,7 +6021,7 @@
         </w:rPr>
         <w:t>echnologies</w:t>
       </w:r>
-      <w:bookmarkEnd w:id="4"/>
+      <w:bookmarkEnd w:id="3"/>
     </w:p>
     <w:p>
       <w:pPr>
@@ -7236,16 +6769,8 @@
               <w:rPr>
                 <w:lang w:val="en-GB"/>
               </w:rPr>
-              <w:t xml:space="preserve">Lassi </w:t>
-            </w:r>
-            <w:proofErr w:type="spellStart"/>
-            <w:r>
-              <w:rPr>
-                <w:lang w:val="en-GB"/>
-              </w:rPr>
-              <w:t>Rintala</w:t>
-            </w:r>
-            <w:proofErr w:type="spellEnd"/>
+              <w:t>Lassi Rintala</w:t>
+            </w:r>
           </w:p>
         </w:tc>
         <w:tc>
@@ -7279,7 +6804,6 @@
               <w:jc w:val="left"/>
             </w:pPr>
             <w:r>
-              <w:lastRenderedPageBreak/>
               <w:t>Code implementation and compilation</w:t>
             </w:r>
           </w:p>
@@ -7319,12 +6843,14 @@
                 <w:lang w:val="en-GB"/>
               </w:rPr>
             </w:pPr>
+            <w:proofErr w:type="spellStart"/>
             <w:r>
               <w:rPr>
                 <w:lang w:val="en-GB"/>
               </w:rPr>
               <w:t>Samu</w:t>
             </w:r>
+            <w:proofErr w:type="spellEnd"/>
           </w:p>
           <w:p>
             <w:pPr>
@@ -7334,12 +6860,14 @@
                 <w:lang w:val="en-GB"/>
               </w:rPr>
             </w:pPr>
+            <w:proofErr w:type="spellStart"/>
             <w:r>
               <w:rPr>
                 <w:lang w:val="en-GB"/>
               </w:rPr>
               <w:t>Mäkinen</w:t>
             </w:r>
+            <w:proofErr w:type="spellEnd"/>
           </w:p>
         </w:tc>
         <w:tc>
@@ -7417,16 +6945,8 @@
               <w:rPr>
                 <w:lang w:val="en-GB"/>
               </w:rPr>
-              <w:t xml:space="preserve">Lassi </w:t>
-            </w:r>
-            <w:proofErr w:type="spellStart"/>
-            <w:r>
-              <w:rPr>
-                <w:lang w:val="en-GB"/>
-              </w:rPr>
-              <w:t>Rintala</w:t>
-            </w:r>
-            <w:proofErr w:type="spellEnd"/>
+              <w:t>Lassi Rintala</w:t>
+            </w:r>
           </w:p>
         </w:tc>
         <w:tc>
@@ -7464,14 +6984,14 @@
         </w:rPr>
         <w:tab/>
       </w:r>
-      <w:bookmarkStart w:id="5" w:name="_Toc510980723"/>
+      <w:bookmarkStart w:id="4" w:name="_Toc509158592"/>
       <w:r>
         <w:rPr>
           <w:lang w:val="en-US"/>
         </w:rPr>
         <w:t>StUDY DIARY</w:t>
       </w:r>
-      <w:bookmarkEnd w:id="5"/>
+      <w:bookmarkEnd w:id="4"/>
     </w:p>
     <w:p>
       <w:pPr>
@@ -7522,7 +7042,7 @@
         </w:rPr>
         <w:tab/>
       </w:r>
-      <w:bookmarkStart w:id="6" w:name="_Toc510980724"/>
+      <w:bookmarkStart w:id="5" w:name="_Toc509158593"/>
       <w:r>
         <w:rPr>
           <w:lang w:val="en-US"/>
@@ -7555,40 +7075,40 @@
         </w:rPr>
         <w:t>)</w:t>
       </w:r>
+      <w:bookmarkEnd w:id="5"/>
+    </w:p>
+    <w:p>
+      <w:pPr>
+        <w:pStyle w:val="Leipteksti1"/>
+        <w:ind w:left="1304"/>
+      </w:pPr>
+    </w:p>
+    <w:p>
+      <w:pPr>
+        <w:pStyle w:val="Otsikko3"/>
+      </w:pPr>
+      <w:bookmarkStart w:id="6" w:name="_Toc509158594"/>
+      <w:proofErr w:type="spellStart"/>
+      <w:r>
+        <w:t>What</w:t>
+      </w:r>
+      <w:proofErr w:type="spellEnd"/>
+      <w:r>
+        <w:t xml:space="preserve"> </w:t>
+      </w:r>
+      <w:proofErr w:type="spellStart"/>
+      <w:r>
+        <w:t>went</w:t>
+      </w:r>
+      <w:proofErr w:type="spellEnd"/>
+      <w:r>
+        <w:t xml:space="preserve"> </w:t>
+      </w:r>
+      <w:proofErr w:type="spellStart"/>
+      <w:r>
+        <w:t>well</w:t>
+      </w:r>
       <w:bookmarkEnd w:id="6"/>
-    </w:p>
-    <w:p>
-      <w:pPr>
-        <w:pStyle w:val="Leipteksti1"/>
-        <w:ind w:left="1304"/>
-      </w:pPr>
-    </w:p>
-    <w:p>
-      <w:pPr>
-        <w:pStyle w:val="Otsikko3"/>
-      </w:pPr>
-      <w:bookmarkStart w:id="7" w:name="_Toc510980725"/>
-      <w:proofErr w:type="spellStart"/>
-      <w:r>
-        <w:t>What</w:t>
-      </w:r>
-      <w:proofErr w:type="spellEnd"/>
-      <w:r>
-        <w:t xml:space="preserve"> </w:t>
-      </w:r>
-      <w:proofErr w:type="spellStart"/>
-      <w:r>
-        <w:t>went</w:t>
-      </w:r>
-      <w:proofErr w:type="spellEnd"/>
-      <w:r>
-        <w:t xml:space="preserve"> </w:t>
-      </w:r>
-      <w:proofErr w:type="spellStart"/>
-      <w:r>
-        <w:t>well</w:t>
-      </w:r>
-      <w:bookmarkEnd w:id="7"/>
       <w:proofErr w:type="spellEnd"/>
     </w:p>
     <w:p>
@@ -7729,7 +7249,7 @@
       <w:pPr>
         <w:pStyle w:val="Otsikko3"/>
       </w:pPr>
-      <w:bookmarkStart w:id="8" w:name="_Toc510980726"/>
+      <w:bookmarkStart w:id="7" w:name="_Toc509158595"/>
       <w:proofErr w:type="spellStart"/>
       <w:r>
         <w:t>What</w:t>
@@ -7758,7 +7278,7 @@
       <w:r>
         <w:t>had</w:t>
       </w:r>
-      <w:bookmarkEnd w:id="8"/>
+      <w:bookmarkEnd w:id="7"/>
       <w:proofErr w:type="spellEnd"/>
     </w:p>
     <w:p>
@@ -8020,7 +7540,7 @@
           <w:lang w:val="en-US"/>
         </w:rPr>
       </w:pPr>
-      <w:bookmarkStart w:id="9" w:name="_Toc510980727"/>
+      <w:bookmarkStart w:id="8" w:name="_Toc509158596"/>
       <w:r>
         <w:rPr>
           <w:lang w:val="en-US"/>
@@ -8039,7 +7559,7 @@
         </w:rPr>
         <w:t>ngs</w:t>
       </w:r>
-      <w:bookmarkEnd w:id="9"/>
+      <w:bookmarkEnd w:id="8"/>
     </w:p>
     <w:p>
       <w:pPr>
@@ -8062,6 +7582,7 @@
         </w:numPr>
       </w:pPr>
       <w:r>
+        <w:lastRenderedPageBreak/>
         <w:t>Unity basics</w:t>
       </w:r>
     </w:p>
@@ -8113,7 +7634,7 @@
           <w:lang w:val="en-US"/>
         </w:rPr>
       </w:pPr>
-      <w:bookmarkStart w:id="10" w:name="_Toc510980728"/>
+      <w:bookmarkStart w:id="9" w:name="_Toc509158597"/>
       <w:r>
         <w:rPr>
           <w:lang w:val="en-US"/>
@@ -8133,7 +7654,7 @@
         </w:rPr>
         <w:t>sprint</w:t>
       </w:r>
-      <w:bookmarkEnd w:id="10"/>
+      <w:bookmarkEnd w:id="9"/>
       <w:proofErr w:type="gramEnd"/>
     </w:p>
     <w:p>
@@ -8192,7 +7713,7 @@
         </w:rPr>
         <w:tab/>
       </w:r>
-      <w:bookmarkStart w:id="11" w:name="_Toc510980729"/>
+      <w:bookmarkStart w:id="10" w:name="_Toc509158598"/>
       <w:r>
         <w:t>Sprint 2</w:t>
       </w:r>
@@ -8233,40 +7754,40 @@
         </w:rPr>
         <w:t>)</w:t>
       </w:r>
+      <w:bookmarkEnd w:id="10"/>
+    </w:p>
+    <w:p>
+      <w:pPr>
+        <w:pStyle w:val="Leipteksti1"/>
+        <w:ind w:left="1304"/>
+      </w:pPr>
+    </w:p>
+    <w:p>
+      <w:pPr>
+        <w:pStyle w:val="Otsikko3"/>
+      </w:pPr>
+      <w:bookmarkStart w:id="11" w:name="_Toc509158599"/>
+      <w:proofErr w:type="spellStart"/>
+      <w:r>
+        <w:t>What</w:t>
+      </w:r>
+      <w:proofErr w:type="spellEnd"/>
+      <w:r>
+        <w:t xml:space="preserve"> </w:t>
+      </w:r>
+      <w:proofErr w:type="spellStart"/>
+      <w:r>
+        <w:t>went</w:t>
+      </w:r>
+      <w:proofErr w:type="spellEnd"/>
+      <w:r>
+        <w:t xml:space="preserve"> </w:t>
+      </w:r>
+      <w:proofErr w:type="spellStart"/>
+      <w:r>
+        <w:t>well</w:t>
+      </w:r>
       <w:bookmarkEnd w:id="11"/>
-    </w:p>
-    <w:p>
-      <w:pPr>
-        <w:pStyle w:val="Leipteksti1"/>
-        <w:ind w:left="1304"/>
-      </w:pPr>
-    </w:p>
-    <w:p>
-      <w:pPr>
-        <w:pStyle w:val="Otsikko3"/>
-      </w:pPr>
-      <w:bookmarkStart w:id="12" w:name="_Toc510980730"/>
-      <w:proofErr w:type="spellStart"/>
-      <w:r>
-        <w:t>What</w:t>
-      </w:r>
-      <w:proofErr w:type="spellEnd"/>
-      <w:r>
-        <w:t xml:space="preserve"> </w:t>
-      </w:r>
-      <w:proofErr w:type="spellStart"/>
-      <w:r>
-        <w:t>went</w:t>
-      </w:r>
-      <w:proofErr w:type="spellEnd"/>
-      <w:r>
-        <w:t xml:space="preserve"> </w:t>
-      </w:r>
-      <w:proofErr w:type="spellStart"/>
-      <w:r>
-        <w:t>well</w:t>
-      </w:r>
-      <w:bookmarkEnd w:id="12"/>
       <w:proofErr w:type="spellEnd"/>
     </w:p>
     <w:p>
@@ -8352,7 +7873,6 @@
         <w:rPr>
           <w:lang w:val="fi-FI"/>
         </w:rPr>
-        <w:lastRenderedPageBreak/>
         <w:t xml:space="preserve">Project </w:t>
       </w:r>
       <w:proofErr w:type="spellStart"/>
@@ -8374,7 +7894,7 @@
       <w:pPr>
         <w:pStyle w:val="Otsikko3"/>
       </w:pPr>
-      <w:bookmarkStart w:id="13" w:name="_Toc510980731"/>
+      <w:bookmarkStart w:id="12" w:name="_Toc509158600"/>
       <w:proofErr w:type="spellStart"/>
       <w:r>
         <w:t>What</w:t>
@@ -8403,7 +7923,7 @@
       <w:r>
         <w:t>had</w:t>
       </w:r>
-      <w:bookmarkEnd w:id="13"/>
+      <w:bookmarkEnd w:id="12"/>
       <w:proofErr w:type="spellEnd"/>
     </w:p>
     <w:p>
@@ -8595,7 +8115,7 @@
           <w:lang w:val="en-US"/>
         </w:rPr>
       </w:pPr>
-      <w:bookmarkStart w:id="14" w:name="_Toc510980732"/>
+      <w:bookmarkStart w:id="13" w:name="_Toc509158601"/>
       <w:r>
         <w:rPr>
           <w:lang w:val="en-US"/>
@@ -8614,7 +8134,7 @@
         </w:rPr>
         <w:t>ngs</w:t>
       </w:r>
-      <w:bookmarkEnd w:id="14"/>
+      <w:bookmarkEnd w:id="13"/>
     </w:p>
     <w:p>
       <w:pPr>
@@ -8664,7 +8184,7 @@
           <w:lang w:val="en-US"/>
         </w:rPr>
       </w:pPr>
-      <w:bookmarkStart w:id="15" w:name="_Toc510980733"/>
+      <w:bookmarkStart w:id="14" w:name="_Toc509158602"/>
       <w:r>
         <w:rPr>
           <w:lang w:val="en-US"/>
@@ -8684,7 +8204,7 @@
         </w:rPr>
         <w:t>sprint</w:t>
       </w:r>
-      <w:bookmarkEnd w:id="15"/>
+      <w:bookmarkEnd w:id="14"/>
       <w:proofErr w:type="gramEnd"/>
     </w:p>
     <w:p>
@@ -8696,8 +8216,13 @@
         </w:numPr>
       </w:pPr>
       <w:r>
-        <w:t>Scrum master for sprint 3 will be Samu</w:t>
-      </w:r>
+        <w:t xml:space="preserve">Scrum master for sprint 3 will be </w:t>
+      </w:r>
+      <w:proofErr w:type="spellStart"/>
+      <w:r>
+        <w:t>Samu</w:t>
+      </w:r>
+      <w:proofErr w:type="spellEnd"/>
     </w:p>
     <w:p>
       <w:pPr>
@@ -8743,7 +8268,7 @@
         </w:rPr>
         <w:tab/>
       </w:r>
-      <w:bookmarkStart w:id="16" w:name="_Toc510980734"/>
+      <w:bookmarkStart w:id="15" w:name="_Toc509158603"/>
       <w:r>
         <w:t>Sprint 3 (</w:t>
       </w:r>
@@ -8761,53 +8286,42 @@
       </w:r>
       <w:proofErr w:type="spellEnd"/>
       <w:r>
+        <w:t xml:space="preserve"> 8.4.2018)</w:t>
+      </w:r>
+      <w:bookmarkEnd w:id="15"/>
+    </w:p>
+    <w:p>
+      <w:pPr>
+        <w:pStyle w:val="Leipteksti1"/>
+        <w:ind w:left="1304"/>
+      </w:pPr>
+    </w:p>
+    <w:p>
+      <w:pPr>
+        <w:pStyle w:val="Otsikko3"/>
+      </w:pPr>
+      <w:bookmarkStart w:id="16" w:name="_Toc509158604"/>
+      <w:proofErr w:type="spellStart"/>
+      <w:r>
+        <w:t>What</w:t>
+      </w:r>
+      <w:proofErr w:type="spellEnd"/>
+      <w:r>
         <w:t xml:space="preserve"> </w:t>
       </w:r>
       <w:proofErr w:type="spellStart"/>
       <w:r>
-        <w:t>Sunday</w:t>
+        <w:t>went</w:t>
       </w:r>
       <w:proofErr w:type="spellEnd"/>
       <w:r>
         <w:t xml:space="preserve"> </w:t>
       </w:r>
-      <w:r>
-        <w:t>8.4.2018)</w:t>
+      <w:proofErr w:type="spellStart"/>
+      <w:r>
+        <w:t>well</w:t>
       </w:r>
       <w:bookmarkEnd w:id="16"/>
-    </w:p>
-    <w:p>
-      <w:pPr>
-        <w:pStyle w:val="Leipteksti1"/>
-        <w:ind w:left="1304"/>
-      </w:pPr>
-    </w:p>
-    <w:p>
-      <w:pPr>
-        <w:pStyle w:val="Otsikko3"/>
-      </w:pPr>
-      <w:bookmarkStart w:id="17" w:name="_Toc510980735"/>
-      <w:proofErr w:type="spellStart"/>
-      <w:r>
-        <w:t>What</w:t>
-      </w:r>
-      <w:proofErr w:type="spellEnd"/>
-      <w:r>
-        <w:t xml:space="preserve"> </w:t>
-      </w:r>
-      <w:proofErr w:type="spellStart"/>
-      <w:r>
-        <w:t>went</w:t>
-      </w:r>
-      <w:proofErr w:type="spellEnd"/>
-      <w:r>
-        <w:t xml:space="preserve"> </w:t>
-      </w:r>
-      <w:proofErr w:type="spellStart"/>
-      <w:r>
-        <w:t>well</w:t>
-      </w:r>
-      <w:bookmarkEnd w:id="17"/>
       <w:proofErr w:type="spellEnd"/>
     </w:p>
     <w:p>
@@ -8920,89 +8434,83 @@
           <w:numId w:val="17"/>
         </w:numPr>
         <w:rPr>
-          <w:lang w:val="sv-FI"/>
-        </w:rPr>
-      </w:pPr>
-      <w:r>
-        <w:rPr>
-          <w:lang w:val="sv-FI"/>
-        </w:rPr>
-        <w:t xml:space="preserve">Implementation </w:t>
-      </w:r>
+          <w:lang w:val="fi-FI"/>
+        </w:rPr>
+      </w:pPr>
       <w:proofErr w:type="spellStart"/>
       <w:r>
         <w:rPr>
-          <w:lang w:val="sv-FI"/>
-        </w:rPr>
-        <w:t>of</w:t>
+          <w:lang w:val="fi-FI"/>
+        </w:rPr>
+        <w:t>Implementation</w:t>
       </w:r>
       <w:proofErr w:type="spellEnd"/>
       <w:r>
         <w:rPr>
-          <w:lang w:val="sv-FI"/>
-        </w:rPr>
-        <w:t xml:space="preserve"> extra </w:t>
+          <w:lang w:val="fi-FI"/>
+        </w:rPr>
+        <w:t xml:space="preserve"> of extra </w:t>
       </w:r>
       <w:proofErr w:type="spellStart"/>
       <w:r>
         <w:rPr>
-          <w:lang w:val="sv-FI"/>
+          <w:lang w:val="fi-FI"/>
         </w:rPr>
         <w:t>customer</w:t>
       </w:r>
       <w:proofErr w:type="spellEnd"/>
       <w:r>
         <w:rPr>
-          <w:lang w:val="sv-FI"/>
+          <w:lang w:val="fi-FI"/>
         </w:rPr>
         <w:t xml:space="preserve"> </w:t>
       </w:r>
       <w:proofErr w:type="spellStart"/>
       <w:r>
         <w:rPr>
-          <w:lang w:val="sv-FI"/>
+          <w:lang w:val="fi-FI"/>
         </w:rPr>
         <w:t>requirement</w:t>
       </w:r>
       <w:proofErr w:type="spellEnd"/>
       <w:r>
         <w:rPr>
-          <w:lang w:val="sv-FI"/>
+          <w:lang w:val="fi-FI"/>
         </w:rPr>
         <w:t xml:space="preserve"> </w:t>
       </w:r>
       <w:proofErr w:type="spellStart"/>
       <w:r>
         <w:rPr>
-          <w:lang w:val="sv-FI"/>
+          <w:lang w:val="fi-FI"/>
         </w:rPr>
         <w:t>went</w:t>
       </w:r>
       <w:proofErr w:type="spellEnd"/>
       <w:r>
         <w:rPr>
-          <w:lang w:val="sv-FI"/>
+          <w:lang w:val="fi-FI"/>
         </w:rPr>
         <w:t xml:space="preserve"> </w:t>
       </w:r>
       <w:proofErr w:type="spellStart"/>
       <w:r>
         <w:rPr>
-          <w:lang w:val="sv-FI"/>
+          <w:lang w:val="fi-FI"/>
         </w:rPr>
         <w:t>very</w:t>
       </w:r>
       <w:proofErr w:type="spellEnd"/>
       <w:r>
         <w:rPr>
-          <w:lang w:val="sv-FI"/>
+          <w:lang w:val="fi-FI"/>
         </w:rPr>
         <w:t xml:space="preserve"> </w:t>
       </w:r>
       <w:proofErr w:type="spellStart"/>
       <w:r>
         <w:rPr>
-          <w:lang w:val="sv-FI"/>
+          <w:lang w:val="fi-FI"/>
         </w:rPr>
         <w:t>well</w:t>
       </w:r>
@@ -9046,9 +8554,10 @@
       <w:pPr>
         <w:pStyle w:val="Otsikko3"/>
       </w:pPr>
-      <w:bookmarkStart w:id="18" w:name="_Toc510980736"/>
+      <w:bookmarkStart w:id="17" w:name="_Toc509158605"/>
       <w:proofErr w:type="spellStart"/>
       <w:r>
+        <w:lastRenderedPageBreak/>
         <w:t>What</w:t>
       </w:r>
       <w:proofErr w:type="spellEnd"/>
@@ -9075,7 +8584,7 @@
       <w:r>
         <w:t>had</w:t>
       </w:r>
-      <w:bookmarkEnd w:id="18"/>
+      <w:bookmarkEnd w:id="17"/>
       <w:proofErr w:type="spellEnd"/>
     </w:p>
     <w:p>
@@ -9181,10 +8690,18 @@
           <w:lang w:val="fi-FI"/>
         </w:rPr>
       </w:pPr>
+      <w:proofErr w:type="spellStart"/>
       <w:r>
         <w:rPr>
           <w:lang w:val="fi-FI"/>
         </w:rPr>
+        <w:t>Customer</w:t>
+      </w:r>
+      <w:proofErr w:type="spellEnd"/>
+      <w:r>
+        <w:rPr>
+          <w:lang w:val="fi-FI"/>
+        </w:rPr>
         <w:t xml:space="preserve"> </w:t>
       </w:r>
       <w:proofErr w:type="spellStart"/>
@@ -9192,21 +8709,13 @@
         <w:rPr>
           <w:lang w:val="fi-FI"/>
         </w:rPr>
-        <w:t>Customer</w:t>
-      </w:r>
-      <w:proofErr w:type="spellEnd"/>
+        <w:t>r</w:t>
+      </w:r>
       <w:r>
         <w:rPr>
           <w:lang w:val="fi-FI"/>
         </w:rPr>
-        <w:t xml:space="preserve"> </w:t>
-      </w:r>
-      <w:proofErr w:type="spellStart"/>
-      <w:r>
-        <w:rPr>
-          <w:lang w:val="fi-FI"/>
-        </w:rPr>
-        <w:t>Requirements</w:t>
+        <w:t>equirements</w:t>
       </w:r>
       <w:proofErr w:type="spellEnd"/>
       <w:r>
@@ -9309,14 +8818,14 @@
           <w:lang w:val="en-US"/>
         </w:rPr>
       </w:pPr>
-      <w:bookmarkStart w:id="19" w:name="_Toc510980737"/>
+      <w:bookmarkStart w:id="18" w:name="_Toc509158606"/>
       <w:r>
         <w:rPr>
           <w:lang w:val="en-US"/>
         </w:rPr>
         <w:t>What were the main learnings</w:t>
       </w:r>
-      <w:bookmarkEnd w:id="19"/>
+      <w:bookmarkEnd w:id="18"/>
     </w:p>
     <w:p>
       <w:pPr>
@@ -9359,7 +8868,12 @@
         </w:rPr>
       </w:pPr>
       <w:r>
-        <w:t>Asynchronous execution in Unity</w:t>
+        <w:t>Asynchrono</w:t>
+      </w:r>
+      <w:bookmarkStart w:id="19" w:name="_GoBack"/>
+      <w:bookmarkEnd w:id="19"/>
+      <w:r>
+        <w:t>us execution in Unity</w:t>
       </w:r>
     </w:p>
     <w:p>
@@ -9401,7 +8915,7 @@
           <w:lang w:val="en-US"/>
         </w:rPr>
       </w:pPr>
-      <w:bookmarkStart w:id="20" w:name="_Toc510980738"/>
+      <w:bookmarkStart w:id="20" w:name="_Toc509158607"/>
       <w:r>
         <w:rPr>
           <w:lang w:val="en-US"/>
@@ -9480,233 +8994,32 @@
     <w:p>
       <w:pPr>
         <w:pStyle w:val="Leipteksti1"/>
-        <w:ind w:left="1778"/>
-      </w:pPr>
-    </w:p>
-    <w:p>
-      <w:pPr>
-        <w:pStyle w:val="Otsikko2"/>
+      </w:pPr>
+    </w:p>
+    <w:p>
+      <w:pPr>
+        <w:pStyle w:val="Leipteksti1"/>
+      </w:pPr>
+    </w:p>
+    <w:p>
+      <w:pPr>
+        <w:pStyle w:val="Otsikko1"/>
       </w:pPr>
       <w:r>
         <w:rPr>
           <w:lang w:val="en-US"/>
         </w:rPr>
-        <w:tab/>
-      </w:r>
-      <w:bookmarkStart w:id="21" w:name="_Toc510980739"/>
-      <w:r>
-        <w:t xml:space="preserve">Sprint </w:t>
-      </w:r>
-      <w:r>
-        <w:t>4</w:t>
+        <w:t xml:space="preserve"> </w:t>
+      </w:r>
+      <w:bookmarkStart w:id="21" w:name="_Toc509158608"/>
+      <w:bookmarkStart w:id="22" w:name="_Toc427446692"/>
+      <w:r>
+        <w:t>RISK</w:t>
+      </w:r>
+      <w:r>
+        <w:t xml:space="preserve"> MANAGEMENT PLAN</w:t>
       </w:r>
       <w:bookmarkEnd w:id="21"/>
-    </w:p>
-    <w:p>
-      <w:pPr>
-        <w:pStyle w:val="Leipteksti1"/>
-        <w:ind w:left="1304"/>
-      </w:pPr>
-    </w:p>
-    <w:p>
-      <w:pPr>
-        <w:pStyle w:val="Otsikko3"/>
-      </w:pPr>
-      <w:bookmarkStart w:id="22" w:name="_Toc510980740"/>
-      <w:proofErr w:type="spellStart"/>
-      <w:r>
-        <w:t>What</w:t>
-      </w:r>
-      <w:proofErr w:type="spellEnd"/>
-      <w:r>
-        <w:t xml:space="preserve"> </w:t>
-      </w:r>
-      <w:proofErr w:type="spellStart"/>
-      <w:r>
-        <w:t>went</w:t>
-      </w:r>
-      <w:proofErr w:type="spellEnd"/>
-      <w:r>
-        <w:t xml:space="preserve"> </w:t>
-      </w:r>
-      <w:proofErr w:type="spellStart"/>
-      <w:r>
-        <w:t>well</w:t>
-      </w:r>
-      <w:bookmarkEnd w:id="22"/>
-      <w:proofErr w:type="spellEnd"/>
-    </w:p>
-    <w:p>
-      <w:pPr>
-        <w:pStyle w:val="Leipteksti1"/>
-        <w:numPr>
-          <w:ilvl w:val="0"/>
-          <w:numId w:val="17"/>
-        </w:numPr>
-        <w:rPr>
-          <w:color w:val="000000" w:themeColor="text1"/>
-          <w:szCs w:val="24"/>
-          <w:lang w:val="fi-FI"/>
-        </w:rPr>
-      </w:pPr>
-    </w:p>
-    <w:p>
-      <w:pPr>
-        <w:pStyle w:val="Otsikko3"/>
-      </w:pPr>
-      <w:bookmarkStart w:id="23" w:name="_Toc510980741"/>
-      <w:proofErr w:type="spellStart"/>
-      <w:r>
-        <w:t>What</w:t>
-      </w:r>
-      <w:proofErr w:type="spellEnd"/>
-      <w:r>
-        <w:t xml:space="preserve"> </w:t>
-      </w:r>
-      <w:proofErr w:type="spellStart"/>
-      <w:r>
-        <w:t>difficulties</w:t>
-      </w:r>
-      <w:proofErr w:type="spellEnd"/>
-      <w:r>
-        <w:t xml:space="preserve"> </w:t>
-      </w:r>
-      <w:proofErr w:type="spellStart"/>
-      <w:r>
-        <w:t>you</w:t>
-      </w:r>
-      <w:proofErr w:type="spellEnd"/>
-      <w:r>
-        <w:t xml:space="preserve"> </w:t>
-      </w:r>
-      <w:proofErr w:type="spellStart"/>
-      <w:r>
-        <w:t>had</w:t>
-      </w:r>
-      <w:bookmarkEnd w:id="23"/>
-      <w:proofErr w:type="spellEnd"/>
-    </w:p>
-    <w:p>
-      <w:pPr>
-        <w:pStyle w:val="Leipteksti1"/>
-        <w:numPr>
-          <w:ilvl w:val="0"/>
-          <w:numId w:val="17"/>
-        </w:numPr>
-        <w:rPr>
-          <w:color w:val="000000" w:themeColor="text1"/>
-          <w:szCs w:val="24"/>
-          <w:lang w:val="fi-FI"/>
-        </w:rPr>
-      </w:pPr>
-    </w:p>
-    <w:p>
-      <w:pPr>
-        <w:pStyle w:val="Otsikko3"/>
-        <w:rPr>
-          <w:lang w:val="en-US"/>
-        </w:rPr>
-      </w:pPr>
-      <w:bookmarkStart w:id="24" w:name="_Toc510980742"/>
-      <w:r>
-        <w:rPr>
-          <w:lang w:val="en-US"/>
-        </w:rPr>
-        <w:t>What were the main learnings</w:t>
-      </w:r>
-      <w:bookmarkEnd w:id="24"/>
-    </w:p>
-    <w:p>
-      <w:pPr>
-        <w:pStyle w:val="Leipteksti1"/>
-        <w:numPr>
-          <w:ilvl w:val="0"/>
-          <w:numId w:val="17"/>
-        </w:numPr>
-      </w:pPr>
-    </w:p>
-    <w:p>
-      <w:pPr>
-        <w:pStyle w:val="Otsikko3"/>
-        <w:rPr>
-          <w:lang w:val="en-US"/>
-        </w:rPr>
-      </w:pPr>
-      <w:bookmarkStart w:id="25" w:name="_Toc510980743"/>
-      <w:r>
-        <w:rPr>
-          <w:lang w:val="en-US"/>
-        </w:rPr>
-        <w:t>What did you decid</w:t>
-      </w:r>
-      <w:r>
-        <w:rPr>
-          <w:lang w:val="en-US"/>
-        </w:rPr>
-        <w:t xml:space="preserve">e to change for the next </w:t>
-      </w:r>
-      <w:proofErr w:type="gramStart"/>
-      <w:r>
-        <w:rPr>
-          <w:lang w:val="en-US"/>
-        </w:rPr>
-        <w:t>sprint</w:t>
-      </w:r>
-      <w:bookmarkEnd w:id="25"/>
-      <w:proofErr w:type="gramEnd"/>
-    </w:p>
-    <w:p>
-      <w:pPr>
-        <w:pStyle w:val="Leipteksti1"/>
-        <w:numPr>
-          <w:ilvl w:val="0"/>
-          <w:numId w:val="17"/>
-        </w:numPr>
-        <w:rPr>
-          <w:color w:val="000000" w:themeColor="text1"/>
-          <w:szCs w:val="24"/>
-        </w:rPr>
-      </w:pPr>
-    </w:p>
-    <w:p>
-      <w:pPr>
-        <w:pStyle w:val="Leipteksti1"/>
-        <w:ind w:left="1778"/>
-        <w:rPr>
-          <w:color w:val="000000" w:themeColor="text1"/>
-          <w:szCs w:val="24"/>
-        </w:rPr>
-      </w:pPr>
-    </w:p>
-    <w:p>
-      <w:pPr>
-        <w:pStyle w:val="Leipteksti1"/>
-      </w:pPr>
-    </w:p>
-    <w:p>
-      <w:pPr>
-        <w:pStyle w:val="Leipteksti1"/>
-      </w:pPr>
-    </w:p>
-    <w:p>
-      <w:pPr>
-        <w:pStyle w:val="Otsikko1"/>
-      </w:pPr>
-      <w:r>
-        <w:rPr>
-          <w:lang w:val="en-US"/>
-        </w:rPr>
-        <w:t xml:space="preserve"> </w:t>
-      </w:r>
-      <w:bookmarkStart w:id="26" w:name="_Toc427446692"/>
-      <w:bookmarkStart w:id="27" w:name="_Toc510980744"/>
-      <w:r>
-        <w:t>RISK</w:t>
-      </w:r>
-      <w:r>
-        <w:t xml:space="preserve"> MANAGEMENT PLAN</w:t>
-      </w:r>
-      <w:bookmarkEnd w:id="27"/>
     </w:p>
     <w:p>
       <w:pPr>
@@ -10395,14 +9708,14 @@
                 <w:lang w:val="en-GB"/>
               </w:rPr>
             </w:pPr>
-            <w:bookmarkStart w:id="28" w:name="_Hlk505537097"/>
+            <w:bookmarkStart w:id="23" w:name="_Hlk505537097"/>
             <w:r>
               <w:rPr>
                 <w:lang w:val="en-GB"/>
               </w:rPr>
               <w:t>Huge refactoring of current implementation</w:t>
             </w:r>
-            <w:bookmarkEnd w:id="28"/>
+            <w:bookmarkEnd w:id="23"/>
           </w:p>
         </w:tc>
         <w:tc>
@@ -10805,7 +10118,7 @@
           <w:lang w:val="en-GB"/>
         </w:rPr>
       </w:pPr>
-      <w:bookmarkStart w:id="29" w:name="_Toc510980745"/>
+      <w:bookmarkStart w:id="24" w:name="_Toc509158609"/>
       <w:r>
         <w:rPr>
           <w:lang w:val="en-GB"/>
@@ -10813,7 +10126,7 @@
         <w:lastRenderedPageBreak/>
         <w:t>Personnel risks</w:t>
       </w:r>
-      <w:bookmarkEnd w:id="29"/>
+      <w:bookmarkEnd w:id="24"/>
     </w:p>
     <w:p>
       <w:pPr>
@@ -10902,8 +10215,8 @@
           <w:lang w:val="en-US"/>
         </w:rPr>
       </w:pPr>
-      <w:bookmarkStart w:id="30" w:name="_Toc510980746"/>
-      <w:bookmarkEnd w:id="26"/>
+      <w:bookmarkStart w:id="25" w:name="_Toc509158610"/>
+      <w:bookmarkEnd w:id="22"/>
       <w:r>
         <w:rPr>
           <w:lang w:val="en-US"/>
@@ -10952,7 +10265,7 @@
         </w:rPr>
         <w:t xml:space="preserve"> of one person</w:t>
       </w:r>
-      <w:bookmarkEnd w:id="30"/>
+      <w:bookmarkEnd w:id="25"/>
     </w:p>
     <w:p>
       <w:pPr>
@@ -11131,7 +10444,7 @@
         <w:pStyle w:val="Otsikko2"/>
         <w:ind w:left="1418" w:hanging="1418"/>
       </w:pPr>
-      <w:bookmarkStart w:id="31" w:name="_Toc510980747"/>
+      <w:bookmarkStart w:id="26" w:name="_Toc509158611"/>
       <w:r>
         <w:t xml:space="preserve">Technology </w:t>
       </w:r>
@@ -11139,7 +10452,7 @@
       <w:r>
         <w:t>risks</w:t>
       </w:r>
-      <w:bookmarkEnd w:id="31"/>
+      <w:bookmarkEnd w:id="26"/>
       <w:proofErr w:type="spellEnd"/>
     </w:p>
     <w:p>
@@ -11155,7 +10468,7 @@
         </w:rPr>
         <w:tab/>
       </w:r>
-      <w:bookmarkStart w:id="32" w:name="_Toc510980748"/>
+      <w:bookmarkStart w:id="27" w:name="_Toc509158612"/>
       <w:r>
         <w:rPr>
           <w:lang w:val="en-GB" w:eastAsia="en-GB"/>
@@ -11180,7 +10493,7 @@
         </w:rPr>
         <w:t>: hard disk failure</w:t>
       </w:r>
-      <w:bookmarkEnd w:id="32"/>
+      <w:bookmarkEnd w:id="27"/>
     </w:p>
     <w:p>
       <w:pPr>
@@ -11515,14 +10828,14 @@
           <w:lang w:val="en-GB" w:eastAsia="en-GB"/>
         </w:rPr>
       </w:pPr>
-      <w:bookmarkStart w:id="33" w:name="_Toc510980749"/>
+      <w:bookmarkStart w:id="28" w:name="_Toc509158613"/>
       <w:r>
         <w:rPr>
           <w:lang w:val="en-GB" w:eastAsia="en-GB"/>
         </w:rPr>
         <w:t>Management risks</w:t>
       </w:r>
-      <w:bookmarkEnd w:id="33"/>
+      <w:bookmarkEnd w:id="28"/>
     </w:p>
     <w:p>
       <w:pPr>
@@ -11531,7 +10844,7 @@
           <w:lang w:val="en-GB" w:eastAsia="en-GB"/>
         </w:rPr>
       </w:pPr>
-      <w:bookmarkStart w:id="34" w:name="_Toc510980750"/>
+      <w:bookmarkStart w:id="29" w:name="_Toc509158614"/>
       <w:r>
         <w:rPr>
           <w:lang w:val="en-GB" w:eastAsia="en-GB"/>
@@ -11544,7 +10857,7 @@
         </w:rPr>
         <w:t>Too low task time estimations causing tight schedule</w:t>
       </w:r>
-      <w:bookmarkEnd w:id="34"/>
+      <w:bookmarkEnd w:id="29"/>
     </w:p>
     <w:p>
       <w:pPr>
@@ -11645,7 +10958,7 @@
           <w:lang w:val="en-GB"/>
         </w:rPr>
       </w:pPr>
-      <w:bookmarkStart w:id="35" w:name="_Toc510980751"/>
+      <w:bookmarkStart w:id="30" w:name="_Toc509158615"/>
       <w:r>
         <w:rPr>
           <w:lang w:val="en-GB"/>
@@ -11659,7 +10972,7 @@
         </w:rPr>
         <w:t>Confusion in task assignment (overlapping implementations etc.)</w:t>
       </w:r>
-      <w:bookmarkEnd w:id="35"/>
+      <w:bookmarkEnd w:id="30"/>
     </w:p>
     <w:p>
       <w:pPr>
@@ -11788,14 +11101,14 @@
           <w:lang w:val="en-GB"/>
         </w:rPr>
       </w:pPr>
-      <w:bookmarkStart w:id="36" w:name="_Toc510980752"/>
+      <w:bookmarkStart w:id="31" w:name="_Toc509158616"/>
       <w:r>
         <w:rPr>
           <w:lang w:val="en-GB"/>
         </w:rPr>
         <w:t>Software risks</w:t>
       </w:r>
-      <w:bookmarkEnd w:id="36"/>
+      <w:bookmarkEnd w:id="31"/>
     </w:p>
     <w:p>
       <w:pPr>
@@ -11804,14 +11117,14 @@
           <w:lang w:val="en-GB"/>
         </w:rPr>
       </w:pPr>
-      <w:bookmarkStart w:id="37" w:name="_Toc510980753"/>
+      <w:bookmarkStart w:id="32" w:name="_Toc509158617"/>
       <w:r>
         <w:rPr>
           <w:lang w:val="en-GB"/>
         </w:rPr>
         <w:t>Risk S1: Huge refactoring of current implementation</w:t>
       </w:r>
-      <w:bookmarkEnd w:id="37"/>
+      <w:bookmarkEnd w:id="32"/>
     </w:p>
     <w:p>
       <w:pPr>
@@ -11903,7 +11216,7 @@
           <w:lang w:val="en-GB"/>
         </w:rPr>
       </w:pPr>
-      <w:bookmarkStart w:id="38" w:name="_Toc510980754"/>
+      <w:bookmarkStart w:id="33" w:name="_Toc509158618"/>
       <w:r>
         <w:rPr>
           <w:lang w:val="en-GB"/>
@@ -11916,7 +11229,7 @@
         </w:rPr>
         <w:t>Customer changes or adds requirements</w:t>
       </w:r>
-      <w:bookmarkEnd w:id="38"/>
+      <w:bookmarkEnd w:id="33"/>
     </w:p>
     <w:p>
       <w:pPr>
@@ -11996,7 +11309,7 @@
           <w:lang w:val="en-GB"/>
         </w:rPr>
       </w:pPr>
-      <w:bookmarkStart w:id="39" w:name="_Toc510980755"/>
+      <w:bookmarkStart w:id="34" w:name="_Toc509158619"/>
       <w:r>
         <w:rPr>
           <w:lang w:val="en-GB"/>
@@ -12009,7 +11322,7 @@
         </w:rPr>
         <w:t>Minor bugs in the final release</w:t>
       </w:r>
-      <w:bookmarkEnd w:id="39"/>
+      <w:bookmarkEnd w:id="34"/>
     </w:p>
     <w:p>
       <w:pPr>
@@ -12018,7 +11331,7 @@
           <w:lang w:val="en-GB"/>
         </w:rPr>
       </w:pPr>
-      <w:bookmarkStart w:id="40" w:name="_Hlk505539521"/>
+      <w:bookmarkStart w:id="35" w:name="_Hlk505539521"/>
       <w:r>
         <w:rPr>
           <w:b/>
@@ -12093,7 +11406,7 @@
         <w:t xml:space="preserve"> Nothing to do after final release</w:t>
       </w:r>
     </w:p>
-    <w:bookmarkEnd w:id="40"/>
+    <w:bookmarkEnd w:id="35"/>
     <w:p>
       <w:pPr>
         <w:pStyle w:val="Leipteksti1"/>
@@ -12115,7 +11428,7 @@
         </w:rPr>
         <w:t xml:space="preserve"> </w:t>
       </w:r>
-      <w:bookmarkStart w:id="41" w:name="_Toc510980756"/>
+      <w:bookmarkStart w:id="36" w:name="_Toc509158620"/>
       <w:r>
         <w:rPr>
           <w:lang w:val="en-GB"/>
@@ -12128,7 +11441,7 @@
         </w:rPr>
         <w:t>Major bugs in the final release</w:t>
       </w:r>
-      <w:bookmarkEnd w:id="41"/>
+      <w:bookmarkEnd w:id="36"/>
     </w:p>
     <w:p>
       <w:pPr>
@@ -12263,7 +11576,7 @@
       <w:rPr>
         <w:noProof/>
       </w:rPr>
-      <w:t>8.4.2018 19.51</w:t>
+      <w:t>8.4.2018 22.10</w:t>
     </w:r>
     <w:r>
       <w:fldChar w:fldCharType="end"/>
@@ -12287,7 +11600,7 @@
       <w:rPr>
         <w:noProof/>
       </w:rPr>
-      <w:t>2</w:t>
+      <w:t>9</w:t>
     </w:r>
     <w:r>
       <w:fldChar w:fldCharType="end"/>
@@ -12308,7 +11621,7 @@
       <w:rPr>
         <w:noProof/>
       </w:rPr>
-      <w:t>10</w:t>
+      <w:t>9</w:t>
     </w:r>
     <w:r>
       <w:rPr>
@@ -12387,7 +11700,7 @@
       <w:rPr>
         <w:lang w:val="en-US"/>
       </w:rPr>
-      <w:t>51</w:t>
+      <w:t>5</w:t>
     </w:r>
   </w:p>
   <w:p>
@@ -15929,7 +15242,7 @@
 </file>
 
 <file path=customXml/itemProps1.xml><?xml version="1.0" encoding="utf-8"?>
-<ds:datastoreItem xmlns:ds="http://schemas.openxmlformats.org/officeDocument/2006/customXml" ds:itemID="{A8A72FBA-D2E8-4A95-9733-8B32113467D9}">
+<ds:datastoreItem xmlns:ds="http://schemas.openxmlformats.org/officeDocument/2006/customXml" ds:itemID="{246C23D1-326D-4498-AF44-85D2BCC2898C}">
   <ds:schemaRefs>
     <ds:schemaRef ds:uri="http://schemas.openxmlformats.org/officeDocument/2006/bibliography"/>
   </ds:schemaRefs>

</xml_diff>

<commit_message>
Documentation changed for sprint 3.
- Modified minute details in doc.
Req: -
</commit_message>
<xml_diff>
--- a/doc/g03.docx
+++ b/doc/g03.docx
@@ -176,7 +176,7 @@
         <w:rPr>
           <w:lang w:val="en-US"/>
         </w:rPr>
-        <w:t>version 1.5</w:t>
+        <w:t>version 1.51</w:t>
       </w:r>
     </w:p>
     <w:p>
@@ -848,7 +848,7 @@
                 <w:noProof/>
                 <w:lang w:val="fi-FI"/>
               </w:rPr>
-              <w:t>8.4.2018 22:10</w:t>
+              <w:t>8.4.2018 19:51</w:t>
             </w:r>
             <w:r>
               <w:rPr>
@@ -1258,61 +1258,255 @@
               <w:pStyle w:val="Leipteksti1"/>
               <w:ind w:left="-43"/>
               <w:rPr>
-                <w:lang w:val="fi-FI"/>
+                <w:lang w:val="sv-FI"/>
               </w:rPr>
             </w:pPr>
             <w:proofErr w:type="spellStart"/>
             <w:r>
               <w:rPr>
-                <w:lang w:val="fi-FI"/>
+                <w:lang w:val="sv-FI"/>
               </w:rPr>
               <w:t>Added</w:t>
             </w:r>
             <w:proofErr w:type="spellEnd"/>
             <w:r>
               <w:rPr>
-                <w:lang w:val="fi-FI"/>
+                <w:lang w:val="sv-FI"/>
               </w:rPr>
               <w:t xml:space="preserve"> </w:t>
             </w:r>
             <w:proofErr w:type="spellStart"/>
             <w:r>
               <w:rPr>
-                <w:lang w:val="fi-FI"/>
+                <w:lang w:val="sv-FI"/>
               </w:rPr>
               <w:t>tools</w:t>
             </w:r>
             <w:proofErr w:type="spellEnd"/>
             <w:r>
               <w:rPr>
-                <w:lang w:val="fi-FI"/>
+                <w:lang w:val="sv-FI"/>
               </w:rPr>
               <w:t xml:space="preserve"> &amp; </w:t>
             </w:r>
             <w:proofErr w:type="spellStart"/>
             <w:r>
               <w:rPr>
-                <w:lang w:val="fi-FI"/>
+                <w:lang w:val="sv-FI"/>
               </w:rPr>
               <w:t>technologies</w:t>
             </w:r>
             <w:proofErr w:type="spellEnd"/>
             <w:r>
               <w:rPr>
-                <w:lang w:val="fi-FI"/>
+                <w:lang w:val="sv-FI"/>
               </w:rPr>
               <w:t xml:space="preserve">, </w:t>
             </w:r>
             <w:proofErr w:type="spellStart"/>
             <w:r>
               <w:rPr>
-                <w:lang w:val="fi-FI"/>
+                <w:lang w:val="sv-FI"/>
               </w:rPr>
               <w:t>personnel</w:t>
             </w:r>
             <w:proofErr w:type="spellEnd"/>
             <w:r>
               <w:rPr>
+                <w:lang w:val="sv-FI"/>
+              </w:rPr>
+              <w:t xml:space="preserve"> information</w:t>
+            </w:r>
+          </w:p>
+        </w:tc>
+      </w:tr>
+      <w:tr>
+        <w:tc>
+          <w:tcPr>
+            <w:tcW w:w="993" w:type="dxa"/>
+          </w:tcPr>
+          <w:p>
+            <w:pPr>
+              <w:pStyle w:val="Leipteksti1"/>
+              <w:ind w:left="-43"/>
+              <w:rPr>
+                <w:lang w:val="fi-FI"/>
+              </w:rPr>
+            </w:pPr>
+            <w:r>
+              <w:rPr>
+                <w:lang w:val="fi-FI"/>
+              </w:rPr>
+              <w:t>1.2</w:t>
+            </w:r>
+          </w:p>
+        </w:tc>
+        <w:tc>
+          <w:tcPr>
+            <w:tcW w:w="1559" w:type="dxa"/>
+          </w:tcPr>
+          <w:p>
+            <w:pPr>
+              <w:pStyle w:val="Leipteksti1"/>
+              <w:ind w:left="-43"/>
+              <w:rPr>
+                <w:lang w:val="fi-FI"/>
+              </w:rPr>
+            </w:pPr>
+            <w:r>
+              <w:rPr>
+                <w:lang w:val="fi-FI"/>
+              </w:rPr>
+              <w:t>19.2.2018</w:t>
+            </w:r>
+          </w:p>
+        </w:tc>
+        <w:tc>
+          <w:tcPr>
+            <w:tcW w:w="1843" w:type="dxa"/>
+          </w:tcPr>
+          <w:p>
+            <w:pPr>
+              <w:pStyle w:val="Leipteksti1"/>
+              <w:ind w:left="-43"/>
+              <w:rPr>
+                <w:lang w:val="fi-FI"/>
+              </w:rPr>
+            </w:pPr>
+            <w:r>
+              <w:rPr>
+                <w:lang w:val="fi-FI"/>
+              </w:rPr>
+              <w:t>Vili S.</w:t>
+            </w:r>
+          </w:p>
+        </w:tc>
+        <w:tc>
+          <w:tcPr>
+            <w:tcW w:w="3856" w:type="dxa"/>
+          </w:tcPr>
+          <w:p>
+            <w:pPr>
+              <w:pStyle w:val="Leipteksti1"/>
+              <w:ind w:left="-43"/>
+              <w:rPr>
+                <w:lang w:val="sv-FI"/>
+              </w:rPr>
+            </w:pPr>
+            <w:proofErr w:type="spellStart"/>
+            <w:r>
+              <w:rPr>
+                <w:lang w:val="sv-FI"/>
+              </w:rPr>
+              <w:t>Fixing</w:t>
+            </w:r>
+            <w:proofErr w:type="spellEnd"/>
+            <w:r>
+              <w:rPr>
+                <w:lang w:val="sv-FI"/>
+              </w:rPr>
+              <w:t xml:space="preserve"> stuff </w:t>
+            </w:r>
+            <w:proofErr w:type="spellStart"/>
+            <w:r>
+              <w:rPr>
+                <w:lang w:val="sv-FI"/>
+              </w:rPr>
+              <w:t>based</w:t>
+            </w:r>
+            <w:proofErr w:type="spellEnd"/>
+            <w:r>
+              <w:rPr>
+                <w:lang w:val="sv-FI"/>
+              </w:rPr>
+              <w:t xml:space="preserve"> on feedback</w:t>
+            </w:r>
+          </w:p>
+        </w:tc>
+      </w:tr>
+      <w:tr>
+        <w:tc>
+          <w:tcPr>
+            <w:tcW w:w="993" w:type="dxa"/>
+          </w:tcPr>
+          <w:p>
+            <w:pPr>
+              <w:pStyle w:val="Leipteksti1"/>
+              <w:ind w:left="-43"/>
+              <w:rPr>
+                <w:lang w:val="fi-FI"/>
+              </w:rPr>
+            </w:pPr>
+            <w:r>
+              <w:rPr>
+                <w:lang w:val="fi-FI"/>
+              </w:rPr>
+              <w:t>1.3</w:t>
+            </w:r>
+          </w:p>
+        </w:tc>
+        <w:tc>
+          <w:tcPr>
+            <w:tcW w:w="1559" w:type="dxa"/>
+          </w:tcPr>
+          <w:p>
+            <w:pPr>
+              <w:pStyle w:val="Leipteksti1"/>
+              <w:ind w:left="-43"/>
+              <w:rPr>
+                <w:lang w:val="fi-FI"/>
+              </w:rPr>
+            </w:pPr>
+            <w:r>
+              <w:rPr>
+                <w:lang w:val="fi-FI"/>
+              </w:rPr>
+              <w:t>11.3.2018</w:t>
+            </w:r>
+          </w:p>
+        </w:tc>
+        <w:tc>
+          <w:tcPr>
+            <w:tcW w:w="1843" w:type="dxa"/>
+          </w:tcPr>
+          <w:p>
+            <w:pPr>
+              <w:pStyle w:val="Leipteksti1"/>
+              <w:ind w:left="-43"/>
+              <w:rPr>
+                <w:lang w:val="fi-FI"/>
+              </w:rPr>
+            </w:pPr>
+            <w:r>
+              <w:rPr>
+                <w:lang w:val="fi-FI"/>
+              </w:rPr>
+              <w:t>Lassi R.</w:t>
+            </w:r>
+          </w:p>
+        </w:tc>
+        <w:tc>
+          <w:tcPr>
+            <w:tcW w:w="3856" w:type="dxa"/>
+          </w:tcPr>
+          <w:p>
+            <w:pPr>
+              <w:pStyle w:val="Leipteksti1"/>
+              <w:ind w:left="-43"/>
+              <w:rPr>
+                <w:lang w:val="fi-FI"/>
+              </w:rPr>
+            </w:pPr>
+            <w:proofErr w:type="spellStart"/>
+            <w:r>
+              <w:rPr>
+                <w:lang w:val="fi-FI"/>
+              </w:rPr>
+              <w:t>Added</w:t>
+            </w:r>
+            <w:proofErr w:type="spellEnd"/>
+            <w:r>
+              <w:rPr>
                 <w:lang w:val="fi-FI"/>
               </w:rPr>
               <w:t xml:space="preserve"> </w:t>
@@ -1322,7 +1516,35 @@
               <w:rPr>
                 <w:lang w:val="fi-FI"/>
               </w:rPr>
-              <w:t>information</w:t>
+              <w:t>sprint</w:t>
+            </w:r>
+            <w:proofErr w:type="spellEnd"/>
+            <w:r>
+              <w:rPr>
+                <w:lang w:val="fi-FI"/>
+              </w:rPr>
+              <w:t xml:space="preserve"> 2 </w:t>
+            </w:r>
+            <w:proofErr w:type="spellStart"/>
+            <w:r>
+              <w:rPr>
+                <w:lang w:val="fi-FI"/>
+              </w:rPr>
+              <w:t>study</w:t>
+            </w:r>
+            <w:proofErr w:type="spellEnd"/>
+            <w:r>
+              <w:rPr>
+                <w:lang w:val="fi-FI"/>
+              </w:rPr>
+              <w:t xml:space="preserve"> </w:t>
+            </w:r>
+            <w:proofErr w:type="spellStart"/>
+            <w:r>
+              <w:rPr>
+                <w:lang w:val="fi-FI"/>
+              </w:rPr>
+              <w:t>diary</w:t>
             </w:r>
             <w:proofErr w:type="spellEnd"/>
           </w:p>
@@ -1345,250 +1567,6 @@
               <w:rPr>
                 <w:lang w:val="fi-FI"/>
               </w:rPr>
-              <w:t>1.2</w:t>
-            </w:r>
-          </w:p>
-        </w:tc>
-        <w:tc>
-          <w:tcPr>
-            <w:tcW w:w="1559" w:type="dxa"/>
-          </w:tcPr>
-          <w:p>
-            <w:pPr>
-              <w:pStyle w:val="Leipteksti1"/>
-              <w:ind w:left="-43"/>
-              <w:rPr>
-                <w:lang w:val="fi-FI"/>
-              </w:rPr>
-            </w:pPr>
-            <w:r>
-              <w:rPr>
-                <w:lang w:val="fi-FI"/>
-              </w:rPr>
-              <w:t>19.2.2018</w:t>
-            </w:r>
-          </w:p>
-        </w:tc>
-        <w:tc>
-          <w:tcPr>
-            <w:tcW w:w="1843" w:type="dxa"/>
-          </w:tcPr>
-          <w:p>
-            <w:pPr>
-              <w:pStyle w:val="Leipteksti1"/>
-              <w:ind w:left="-43"/>
-              <w:rPr>
-                <w:lang w:val="fi-FI"/>
-              </w:rPr>
-            </w:pPr>
-            <w:r>
-              <w:rPr>
-                <w:lang w:val="fi-FI"/>
-              </w:rPr>
-              <w:t>Vili S.</w:t>
-            </w:r>
-          </w:p>
-        </w:tc>
-        <w:tc>
-          <w:tcPr>
-            <w:tcW w:w="3856" w:type="dxa"/>
-          </w:tcPr>
-          <w:p>
-            <w:pPr>
-              <w:pStyle w:val="Leipteksti1"/>
-              <w:ind w:left="-43"/>
-              <w:rPr>
-                <w:lang w:val="fi-FI"/>
-              </w:rPr>
-            </w:pPr>
-            <w:proofErr w:type="spellStart"/>
-            <w:r>
-              <w:rPr>
-                <w:lang w:val="fi-FI"/>
-              </w:rPr>
-              <w:t>Fixing</w:t>
-            </w:r>
-            <w:proofErr w:type="spellEnd"/>
-            <w:r>
-              <w:rPr>
-                <w:lang w:val="fi-FI"/>
-              </w:rPr>
-              <w:t xml:space="preserve"> </w:t>
-            </w:r>
-            <w:proofErr w:type="spellStart"/>
-            <w:r>
-              <w:rPr>
-                <w:lang w:val="fi-FI"/>
-              </w:rPr>
-              <w:t>stuff</w:t>
-            </w:r>
-            <w:proofErr w:type="spellEnd"/>
-            <w:r>
-              <w:rPr>
-                <w:lang w:val="fi-FI"/>
-              </w:rPr>
-              <w:t xml:space="preserve"> </w:t>
-            </w:r>
-            <w:proofErr w:type="spellStart"/>
-            <w:r>
-              <w:rPr>
-                <w:lang w:val="fi-FI"/>
-              </w:rPr>
-              <w:t>based</w:t>
-            </w:r>
-            <w:proofErr w:type="spellEnd"/>
-            <w:r>
-              <w:rPr>
-                <w:lang w:val="fi-FI"/>
-              </w:rPr>
-              <w:t xml:space="preserve"> on feedback</w:t>
-            </w:r>
-          </w:p>
-        </w:tc>
-      </w:tr>
-      <w:tr>
-        <w:tc>
-          <w:tcPr>
-            <w:tcW w:w="993" w:type="dxa"/>
-          </w:tcPr>
-          <w:p>
-            <w:pPr>
-              <w:pStyle w:val="Leipteksti1"/>
-              <w:ind w:left="-43"/>
-              <w:rPr>
-                <w:lang w:val="fi-FI"/>
-              </w:rPr>
-            </w:pPr>
-            <w:r>
-              <w:rPr>
-                <w:lang w:val="fi-FI"/>
-              </w:rPr>
-              <w:t>1.3</w:t>
-            </w:r>
-          </w:p>
-        </w:tc>
-        <w:tc>
-          <w:tcPr>
-            <w:tcW w:w="1559" w:type="dxa"/>
-          </w:tcPr>
-          <w:p>
-            <w:pPr>
-              <w:pStyle w:val="Leipteksti1"/>
-              <w:ind w:left="-43"/>
-              <w:rPr>
-                <w:lang w:val="fi-FI"/>
-              </w:rPr>
-            </w:pPr>
-            <w:r>
-              <w:rPr>
-                <w:lang w:val="fi-FI"/>
-              </w:rPr>
-              <w:t>11.3.2018</w:t>
-            </w:r>
-          </w:p>
-        </w:tc>
-        <w:tc>
-          <w:tcPr>
-            <w:tcW w:w="1843" w:type="dxa"/>
-          </w:tcPr>
-          <w:p>
-            <w:pPr>
-              <w:pStyle w:val="Leipteksti1"/>
-              <w:ind w:left="-43"/>
-              <w:rPr>
-                <w:lang w:val="fi-FI"/>
-              </w:rPr>
-            </w:pPr>
-            <w:r>
-              <w:rPr>
-                <w:lang w:val="fi-FI"/>
-              </w:rPr>
-              <w:t>Lassi R.</w:t>
-            </w:r>
-          </w:p>
-        </w:tc>
-        <w:tc>
-          <w:tcPr>
-            <w:tcW w:w="3856" w:type="dxa"/>
-          </w:tcPr>
-          <w:p>
-            <w:pPr>
-              <w:pStyle w:val="Leipteksti1"/>
-              <w:ind w:left="-43"/>
-              <w:rPr>
-                <w:lang w:val="fi-FI"/>
-              </w:rPr>
-            </w:pPr>
-            <w:proofErr w:type="spellStart"/>
-            <w:r>
-              <w:rPr>
-                <w:lang w:val="fi-FI"/>
-              </w:rPr>
-              <w:t>Added</w:t>
-            </w:r>
-            <w:proofErr w:type="spellEnd"/>
-            <w:r>
-              <w:rPr>
-                <w:lang w:val="fi-FI"/>
-              </w:rPr>
-              <w:t xml:space="preserve"> </w:t>
-            </w:r>
-            <w:proofErr w:type="spellStart"/>
-            <w:r>
-              <w:rPr>
-                <w:lang w:val="fi-FI"/>
-              </w:rPr>
-              <w:t>sprint</w:t>
-            </w:r>
-            <w:proofErr w:type="spellEnd"/>
-            <w:r>
-              <w:rPr>
-                <w:lang w:val="fi-FI"/>
-              </w:rPr>
-              <w:t xml:space="preserve"> 2 </w:t>
-            </w:r>
-            <w:proofErr w:type="spellStart"/>
-            <w:r>
-              <w:rPr>
-                <w:lang w:val="fi-FI"/>
-              </w:rPr>
-              <w:t>study</w:t>
-            </w:r>
-            <w:proofErr w:type="spellEnd"/>
-            <w:r>
-              <w:rPr>
-                <w:lang w:val="fi-FI"/>
-              </w:rPr>
-              <w:t xml:space="preserve"> </w:t>
-            </w:r>
-            <w:proofErr w:type="spellStart"/>
-            <w:r>
-              <w:rPr>
-                <w:lang w:val="fi-FI"/>
-              </w:rPr>
-              <w:t>diary</w:t>
-            </w:r>
-            <w:proofErr w:type="spellEnd"/>
-          </w:p>
-        </w:tc>
-      </w:tr>
-      <w:tr>
-        <w:tc>
-          <w:tcPr>
-            <w:tcW w:w="993" w:type="dxa"/>
-          </w:tcPr>
-          <w:p>
-            <w:pPr>
-              <w:pStyle w:val="Leipteksti1"/>
-              <w:ind w:left="-43"/>
-              <w:rPr>
-                <w:lang w:val="fi-FI"/>
-              </w:rPr>
-            </w:pPr>
-            <w:r>
-              <w:rPr>
-                <w:lang w:val="fi-FI"/>
-              </w:rPr>
               <w:t>1.4</w:t>
             </w:r>
           </w:p>
@@ -1874,6 +1852,12 @@
                 <w:lang w:val="fi-FI"/>
               </w:rPr>
             </w:pPr>
+            <w:r>
+              <w:rPr>
+                <w:lang w:val="fi-FI"/>
+              </w:rPr>
+              <w:t>1.51</w:t>
+            </w:r>
           </w:p>
         </w:tc>
         <w:tc>
@@ -1886,6 +1870,104 @@
               <w:ind w:left="-43"/>
               <w:rPr>
                 <w:lang w:val="fi-FI"/>
+              </w:rPr>
+            </w:pPr>
+            <w:r>
+              <w:rPr>
+                <w:lang w:val="fi-FI"/>
+              </w:rPr>
+              <w:t>8.4.2018</w:t>
+            </w:r>
+          </w:p>
+        </w:tc>
+        <w:tc>
+          <w:tcPr>
+            <w:tcW w:w="1843" w:type="dxa"/>
+          </w:tcPr>
+          <w:p>
+            <w:pPr>
+              <w:pStyle w:val="Leipteksti1"/>
+              <w:ind w:left="-43"/>
+              <w:rPr>
+                <w:lang w:val="fi-FI"/>
+              </w:rPr>
+            </w:pPr>
+            <w:r>
+              <w:rPr>
+                <w:lang w:val="fi-FI"/>
+              </w:rPr>
+              <w:t>Samu M.</w:t>
+            </w:r>
+          </w:p>
+        </w:tc>
+        <w:tc>
+          <w:tcPr>
+            <w:tcW w:w="3856" w:type="dxa"/>
+          </w:tcPr>
+          <w:p>
+            <w:pPr>
+              <w:pStyle w:val="Leipteksti1"/>
+              <w:ind w:left="0"/>
+              <w:rPr>
+                <w:lang w:val="sv-FI"/>
+              </w:rPr>
+            </w:pPr>
+            <w:proofErr w:type="spellStart"/>
+            <w:r>
+              <w:rPr>
+                <w:lang w:val="sv-FI"/>
+              </w:rPr>
+              <w:t>Added</w:t>
+            </w:r>
+            <w:proofErr w:type="spellEnd"/>
+            <w:r>
+              <w:rPr>
+                <w:lang w:val="sv-FI"/>
+              </w:rPr>
+              <w:t xml:space="preserve"> sprint 4 temp, </w:t>
+            </w:r>
+            <w:proofErr w:type="spellStart"/>
+            <w:r>
+              <w:rPr>
+                <w:lang w:val="sv-FI"/>
+              </w:rPr>
+              <w:t>updated</w:t>
+            </w:r>
+            <w:proofErr w:type="spellEnd"/>
+            <w:r>
+              <w:rPr>
+                <w:lang w:val="sv-FI"/>
+              </w:rPr>
+              <w:t xml:space="preserve"> versions etc.</w:t>
+            </w:r>
+          </w:p>
+        </w:tc>
+      </w:tr>
+      <w:tr>
+        <w:tc>
+          <w:tcPr>
+            <w:tcW w:w="993" w:type="dxa"/>
+          </w:tcPr>
+          <w:p>
+            <w:pPr>
+              <w:pStyle w:val="Leipteksti1"/>
+              <w:ind w:left="-43"/>
+              <w:rPr>
+                <w:lang w:val="sv-FI"/>
+              </w:rPr>
+            </w:pPr>
+          </w:p>
+        </w:tc>
+        <w:tc>
+          <w:tcPr>
+            <w:tcW w:w="1559" w:type="dxa"/>
+          </w:tcPr>
+          <w:p>
+            <w:pPr>
+              <w:pStyle w:val="Leipteksti1"/>
+              <w:ind w:left="-43"/>
+              <w:rPr>
+                <w:lang w:val="sv-FI"/>
               </w:rPr>
             </w:pPr>
           </w:p>
@@ -1899,7 +1981,7 @@
               <w:pStyle w:val="Leipteksti1"/>
               <w:ind w:left="-43"/>
               <w:rPr>
-                <w:lang w:val="fi-FI"/>
+                <w:lang w:val="sv-FI"/>
               </w:rPr>
             </w:pPr>
           </w:p>
@@ -1913,7 +1995,7 @@
               <w:pStyle w:val="Leipteksti1"/>
               <w:ind w:left="-43"/>
               <w:rPr>
-                <w:lang w:val="fi-FI"/>
+                <w:lang w:val="sv-FI"/>
               </w:rPr>
             </w:pPr>
           </w:p>
@@ -1929,7 +2011,7 @@
               <w:pStyle w:val="Leipteksti1"/>
               <w:ind w:left="-43"/>
               <w:rPr>
-                <w:lang w:val="fi-FI"/>
+                <w:lang w:val="sv-FI"/>
               </w:rPr>
             </w:pPr>
           </w:p>
@@ -1943,7 +2025,7 @@
               <w:pStyle w:val="Leipteksti1"/>
               <w:ind w:left="-43"/>
               <w:rPr>
-                <w:lang w:val="fi-FI"/>
+                <w:lang w:val="sv-FI"/>
               </w:rPr>
             </w:pPr>
           </w:p>
@@ -1957,7 +2039,7 @@
               <w:pStyle w:val="Leipteksti1"/>
               <w:ind w:left="-43"/>
               <w:rPr>
-                <w:lang w:val="fi-FI"/>
+                <w:lang w:val="sv-FI"/>
               </w:rPr>
             </w:pPr>
           </w:p>
@@ -1971,7 +2053,7 @@
               <w:pStyle w:val="Leipteksti1"/>
               <w:ind w:left="-43"/>
               <w:rPr>
-                <w:lang w:val="fi-FI"/>
+                <w:lang w:val="sv-FI"/>
               </w:rPr>
             </w:pPr>
           </w:p>
@@ -1987,7 +2069,7 @@
               <w:pStyle w:val="Leipteksti1"/>
               <w:ind w:left="-43"/>
               <w:rPr>
-                <w:lang w:val="fi-FI"/>
+                <w:lang w:val="sv-FI"/>
               </w:rPr>
             </w:pPr>
           </w:p>
@@ -2001,7 +2083,7 @@
               <w:pStyle w:val="Leipteksti1"/>
               <w:ind w:left="-43"/>
               <w:rPr>
-                <w:lang w:val="fi-FI"/>
+                <w:lang w:val="sv-FI"/>
               </w:rPr>
             </w:pPr>
           </w:p>
@@ -2015,7 +2097,7 @@
               <w:pStyle w:val="Leipteksti1"/>
               <w:ind w:left="-43"/>
               <w:rPr>
-                <w:lang w:val="fi-FI"/>
+                <w:lang w:val="sv-FI"/>
               </w:rPr>
             </w:pPr>
           </w:p>
@@ -2029,7 +2111,7 @@
               <w:pStyle w:val="Leipteksti1"/>
               <w:ind w:left="-43"/>
               <w:rPr>
-                <w:lang w:val="fi-FI"/>
+                <w:lang w:val="sv-FI"/>
               </w:rPr>
             </w:pPr>
           </w:p>
@@ -2045,7 +2127,7 @@
               <w:pStyle w:val="Leipteksti1"/>
               <w:ind w:left="-43"/>
               <w:rPr>
-                <w:lang w:val="fi-FI"/>
+                <w:lang w:val="sv-FI"/>
               </w:rPr>
             </w:pPr>
           </w:p>
@@ -2059,7 +2141,7 @@
               <w:pStyle w:val="Leipteksti1"/>
               <w:ind w:left="-43"/>
               <w:rPr>
-                <w:lang w:val="fi-FI"/>
+                <w:lang w:val="sv-FI"/>
               </w:rPr>
             </w:pPr>
           </w:p>
@@ -2073,7 +2155,7 @@
               <w:pStyle w:val="Leipteksti1"/>
               <w:ind w:left="-43"/>
               <w:rPr>
-                <w:lang w:val="fi-FI"/>
+                <w:lang w:val="sv-FI"/>
               </w:rPr>
             </w:pPr>
           </w:p>
@@ -2087,7 +2169,7 @@
               <w:pStyle w:val="Leipteksti1"/>
               <w:ind w:left="-43"/>
               <w:rPr>
-                <w:lang w:val="fi-FI"/>
+                <w:lang w:val="sv-FI"/>
               </w:rPr>
             </w:pPr>
           </w:p>
@@ -2103,7 +2185,7 @@
               <w:pStyle w:val="Leipteksti1"/>
               <w:ind w:left="-43"/>
               <w:rPr>
-                <w:lang w:val="fi-FI"/>
+                <w:lang w:val="sv-FI"/>
               </w:rPr>
             </w:pPr>
           </w:p>
@@ -2117,7 +2199,7 @@
               <w:pStyle w:val="Leipteksti1"/>
               <w:ind w:left="-43"/>
               <w:rPr>
-                <w:lang w:val="fi-FI"/>
+                <w:lang w:val="sv-FI"/>
               </w:rPr>
             </w:pPr>
           </w:p>
@@ -2131,7 +2213,7 @@
               <w:pStyle w:val="Leipteksti1"/>
               <w:ind w:left="-43"/>
               <w:rPr>
-                <w:lang w:val="fi-FI"/>
+                <w:lang w:val="sv-FI"/>
               </w:rPr>
             </w:pPr>
           </w:p>
@@ -2145,65 +2227,7 @@
               <w:pStyle w:val="Leipteksti1"/>
               <w:ind w:left="-43"/>
               <w:rPr>
-                <w:lang w:val="fi-FI"/>
-              </w:rPr>
-            </w:pPr>
-          </w:p>
-        </w:tc>
-      </w:tr>
-      <w:tr>
-        <w:tc>
-          <w:tcPr>
-            <w:tcW w:w="993" w:type="dxa"/>
-          </w:tcPr>
-          <w:p>
-            <w:pPr>
-              <w:pStyle w:val="Leipteksti1"/>
-              <w:ind w:left="-43"/>
-              <w:rPr>
-                <w:lang w:val="fi-FI"/>
-              </w:rPr>
-            </w:pPr>
-          </w:p>
-        </w:tc>
-        <w:tc>
-          <w:tcPr>
-            <w:tcW w:w="1559" w:type="dxa"/>
-          </w:tcPr>
-          <w:p>
-            <w:pPr>
-              <w:pStyle w:val="Leipteksti1"/>
-              <w:ind w:left="-43"/>
-              <w:rPr>
-                <w:lang w:val="fi-FI"/>
-              </w:rPr>
-            </w:pPr>
-          </w:p>
-        </w:tc>
-        <w:tc>
-          <w:tcPr>
-            <w:tcW w:w="1843" w:type="dxa"/>
-          </w:tcPr>
-          <w:p>
-            <w:pPr>
-              <w:pStyle w:val="Leipteksti1"/>
-              <w:ind w:left="-43"/>
-              <w:rPr>
-                <w:lang w:val="fi-FI"/>
-              </w:rPr>
-            </w:pPr>
-          </w:p>
-        </w:tc>
-        <w:tc>
-          <w:tcPr>
-            <w:tcW w:w="3856" w:type="dxa"/>
-          </w:tcPr>
-          <w:p>
-            <w:pPr>
-              <w:pStyle w:val="Leipteksti1"/>
-              <w:ind w:left="-43"/>
-              <w:rPr>
-                <w:lang w:val="fi-FI"/>
+                <w:lang w:val="sv-FI"/>
               </w:rPr>
             </w:pPr>
           </w:p>
@@ -2254,7 +2278,7 @@
           <w:noProof/>
           <w:sz w:val="22"/>
           <w:szCs w:val="22"/>
-          <w:lang w:val="en-GB" w:eastAsia="fi-FI"/>
+          <w:lang w:val="sv-FI" w:eastAsia="fi-FI"/>
         </w:rPr>
       </w:pPr>
       <w:r>
@@ -2272,7 +2296,7 @@
       <w:r>
         <w:rPr>
           <w:noProof/>
-          <w:lang w:val="en-GB"/>
+          <w:lang w:val="sv-FI"/>
         </w:rPr>
         <w:t>1.</w:t>
       </w:r>
@@ -2284,21 +2308,21 @@
           <w:noProof/>
           <w:sz w:val="22"/>
           <w:szCs w:val="22"/>
-          <w:lang w:val="en-GB" w:eastAsia="fi-FI"/>
+          <w:lang w:val="sv-FI" w:eastAsia="fi-FI"/>
         </w:rPr>
         <w:tab/>
       </w:r>
       <w:r>
         <w:rPr>
           <w:noProof/>
-          <w:lang w:val="en-GB"/>
+          <w:lang w:val="sv-FI"/>
         </w:rPr>
         <w:t>PROJECT RESOURCES</w:t>
       </w:r>
       <w:r>
         <w:rPr>
           <w:noProof/>
-          <w:lang w:val="en-GB"/>
+          <w:lang w:val="sv-FI"/>
         </w:rPr>
         <w:tab/>
       </w:r>
@@ -2311,9 +2335,9 @@
       <w:r>
         <w:rPr>
           <w:noProof/>
-          <w:lang w:val="en-GB"/>
-        </w:rPr>
-        <w:instrText xml:space="preserve"> PAGEREF _Toc509158588 \h </w:instrText>
+          <w:lang w:val="sv-FI"/>
+        </w:rPr>
+        <w:instrText xml:space="preserve"> PAGEREF _Toc510980719 \h </w:instrText>
       </w:r>
       <w:r>
         <w:rPr>
@@ -2329,9 +2353,9 @@
       <w:r>
         <w:rPr>
           <w:noProof/>
-          <w:lang w:val="en-GB"/>
-        </w:rPr>
-        <w:t>3</w:t>
+          <w:lang w:val="sv-FI"/>
+        </w:rPr>
+        <w:t>4</w:t>
       </w:r>
       <w:r>
         <w:rPr>
@@ -2352,13 +2376,13 @@
           <w:noProof/>
           <w:sz w:val="22"/>
           <w:szCs w:val="22"/>
-          <w:lang w:val="en-GB" w:eastAsia="fi-FI"/>
-        </w:rPr>
-      </w:pPr>
-      <w:r>
-        <w:rPr>
-          <w:noProof/>
-          <w:lang w:val="en-GB"/>
+          <w:lang w:val="sv-FI" w:eastAsia="fi-FI"/>
+        </w:rPr>
+      </w:pPr>
+      <w:r>
+        <w:rPr>
+          <w:noProof/>
+          <w:lang w:val="sv-FI"/>
         </w:rPr>
         <w:t>1.1</w:t>
       </w:r>
@@ -2369,21 +2393,21 @@
           <w:noProof/>
           <w:sz w:val="22"/>
           <w:szCs w:val="22"/>
-          <w:lang w:val="en-GB" w:eastAsia="fi-FI"/>
+          <w:lang w:val="sv-FI" w:eastAsia="fi-FI"/>
         </w:rPr>
         <w:tab/>
       </w:r>
       <w:r>
         <w:rPr>
           <w:noProof/>
-          <w:lang w:val="en-GB"/>
+          <w:lang w:val="sv-FI"/>
         </w:rPr>
         <w:t>Personnel</w:t>
       </w:r>
       <w:r>
         <w:rPr>
           <w:noProof/>
-          <w:lang w:val="en-GB"/>
+          <w:lang w:val="sv-FI"/>
         </w:rPr>
         <w:tab/>
       </w:r>
@@ -2396,9 +2420,9 @@
       <w:r>
         <w:rPr>
           <w:noProof/>
-          <w:lang w:val="en-GB"/>
-        </w:rPr>
-        <w:instrText xml:space="preserve"> PAGEREF _Toc509158589 \h </w:instrText>
+          <w:lang w:val="sv-FI"/>
+        </w:rPr>
+        <w:instrText xml:space="preserve"> PAGEREF _Toc510980720 \h </w:instrText>
       </w:r>
       <w:r>
         <w:rPr>
@@ -2414,9 +2438,9 @@
       <w:r>
         <w:rPr>
           <w:noProof/>
-          <w:lang w:val="en-GB"/>
-        </w:rPr>
-        <w:t>3</w:t>
+          <w:lang w:val="sv-FI"/>
+        </w:rPr>
+        <w:t>4</w:t>
       </w:r>
       <w:r>
         <w:rPr>
@@ -2437,13 +2461,13 @@
           <w:noProof/>
           <w:sz w:val="22"/>
           <w:szCs w:val="22"/>
-          <w:lang w:val="en-GB" w:eastAsia="fi-FI"/>
-        </w:rPr>
-      </w:pPr>
-      <w:r>
-        <w:rPr>
-          <w:noProof/>
-          <w:lang w:val="en-GB"/>
+          <w:lang w:val="sv-FI" w:eastAsia="fi-FI"/>
+        </w:rPr>
+      </w:pPr>
+      <w:r>
+        <w:rPr>
+          <w:noProof/>
+          <w:lang w:val="sv-FI"/>
         </w:rPr>
         <w:t>1.2</w:t>
       </w:r>
@@ -2454,21 +2478,21 @@
           <w:noProof/>
           <w:sz w:val="22"/>
           <w:szCs w:val="22"/>
-          <w:lang w:val="en-GB" w:eastAsia="fi-FI"/>
+          <w:lang w:val="sv-FI" w:eastAsia="fi-FI"/>
         </w:rPr>
         <w:tab/>
       </w:r>
       <w:r>
         <w:rPr>
           <w:noProof/>
-          <w:lang w:val="en-GB"/>
+          <w:lang w:val="sv-FI"/>
         </w:rPr>
         <w:t>Process description</w:t>
       </w:r>
       <w:r>
         <w:rPr>
           <w:noProof/>
-          <w:lang w:val="en-GB"/>
+          <w:lang w:val="sv-FI"/>
         </w:rPr>
         <w:tab/>
       </w:r>
@@ -2481,9 +2505,9 @@
       <w:r>
         <w:rPr>
           <w:noProof/>
-          <w:lang w:val="en-GB"/>
-        </w:rPr>
-        <w:instrText xml:space="preserve"> PAGEREF _Toc509158590 \h </w:instrText>
+          <w:lang w:val="sv-FI"/>
+        </w:rPr>
+        <w:instrText xml:space="preserve"> PAGEREF _Toc510980721 \h </w:instrText>
       </w:r>
       <w:r>
         <w:rPr>
@@ -2499,7 +2523,7 @@
       <w:r>
         <w:rPr>
           <w:noProof/>
-          <w:lang w:val="en-GB"/>
+          <w:lang w:val="sv-FI"/>
         </w:rPr>
         <w:t>4</w:t>
       </w:r>
@@ -2522,7 +2546,7 @@
           <w:noProof/>
           <w:sz w:val="22"/>
           <w:szCs w:val="22"/>
-          <w:lang w:val="en-GB" w:eastAsia="fi-FI"/>
+          <w:lang w:val="sv-FI" w:eastAsia="fi-FI"/>
         </w:rPr>
       </w:pPr>
       <w:r>
@@ -2539,7 +2563,7 @@
           <w:noProof/>
           <w:sz w:val="22"/>
           <w:szCs w:val="22"/>
-          <w:lang w:val="en-GB" w:eastAsia="fi-FI"/>
+          <w:lang w:val="sv-FI" w:eastAsia="fi-FI"/>
         </w:rPr>
         <w:tab/>
       </w:r>
@@ -2553,7 +2577,7 @@
       <w:r>
         <w:rPr>
           <w:noProof/>
-          <w:lang w:val="en-GB"/>
+          <w:lang w:val="sv-FI"/>
         </w:rPr>
         <w:tab/>
       </w:r>
@@ -2566,9 +2590,9 @@
       <w:r>
         <w:rPr>
           <w:noProof/>
-          <w:lang w:val="en-GB"/>
-        </w:rPr>
-        <w:instrText xml:space="preserve"> PAGEREF _Toc509158591 \h </w:instrText>
+          <w:lang w:val="sv-FI"/>
+        </w:rPr>
+        <w:instrText xml:space="preserve"> PAGEREF _Toc510980722 \h </w:instrText>
       </w:r>
       <w:r>
         <w:rPr>
@@ -2584,7 +2608,7 @@
       <w:r>
         <w:rPr>
           <w:noProof/>
-          <w:lang w:val="en-GB"/>
+          <w:lang w:val="sv-FI"/>
         </w:rPr>
         <w:t>5</w:t>
       </w:r>
@@ -2608,7 +2632,7 @@
           <w:noProof/>
           <w:sz w:val="22"/>
           <w:szCs w:val="22"/>
-          <w:lang w:val="en-GB" w:eastAsia="fi-FI"/>
+          <w:lang w:val="sv-FI" w:eastAsia="fi-FI"/>
         </w:rPr>
       </w:pPr>
       <w:r>
@@ -2626,7 +2650,7 @@
           <w:noProof/>
           <w:sz w:val="22"/>
           <w:szCs w:val="22"/>
-          <w:lang w:val="en-GB" w:eastAsia="fi-FI"/>
+          <w:lang w:val="sv-FI" w:eastAsia="fi-FI"/>
         </w:rPr>
         <w:tab/>
       </w:r>
@@ -2640,7 +2664,7 @@
       <w:r>
         <w:rPr>
           <w:noProof/>
-          <w:lang w:val="en-GB"/>
+          <w:lang w:val="sv-FI"/>
         </w:rPr>
         <w:tab/>
       </w:r>
@@ -2653,9 +2677,9 @@
       <w:r>
         <w:rPr>
           <w:noProof/>
-          <w:lang w:val="en-GB"/>
-        </w:rPr>
-        <w:instrText xml:space="preserve"> PAGEREF _Toc509158592 \h </w:instrText>
+          <w:lang w:val="sv-FI"/>
+        </w:rPr>
+        <w:instrText xml:space="preserve"> PAGEREF _Toc510980723 \h </w:instrText>
       </w:r>
       <w:r>
         <w:rPr>
@@ -2671,9 +2695,9 @@
       <w:r>
         <w:rPr>
           <w:noProof/>
-          <w:lang w:val="en-GB"/>
-        </w:rPr>
-        <w:t>5</w:t>
+          <w:lang w:val="sv-FI"/>
+        </w:rPr>
+        <w:t>6</w:t>
       </w:r>
       <w:r>
         <w:rPr>
@@ -2694,7 +2718,7 @@
           <w:noProof/>
           <w:sz w:val="22"/>
           <w:szCs w:val="22"/>
-          <w:lang w:val="en-GB" w:eastAsia="fi-FI"/>
+          <w:lang w:val="sv-FI" w:eastAsia="fi-FI"/>
         </w:rPr>
       </w:pPr>
       <w:r>
@@ -2711,7 +2735,7 @@
           <w:noProof/>
           <w:sz w:val="22"/>
           <w:szCs w:val="22"/>
-          <w:lang w:val="en-GB" w:eastAsia="fi-FI"/>
+          <w:lang w:val="sv-FI" w:eastAsia="fi-FI"/>
         </w:rPr>
         <w:tab/>
       </w:r>
@@ -2725,7 +2749,7 @@
       <w:r>
         <w:rPr>
           <w:noProof/>
-          <w:lang w:val="en-GB"/>
+          <w:lang w:val="sv-FI"/>
         </w:rPr>
         <w:tab/>
       </w:r>
@@ -2738,9 +2762,9 @@
       <w:r>
         <w:rPr>
           <w:noProof/>
-          <w:lang w:val="en-GB"/>
-        </w:rPr>
-        <w:instrText xml:space="preserve"> PAGEREF _Toc509158593 \h </w:instrText>
+          <w:lang w:val="sv-FI"/>
+        </w:rPr>
+        <w:instrText xml:space="preserve"> PAGEREF _Toc510980724 \h </w:instrText>
       </w:r>
       <w:r>
         <w:rPr>
@@ -2756,9 +2780,9 @@
       <w:r>
         <w:rPr>
           <w:noProof/>
-          <w:lang w:val="en-GB"/>
-        </w:rPr>
-        <w:t>5</w:t>
+          <w:lang w:val="sv-FI"/>
+        </w:rPr>
+        <w:t>6</w:t>
       </w:r>
       <w:r>
         <w:rPr>
@@ -2779,13 +2803,13 @@
           <w:noProof/>
           <w:sz w:val="22"/>
           <w:szCs w:val="22"/>
-          <w:lang w:val="en-GB" w:eastAsia="fi-FI"/>
-        </w:rPr>
-      </w:pPr>
-      <w:r>
-        <w:rPr>
-          <w:noProof/>
-          <w:lang w:val="en-GB"/>
+          <w:lang w:val="sv-FI" w:eastAsia="fi-FI"/>
+        </w:rPr>
+      </w:pPr>
+      <w:r>
+        <w:rPr>
+          <w:noProof/>
+          <w:lang w:val="sv-FI"/>
         </w:rPr>
         <w:t>2.1.1</w:t>
       </w:r>
@@ -2796,21 +2820,21 @@
           <w:noProof/>
           <w:sz w:val="22"/>
           <w:szCs w:val="22"/>
-          <w:lang w:val="en-GB" w:eastAsia="fi-FI"/>
+          <w:lang w:val="sv-FI" w:eastAsia="fi-FI"/>
         </w:rPr>
         <w:tab/>
       </w:r>
       <w:r>
         <w:rPr>
           <w:noProof/>
-          <w:lang w:val="en-GB"/>
+          <w:lang w:val="sv-FI"/>
         </w:rPr>
         <w:t>What went well</w:t>
       </w:r>
       <w:r>
         <w:rPr>
           <w:noProof/>
-          <w:lang w:val="en-GB"/>
+          <w:lang w:val="sv-FI"/>
         </w:rPr>
         <w:tab/>
       </w:r>
@@ -2823,9 +2847,9 @@
       <w:r>
         <w:rPr>
           <w:noProof/>
-          <w:lang w:val="en-GB"/>
-        </w:rPr>
-        <w:instrText xml:space="preserve"> PAGEREF _Toc509158594 \h </w:instrText>
+          <w:lang w:val="sv-FI"/>
+        </w:rPr>
+        <w:instrText xml:space="preserve"> PAGEREF _Toc510980725 \h </w:instrText>
       </w:r>
       <w:r>
         <w:rPr>
@@ -2841,9 +2865,9 @@
       <w:r>
         <w:rPr>
           <w:noProof/>
-          <w:lang w:val="en-GB"/>
-        </w:rPr>
-        <w:t>5</w:t>
+          <w:lang w:val="sv-FI"/>
+        </w:rPr>
+        <w:t>6</w:t>
       </w:r>
       <w:r>
         <w:rPr>
@@ -2864,13 +2888,13 @@
           <w:noProof/>
           <w:sz w:val="22"/>
           <w:szCs w:val="22"/>
-          <w:lang w:val="en-GB" w:eastAsia="fi-FI"/>
-        </w:rPr>
-      </w:pPr>
-      <w:r>
-        <w:rPr>
-          <w:noProof/>
-          <w:lang w:val="en-GB"/>
+          <w:lang w:val="sv-FI" w:eastAsia="fi-FI"/>
+        </w:rPr>
+      </w:pPr>
+      <w:r>
+        <w:rPr>
+          <w:noProof/>
+          <w:lang w:val="sv-FI"/>
         </w:rPr>
         <w:t>2.1.2</w:t>
       </w:r>
@@ -2881,21 +2905,21 @@
           <w:noProof/>
           <w:sz w:val="22"/>
           <w:szCs w:val="22"/>
-          <w:lang w:val="en-GB" w:eastAsia="fi-FI"/>
+          <w:lang w:val="sv-FI" w:eastAsia="fi-FI"/>
         </w:rPr>
         <w:tab/>
       </w:r>
       <w:r>
         <w:rPr>
           <w:noProof/>
-          <w:lang w:val="en-GB"/>
+          <w:lang w:val="sv-FI"/>
         </w:rPr>
         <w:t>What difficulties you had</w:t>
       </w:r>
       <w:r>
         <w:rPr>
           <w:noProof/>
-          <w:lang w:val="en-GB"/>
+          <w:lang w:val="sv-FI"/>
         </w:rPr>
         <w:tab/>
       </w:r>
@@ -2908,9 +2932,9 @@
       <w:r>
         <w:rPr>
           <w:noProof/>
-          <w:lang w:val="en-GB"/>
-        </w:rPr>
-        <w:instrText xml:space="preserve"> PAGEREF _Toc509158595 \h </w:instrText>
+          <w:lang w:val="sv-FI"/>
+        </w:rPr>
+        <w:instrText xml:space="preserve"> PAGEREF _Toc510980726 \h </w:instrText>
       </w:r>
       <w:r>
         <w:rPr>
@@ -2926,9 +2950,9 @@
       <w:r>
         <w:rPr>
           <w:noProof/>
-          <w:lang w:val="en-GB"/>
-        </w:rPr>
-        <w:t>5</w:t>
+          <w:lang w:val="sv-FI"/>
+        </w:rPr>
+        <w:t>6</w:t>
       </w:r>
       <w:r>
         <w:rPr>
@@ -2949,7 +2973,7 @@
           <w:noProof/>
           <w:sz w:val="22"/>
           <w:szCs w:val="22"/>
-          <w:lang w:val="en-GB" w:eastAsia="fi-FI"/>
+          <w:lang w:val="sv-FI" w:eastAsia="fi-FI"/>
         </w:rPr>
       </w:pPr>
       <w:r>
@@ -2966,7 +2990,7 @@
           <w:noProof/>
           <w:sz w:val="22"/>
           <w:szCs w:val="22"/>
-          <w:lang w:val="en-GB" w:eastAsia="fi-FI"/>
+          <w:lang w:val="sv-FI" w:eastAsia="fi-FI"/>
         </w:rPr>
         <w:tab/>
       </w:r>
@@ -2980,7 +3004,7 @@
       <w:r>
         <w:rPr>
           <w:noProof/>
-          <w:lang w:val="en-GB"/>
+          <w:lang w:val="sv-FI"/>
         </w:rPr>
         <w:tab/>
       </w:r>
@@ -2993,9 +3017,9 @@
       <w:r>
         <w:rPr>
           <w:noProof/>
-          <w:lang w:val="en-GB"/>
-        </w:rPr>
-        <w:instrText xml:space="preserve"> PAGEREF _Toc509158596 \h </w:instrText>
+          <w:lang w:val="sv-FI"/>
+        </w:rPr>
+        <w:instrText xml:space="preserve"> PAGEREF _Toc510980727 \h </w:instrText>
       </w:r>
       <w:r>
         <w:rPr>
@@ -3011,9 +3035,9 @@
       <w:r>
         <w:rPr>
           <w:noProof/>
-          <w:lang w:val="en-GB"/>
-        </w:rPr>
-        <w:t>5</w:t>
+          <w:lang w:val="sv-FI"/>
+        </w:rPr>
+        <w:t>6</w:t>
       </w:r>
       <w:r>
         <w:rPr>
@@ -3080,7 +3104,7 @@
           <w:noProof/>
           <w:lang w:val="sv-FI"/>
         </w:rPr>
-        <w:instrText xml:space="preserve"> PAGEREF _Toc509158597 \h </w:instrText>
+        <w:instrText xml:space="preserve"> PAGEREF _Toc510980728 \h </w:instrText>
       </w:r>
       <w:r>
         <w:rPr>
@@ -3172,7 +3196,7 @@
           <w:noProof/>
           <w:lang w:val="sv-FI"/>
         </w:rPr>
-        <w:instrText xml:space="preserve"> PAGEREF _Toc509158598 \h </w:instrText>
+        <w:instrText xml:space="preserve"> PAGEREF _Toc510980729 \h </w:instrText>
       </w:r>
       <w:r>
         <w:rPr>
@@ -3257,7 +3281,7 @@
           <w:noProof/>
           <w:lang w:val="sv-FI"/>
         </w:rPr>
-        <w:instrText xml:space="preserve"> PAGEREF _Toc509158599 \h </w:instrText>
+        <w:instrText xml:space="preserve"> PAGEREF _Toc510980730 \h </w:instrText>
       </w:r>
       <w:r>
         <w:rPr>
@@ -3342,7 +3366,7 @@
           <w:noProof/>
           <w:lang w:val="sv-FI"/>
         </w:rPr>
-        <w:instrText xml:space="preserve"> PAGEREF _Toc509158600 \h </w:instrText>
+        <w:instrText xml:space="preserve"> PAGEREF _Toc510980731 \h </w:instrText>
       </w:r>
       <w:r>
         <w:rPr>
@@ -3360,7 +3384,7 @@
           <w:noProof/>
           <w:lang w:val="sv-FI"/>
         </w:rPr>
-        <w:t>6</w:t>
+        <w:t>7</w:t>
       </w:r>
       <w:r>
         <w:rPr>
@@ -3427,7 +3451,7 @@
           <w:noProof/>
           <w:lang w:val="sv-FI"/>
         </w:rPr>
-        <w:instrText xml:space="preserve"> PAGEREF _Toc509158601 \h </w:instrText>
+        <w:instrText xml:space="preserve"> PAGEREF _Toc510980732 \h </w:instrText>
       </w:r>
       <w:r>
         <w:rPr>
@@ -3445,7 +3469,7 @@
           <w:noProof/>
           <w:lang w:val="sv-FI"/>
         </w:rPr>
-        <w:t>6</w:t>
+        <w:t>7</w:t>
       </w:r>
       <w:r>
         <w:rPr>
@@ -3512,7 +3536,7 @@
           <w:noProof/>
           <w:lang w:val="sv-FI"/>
         </w:rPr>
-        <w:instrText xml:space="preserve"> PAGEREF _Toc509158602 \h </w:instrText>
+        <w:instrText xml:space="preserve"> PAGEREF _Toc510980733 \h </w:instrText>
       </w:r>
       <w:r>
         <w:rPr>
@@ -3530,7 +3554,7 @@
           <w:noProof/>
           <w:lang w:val="sv-FI"/>
         </w:rPr>
-        <w:t>6</w:t>
+        <w:t>7</w:t>
       </w:r>
       <w:r>
         <w:rPr>
@@ -3577,7 +3601,7 @@
           <w:noProof/>
           <w:lang w:val="sv-FI"/>
         </w:rPr>
-        <w:t>Sprint 3</w:t>
+        <w:t>Sprint 3 (Retrospective meeting Sunday 8.4.2018)</w:t>
       </w:r>
       <w:r>
         <w:rPr>
@@ -3597,7 +3621,7 @@
           <w:noProof/>
           <w:lang w:val="sv-FI"/>
         </w:rPr>
-        <w:instrText xml:space="preserve"> PAGEREF _Toc509158603 \h </w:instrText>
+        <w:instrText xml:space="preserve"> PAGEREF _Toc510980734 \h </w:instrText>
       </w:r>
       <w:r>
         <w:rPr>
@@ -3615,7 +3639,7 @@
           <w:noProof/>
           <w:lang w:val="sv-FI"/>
         </w:rPr>
-        <w:t>6</w:t>
+        <w:t>7</w:t>
       </w:r>
       <w:r>
         <w:rPr>
@@ -3682,7 +3706,7 @@
           <w:noProof/>
           <w:lang w:val="sv-FI"/>
         </w:rPr>
-        <w:instrText xml:space="preserve"> PAGEREF _Toc509158604 \h </w:instrText>
+        <w:instrText xml:space="preserve"> PAGEREF _Toc510980735 \h </w:instrText>
       </w:r>
       <w:r>
         <w:rPr>
@@ -3700,7 +3724,7 @@
           <w:noProof/>
           <w:lang w:val="sv-FI"/>
         </w:rPr>
-        <w:t>6</w:t>
+        <w:t>7</w:t>
       </w:r>
       <w:r>
         <w:rPr>
@@ -3721,13 +3745,12 @@
           <w:noProof/>
           <w:sz w:val="22"/>
           <w:szCs w:val="22"/>
-          <w:lang w:val="sv-FI" w:eastAsia="fi-FI"/>
-        </w:rPr>
-      </w:pPr>
-      <w:r>
-        <w:rPr>
-          <w:noProof/>
-          <w:lang w:val="sv-FI"/>
+          <w:lang w:eastAsia="fi-FI"/>
+        </w:rPr>
+      </w:pPr>
+      <w:r>
+        <w:rPr>
+          <w:noProof/>
         </w:rPr>
         <w:t>2.3.2</w:t>
       </w:r>
@@ -3738,21 +3761,19 @@
           <w:noProof/>
           <w:sz w:val="22"/>
           <w:szCs w:val="22"/>
-          <w:lang w:val="sv-FI" w:eastAsia="fi-FI"/>
+          <w:lang w:eastAsia="fi-FI"/>
         </w:rPr>
         <w:tab/>
       </w:r>
       <w:r>
         <w:rPr>
           <w:noProof/>
-          <w:lang w:val="sv-FI"/>
         </w:rPr>
         <w:t>What difficulties you had</w:t>
       </w:r>
       <w:r>
         <w:rPr>
           <w:noProof/>
-          <w:lang w:val="sv-FI"/>
         </w:rPr>
         <w:tab/>
       </w:r>
@@ -3765,9 +3786,8 @@
       <w:r>
         <w:rPr>
           <w:noProof/>
-          <w:lang w:val="sv-FI"/>
-        </w:rPr>
-        <w:instrText xml:space="preserve"> PAGEREF _Toc509158605 \h </w:instrText>
+        </w:rPr>
+        <w:instrText xml:space="preserve"> PAGEREF _Toc510980736 \h </w:instrText>
       </w:r>
       <w:r>
         <w:rPr>
@@ -3783,9 +3803,8 @@
       <w:r>
         <w:rPr>
           <w:noProof/>
-          <w:lang w:val="sv-FI"/>
-        </w:rPr>
-        <w:t>6</w:t>
+        </w:rPr>
+        <w:t>7</w:t>
       </w:r>
       <w:r>
         <w:rPr>
@@ -3814,6 +3833,7 @@
           <w:noProof/>
           <w:lang w:val="en-US"/>
         </w:rPr>
+        <w:lastRenderedPageBreak/>
         <w:t>2.3.3</w:t>
       </w:r>
       <w:r>
@@ -3852,7 +3872,7 @@
           <w:noProof/>
           <w:lang w:val="sv-FI"/>
         </w:rPr>
-        <w:instrText xml:space="preserve"> PAGEREF _Toc509158606 \h </w:instrText>
+        <w:instrText xml:space="preserve"> PAGEREF _Toc510980737 \h </w:instrText>
       </w:r>
       <w:r>
         <w:rPr>
@@ -3870,7 +3890,7 @@
           <w:noProof/>
           <w:lang w:val="sv-FI"/>
         </w:rPr>
-        <w:t>6</w:t>
+        <w:t>7</w:t>
       </w:r>
       <w:r>
         <w:rPr>
@@ -3899,7 +3919,6 @@
           <w:noProof/>
           <w:lang w:val="en-US"/>
         </w:rPr>
-        <w:lastRenderedPageBreak/>
         <w:t>2.3.4</w:t>
       </w:r>
       <w:r>
@@ -3938,7 +3957,7 @@
           <w:noProof/>
           <w:lang w:val="sv-FI"/>
         </w:rPr>
-        <w:instrText xml:space="preserve"> PAGEREF _Toc509158607 \h </w:instrText>
+        <w:instrText xml:space="preserve"> PAGEREF _Toc510980738 \h </w:instrText>
       </w:r>
       <w:r>
         <w:rPr>
@@ -3957,6 +3976,431 @@
           <w:lang w:val="sv-FI"/>
         </w:rPr>
         <w:t>7</w:t>
+      </w:r>
+      <w:r>
+        <w:rPr>
+          <w:noProof/>
+        </w:rPr>
+        <w:fldChar w:fldCharType="end"/>
+      </w:r>
+    </w:p>
+    <w:p>
+      <w:pPr>
+        <w:pStyle w:val="Sisluet2"/>
+        <w:tabs>
+          <w:tab w:val="left" w:pos="720"/>
+        </w:tabs>
+        <w:rPr>
+          <w:rFonts w:asciiTheme="minorHAnsi" w:eastAsiaTheme="minorEastAsia" w:hAnsiTheme="minorHAnsi" w:cstheme="minorBidi"/>
+          <w:smallCaps w:val="0"/>
+          <w:noProof/>
+          <w:sz w:val="22"/>
+          <w:szCs w:val="22"/>
+          <w:lang w:val="sv-FI" w:eastAsia="fi-FI"/>
+        </w:rPr>
+      </w:pPr>
+      <w:r>
+        <w:rPr>
+          <w:noProof/>
+          <w:lang w:val="sv-FI"/>
+        </w:rPr>
+        <w:t>2.4</w:t>
+      </w:r>
+      <w:r>
+        <w:rPr>
+          <w:rFonts w:asciiTheme="minorHAnsi" w:eastAsiaTheme="minorEastAsia" w:hAnsiTheme="minorHAnsi" w:cstheme="minorBidi"/>
+          <w:smallCaps w:val="0"/>
+          <w:noProof/>
+          <w:sz w:val="22"/>
+          <w:szCs w:val="22"/>
+          <w:lang w:val="sv-FI" w:eastAsia="fi-FI"/>
+        </w:rPr>
+        <w:tab/>
+      </w:r>
+      <w:r>
+        <w:rPr>
+          <w:noProof/>
+          <w:lang w:val="sv-FI"/>
+        </w:rPr>
+        <w:t>Sprint 4</w:t>
+      </w:r>
+      <w:r>
+        <w:rPr>
+          <w:noProof/>
+          <w:lang w:val="sv-FI"/>
+        </w:rPr>
+        <w:tab/>
+      </w:r>
+      <w:r>
+        <w:rPr>
+          <w:noProof/>
+        </w:rPr>
+        <w:fldChar w:fldCharType="begin"/>
+      </w:r>
+      <w:r>
+        <w:rPr>
+          <w:noProof/>
+          <w:lang w:val="sv-FI"/>
+        </w:rPr>
+        <w:instrText xml:space="preserve"> PAGEREF _Toc510980739 \h </w:instrText>
+      </w:r>
+      <w:r>
+        <w:rPr>
+          <w:noProof/>
+        </w:rPr>
+      </w:r>
+      <w:r>
+        <w:rPr>
+          <w:noProof/>
+        </w:rPr>
+        <w:fldChar w:fldCharType="separate"/>
+      </w:r>
+      <w:r>
+        <w:rPr>
+          <w:noProof/>
+          <w:lang w:val="sv-FI"/>
+        </w:rPr>
+        <w:t>8</w:t>
+      </w:r>
+      <w:r>
+        <w:rPr>
+          <w:noProof/>
+        </w:rPr>
+        <w:fldChar w:fldCharType="end"/>
+      </w:r>
+    </w:p>
+    <w:p>
+      <w:pPr>
+        <w:pStyle w:val="Sisluet3"/>
+        <w:tabs>
+          <w:tab w:val="left" w:pos="1200"/>
+        </w:tabs>
+        <w:rPr>
+          <w:rFonts w:asciiTheme="minorHAnsi" w:eastAsiaTheme="minorEastAsia" w:hAnsiTheme="minorHAnsi" w:cstheme="minorBidi"/>
+          <w:i w:val="0"/>
+          <w:noProof/>
+          <w:sz w:val="22"/>
+          <w:szCs w:val="22"/>
+          <w:lang w:val="sv-FI" w:eastAsia="fi-FI"/>
+        </w:rPr>
+      </w:pPr>
+      <w:r>
+        <w:rPr>
+          <w:noProof/>
+          <w:lang w:val="sv-FI"/>
+        </w:rPr>
+        <w:t>2.4.1</w:t>
+      </w:r>
+      <w:r>
+        <w:rPr>
+          <w:rFonts w:asciiTheme="minorHAnsi" w:eastAsiaTheme="minorEastAsia" w:hAnsiTheme="minorHAnsi" w:cstheme="minorBidi"/>
+          <w:i w:val="0"/>
+          <w:noProof/>
+          <w:sz w:val="22"/>
+          <w:szCs w:val="22"/>
+          <w:lang w:val="sv-FI" w:eastAsia="fi-FI"/>
+        </w:rPr>
+        <w:tab/>
+      </w:r>
+      <w:r>
+        <w:rPr>
+          <w:noProof/>
+          <w:lang w:val="sv-FI"/>
+        </w:rPr>
+        <w:t>What went well</w:t>
+      </w:r>
+      <w:r>
+        <w:rPr>
+          <w:noProof/>
+          <w:lang w:val="sv-FI"/>
+        </w:rPr>
+        <w:tab/>
+      </w:r>
+      <w:r>
+        <w:rPr>
+          <w:noProof/>
+        </w:rPr>
+        <w:fldChar w:fldCharType="begin"/>
+      </w:r>
+      <w:r>
+        <w:rPr>
+          <w:noProof/>
+          <w:lang w:val="sv-FI"/>
+        </w:rPr>
+        <w:instrText xml:space="preserve"> PAGEREF _Toc510980740 \h </w:instrText>
+      </w:r>
+      <w:r>
+        <w:rPr>
+          <w:noProof/>
+        </w:rPr>
+      </w:r>
+      <w:r>
+        <w:rPr>
+          <w:noProof/>
+        </w:rPr>
+        <w:fldChar w:fldCharType="separate"/>
+      </w:r>
+      <w:r>
+        <w:rPr>
+          <w:noProof/>
+          <w:lang w:val="sv-FI"/>
+        </w:rPr>
+        <w:t>8</w:t>
+      </w:r>
+      <w:r>
+        <w:rPr>
+          <w:noProof/>
+        </w:rPr>
+        <w:fldChar w:fldCharType="end"/>
+      </w:r>
+    </w:p>
+    <w:p>
+      <w:pPr>
+        <w:pStyle w:val="Sisluet3"/>
+        <w:tabs>
+          <w:tab w:val="left" w:pos="1200"/>
+        </w:tabs>
+        <w:rPr>
+          <w:rFonts w:asciiTheme="minorHAnsi" w:eastAsiaTheme="minorEastAsia" w:hAnsiTheme="minorHAnsi" w:cstheme="minorBidi"/>
+          <w:i w:val="0"/>
+          <w:noProof/>
+          <w:sz w:val="22"/>
+          <w:szCs w:val="22"/>
+          <w:lang w:val="sv-FI" w:eastAsia="fi-FI"/>
+        </w:rPr>
+      </w:pPr>
+      <w:r>
+        <w:rPr>
+          <w:noProof/>
+          <w:lang w:val="sv-FI"/>
+        </w:rPr>
+        <w:t>2.4.2</w:t>
+      </w:r>
+      <w:r>
+        <w:rPr>
+          <w:rFonts w:asciiTheme="minorHAnsi" w:eastAsiaTheme="minorEastAsia" w:hAnsiTheme="minorHAnsi" w:cstheme="minorBidi"/>
+          <w:i w:val="0"/>
+          <w:noProof/>
+          <w:sz w:val="22"/>
+          <w:szCs w:val="22"/>
+          <w:lang w:val="sv-FI" w:eastAsia="fi-FI"/>
+        </w:rPr>
+        <w:tab/>
+      </w:r>
+      <w:r>
+        <w:rPr>
+          <w:noProof/>
+          <w:lang w:val="sv-FI"/>
+        </w:rPr>
+        <w:t>What difficulties you had</w:t>
+      </w:r>
+      <w:r>
+        <w:rPr>
+          <w:noProof/>
+          <w:lang w:val="sv-FI"/>
+        </w:rPr>
+        <w:tab/>
+      </w:r>
+      <w:r>
+        <w:rPr>
+          <w:noProof/>
+        </w:rPr>
+        <w:fldChar w:fldCharType="begin"/>
+      </w:r>
+      <w:r>
+        <w:rPr>
+          <w:noProof/>
+          <w:lang w:val="sv-FI"/>
+        </w:rPr>
+        <w:instrText xml:space="preserve"> PAGEREF _Toc510980741 \h </w:instrText>
+      </w:r>
+      <w:r>
+        <w:rPr>
+          <w:noProof/>
+        </w:rPr>
+      </w:r>
+      <w:r>
+        <w:rPr>
+          <w:noProof/>
+        </w:rPr>
+        <w:fldChar w:fldCharType="separate"/>
+      </w:r>
+      <w:r>
+        <w:rPr>
+          <w:noProof/>
+          <w:lang w:val="sv-FI"/>
+        </w:rPr>
+        <w:t>8</w:t>
+      </w:r>
+      <w:r>
+        <w:rPr>
+          <w:noProof/>
+        </w:rPr>
+        <w:fldChar w:fldCharType="end"/>
+      </w:r>
+    </w:p>
+    <w:p>
+      <w:pPr>
+        <w:pStyle w:val="Sisluet3"/>
+        <w:tabs>
+          <w:tab w:val="left" w:pos="1200"/>
+        </w:tabs>
+        <w:rPr>
+          <w:rFonts w:asciiTheme="minorHAnsi" w:eastAsiaTheme="minorEastAsia" w:hAnsiTheme="minorHAnsi" w:cstheme="minorBidi"/>
+          <w:i w:val="0"/>
+          <w:noProof/>
+          <w:sz w:val="22"/>
+          <w:szCs w:val="22"/>
+          <w:lang w:val="sv-FI" w:eastAsia="fi-FI"/>
+        </w:rPr>
+      </w:pPr>
+      <w:r>
+        <w:rPr>
+          <w:noProof/>
+          <w:lang w:val="en-US"/>
+        </w:rPr>
+        <w:t>2.4.3</w:t>
+      </w:r>
+      <w:r>
+        <w:rPr>
+          <w:rFonts w:asciiTheme="minorHAnsi" w:eastAsiaTheme="minorEastAsia" w:hAnsiTheme="minorHAnsi" w:cstheme="minorBidi"/>
+          <w:i w:val="0"/>
+          <w:noProof/>
+          <w:sz w:val="22"/>
+          <w:szCs w:val="22"/>
+          <w:lang w:val="sv-FI" w:eastAsia="fi-FI"/>
+        </w:rPr>
+        <w:tab/>
+      </w:r>
+      <w:r>
+        <w:rPr>
+          <w:noProof/>
+          <w:lang w:val="en-US"/>
+        </w:rPr>
+        <w:t>What were the main learnings</w:t>
+      </w:r>
+      <w:r>
+        <w:rPr>
+          <w:noProof/>
+          <w:lang w:val="sv-FI"/>
+        </w:rPr>
+        <w:tab/>
+      </w:r>
+      <w:r>
+        <w:rPr>
+          <w:noProof/>
+        </w:rPr>
+        <w:fldChar w:fldCharType="begin"/>
+      </w:r>
+      <w:r>
+        <w:rPr>
+          <w:noProof/>
+          <w:lang w:val="sv-FI"/>
+        </w:rPr>
+        <w:instrText xml:space="preserve"> PAGEREF _Toc510980742 \h </w:instrText>
+      </w:r>
+      <w:r>
+        <w:rPr>
+          <w:noProof/>
+        </w:rPr>
+      </w:r>
+      <w:r>
+        <w:rPr>
+          <w:noProof/>
+        </w:rPr>
+        <w:fldChar w:fldCharType="separate"/>
+      </w:r>
+      <w:r>
+        <w:rPr>
+          <w:noProof/>
+          <w:lang w:val="sv-FI"/>
+        </w:rPr>
+        <w:t>8</w:t>
+      </w:r>
+      <w:r>
+        <w:rPr>
+          <w:noProof/>
+        </w:rPr>
+        <w:fldChar w:fldCharType="end"/>
+      </w:r>
+    </w:p>
+    <w:p>
+      <w:pPr>
+        <w:pStyle w:val="Sisluet3"/>
+        <w:tabs>
+          <w:tab w:val="left" w:pos="1200"/>
+        </w:tabs>
+        <w:rPr>
+          <w:rFonts w:asciiTheme="minorHAnsi" w:eastAsiaTheme="minorEastAsia" w:hAnsiTheme="minorHAnsi" w:cstheme="minorBidi"/>
+          <w:i w:val="0"/>
+          <w:noProof/>
+          <w:sz w:val="22"/>
+          <w:szCs w:val="22"/>
+          <w:lang w:val="sv-FI" w:eastAsia="fi-FI"/>
+        </w:rPr>
+      </w:pPr>
+      <w:r>
+        <w:rPr>
+          <w:noProof/>
+          <w:lang w:val="en-US"/>
+        </w:rPr>
+        <w:t>2.4.4</w:t>
+      </w:r>
+      <w:r>
+        <w:rPr>
+          <w:rFonts w:asciiTheme="minorHAnsi" w:eastAsiaTheme="minorEastAsia" w:hAnsiTheme="minorHAnsi" w:cstheme="minorBidi"/>
+          <w:i w:val="0"/>
+          <w:noProof/>
+          <w:sz w:val="22"/>
+          <w:szCs w:val="22"/>
+          <w:lang w:val="sv-FI" w:eastAsia="fi-FI"/>
+        </w:rPr>
+        <w:tab/>
+      </w:r>
+      <w:r>
+        <w:rPr>
+          <w:noProof/>
+          <w:lang w:val="en-US"/>
+        </w:rPr>
+        <w:t>What did you decide to change for the next sprint</w:t>
+      </w:r>
+      <w:r>
+        <w:rPr>
+          <w:noProof/>
+          <w:lang w:val="sv-FI"/>
+        </w:rPr>
+        <w:tab/>
+      </w:r>
+      <w:r>
+        <w:rPr>
+          <w:noProof/>
+        </w:rPr>
+        <w:fldChar w:fldCharType="begin"/>
+      </w:r>
+      <w:r>
+        <w:rPr>
+          <w:noProof/>
+          <w:lang w:val="sv-FI"/>
+        </w:rPr>
+        <w:instrText xml:space="preserve"> PAGEREF _Toc510980743 \h </w:instrText>
+      </w:r>
+      <w:r>
+        <w:rPr>
+          <w:noProof/>
+        </w:rPr>
+      </w:r>
+      <w:r>
+        <w:rPr>
+          <w:noProof/>
+        </w:rPr>
+        <w:fldChar w:fldCharType="separate"/>
+      </w:r>
+      <w:r>
+        <w:rPr>
+          <w:noProof/>
+          <w:lang w:val="sv-FI"/>
+        </w:rPr>
+        <w:t>8</w:t>
       </w:r>
       <w:r>
         <w:rPr>
@@ -4025,7 +4469,7 @@
           <w:noProof/>
           <w:lang w:val="sv-FI"/>
         </w:rPr>
-        <w:instrText xml:space="preserve"> PAGEREF _Toc509158608 \h </w:instrText>
+        <w:instrText xml:space="preserve"> PAGEREF _Toc510980744 \h </w:instrText>
       </w:r>
       <w:r>
         <w:rPr>
@@ -4043,7 +4487,7 @@
           <w:noProof/>
           <w:lang w:val="sv-FI"/>
         </w:rPr>
-        <w:t>7</w:t>
+        <w:t>8</w:t>
       </w:r>
       <w:r>
         <w:rPr>
@@ -4092,6 +4536,8 @@
         </w:rPr>
         <w:t>Personnel risks</w:t>
       </w:r>
+      <w:bookmarkStart w:id="0" w:name="_GoBack"/>
+      <w:bookmarkEnd w:id="0"/>
       <w:r>
         <w:rPr>
           <w:noProof/>
@@ -4110,7 +4556,7 @@
           <w:noProof/>
           <w:lang w:val="sv-FI"/>
         </w:rPr>
-        <w:instrText xml:space="preserve"> PAGEREF _Toc509158609 \h </w:instrText>
+        <w:instrText xml:space="preserve"> PAGEREF _Toc510980745 \h </w:instrText>
       </w:r>
       <w:r>
         <w:rPr>
@@ -4128,7 +4574,7 @@
           <w:noProof/>
           <w:lang w:val="sv-FI"/>
         </w:rPr>
-        <w:t>7</w:t>
+        <w:t>9</w:t>
       </w:r>
       <w:r>
         <w:rPr>
@@ -4195,7 +4641,7 @@
           <w:noProof/>
           <w:lang w:val="sv-FI"/>
         </w:rPr>
-        <w:instrText xml:space="preserve"> PAGEREF _Toc509158610 \h </w:instrText>
+        <w:instrText xml:space="preserve"> PAGEREF _Toc510980746 \h </w:instrText>
       </w:r>
       <w:r>
         <w:rPr>
@@ -4213,7 +4659,7 @@
           <w:noProof/>
           <w:lang w:val="sv-FI"/>
         </w:rPr>
-        <w:t>7</w:t>
+        <w:t>9</w:t>
       </w:r>
       <w:r>
         <w:rPr>
@@ -4280,7 +4726,7 @@
           <w:noProof/>
           <w:lang w:val="sv-FI"/>
         </w:rPr>
-        <w:instrText xml:space="preserve"> PAGEREF _Toc509158611 \h </w:instrText>
+        <w:instrText xml:space="preserve"> PAGEREF _Toc510980747 \h </w:instrText>
       </w:r>
       <w:r>
         <w:rPr>
@@ -4298,7 +4744,7 @@
           <w:noProof/>
           <w:lang w:val="sv-FI"/>
         </w:rPr>
-        <w:t>8</w:t>
+        <w:t>9</w:t>
       </w:r>
       <w:r>
         <w:rPr>
@@ -4365,7 +4811,7 @@
           <w:noProof/>
           <w:lang w:val="sv-FI"/>
         </w:rPr>
-        <w:instrText xml:space="preserve"> PAGEREF _Toc509158612 \h </w:instrText>
+        <w:instrText xml:space="preserve"> PAGEREF _Toc510980748 \h </w:instrText>
       </w:r>
       <w:r>
         <w:rPr>
@@ -4383,7 +4829,7 @@
           <w:noProof/>
           <w:lang w:val="sv-FI"/>
         </w:rPr>
-        <w:t>8</w:t>
+        <w:t>9</w:t>
       </w:r>
       <w:r>
         <w:rPr>
@@ -4450,7 +4896,7 @@
           <w:noProof/>
           <w:lang w:val="sv-FI"/>
         </w:rPr>
-        <w:instrText xml:space="preserve"> PAGEREF _Toc509158613 \h </w:instrText>
+        <w:instrText xml:space="preserve"> PAGEREF _Toc510980749 \h </w:instrText>
       </w:r>
       <w:r>
         <w:rPr>
@@ -4468,7 +4914,7 @@
           <w:noProof/>
           <w:lang w:val="sv-FI"/>
         </w:rPr>
-        <w:t>8</w:t>
+        <w:t>9</w:t>
       </w:r>
       <w:r>
         <w:rPr>
@@ -4535,7 +4981,7 @@
           <w:noProof/>
           <w:lang w:val="sv-FI"/>
         </w:rPr>
-        <w:instrText xml:space="preserve"> PAGEREF _Toc509158614 \h </w:instrText>
+        <w:instrText xml:space="preserve"> PAGEREF _Toc510980750 \h </w:instrText>
       </w:r>
       <w:r>
         <w:rPr>
@@ -4553,7 +4999,7 @@
           <w:noProof/>
           <w:lang w:val="sv-FI"/>
         </w:rPr>
-        <w:t>8</w:t>
+        <w:t>9</w:t>
       </w:r>
       <w:r>
         <w:rPr>
@@ -4620,7 +5066,7 @@
           <w:noProof/>
           <w:lang w:val="sv-FI"/>
         </w:rPr>
-        <w:instrText xml:space="preserve"> PAGEREF _Toc509158615 \h </w:instrText>
+        <w:instrText xml:space="preserve"> PAGEREF _Toc510980751 \h </w:instrText>
       </w:r>
       <w:r>
         <w:rPr>
@@ -4638,7 +5084,7 @@
           <w:noProof/>
           <w:lang w:val="sv-FI"/>
         </w:rPr>
-        <w:t>8</w:t>
+        <w:t>10</w:t>
       </w:r>
       <w:r>
         <w:rPr>
@@ -4705,7 +5151,7 @@
           <w:noProof/>
           <w:lang w:val="sv-FI"/>
         </w:rPr>
-        <w:instrText xml:space="preserve"> PAGEREF _Toc509158616 \h </w:instrText>
+        <w:instrText xml:space="preserve"> PAGEREF _Toc510980752 \h </w:instrText>
       </w:r>
       <w:r>
         <w:rPr>
@@ -4723,7 +5169,7 @@
           <w:noProof/>
           <w:lang w:val="sv-FI"/>
         </w:rPr>
-        <w:t>8</w:t>
+        <w:t>10</w:t>
       </w:r>
       <w:r>
         <w:rPr>
@@ -4790,7 +5236,7 @@
           <w:noProof/>
           <w:lang w:val="sv-FI"/>
         </w:rPr>
-        <w:instrText xml:space="preserve"> PAGEREF _Toc509158617 \h </w:instrText>
+        <w:instrText xml:space="preserve"> PAGEREF _Toc510980753 \h </w:instrText>
       </w:r>
       <w:r>
         <w:rPr>
@@ -4808,7 +5254,7 @@
           <w:noProof/>
           <w:lang w:val="sv-FI"/>
         </w:rPr>
-        <w:t>8</w:t>
+        <w:t>10</w:t>
       </w:r>
       <w:r>
         <w:rPr>
@@ -4875,7 +5321,7 @@
           <w:noProof/>
           <w:lang w:val="sv-FI"/>
         </w:rPr>
-        <w:instrText xml:space="preserve"> PAGEREF _Toc509158618 \h </w:instrText>
+        <w:instrText xml:space="preserve"> PAGEREF _Toc510980754 \h </w:instrText>
       </w:r>
       <w:r>
         <w:rPr>
@@ -4893,7 +5339,7 @@
           <w:noProof/>
           <w:lang w:val="sv-FI"/>
         </w:rPr>
-        <w:t>9</w:t>
+        <w:t>10</w:t>
       </w:r>
       <w:r>
         <w:rPr>
@@ -4960,7 +5406,7 @@
           <w:noProof/>
           <w:lang w:val="sv-FI"/>
         </w:rPr>
-        <w:instrText xml:space="preserve"> PAGEREF _Toc509158619 \h </w:instrText>
+        <w:instrText xml:space="preserve"> PAGEREF _Toc510980755 \h </w:instrText>
       </w:r>
       <w:r>
         <w:rPr>
@@ -4978,7 +5424,7 @@
           <w:noProof/>
           <w:lang w:val="sv-FI"/>
         </w:rPr>
-        <w:t>9</w:t>
+        <w:t>10</w:t>
       </w:r>
       <w:r>
         <w:rPr>
@@ -5045,7 +5491,7 @@
           <w:noProof/>
           <w:lang w:val="sv-FI"/>
         </w:rPr>
-        <w:instrText xml:space="preserve"> PAGEREF _Toc509158620 \h </w:instrText>
+        <w:instrText xml:space="preserve"> PAGEREF _Toc510980756 \h </w:instrText>
       </w:r>
       <w:r>
         <w:rPr>
@@ -5063,7 +5509,7 @@
           <w:noProof/>
           <w:lang w:val="sv-FI"/>
         </w:rPr>
-        <w:t>9</w:t>
+        <w:t>10</w:t>
       </w:r>
       <w:r>
         <w:rPr>
@@ -5082,6 +5528,27 @@
     </w:p>
     <w:p>
       <w:pPr>
+        <w:spacing w:line="240" w:lineRule="auto"/>
+        <w:jc w:val="left"/>
+        <w:rPr>
+          <w:color w:val="000000"/>
+          <w:lang w:val="en-US"/>
+        </w:rPr>
+      </w:pPr>
+      <w:r>
+        <w:rPr>
+          <w:lang w:val="sv-FI"/>
+        </w:rPr>
+        <w:br w:type="page"/>
+      </w:r>
+    </w:p>
+    <w:p>
+      <w:pPr>
+        <w:pStyle w:val="Leipteksti1"/>
+      </w:pPr>
+    </w:p>
+    <w:p>
+      <w:pPr>
         <w:pStyle w:val="Leipteksti1"/>
       </w:pPr>
     </w:p>
@@ -5105,11 +5572,11 @@
         </w:rPr>
         <w:tab/>
       </w:r>
-      <w:bookmarkStart w:id="0" w:name="_Toc509158588"/>
+      <w:bookmarkStart w:id="1" w:name="_Toc510980719"/>
       <w:r>
         <w:t>PROJECT RESOURCES</w:t>
       </w:r>
-      <w:bookmarkEnd w:id="0"/>
+      <w:bookmarkEnd w:id="1"/>
       <w:r>
         <w:tab/>
       </w:r>
@@ -5141,7 +5608,7 @@
         <w:pStyle w:val="Otsikko2"/>
         <w:ind w:left="1418" w:hanging="1418"/>
       </w:pPr>
-      <w:bookmarkStart w:id="1" w:name="_Toc509158589"/>
+      <w:bookmarkStart w:id="2" w:name="_Toc510980720"/>
       <w:proofErr w:type="spellStart"/>
       <w:r>
         <w:t>P</w:t>
@@ -5152,7 +5619,7 @@
       <w:r>
         <w:t>el</w:t>
       </w:r>
-      <w:bookmarkEnd w:id="1"/>
+      <w:bookmarkEnd w:id="2"/>
       <w:proofErr w:type="spellEnd"/>
     </w:p>
     <w:p>
@@ -5208,8 +5675,16 @@
         <w:rPr>
           <w:b/>
         </w:rPr>
-        <w:t>Lassi Rintala</w:t>
-      </w:r>
+        <w:t xml:space="preserve">Lassi </w:t>
+      </w:r>
+      <w:proofErr w:type="spellStart"/>
+      <w:r>
+        <w:rPr>
+          <w:b/>
+        </w:rPr>
+        <w:t>Rintala</w:t>
+      </w:r>
+      <w:proofErr w:type="spellEnd"/>
     </w:p>
     <w:p>
       <w:pPr>
@@ -5235,7 +5710,21 @@
         <w:rPr>
           <w:b/>
         </w:rPr>
-        <w:t>Lassi Rintala (Scrum master for sprint</w:t>
+        <w:t xml:space="preserve">Lassi </w:t>
+      </w:r>
+      <w:proofErr w:type="spellStart"/>
+      <w:r>
+        <w:rPr>
+          <w:b/>
+        </w:rPr>
+        <w:t>Rintala</w:t>
+      </w:r>
+      <w:proofErr w:type="spellEnd"/>
+      <w:r>
+        <w:rPr>
+          <w:b/>
+        </w:rPr>
+        <w:t xml:space="preserve"> (Scrum master for sprint</w:t>
       </w:r>
       <w:r>
         <w:rPr>
@@ -5325,28 +5814,12 @@
           <w:b/>
         </w:rPr>
       </w:pPr>
-      <w:proofErr w:type="spellStart"/>
       <w:r>
         <w:rPr>
           <w:b/>
         </w:rPr>
-        <w:t>Samu</w:t>
-      </w:r>
-      <w:proofErr w:type="spellEnd"/>
-      <w:r>
-        <w:rPr>
-          <w:b/>
-        </w:rPr>
-        <w:t xml:space="preserve"> </w:t>
-      </w:r>
-      <w:proofErr w:type="spellStart"/>
-      <w:r>
-        <w:rPr>
-          <w:b/>
-        </w:rPr>
-        <w:t>Mäkinen</w:t>
-      </w:r>
-      <w:proofErr w:type="spellEnd"/>
+        <w:t>Samu Mäkinen</w:t>
+      </w:r>
       <w:r>
         <w:rPr>
           <w:b/>
@@ -5407,7 +5880,6 @@
         </w:rPr>
       </w:pPr>
       <w:r>
-        <w:lastRenderedPageBreak/>
         <w:t>Special skills: Jack of all trades, master of none.</w:t>
       </w:r>
     </w:p>
@@ -5621,7 +6093,7 @@
         </w:rPr>
         <w:tab/>
       </w:r>
-      <w:bookmarkStart w:id="2" w:name="_Toc509158590"/>
+      <w:bookmarkStart w:id="3" w:name="_Toc510980721"/>
       <w:proofErr w:type="spellStart"/>
       <w:r>
         <w:t>Process</w:t>
@@ -5634,7 +6106,7 @@
       <w:r>
         <w:t>description</w:t>
       </w:r>
-      <w:bookmarkEnd w:id="2"/>
+      <w:bookmarkEnd w:id="3"/>
       <w:proofErr w:type="spellEnd"/>
     </w:p>
     <w:p>
@@ -5672,6 +6144,7 @@
         <w:pStyle w:val="Leipteksti1"/>
       </w:pPr>
       <w:r>
+        <w:lastRenderedPageBreak/>
         <w:t xml:space="preserve">Milestone 4: </w:t>
       </w:r>
       <w:r>
@@ -5889,13 +6362,8 @@
           <w:numId w:val="17"/>
         </w:numPr>
       </w:pPr>
-      <w:proofErr w:type="spellStart"/>
-      <w:r>
-        <w:t>Samu</w:t>
-      </w:r>
-      <w:proofErr w:type="spellEnd"/>
-      <w:r>
-        <w:t xml:space="preserve"> scrum master for sprint 3</w:t>
+      <w:r>
+        <w:t>Samu scrum master for sprint 3</w:t>
       </w:r>
     </w:p>
     <w:p>
@@ -5979,7 +6447,6 @@
         </w:numPr>
       </w:pPr>
       <w:r>
-        <w:lastRenderedPageBreak/>
         <w:t>We agree upon the specifics of each task as a group and play test each change to validate them.</w:t>
       </w:r>
     </w:p>
@@ -5996,7 +6463,7 @@
           <w:lang w:val="en-US"/>
         </w:rPr>
       </w:pPr>
-      <w:bookmarkStart w:id="3" w:name="_Toc509158591"/>
+      <w:bookmarkStart w:id="4" w:name="_Toc510980722"/>
       <w:r>
         <w:rPr>
           <w:lang w:val="en-US"/>
@@ -6021,7 +6488,7 @@
         </w:rPr>
         <w:t>echnologies</w:t>
       </w:r>
-      <w:bookmarkEnd w:id="3"/>
+      <w:bookmarkEnd w:id="4"/>
     </w:p>
     <w:p>
       <w:pPr>
@@ -6769,8 +7236,16 @@
               <w:rPr>
                 <w:lang w:val="en-GB"/>
               </w:rPr>
-              <w:t>Lassi Rintala</w:t>
-            </w:r>
+              <w:t xml:space="preserve">Lassi </w:t>
+            </w:r>
+            <w:proofErr w:type="spellStart"/>
+            <w:r>
+              <w:rPr>
+                <w:lang w:val="en-GB"/>
+              </w:rPr>
+              <w:t>Rintala</w:t>
+            </w:r>
+            <w:proofErr w:type="spellEnd"/>
           </w:p>
         </w:tc>
         <w:tc>
@@ -6804,6 +7279,7 @@
               <w:jc w:val="left"/>
             </w:pPr>
             <w:r>
+              <w:lastRenderedPageBreak/>
               <w:t>Code implementation and compilation</w:t>
             </w:r>
           </w:p>
@@ -6843,14 +7319,12 @@
                 <w:lang w:val="en-GB"/>
               </w:rPr>
             </w:pPr>
-            <w:proofErr w:type="spellStart"/>
             <w:r>
               <w:rPr>
                 <w:lang w:val="en-GB"/>
               </w:rPr>
               <w:t>Samu</w:t>
             </w:r>
-            <w:proofErr w:type="spellEnd"/>
           </w:p>
           <w:p>
             <w:pPr>
@@ -6860,14 +7334,12 @@
                 <w:lang w:val="en-GB"/>
               </w:rPr>
             </w:pPr>
-            <w:proofErr w:type="spellStart"/>
             <w:r>
               <w:rPr>
                 <w:lang w:val="en-GB"/>
               </w:rPr>
               <w:t>Mäkinen</w:t>
             </w:r>
-            <w:proofErr w:type="spellEnd"/>
           </w:p>
         </w:tc>
         <w:tc>
@@ -6945,8 +7417,16 @@
               <w:rPr>
                 <w:lang w:val="en-GB"/>
               </w:rPr>
-              <w:t>Lassi Rintala</w:t>
-            </w:r>
+              <w:t xml:space="preserve">Lassi </w:t>
+            </w:r>
+            <w:proofErr w:type="spellStart"/>
+            <w:r>
+              <w:rPr>
+                <w:lang w:val="en-GB"/>
+              </w:rPr>
+              <w:t>Rintala</w:t>
+            </w:r>
+            <w:proofErr w:type="spellEnd"/>
           </w:p>
         </w:tc>
         <w:tc>
@@ -6984,14 +7464,14 @@
         </w:rPr>
         <w:tab/>
       </w:r>
-      <w:bookmarkStart w:id="4" w:name="_Toc509158592"/>
+      <w:bookmarkStart w:id="5" w:name="_Toc510980723"/>
       <w:r>
         <w:rPr>
           <w:lang w:val="en-US"/>
         </w:rPr>
         <w:t>StUDY DIARY</w:t>
       </w:r>
-      <w:bookmarkEnd w:id="4"/>
+      <w:bookmarkEnd w:id="5"/>
     </w:p>
     <w:p>
       <w:pPr>
@@ -7042,7 +7522,7 @@
         </w:rPr>
         <w:tab/>
       </w:r>
-      <w:bookmarkStart w:id="5" w:name="_Toc509158593"/>
+      <w:bookmarkStart w:id="6" w:name="_Toc510980724"/>
       <w:r>
         <w:rPr>
           <w:lang w:val="en-US"/>
@@ -7075,7 +7555,7 @@
         </w:rPr>
         <w:t>)</w:t>
       </w:r>
-      <w:bookmarkEnd w:id="5"/>
+      <w:bookmarkEnd w:id="6"/>
     </w:p>
     <w:p>
       <w:pPr>
@@ -7087,7 +7567,7 @@
       <w:pPr>
         <w:pStyle w:val="Otsikko3"/>
       </w:pPr>
-      <w:bookmarkStart w:id="6" w:name="_Toc509158594"/>
+      <w:bookmarkStart w:id="7" w:name="_Toc510980725"/>
       <w:proofErr w:type="spellStart"/>
       <w:r>
         <w:t>What</w:t>
@@ -7108,7 +7588,7 @@
       <w:r>
         <w:t>well</w:t>
       </w:r>
-      <w:bookmarkEnd w:id="6"/>
+      <w:bookmarkEnd w:id="7"/>
       <w:proofErr w:type="spellEnd"/>
     </w:p>
     <w:p>
@@ -7249,7 +7729,7 @@
       <w:pPr>
         <w:pStyle w:val="Otsikko3"/>
       </w:pPr>
-      <w:bookmarkStart w:id="7" w:name="_Toc509158595"/>
+      <w:bookmarkStart w:id="8" w:name="_Toc510980726"/>
       <w:proofErr w:type="spellStart"/>
       <w:r>
         <w:t>What</w:t>
@@ -7278,7 +7758,7 @@
       <w:r>
         <w:t>had</w:t>
       </w:r>
-      <w:bookmarkEnd w:id="7"/>
+      <w:bookmarkEnd w:id="8"/>
       <w:proofErr w:type="spellEnd"/>
     </w:p>
     <w:p>
@@ -7540,7 +8020,7 @@
           <w:lang w:val="en-US"/>
         </w:rPr>
       </w:pPr>
-      <w:bookmarkStart w:id="8" w:name="_Toc509158596"/>
+      <w:bookmarkStart w:id="9" w:name="_Toc510980727"/>
       <w:r>
         <w:rPr>
           <w:lang w:val="en-US"/>
@@ -7559,7 +8039,7 @@
         </w:rPr>
         <w:t>ngs</w:t>
       </w:r>
-      <w:bookmarkEnd w:id="8"/>
+      <w:bookmarkEnd w:id="9"/>
     </w:p>
     <w:p>
       <w:pPr>
@@ -7582,7 +8062,6 @@
         </w:numPr>
       </w:pPr>
       <w:r>
-        <w:lastRenderedPageBreak/>
         <w:t>Unity basics</w:t>
       </w:r>
     </w:p>
@@ -7634,7 +8113,7 @@
           <w:lang w:val="en-US"/>
         </w:rPr>
       </w:pPr>
-      <w:bookmarkStart w:id="9" w:name="_Toc509158597"/>
+      <w:bookmarkStart w:id="10" w:name="_Toc510980728"/>
       <w:r>
         <w:rPr>
           <w:lang w:val="en-US"/>
@@ -7654,7 +8133,7 @@
         </w:rPr>
         <w:t>sprint</w:t>
       </w:r>
-      <w:bookmarkEnd w:id="9"/>
+      <w:bookmarkEnd w:id="10"/>
       <w:proofErr w:type="gramEnd"/>
     </w:p>
     <w:p>
@@ -7713,7 +8192,7 @@
         </w:rPr>
         <w:tab/>
       </w:r>
-      <w:bookmarkStart w:id="10" w:name="_Toc509158598"/>
+      <w:bookmarkStart w:id="11" w:name="_Toc510980729"/>
       <w:r>
         <w:t>Sprint 2</w:t>
       </w:r>
@@ -7754,7 +8233,7 @@
         </w:rPr>
         <w:t>)</w:t>
       </w:r>
-      <w:bookmarkEnd w:id="10"/>
+      <w:bookmarkEnd w:id="11"/>
     </w:p>
     <w:p>
       <w:pPr>
@@ -7766,7 +8245,7 @@
       <w:pPr>
         <w:pStyle w:val="Otsikko3"/>
       </w:pPr>
-      <w:bookmarkStart w:id="11" w:name="_Toc509158599"/>
+      <w:bookmarkStart w:id="12" w:name="_Toc510980730"/>
       <w:proofErr w:type="spellStart"/>
       <w:r>
         <w:t>What</w:t>
@@ -7787,7 +8266,7 @@
       <w:r>
         <w:t>well</w:t>
       </w:r>
-      <w:bookmarkEnd w:id="11"/>
+      <w:bookmarkEnd w:id="12"/>
       <w:proofErr w:type="spellEnd"/>
     </w:p>
     <w:p>
@@ -7873,6 +8352,7 @@
         <w:rPr>
           <w:lang w:val="fi-FI"/>
         </w:rPr>
+        <w:lastRenderedPageBreak/>
         <w:t xml:space="preserve">Project </w:t>
       </w:r>
       <w:proofErr w:type="spellStart"/>
@@ -7894,7 +8374,7 @@
       <w:pPr>
         <w:pStyle w:val="Otsikko3"/>
       </w:pPr>
-      <w:bookmarkStart w:id="12" w:name="_Toc509158600"/>
+      <w:bookmarkStart w:id="13" w:name="_Toc510980731"/>
       <w:proofErr w:type="spellStart"/>
       <w:r>
         <w:t>What</w:t>
@@ -7923,7 +8403,7 @@
       <w:r>
         <w:t>had</w:t>
       </w:r>
-      <w:bookmarkEnd w:id="12"/>
+      <w:bookmarkEnd w:id="13"/>
       <w:proofErr w:type="spellEnd"/>
     </w:p>
     <w:p>
@@ -8115,7 +8595,7 @@
           <w:lang w:val="en-US"/>
         </w:rPr>
       </w:pPr>
-      <w:bookmarkStart w:id="13" w:name="_Toc509158601"/>
+      <w:bookmarkStart w:id="14" w:name="_Toc510980732"/>
       <w:r>
         <w:rPr>
           <w:lang w:val="en-US"/>
@@ -8134,7 +8614,7 @@
         </w:rPr>
         <w:t>ngs</w:t>
       </w:r>
-      <w:bookmarkEnd w:id="13"/>
+      <w:bookmarkEnd w:id="14"/>
     </w:p>
     <w:p>
       <w:pPr>
@@ -8184,7 +8664,7 @@
           <w:lang w:val="en-US"/>
         </w:rPr>
       </w:pPr>
-      <w:bookmarkStart w:id="14" w:name="_Toc509158602"/>
+      <w:bookmarkStart w:id="15" w:name="_Toc510980733"/>
       <w:r>
         <w:rPr>
           <w:lang w:val="en-US"/>
@@ -8204,7 +8684,7 @@
         </w:rPr>
         <w:t>sprint</w:t>
       </w:r>
-      <w:bookmarkEnd w:id="14"/>
+      <w:bookmarkEnd w:id="15"/>
       <w:proofErr w:type="gramEnd"/>
     </w:p>
     <w:p>
@@ -8216,13 +8696,8 @@
         </w:numPr>
       </w:pPr>
       <w:r>
-        <w:t xml:space="preserve">Scrum master for sprint 3 will be </w:t>
-      </w:r>
-      <w:proofErr w:type="spellStart"/>
-      <w:r>
-        <w:t>Samu</w:t>
-      </w:r>
-      <w:proofErr w:type="spellEnd"/>
+        <w:t>Scrum master for sprint 3 will be Samu</w:t>
+      </w:r>
     </w:p>
     <w:p>
       <w:pPr>
@@ -8268,7 +8743,7 @@
         </w:rPr>
         <w:tab/>
       </w:r>
-      <w:bookmarkStart w:id="15" w:name="_Toc509158603"/>
+      <w:bookmarkStart w:id="16" w:name="_Toc510980734"/>
       <w:r>
         <w:t>Sprint 3 (</w:t>
       </w:r>
@@ -8286,9 +8761,20 @@
       </w:r>
       <w:proofErr w:type="spellEnd"/>
       <w:r>
-        <w:t xml:space="preserve"> 8.4.2018)</w:t>
-      </w:r>
-      <w:bookmarkEnd w:id="15"/>
+        <w:t xml:space="preserve"> </w:t>
+      </w:r>
+      <w:proofErr w:type="spellStart"/>
+      <w:r>
+        <w:t>Sunday</w:t>
+      </w:r>
+      <w:proofErr w:type="spellEnd"/>
+      <w:r>
+        <w:t xml:space="preserve"> </w:t>
+      </w:r>
+      <w:r>
+        <w:t>8.4.2018)</w:t>
+      </w:r>
+      <w:bookmarkEnd w:id="16"/>
     </w:p>
     <w:p>
       <w:pPr>
@@ -8300,7 +8786,7 @@
       <w:pPr>
         <w:pStyle w:val="Otsikko3"/>
       </w:pPr>
-      <w:bookmarkStart w:id="16" w:name="_Toc509158604"/>
+      <w:bookmarkStart w:id="17" w:name="_Toc510980735"/>
       <w:proofErr w:type="spellStart"/>
       <w:r>
         <w:t>What</w:t>
@@ -8321,7 +8807,7 @@
       <w:r>
         <w:t>well</w:t>
       </w:r>
-      <w:bookmarkEnd w:id="16"/>
+      <w:bookmarkEnd w:id="17"/>
       <w:proofErr w:type="spellEnd"/>
     </w:p>
     <w:p>
@@ -8434,83 +8920,89 @@
           <w:numId w:val="17"/>
         </w:numPr>
         <w:rPr>
-          <w:lang w:val="fi-FI"/>
-        </w:rPr>
-      </w:pPr>
+          <w:lang w:val="sv-FI"/>
+        </w:rPr>
+      </w:pPr>
+      <w:r>
+        <w:rPr>
+          <w:lang w:val="sv-FI"/>
+        </w:rPr>
+        <w:t xml:space="preserve">Implementation </w:t>
+      </w:r>
       <w:proofErr w:type="spellStart"/>
       <w:r>
         <w:rPr>
-          <w:lang w:val="fi-FI"/>
-        </w:rPr>
-        <w:t>Implementation</w:t>
+          <w:lang w:val="sv-FI"/>
+        </w:rPr>
+        <w:t>of</w:t>
       </w:r>
       <w:proofErr w:type="spellEnd"/>
       <w:r>
         <w:rPr>
-          <w:lang w:val="fi-FI"/>
-        </w:rPr>
-        <w:t xml:space="preserve"> of extra </w:t>
+          <w:lang w:val="sv-FI"/>
+        </w:rPr>
+        <w:t xml:space="preserve"> extra </w:t>
       </w:r>
       <w:proofErr w:type="spellStart"/>
       <w:r>
         <w:rPr>
-          <w:lang w:val="fi-FI"/>
+          <w:lang w:val="sv-FI"/>
         </w:rPr>
         <w:t>customer</w:t>
       </w:r>
       <w:proofErr w:type="spellEnd"/>
       <w:r>
         <w:rPr>
-          <w:lang w:val="fi-FI"/>
+          <w:lang w:val="sv-FI"/>
         </w:rPr>
         <w:t xml:space="preserve"> </w:t>
       </w:r>
       <w:proofErr w:type="spellStart"/>
       <w:r>
         <w:rPr>
-          <w:lang w:val="fi-FI"/>
+          <w:lang w:val="sv-FI"/>
         </w:rPr>
         <w:t>requirement</w:t>
       </w:r>
       <w:proofErr w:type="spellEnd"/>
       <w:r>
         <w:rPr>
-          <w:lang w:val="fi-FI"/>
+          <w:lang w:val="sv-FI"/>
         </w:rPr>
         <w:t xml:space="preserve"> </w:t>
       </w:r>
       <w:proofErr w:type="spellStart"/>
       <w:r>
         <w:rPr>
-          <w:lang w:val="fi-FI"/>
+          <w:lang w:val="sv-FI"/>
         </w:rPr>
         <w:t>went</w:t>
       </w:r>
       <w:proofErr w:type="spellEnd"/>
       <w:r>
         <w:rPr>
-          <w:lang w:val="fi-FI"/>
+          <w:lang w:val="sv-FI"/>
         </w:rPr>
         <w:t xml:space="preserve"> </w:t>
       </w:r>
       <w:proofErr w:type="spellStart"/>
       <w:r>
         <w:rPr>
-          <w:lang w:val="fi-FI"/>
+          <w:lang w:val="sv-FI"/>
         </w:rPr>
         <w:t>very</w:t>
       </w:r>
       <w:proofErr w:type="spellEnd"/>
       <w:r>
         <w:rPr>
-          <w:lang w:val="fi-FI"/>
+          <w:lang w:val="sv-FI"/>
         </w:rPr>
         <w:t xml:space="preserve"> </w:t>
       </w:r>
       <w:proofErr w:type="spellStart"/>
       <w:r>
         <w:rPr>
-          <w:lang w:val="fi-FI"/>
+          <w:lang w:val="sv-FI"/>
         </w:rPr>
         <w:t>well</w:t>
       </w:r>
@@ -8554,10 +9046,9 @@
       <w:pPr>
         <w:pStyle w:val="Otsikko3"/>
       </w:pPr>
-      <w:bookmarkStart w:id="17" w:name="_Toc509158605"/>
+      <w:bookmarkStart w:id="18" w:name="_Toc510980736"/>
       <w:proofErr w:type="spellStart"/>
       <w:r>
-        <w:lastRenderedPageBreak/>
         <w:t>What</w:t>
       </w:r>
       <w:proofErr w:type="spellEnd"/>
@@ -8584,7 +9075,7 @@
       <w:r>
         <w:t>had</w:t>
       </w:r>
-      <w:bookmarkEnd w:id="17"/>
+      <w:bookmarkEnd w:id="18"/>
       <w:proofErr w:type="spellEnd"/>
     </w:p>
     <w:p>
@@ -8690,6 +9181,12 @@
           <w:lang w:val="fi-FI"/>
         </w:rPr>
       </w:pPr>
+      <w:r>
+        <w:rPr>
+          <w:lang w:val="fi-FI"/>
+        </w:rPr>
+        <w:t xml:space="preserve"> </w:t>
+      </w:r>
       <w:proofErr w:type="spellStart"/>
       <w:r>
         <w:rPr>
@@ -8709,13 +9206,7 @@
         <w:rPr>
           <w:lang w:val="fi-FI"/>
         </w:rPr>
-        <w:t>r</w:t>
-      </w:r>
-      <w:r>
-        <w:rPr>
-          <w:lang w:val="fi-FI"/>
-        </w:rPr>
-        <w:t>equirements</w:t>
+        <w:t>Requirements</w:t>
       </w:r>
       <w:proofErr w:type="spellEnd"/>
       <w:r>
@@ -8818,14 +9309,14 @@
           <w:lang w:val="en-US"/>
         </w:rPr>
       </w:pPr>
-      <w:bookmarkStart w:id="18" w:name="_Toc509158606"/>
+      <w:bookmarkStart w:id="19" w:name="_Toc510980737"/>
       <w:r>
         <w:rPr>
           <w:lang w:val="en-US"/>
         </w:rPr>
         <w:t>What were the main learnings</w:t>
       </w:r>
-      <w:bookmarkEnd w:id="18"/>
+      <w:bookmarkEnd w:id="19"/>
     </w:p>
     <w:p>
       <w:pPr>
@@ -8868,12 +9359,7 @@
         </w:rPr>
       </w:pPr>
       <w:r>
-        <w:t>Asynchrono</w:t>
-      </w:r>
-      <w:bookmarkStart w:id="19" w:name="_GoBack"/>
-      <w:bookmarkEnd w:id="19"/>
-      <w:r>
-        <w:t>us execution in Unity</w:t>
+        <w:t>Asynchronous execution in Unity</w:t>
       </w:r>
     </w:p>
     <w:p>
@@ -8915,7 +9401,7 @@
           <w:lang w:val="en-US"/>
         </w:rPr>
       </w:pPr>
-      <w:bookmarkStart w:id="20" w:name="_Toc509158607"/>
+      <w:bookmarkStart w:id="20" w:name="_Toc510980738"/>
       <w:r>
         <w:rPr>
           <w:lang w:val="en-US"/>
@@ -8994,6 +9480,207 @@
     <w:p>
       <w:pPr>
         <w:pStyle w:val="Leipteksti1"/>
+        <w:ind w:left="1778"/>
+      </w:pPr>
+    </w:p>
+    <w:p>
+      <w:pPr>
+        <w:pStyle w:val="Otsikko2"/>
+      </w:pPr>
+      <w:r>
+        <w:rPr>
+          <w:lang w:val="en-US"/>
+        </w:rPr>
+        <w:tab/>
+      </w:r>
+      <w:bookmarkStart w:id="21" w:name="_Toc510980739"/>
+      <w:r>
+        <w:t xml:space="preserve">Sprint </w:t>
+      </w:r>
+      <w:r>
+        <w:t>4</w:t>
+      </w:r>
+      <w:bookmarkEnd w:id="21"/>
+    </w:p>
+    <w:p>
+      <w:pPr>
+        <w:pStyle w:val="Leipteksti1"/>
+        <w:ind w:left="1304"/>
+      </w:pPr>
+    </w:p>
+    <w:p>
+      <w:pPr>
+        <w:pStyle w:val="Otsikko3"/>
+      </w:pPr>
+      <w:bookmarkStart w:id="22" w:name="_Toc510980740"/>
+      <w:proofErr w:type="spellStart"/>
+      <w:r>
+        <w:t>What</w:t>
+      </w:r>
+      <w:proofErr w:type="spellEnd"/>
+      <w:r>
+        <w:t xml:space="preserve"> </w:t>
+      </w:r>
+      <w:proofErr w:type="spellStart"/>
+      <w:r>
+        <w:t>went</w:t>
+      </w:r>
+      <w:proofErr w:type="spellEnd"/>
+      <w:r>
+        <w:t xml:space="preserve"> </w:t>
+      </w:r>
+      <w:proofErr w:type="spellStart"/>
+      <w:r>
+        <w:t>well</w:t>
+      </w:r>
+      <w:bookmarkEnd w:id="22"/>
+      <w:proofErr w:type="spellEnd"/>
+    </w:p>
+    <w:p>
+      <w:pPr>
+        <w:pStyle w:val="Leipteksti1"/>
+        <w:numPr>
+          <w:ilvl w:val="0"/>
+          <w:numId w:val="17"/>
+        </w:numPr>
+        <w:rPr>
+          <w:color w:val="000000" w:themeColor="text1"/>
+          <w:szCs w:val="24"/>
+          <w:lang w:val="fi-FI"/>
+        </w:rPr>
+      </w:pPr>
+    </w:p>
+    <w:p>
+      <w:pPr>
+        <w:pStyle w:val="Otsikko3"/>
+      </w:pPr>
+      <w:bookmarkStart w:id="23" w:name="_Toc510980741"/>
+      <w:proofErr w:type="spellStart"/>
+      <w:r>
+        <w:t>What</w:t>
+      </w:r>
+      <w:proofErr w:type="spellEnd"/>
+      <w:r>
+        <w:t xml:space="preserve"> </w:t>
+      </w:r>
+      <w:proofErr w:type="spellStart"/>
+      <w:r>
+        <w:t>difficulties</w:t>
+      </w:r>
+      <w:proofErr w:type="spellEnd"/>
+      <w:r>
+        <w:t xml:space="preserve"> </w:t>
+      </w:r>
+      <w:proofErr w:type="spellStart"/>
+      <w:r>
+        <w:t>you</w:t>
+      </w:r>
+      <w:proofErr w:type="spellEnd"/>
+      <w:r>
+        <w:t xml:space="preserve"> </w:t>
+      </w:r>
+      <w:proofErr w:type="spellStart"/>
+      <w:r>
+        <w:t>had</w:t>
+      </w:r>
+      <w:bookmarkEnd w:id="23"/>
+      <w:proofErr w:type="spellEnd"/>
+    </w:p>
+    <w:p>
+      <w:pPr>
+        <w:pStyle w:val="Leipteksti1"/>
+        <w:numPr>
+          <w:ilvl w:val="0"/>
+          <w:numId w:val="17"/>
+        </w:numPr>
+        <w:rPr>
+          <w:color w:val="000000" w:themeColor="text1"/>
+          <w:szCs w:val="24"/>
+          <w:lang w:val="fi-FI"/>
+        </w:rPr>
+      </w:pPr>
+    </w:p>
+    <w:p>
+      <w:pPr>
+        <w:pStyle w:val="Otsikko3"/>
+        <w:rPr>
+          <w:lang w:val="en-US"/>
+        </w:rPr>
+      </w:pPr>
+      <w:bookmarkStart w:id="24" w:name="_Toc510980742"/>
+      <w:r>
+        <w:rPr>
+          <w:lang w:val="en-US"/>
+        </w:rPr>
+        <w:t>What were the main learnings</w:t>
+      </w:r>
+      <w:bookmarkEnd w:id="24"/>
+    </w:p>
+    <w:p>
+      <w:pPr>
+        <w:pStyle w:val="Leipteksti1"/>
+        <w:numPr>
+          <w:ilvl w:val="0"/>
+          <w:numId w:val="17"/>
+        </w:numPr>
+      </w:pPr>
+    </w:p>
+    <w:p>
+      <w:pPr>
+        <w:pStyle w:val="Otsikko3"/>
+        <w:rPr>
+          <w:lang w:val="en-US"/>
+        </w:rPr>
+      </w:pPr>
+      <w:bookmarkStart w:id="25" w:name="_Toc510980743"/>
+      <w:r>
+        <w:rPr>
+          <w:lang w:val="en-US"/>
+        </w:rPr>
+        <w:t>What did you decid</w:t>
+      </w:r>
+      <w:r>
+        <w:rPr>
+          <w:lang w:val="en-US"/>
+        </w:rPr>
+        <w:t xml:space="preserve">e to change for the next </w:t>
+      </w:r>
+      <w:proofErr w:type="gramStart"/>
+      <w:r>
+        <w:rPr>
+          <w:lang w:val="en-US"/>
+        </w:rPr>
+        <w:t>sprint</w:t>
+      </w:r>
+      <w:bookmarkEnd w:id="25"/>
+      <w:proofErr w:type="gramEnd"/>
+    </w:p>
+    <w:p>
+      <w:pPr>
+        <w:pStyle w:val="Leipteksti1"/>
+        <w:numPr>
+          <w:ilvl w:val="0"/>
+          <w:numId w:val="17"/>
+        </w:numPr>
+        <w:rPr>
+          <w:color w:val="000000" w:themeColor="text1"/>
+          <w:szCs w:val="24"/>
+        </w:rPr>
+      </w:pPr>
+    </w:p>
+    <w:p>
+      <w:pPr>
+        <w:pStyle w:val="Leipteksti1"/>
+        <w:ind w:left="1778"/>
+        <w:rPr>
+          <w:color w:val="000000" w:themeColor="text1"/>
+          <w:szCs w:val="24"/>
+        </w:rPr>
+      </w:pPr>
+    </w:p>
+    <w:p>
+      <w:pPr>
+        <w:pStyle w:val="Leipteksti1"/>
       </w:pPr>
     </w:p>
     <w:p>
@@ -9011,15 +9698,15 @@
         </w:rPr>
         <w:t xml:space="preserve"> </w:t>
       </w:r>
-      <w:bookmarkStart w:id="21" w:name="_Toc509158608"/>
-      <w:bookmarkStart w:id="22" w:name="_Toc427446692"/>
+      <w:bookmarkStart w:id="26" w:name="_Toc427446692"/>
+      <w:bookmarkStart w:id="27" w:name="_Toc510980744"/>
       <w:r>
         <w:t>RISK</w:t>
       </w:r>
       <w:r>
         <w:t xml:space="preserve"> MANAGEMENT PLAN</w:t>
       </w:r>
-      <w:bookmarkEnd w:id="21"/>
+      <w:bookmarkEnd w:id="27"/>
     </w:p>
     <w:p>
       <w:pPr>
@@ -9708,14 +10395,14 @@
                 <w:lang w:val="en-GB"/>
               </w:rPr>
             </w:pPr>
-            <w:bookmarkStart w:id="23" w:name="_Hlk505537097"/>
+            <w:bookmarkStart w:id="28" w:name="_Hlk505537097"/>
             <w:r>
               <w:rPr>
                 <w:lang w:val="en-GB"/>
               </w:rPr>
               <w:t>Huge refactoring of current implementation</w:t>
             </w:r>
-            <w:bookmarkEnd w:id="23"/>
+            <w:bookmarkEnd w:id="28"/>
           </w:p>
         </w:tc>
         <w:tc>
@@ -10118,7 +10805,7 @@
           <w:lang w:val="en-GB"/>
         </w:rPr>
       </w:pPr>
-      <w:bookmarkStart w:id="24" w:name="_Toc509158609"/>
+      <w:bookmarkStart w:id="29" w:name="_Toc510980745"/>
       <w:r>
         <w:rPr>
           <w:lang w:val="en-GB"/>
@@ -10126,7 +10813,7 @@
         <w:lastRenderedPageBreak/>
         <w:t>Personnel risks</w:t>
       </w:r>
-      <w:bookmarkEnd w:id="24"/>
+      <w:bookmarkEnd w:id="29"/>
     </w:p>
     <w:p>
       <w:pPr>
@@ -10215,8 +10902,8 @@
           <w:lang w:val="en-US"/>
         </w:rPr>
       </w:pPr>
-      <w:bookmarkStart w:id="25" w:name="_Toc509158610"/>
-      <w:bookmarkEnd w:id="22"/>
+      <w:bookmarkStart w:id="30" w:name="_Toc510980746"/>
+      <w:bookmarkEnd w:id="26"/>
       <w:r>
         <w:rPr>
           <w:lang w:val="en-US"/>
@@ -10265,7 +10952,7 @@
         </w:rPr>
         <w:t xml:space="preserve"> of one person</w:t>
       </w:r>
-      <w:bookmarkEnd w:id="25"/>
+      <w:bookmarkEnd w:id="30"/>
     </w:p>
     <w:p>
       <w:pPr>
@@ -10444,7 +11131,7 @@
         <w:pStyle w:val="Otsikko2"/>
         <w:ind w:left="1418" w:hanging="1418"/>
       </w:pPr>
-      <w:bookmarkStart w:id="26" w:name="_Toc509158611"/>
+      <w:bookmarkStart w:id="31" w:name="_Toc510980747"/>
       <w:r>
         <w:t xml:space="preserve">Technology </w:t>
       </w:r>
@@ -10452,7 +11139,7 @@
       <w:r>
         <w:t>risks</w:t>
       </w:r>
-      <w:bookmarkEnd w:id="26"/>
+      <w:bookmarkEnd w:id="31"/>
       <w:proofErr w:type="spellEnd"/>
     </w:p>
     <w:p>
@@ -10468,7 +11155,7 @@
         </w:rPr>
         <w:tab/>
       </w:r>
-      <w:bookmarkStart w:id="27" w:name="_Toc509158612"/>
+      <w:bookmarkStart w:id="32" w:name="_Toc510980748"/>
       <w:r>
         <w:rPr>
           <w:lang w:val="en-GB" w:eastAsia="en-GB"/>
@@ -10493,7 +11180,7 @@
         </w:rPr>
         <w:t>: hard disk failure</w:t>
       </w:r>
-      <w:bookmarkEnd w:id="27"/>
+      <w:bookmarkEnd w:id="32"/>
     </w:p>
     <w:p>
       <w:pPr>
@@ -10828,14 +11515,14 @@
           <w:lang w:val="en-GB" w:eastAsia="en-GB"/>
         </w:rPr>
       </w:pPr>
-      <w:bookmarkStart w:id="28" w:name="_Toc509158613"/>
+      <w:bookmarkStart w:id="33" w:name="_Toc510980749"/>
       <w:r>
         <w:rPr>
           <w:lang w:val="en-GB" w:eastAsia="en-GB"/>
         </w:rPr>
         <w:t>Management risks</w:t>
       </w:r>
-      <w:bookmarkEnd w:id="28"/>
+      <w:bookmarkEnd w:id="33"/>
     </w:p>
     <w:p>
       <w:pPr>
@@ -10844,7 +11531,7 @@
           <w:lang w:val="en-GB" w:eastAsia="en-GB"/>
         </w:rPr>
       </w:pPr>
-      <w:bookmarkStart w:id="29" w:name="_Toc509158614"/>
+      <w:bookmarkStart w:id="34" w:name="_Toc510980750"/>
       <w:r>
         <w:rPr>
           <w:lang w:val="en-GB" w:eastAsia="en-GB"/>
@@ -10857,7 +11544,7 @@
         </w:rPr>
         <w:t>Too low task time estimations causing tight schedule</w:t>
       </w:r>
-      <w:bookmarkEnd w:id="29"/>
+      <w:bookmarkEnd w:id="34"/>
     </w:p>
     <w:p>
       <w:pPr>
@@ -10958,7 +11645,7 @@
           <w:lang w:val="en-GB"/>
         </w:rPr>
       </w:pPr>
-      <w:bookmarkStart w:id="30" w:name="_Toc509158615"/>
+      <w:bookmarkStart w:id="35" w:name="_Toc510980751"/>
       <w:r>
         <w:rPr>
           <w:lang w:val="en-GB"/>
@@ -10972,7 +11659,7 @@
         </w:rPr>
         <w:t>Confusion in task assignment (overlapping implementations etc.)</w:t>
       </w:r>
-      <w:bookmarkEnd w:id="30"/>
+      <w:bookmarkEnd w:id="35"/>
     </w:p>
     <w:p>
       <w:pPr>
@@ -11101,14 +11788,14 @@
           <w:lang w:val="en-GB"/>
         </w:rPr>
       </w:pPr>
-      <w:bookmarkStart w:id="31" w:name="_Toc509158616"/>
+      <w:bookmarkStart w:id="36" w:name="_Toc510980752"/>
       <w:r>
         <w:rPr>
           <w:lang w:val="en-GB"/>
         </w:rPr>
         <w:t>Software risks</w:t>
       </w:r>
-      <w:bookmarkEnd w:id="31"/>
+      <w:bookmarkEnd w:id="36"/>
     </w:p>
     <w:p>
       <w:pPr>
@@ -11117,14 +11804,14 @@
           <w:lang w:val="en-GB"/>
         </w:rPr>
       </w:pPr>
-      <w:bookmarkStart w:id="32" w:name="_Toc509158617"/>
+      <w:bookmarkStart w:id="37" w:name="_Toc510980753"/>
       <w:r>
         <w:rPr>
           <w:lang w:val="en-GB"/>
         </w:rPr>
         <w:t>Risk S1: Huge refactoring of current implementation</w:t>
       </w:r>
-      <w:bookmarkEnd w:id="32"/>
+      <w:bookmarkEnd w:id="37"/>
     </w:p>
     <w:p>
       <w:pPr>
@@ -11216,7 +11903,7 @@
           <w:lang w:val="en-GB"/>
         </w:rPr>
       </w:pPr>
-      <w:bookmarkStart w:id="33" w:name="_Toc509158618"/>
+      <w:bookmarkStart w:id="38" w:name="_Toc510980754"/>
       <w:r>
         <w:rPr>
           <w:lang w:val="en-GB"/>
@@ -11229,7 +11916,7 @@
         </w:rPr>
         <w:t>Customer changes or adds requirements</w:t>
       </w:r>
-      <w:bookmarkEnd w:id="33"/>
+      <w:bookmarkEnd w:id="38"/>
     </w:p>
     <w:p>
       <w:pPr>
@@ -11309,7 +11996,7 @@
           <w:lang w:val="en-GB"/>
         </w:rPr>
       </w:pPr>
-      <w:bookmarkStart w:id="34" w:name="_Toc509158619"/>
+      <w:bookmarkStart w:id="39" w:name="_Toc510980755"/>
       <w:r>
         <w:rPr>
           <w:lang w:val="en-GB"/>
@@ -11322,7 +12009,7 @@
         </w:rPr>
         <w:t>Minor bugs in the final release</w:t>
       </w:r>
-      <w:bookmarkEnd w:id="34"/>
+      <w:bookmarkEnd w:id="39"/>
     </w:p>
     <w:p>
       <w:pPr>
@@ -11331,7 +12018,7 @@
           <w:lang w:val="en-GB"/>
         </w:rPr>
       </w:pPr>
-      <w:bookmarkStart w:id="35" w:name="_Hlk505539521"/>
+      <w:bookmarkStart w:id="40" w:name="_Hlk505539521"/>
       <w:r>
         <w:rPr>
           <w:b/>
@@ -11406,7 +12093,7 @@
         <w:t xml:space="preserve"> Nothing to do after final release</w:t>
       </w:r>
     </w:p>
-    <w:bookmarkEnd w:id="35"/>
+    <w:bookmarkEnd w:id="40"/>
     <w:p>
       <w:pPr>
         <w:pStyle w:val="Leipteksti1"/>
@@ -11428,7 +12115,7 @@
         </w:rPr>
         <w:t xml:space="preserve"> </w:t>
       </w:r>
-      <w:bookmarkStart w:id="36" w:name="_Toc509158620"/>
+      <w:bookmarkStart w:id="41" w:name="_Toc510980756"/>
       <w:r>
         <w:rPr>
           <w:lang w:val="en-GB"/>
@@ -11441,7 +12128,7 @@
         </w:rPr>
         <w:t>Major bugs in the final release</w:t>
       </w:r>
-      <w:bookmarkEnd w:id="36"/>
+      <w:bookmarkEnd w:id="41"/>
     </w:p>
     <w:p>
       <w:pPr>
@@ -11576,7 +12263,7 @@
       <w:rPr>
         <w:noProof/>
       </w:rPr>
-      <w:t>8.4.2018 22.10</w:t>
+      <w:t>8.4.2018 19.51</w:t>
     </w:r>
     <w:r>
       <w:fldChar w:fldCharType="end"/>
@@ -11600,7 +12287,7 @@
       <w:rPr>
         <w:noProof/>
       </w:rPr>
-      <w:t>9</w:t>
+      <w:t>2</w:t>
     </w:r>
     <w:r>
       <w:fldChar w:fldCharType="end"/>
@@ -11621,7 +12308,7 @@
       <w:rPr>
         <w:noProof/>
       </w:rPr>
-      <w:t>9</w:t>
+      <w:t>10</w:t>
     </w:r>
     <w:r>
       <w:rPr>
@@ -11700,7 +12387,7 @@
       <w:rPr>
         <w:lang w:val="en-US"/>
       </w:rPr>
-      <w:t>5</w:t>
+      <w:t>51</w:t>
     </w:r>
   </w:p>
   <w:p>
@@ -15242,7 +15929,7 @@
 </file>
 
 <file path=customXml/itemProps1.xml><?xml version="1.0" encoding="utf-8"?>
-<ds:datastoreItem xmlns:ds="http://schemas.openxmlformats.org/officeDocument/2006/customXml" ds:itemID="{246C23D1-326D-4498-AF44-85D2BCC2898C}">
+<ds:datastoreItem xmlns:ds="http://schemas.openxmlformats.org/officeDocument/2006/customXml" ds:itemID="{A8A72FBA-D2E8-4A95-9733-8B32113467D9}">
   <ds:schemaRefs>
     <ds:schemaRef ds:uri="http://schemas.openxmlformats.org/officeDocument/2006/bibliography"/>
   </ds:schemaRefs>

</xml_diff>

<commit_message>
Updated the project plan Req:-
</commit_message>
<xml_diff>
--- a/doc/g03.docx
+++ b/doc/g03.docx
@@ -158,6 +158,12 @@
         <w:rPr>
           <w:lang w:val="en-US"/>
         </w:rPr>
+        <w:t xml:space="preserve">Super </w:t>
+      </w:r>
+      <w:r>
+        <w:rPr>
+          <w:lang w:val="en-US"/>
+        </w:rPr>
         <w:t>Jungle Hunt</w:t>
       </w:r>
     </w:p>
@@ -176,14 +182,16 @@
         <w:rPr>
           <w:lang w:val="en-US"/>
         </w:rPr>
-        <w:t>version 1.</w:t>
+        <w:t xml:space="preserve">version </w:t>
       </w:r>
       <w:r>
         <w:rPr>
           <w:lang w:val="en-US"/>
         </w:rPr>
-        <w:t>6</w:t>
-      </w:r>
+        <w:t>2.0</w:t>
+      </w:r>
+      <w:bookmarkStart w:id="0" w:name="_GoBack"/>
+      <w:bookmarkEnd w:id="0"/>
     </w:p>
     <w:p>
       <w:pPr>
@@ -846,7 +854,7 @@
                 <w:noProof/>
                 <w:lang w:val="fi-FI"/>
               </w:rPr>
-              <w:t>28.4.2018 22:00</w:t>
+              <w:t>29.4.2018 14:20</w:t>
             </w:r>
             <w:r>
               <w:rPr>
@@ -1876,6 +1884,236 @@
                 <w:lang w:val="fi-FI"/>
               </w:rPr>
             </w:pPr>
+            <w:r>
+              <w:rPr>
+                <w:lang w:val="fi-FI"/>
+              </w:rPr>
+              <w:t>2.0</w:t>
+            </w:r>
+          </w:p>
+        </w:tc>
+        <w:tc>
+          <w:tcPr>
+            <w:tcW w:w="1559" w:type="dxa"/>
+          </w:tcPr>
+          <w:p>
+            <w:pPr>
+              <w:pStyle w:val="Leipteksti1"/>
+              <w:ind w:left="-43"/>
+              <w:rPr>
+                <w:lang w:val="fi-FI"/>
+              </w:rPr>
+            </w:pPr>
+            <w:r>
+              <w:rPr>
+                <w:lang w:val="fi-FI"/>
+              </w:rPr>
+              <w:t>29.4.2018</w:t>
+            </w:r>
+          </w:p>
+        </w:tc>
+        <w:tc>
+          <w:tcPr>
+            <w:tcW w:w="1843" w:type="dxa"/>
+          </w:tcPr>
+          <w:p>
+            <w:pPr>
+              <w:pStyle w:val="Leipteksti1"/>
+              <w:ind w:left="-43"/>
+              <w:rPr>
+                <w:lang w:val="fi-FI"/>
+              </w:rPr>
+            </w:pPr>
+            <w:r>
+              <w:rPr>
+                <w:lang w:val="fi-FI"/>
+              </w:rPr>
+              <w:t>Vili S.</w:t>
+            </w:r>
+          </w:p>
+        </w:tc>
+        <w:tc>
+          <w:tcPr>
+            <w:tcW w:w="3856" w:type="dxa"/>
+          </w:tcPr>
+          <w:p>
+            <w:pPr>
+              <w:pStyle w:val="Leipteksti1"/>
+              <w:ind w:left="-43"/>
+              <w:rPr>
+                <w:lang w:val="fi-FI"/>
+              </w:rPr>
+            </w:pPr>
+            <w:proofErr w:type="spellStart"/>
+            <w:r>
+              <w:rPr>
+                <w:lang w:val="fi-FI"/>
+              </w:rPr>
+              <w:t>Added</w:t>
+            </w:r>
+            <w:proofErr w:type="spellEnd"/>
+            <w:r>
+              <w:rPr>
+                <w:lang w:val="fi-FI"/>
+              </w:rPr>
+              <w:t xml:space="preserve"> a </w:t>
+            </w:r>
+            <w:proofErr w:type="spellStart"/>
+            <w:r>
+              <w:rPr>
+                <w:lang w:val="fi-FI"/>
+              </w:rPr>
+              <w:t>new</w:t>
+            </w:r>
+            <w:proofErr w:type="spellEnd"/>
+            <w:r>
+              <w:rPr>
+                <w:lang w:val="fi-FI"/>
+              </w:rPr>
+              <w:t xml:space="preserve"> </w:t>
+            </w:r>
+            <w:proofErr w:type="spellStart"/>
+            <w:r>
+              <w:rPr>
+                <w:lang w:val="fi-FI"/>
+              </w:rPr>
+              <w:t>header</w:t>
+            </w:r>
+            <w:proofErr w:type="spellEnd"/>
+            <w:r>
+              <w:rPr>
+                <w:lang w:val="fi-FI"/>
+              </w:rPr>
+              <w:t xml:space="preserve"> ”Extra </w:t>
+            </w:r>
+            <w:proofErr w:type="spellStart"/>
+            <w:r>
+              <w:rPr>
+                <w:lang w:val="fi-FI"/>
+              </w:rPr>
+              <w:t>features</w:t>
+            </w:r>
+            <w:proofErr w:type="spellEnd"/>
+            <w:r>
+              <w:rPr>
+                <w:lang w:val="fi-FI"/>
+              </w:rPr>
+              <w:t xml:space="preserve">”, </w:t>
+            </w:r>
+            <w:proofErr w:type="spellStart"/>
+            <w:r>
+              <w:rPr>
+                <w:lang w:val="fi-FI"/>
+              </w:rPr>
+              <w:t>renamed</w:t>
+            </w:r>
+            <w:proofErr w:type="spellEnd"/>
+            <w:r>
+              <w:rPr>
+                <w:lang w:val="fi-FI"/>
+              </w:rPr>
+              <w:t xml:space="preserve"> </w:t>
+            </w:r>
+            <w:proofErr w:type="spellStart"/>
+            <w:r>
+              <w:rPr>
+                <w:lang w:val="fi-FI"/>
+              </w:rPr>
+              <w:t>the</w:t>
+            </w:r>
+            <w:proofErr w:type="spellEnd"/>
+            <w:r>
+              <w:rPr>
+                <w:lang w:val="fi-FI"/>
+              </w:rPr>
+              <w:t xml:space="preserve"> </w:t>
+            </w:r>
+            <w:proofErr w:type="spellStart"/>
+            <w:r>
+              <w:rPr>
+                <w:lang w:val="fi-FI"/>
+              </w:rPr>
+              <w:t>game</w:t>
+            </w:r>
+            <w:proofErr w:type="spellEnd"/>
+            <w:r>
+              <w:rPr>
+                <w:lang w:val="fi-FI"/>
+              </w:rPr>
+              <w:t xml:space="preserve"> and </w:t>
+            </w:r>
+            <w:proofErr w:type="spellStart"/>
+            <w:r>
+              <w:rPr>
+                <w:lang w:val="fi-FI"/>
+              </w:rPr>
+              <w:t>added</w:t>
+            </w:r>
+            <w:proofErr w:type="spellEnd"/>
+            <w:r>
+              <w:rPr>
+                <w:lang w:val="fi-FI"/>
+              </w:rPr>
+              <w:t xml:space="preserve"> </w:t>
+            </w:r>
+            <w:proofErr w:type="spellStart"/>
+            <w:r>
+              <w:rPr>
+                <w:lang w:val="fi-FI"/>
+              </w:rPr>
+              <w:t>study</w:t>
+            </w:r>
+            <w:proofErr w:type="spellEnd"/>
+            <w:r>
+              <w:rPr>
+                <w:lang w:val="fi-FI"/>
+              </w:rPr>
+              <w:t xml:space="preserve"> </w:t>
+            </w:r>
+            <w:proofErr w:type="spellStart"/>
+            <w:r>
+              <w:rPr>
+                <w:lang w:val="fi-FI"/>
+              </w:rPr>
+              <w:t>diary</w:t>
+            </w:r>
+            <w:proofErr w:type="spellEnd"/>
+            <w:r>
+              <w:rPr>
+                <w:lang w:val="fi-FI"/>
+              </w:rPr>
+              <w:t xml:space="preserve"> for </w:t>
+            </w:r>
+            <w:proofErr w:type="spellStart"/>
+            <w:r>
+              <w:rPr>
+                <w:lang w:val="fi-FI"/>
+              </w:rPr>
+              <w:t>sprint</w:t>
+            </w:r>
+            <w:proofErr w:type="spellEnd"/>
+            <w:r>
+              <w:rPr>
+                <w:lang w:val="fi-FI"/>
+              </w:rPr>
+              <w:t xml:space="preserve"> 4</w:t>
+            </w:r>
+          </w:p>
+        </w:tc>
+      </w:tr>
+      <w:tr>
+        <w:tc>
+          <w:tcPr>
+            <w:tcW w:w="993" w:type="dxa"/>
+          </w:tcPr>
+          <w:p>
+            <w:pPr>
+              <w:pStyle w:val="Leipteksti1"/>
+              <w:ind w:left="-43"/>
+              <w:rPr>
+                <w:lang w:val="fi-FI"/>
+              </w:rPr>
+            </w:pPr>
           </w:p>
         </w:tc>
         <w:tc>
@@ -2095,64 +2333,6 @@
           </w:p>
         </w:tc>
       </w:tr>
-      <w:tr>
-        <w:tc>
-          <w:tcPr>
-            <w:tcW w:w="993" w:type="dxa"/>
-          </w:tcPr>
-          <w:p>
-            <w:pPr>
-              <w:pStyle w:val="Leipteksti1"/>
-              <w:ind w:left="-43"/>
-              <w:rPr>
-                <w:lang w:val="fi-FI"/>
-              </w:rPr>
-            </w:pPr>
-          </w:p>
-        </w:tc>
-        <w:tc>
-          <w:tcPr>
-            <w:tcW w:w="1559" w:type="dxa"/>
-          </w:tcPr>
-          <w:p>
-            <w:pPr>
-              <w:pStyle w:val="Leipteksti1"/>
-              <w:ind w:left="-43"/>
-              <w:rPr>
-                <w:lang w:val="fi-FI"/>
-              </w:rPr>
-            </w:pPr>
-          </w:p>
-        </w:tc>
-        <w:tc>
-          <w:tcPr>
-            <w:tcW w:w="1843" w:type="dxa"/>
-          </w:tcPr>
-          <w:p>
-            <w:pPr>
-              <w:pStyle w:val="Leipteksti1"/>
-              <w:ind w:left="-43"/>
-              <w:rPr>
-                <w:lang w:val="fi-FI"/>
-              </w:rPr>
-            </w:pPr>
-          </w:p>
-        </w:tc>
-        <w:tc>
-          <w:tcPr>
-            <w:tcW w:w="3856" w:type="dxa"/>
-          </w:tcPr>
-          <w:p>
-            <w:pPr>
-              <w:pStyle w:val="Leipteksti1"/>
-              <w:ind w:left="-43"/>
-              <w:rPr>
-                <w:lang w:val="fi-FI"/>
-              </w:rPr>
-            </w:pPr>
-          </w:p>
-        </w:tc>
-      </w:tr>
     </w:tbl>
     <w:p>
       <w:pPr>
@@ -2253,7 +2433,7 @@
         <w:rPr>
           <w:noProof/>
         </w:rPr>
-        <w:instrText xml:space="preserve"> PAGEREF _Toc512716845 \h </w:instrText>
+        <w:instrText xml:space="preserve"> PAGEREF _Toc512775282 \h </w:instrText>
       </w:r>
       <w:r>
         <w:rPr>
@@ -2333,7 +2513,7 @@
         <w:rPr>
           <w:noProof/>
         </w:rPr>
-        <w:instrText xml:space="preserve"> PAGEREF _Toc512716846 \h </w:instrText>
+        <w:instrText xml:space="preserve"> PAGEREF _Toc512775283 \h </w:instrText>
       </w:r>
       <w:r>
         <w:rPr>
@@ -2413,7 +2593,7 @@
         <w:rPr>
           <w:noProof/>
         </w:rPr>
-        <w:instrText xml:space="preserve"> PAGEREF _Toc512716847 \h </w:instrText>
+        <w:instrText xml:space="preserve"> PAGEREF _Toc512775284 \h </w:instrText>
       </w:r>
       <w:r>
         <w:rPr>
@@ -2495,7 +2675,89 @@
         <w:rPr>
           <w:noProof/>
         </w:rPr>
-        <w:instrText xml:space="preserve"> PAGEREF _Toc512716848 \h </w:instrText>
+        <w:instrText xml:space="preserve"> PAGEREF _Toc512775285 \h </w:instrText>
+      </w:r>
+      <w:r>
+        <w:rPr>
+          <w:noProof/>
+        </w:rPr>
+      </w:r>
+      <w:r>
+        <w:rPr>
+          <w:noProof/>
+        </w:rPr>
+        <w:fldChar w:fldCharType="separate"/>
+      </w:r>
+      <w:r>
+        <w:rPr>
+          <w:noProof/>
+        </w:rPr>
+        <w:t>5</w:t>
+      </w:r>
+      <w:r>
+        <w:rPr>
+          <w:noProof/>
+        </w:rPr>
+        <w:fldChar w:fldCharType="end"/>
+      </w:r>
+    </w:p>
+    <w:p>
+      <w:pPr>
+        <w:pStyle w:val="Sisluet2"/>
+        <w:tabs>
+          <w:tab w:val="left" w:pos="720"/>
+        </w:tabs>
+        <w:rPr>
+          <w:rFonts w:asciiTheme="minorHAnsi" w:eastAsiaTheme="minorEastAsia" w:hAnsiTheme="minorHAnsi" w:cstheme="minorBidi"/>
+          <w:smallCaps w:val="0"/>
+          <w:noProof/>
+          <w:sz w:val="22"/>
+          <w:szCs w:val="22"/>
+          <w:lang w:eastAsia="fi-FI"/>
+        </w:rPr>
+      </w:pPr>
+      <w:r>
+        <w:rPr>
+          <w:noProof/>
+          <w:lang w:val="en-US"/>
+        </w:rPr>
+        <w:t>1.4</w:t>
+      </w:r>
+      <w:r>
+        <w:rPr>
+          <w:rFonts w:asciiTheme="minorHAnsi" w:eastAsiaTheme="minorEastAsia" w:hAnsiTheme="minorHAnsi" w:cstheme="minorBidi"/>
+          <w:smallCaps w:val="0"/>
+          <w:noProof/>
+          <w:sz w:val="22"/>
+          <w:szCs w:val="22"/>
+          <w:lang w:eastAsia="fi-FI"/>
+        </w:rPr>
+        <w:tab/>
+      </w:r>
+      <w:r>
+        <w:rPr>
+          <w:noProof/>
+          <w:lang w:val="en-US"/>
+        </w:rPr>
+        <w:t>Extra features</w:t>
+      </w:r>
+      <w:r>
+        <w:rPr>
+          <w:noProof/>
+        </w:rPr>
+        <w:tab/>
+      </w:r>
+      <w:r>
+        <w:rPr>
+          <w:noProof/>
+        </w:rPr>
+        <w:fldChar w:fldCharType="begin"/>
+      </w:r>
+      <w:r>
+        <w:rPr>
+          <w:noProof/>
+        </w:rPr>
+        <w:instrText xml:space="preserve"> PAGEREF _Toc512775286 \h </w:instrText>
       </w:r>
       <w:r>
         <w:rPr>
@@ -2579,7 +2841,7 @@
         <w:rPr>
           <w:noProof/>
         </w:rPr>
-        <w:instrText xml:space="preserve"> PAGEREF _Toc512716849 \h </w:instrText>
+        <w:instrText xml:space="preserve"> PAGEREF _Toc512775287 \h </w:instrText>
       </w:r>
       <w:r>
         <w:rPr>
@@ -2661,7 +2923,7 @@
         <w:rPr>
           <w:noProof/>
         </w:rPr>
-        <w:instrText xml:space="preserve"> PAGEREF _Toc512716850 \h </w:instrText>
+        <w:instrText xml:space="preserve"> PAGEREF _Toc512775288 \h </w:instrText>
       </w:r>
       <w:r>
         <w:rPr>
@@ -2741,7 +3003,7 @@
         <w:rPr>
           <w:noProof/>
         </w:rPr>
-        <w:instrText xml:space="preserve"> PAGEREF _Toc512716851 \h </w:instrText>
+        <w:instrText xml:space="preserve"> PAGEREF _Toc512775289 \h </w:instrText>
       </w:r>
       <w:r>
         <w:rPr>
@@ -2821,7 +3083,7 @@
         <w:rPr>
           <w:noProof/>
         </w:rPr>
-        <w:instrText xml:space="preserve"> PAGEREF _Toc512716852 \h </w:instrText>
+        <w:instrText xml:space="preserve"> PAGEREF _Toc512775290 \h </w:instrText>
       </w:r>
       <w:r>
         <w:rPr>
@@ -2859,7 +3121,7 @@
           <w:noProof/>
           <w:sz w:val="22"/>
           <w:szCs w:val="22"/>
-          <w:lang w:val="en-GB" w:eastAsia="fi-FI"/>
+          <w:lang w:eastAsia="fi-FI"/>
         </w:rPr>
       </w:pPr>
       <w:r>
@@ -2876,7 +3138,7 @@
           <w:noProof/>
           <w:sz w:val="22"/>
           <w:szCs w:val="22"/>
-          <w:lang w:val="en-GB" w:eastAsia="fi-FI"/>
+          <w:lang w:eastAsia="fi-FI"/>
         </w:rPr>
         <w:tab/>
       </w:r>
@@ -2890,7 +3152,6 @@
       <w:r>
         <w:rPr>
           <w:noProof/>
-          <w:lang w:val="en-GB"/>
         </w:rPr>
         <w:tab/>
       </w:r>
@@ -2903,9 +3164,8 @@
       <w:r>
         <w:rPr>
           <w:noProof/>
-          <w:lang w:val="en-GB"/>
-        </w:rPr>
-        <w:instrText xml:space="preserve"> PAGEREF _Toc512716853 \h </w:instrText>
+        </w:rPr>
+        <w:instrText xml:space="preserve"> PAGEREF _Toc512775291 \h </w:instrText>
       </w:r>
       <w:r>
         <w:rPr>
@@ -2921,7 +3181,6 @@
       <w:r>
         <w:rPr>
           <w:noProof/>
-          <w:lang w:val="en-GB"/>
         </w:rPr>
         <w:t>6</w:t>
       </w:r>
@@ -2944,7 +3203,7 @@
           <w:noProof/>
           <w:sz w:val="22"/>
           <w:szCs w:val="22"/>
-          <w:lang w:val="en-GB" w:eastAsia="fi-FI"/>
+          <w:lang w:eastAsia="fi-FI"/>
         </w:rPr>
       </w:pPr>
       <w:r>
@@ -2961,7 +3220,7 @@
           <w:noProof/>
           <w:sz w:val="22"/>
           <w:szCs w:val="22"/>
-          <w:lang w:val="en-GB" w:eastAsia="fi-FI"/>
+          <w:lang w:eastAsia="fi-FI"/>
         </w:rPr>
         <w:tab/>
       </w:r>
@@ -2975,7 +3234,6 @@
       <w:r>
         <w:rPr>
           <w:noProof/>
-          <w:lang w:val="en-GB"/>
         </w:rPr>
         <w:tab/>
       </w:r>
@@ -2988,9 +3246,8 @@
       <w:r>
         <w:rPr>
           <w:noProof/>
-          <w:lang w:val="en-GB"/>
-        </w:rPr>
-        <w:instrText xml:space="preserve"> PAGEREF _Toc512716854 \h </w:instrText>
+        </w:rPr>
+        <w:instrText xml:space="preserve"> PAGEREF _Toc512775292 \h </w:instrText>
       </w:r>
       <w:r>
         <w:rPr>
@@ -3006,7 +3263,6 @@
       <w:r>
         <w:rPr>
           <w:noProof/>
-          <w:lang w:val="en-GB"/>
         </w:rPr>
         <w:t>6</w:t>
       </w:r>
@@ -3029,13 +3285,12 @@
           <w:noProof/>
           <w:sz w:val="22"/>
           <w:szCs w:val="22"/>
-          <w:lang w:val="en-GB" w:eastAsia="fi-FI"/>
-        </w:rPr>
-      </w:pPr>
-      <w:r>
-        <w:rPr>
-          <w:noProof/>
-          <w:lang w:val="en-GB"/>
+          <w:lang w:eastAsia="fi-FI"/>
+        </w:rPr>
+      </w:pPr>
+      <w:r>
+        <w:rPr>
+          <w:noProof/>
         </w:rPr>
         <w:t>2.2</w:t>
       </w:r>
@@ -3046,14 +3301,13 @@
           <w:noProof/>
           <w:sz w:val="22"/>
           <w:szCs w:val="22"/>
-          <w:lang w:val="en-GB" w:eastAsia="fi-FI"/>
+          <w:lang w:eastAsia="fi-FI"/>
         </w:rPr>
         <w:tab/>
       </w:r>
       <w:r>
         <w:rPr>
           <w:noProof/>
-          <w:lang w:val="en-GB"/>
         </w:rPr>
         <w:t xml:space="preserve">Sprint 2 </w:t>
       </w:r>
@@ -3067,7 +3321,6 @@
       <w:r>
         <w:rPr>
           <w:noProof/>
-          <w:lang w:val="en-GB"/>
         </w:rPr>
         <w:tab/>
       </w:r>
@@ -3080,9 +3333,8 @@
       <w:r>
         <w:rPr>
           <w:noProof/>
-          <w:lang w:val="en-GB"/>
-        </w:rPr>
-        <w:instrText xml:space="preserve"> PAGEREF _Toc512716855 \h </w:instrText>
+        </w:rPr>
+        <w:instrText xml:space="preserve"> PAGEREF _Toc512775293 \h </w:instrText>
       </w:r>
       <w:r>
         <w:rPr>
@@ -3098,7 +3350,6 @@
       <w:r>
         <w:rPr>
           <w:noProof/>
-          <w:lang w:val="en-GB"/>
         </w:rPr>
         <w:t>6</w:t>
       </w:r>
@@ -3121,13 +3372,12 @@
           <w:noProof/>
           <w:sz w:val="22"/>
           <w:szCs w:val="22"/>
-          <w:lang w:val="en-GB" w:eastAsia="fi-FI"/>
-        </w:rPr>
-      </w:pPr>
-      <w:r>
-        <w:rPr>
-          <w:noProof/>
-          <w:lang w:val="en-GB"/>
+          <w:lang w:eastAsia="fi-FI"/>
+        </w:rPr>
+      </w:pPr>
+      <w:r>
+        <w:rPr>
+          <w:noProof/>
         </w:rPr>
         <w:t>2.2.1</w:t>
       </w:r>
@@ -3138,21 +3388,19 @@
           <w:noProof/>
           <w:sz w:val="22"/>
           <w:szCs w:val="22"/>
-          <w:lang w:val="en-GB" w:eastAsia="fi-FI"/>
+          <w:lang w:eastAsia="fi-FI"/>
         </w:rPr>
         <w:tab/>
       </w:r>
       <w:r>
         <w:rPr>
           <w:noProof/>
-          <w:lang w:val="en-GB"/>
         </w:rPr>
         <w:t>What went well</w:t>
       </w:r>
       <w:r>
         <w:rPr>
           <w:noProof/>
-          <w:lang w:val="en-GB"/>
         </w:rPr>
         <w:tab/>
       </w:r>
@@ -3165,9 +3413,8 @@
       <w:r>
         <w:rPr>
           <w:noProof/>
-          <w:lang w:val="en-GB"/>
-        </w:rPr>
-        <w:instrText xml:space="preserve"> PAGEREF _Toc512716856 \h </w:instrText>
+        </w:rPr>
+        <w:instrText xml:space="preserve"> PAGEREF _Toc512775294 \h </w:instrText>
       </w:r>
       <w:r>
         <w:rPr>
@@ -3183,7 +3430,6 @@
       <w:r>
         <w:rPr>
           <w:noProof/>
-          <w:lang w:val="en-GB"/>
         </w:rPr>
         <w:t>6</w:t>
       </w:r>
@@ -3206,13 +3452,12 @@
           <w:noProof/>
           <w:sz w:val="22"/>
           <w:szCs w:val="22"/>
-          <w:lang w:val="en-GB" w:eastAsia="fi-FI"/>
-        </w:rPr>
-      </w:pPr>
-      <w:r>
-        <w:rPr>
-          <w:noProof/>
-          <w:lang w:val="en-GB"/>
+          <w:lang w:eastAsia="fi-FI"/>
+        </w:rPr>
+      </w:pPr>
+      <w:r>
+        <w:rPr>
+          <w:noProof/>
         </w:rPr>
         <w:t>2.2.2</w:t>
       </w:r>
@@ -3223,21 +3468,19 @@
           <w:noProof/>
           <w:sz w:val="22"/>
           <w:szCs w:val="22"/>
-          <w:lang w:val="en-GB" w:eastAsia="fi-FI"/>
+          <w:lang w:eastAsia="fi-FI"/>
         </w:rPr>
         <w:tab/>
       </w:r>
       <w:r>
         <w:rPr>
           <w:noProof/>
-          <w:lang w:val="en-GB"/>
         </w:rPr>
         <w:t>What difficulties you had</w:t>
       </w:r>
       <w:r>
         <w:rPr>
           <w:noProof/>
-          <w:lang w:val="en-GB"/>
         </w:rPr>
         <w:tab/>
       </w:r>
@@ -3250,9 +3493,8 @@
       <w:r>
         <w:rPr>
           <w:noProof/>
-          <w:lang w:val="en-GB"/>
-        </w:rPr>
-        <w:instrText xml:space="preserve"> PAGEREF _Toc512716857 \h </w:instrText>
+        </w:rPr>
+        <w:instrText xml:space="preserve"> PAGEREF _Toc512775295 \h </w:instrText>
       </w:r>
       <w:r>
         <w:rPr>
@@ -3268,9 +3510,8 @@
       <w:r>
         <w:rPr>
           <w:noProof/>
-          <w:lang w:val="en-GB"/>
-        </w:rPr>
-        <w:t>6</w:t>
+        </w:rPr>
+        <w:t>7</w:t>
       </w:r>
       <w:r>
         <w:rPr>
@@ -3291,7 +3532,7 @@
           <w:noProof/>
           <w:sz w:val="22"/>
           <w:szCs w:val="22"/>
-          <w:lang w:val="en-GB" w:eastAsia="fi-FI"/>
+          <w:lang w:eastAsia="fi-FI"/>
         </w:rPr>
       </w:pPr>
       <w:r>
@@ -3308,7 +3549,7 @@
           <w:noProof/>
           <w:sz w:val="22"/>
           <w:szCs w:val="22"/>
-          <w:lang w:val="en-GB" w:eastAsia="fi-FI"/>
+          <w:lang w:eastAsia="fi-FI"/>
         </w:rPr>
         <w:tab/>
       </w:r>
@@ -3322,7 +3563,6 @@
       <w:r>
         <w:rPr>
           <w:noProof/>
-          <w:lang w:val="en-GB"/>
         </w:rPr>
         <w:tab/>
       </w:r>
@@ -3335,9 +3575,8 @@
       <w:r>
         <w:rPr>
           <w:noProof/>
-          <w:lang w:val="en-GB"/>
-        </w:rPr>
-        <w:instrText xml:space="preserve"> PAGEREF _Toc512716858 \h </w:instrText>
+        </w:rPr>
+        <w:instrText xml:space="preserve"> PAGEREF _Toc512775296 \h </w:instrText>
       </w:r>
       <w:r>
         <w:rPr>
@@ -3353,7 +3592,6 @@
       <w:r>
         <w:rPr>
           <w:noProof/>
-          <w:lang w:val="en-GB"/>
         </w:rPr>
         <w:t>7</w:t>
       </w:r>
@@ -3376,7 +3614,7 @@
           <w:noProof/>
           <w:sz w:val="22"/>
           <w:szCs w:val="22"/>
-          <w:lang w:val="en-GB" w:eastAsia="fi-FI"/>
+          <w:lang w:eastAsia="fi-FI"/>
         </w:rPr>
       </w:pPr>
       <w:r>
@@ -3393,7 +3631,7 @@
           <w:noProof/>
           <w:sz w:val="22"/>
           <w:szCs w:val="22"/>
-          <w:lang w:val="en-GB" w:eastAsia="fi-FI"/>
+          <w:lang w:eastAsia="fi-FI"/>
         </w:rPr>
         <w:tab/>
       </w:r>
@@ -3407,7 +3645,6 @@
       <w:r>
         <w:rPr>
           <w:noProof/>
-          <w:lang w:val="en-GB"/>
         </w:rPr>
         <w:tab/>
       </w:r>
@@ -3420,9 +3657,8 @@
       <w:r>
         <w:rPr>
           <w:noProof/>
-          <w:lang w:val="en-GB"/>
-        </w:rPr>
-        <w:instrText xml:space="preserve"> PAGEREF _Toc512716859 \h </w:instrText>
+        </w:rPr>
+        <w:instrText xml:space="preserve"> PAGEREF _Toc512775297 \h </w:instrText>
       </w:r>
       <w:r>
         <w:rPr>
@@ -3438,7 +3674,6 @@
       <w:r>
         <w:rPr>
           <w:noProof/>
-          <w:lang w:val="en-GB"/>
         </w:rPr>
         <w:t>7</w:t>
       </w:r>
@@ -3461,13 +3696,12 @@
           <w:noProof/>
           <w:sz w:val="22"/>
           <w:szCs w:val="22"/>
-          <w:lang w:val="en-GB" w:eastAsia="fi-FI"/>
-        </w:rPr>
-      </w:pPr>
-      <w:r>
-        <w:rPr>
-          <w:noProof/>
-          <w:lang w:val="en-GB"/>
+          <w:lang w:eastAsia="fi-FI"/>
+        </w:rPr>
+      </w:pPr>
+      <w:r>
+        <w:rPr>
+          <w:noProof/>
         </w:rPr>
         <w:t>2.3</w:t>
       </w:r>
@@ -3478,21 +3712,19 @@
           <w:noProof/>
           <w:sz w:val="22"/>
           <w:szCs w:val="22"/>
-          <w:lang w:val="en-GB" w:eastAsia="fi-FI"/>
+          <w:lang w:eastAsia="fi-FI"/>
         </w:rPr>
         <w:tab/>
       </w:r>
       <w:r>
         <w:rPr>
           <w:noProof/>
-          <w:lang w:val="en-GB"/>
         </w:rPr>
         <w:t>Sprint 3 (Retrospective meeting 8.4.2018)</w:t>
       </w:r>
       <w:r>
         <w:rPr>
           <w:noProof/>
-          <w:lang w:val="en-GB"/>
         </w:rPr>
         <w:tab/>
       </w:r>
@@ -3505,9 +3737,8 @@
       <w:r>
         <w:rPr>
           <w:noProof/>
-          <w:lang w:val="en-GB"/>
-        </w:rPr>
-        <w:instrText xml:space="preserve"> PAGEREF _Toc512716860 \h </w:instrText>
+        </w:rPr>
+        <w:instrText xml:space="preserve"> PAGEREF _Toc512775298 \h </w:instrText>
       </w:r>
       <w:r>
         <w:rPr>
@@ -3523,7 +3754,6 @@
       <w:r>
         <w:rPr>
           <w:noProof/>
-          <w:lang w:val="en-GB"/>
         </w:rPr>
         <w:t>7</w:t>
       </w:r>
@@ -3546,14 +3776,14 @@
           <w:noProof/>
           <w:sz w:val="22"/>
           <w:szCs w:val="22"/>
-          <w:lang w:val="en-GB" w:eastAsia="fi-FI"/>
-        </w:rPr>
-      </w:pPr>
-      <w:r>
-        <w:rPr>
-          <w:noProof/>
-          <w:lang w:val="en-GB"/>
-        </w:rPr>
+          <w:lang w:eastAsia="fi-FI"/>
+        </w:rPr>
+      </w:pPr>
+      <w:r>
+        <w:rPr>
+          <w:noProof/>
+        </w:rPr>
+        <w:lastRenderedPageBreak/>
         <w:t>2.3.1</w:t>
       </w:r>
       <w:r>
@@ -3563,21 +3793,19 @@
           <w:noProof/>
           <w:sz w:val="22"/>
           <w:szCs w:val="22"/>
-          <w:lang w:val="en-GB" w:eastAsia="fi-FI"/>
+          <w:lang w:eastAsia="fi-FI"/>
         </w:rPr>
         <w:tab/>
       </w:r>
       <w:r>
         <w:rPr>
           <w:noProof/>
-          <w:lang w:val="en-GB"/>
         </w:rPr>
         <w:t>What went well</w:t>
       </w:r>
       <w:r>
         <w:rPr>
           <w:noProof/>
-          <w:lang w:val="en-GB"/>
         </w:rPr>
         <w:tab/>
       </w:r>
@@ -3590,9 +3818,8 @@
       <w:r>
         <w:rPr>
           <w:noProof/>
-          <w:lang w:val="en-GB"/>
-        </w:rPr>
-        <w:instrText xml:space="preserve"> PAGEREF _Toc512716861 \h </w:instrText>
+        </w:rPr>
+        <w:instrText xml:space="preserve"> PAGEREF _Toc512775299 \h </w:instrText>
       </w:r>
       <w:r>
         <w:rPr>
@@ -3608,7 +3835,6 @@
       <w:r>
         <w:rPr>
           <w:noProof/>
-          <w:lang w:val="en-GB"/>
         </w:rPr>
         <w:t>7</w:t>
       </w:r>
@@ -3631,13 +3857,12 @@
           <w:noProof/>
           <w:sz w:val="22"/>
           <w:szCs w:val="22"/>
-          <w:lang w:val="en-GB" w:eastAsia="fi-FI"/>
-        </w:rPr>
-      </w:pPr>
-      <w:r>
-        <w:rPr>
-          <w:noProof/>
-          <w:lang w:val="en-GB"/>
+          <w:lang w:eastAsia="fi-FI"/>
+        </w:rPr>
+      </w:pPr>
+      <w:r>
+        <w:rPr>
+          <w:noProof/>
         </w:rPr>
         <w:t>2.3.2</w:t>
       </w:r>
@@ -3648,21 +3873,19 @@
           <w:noProof/>
           <w:sz w:val="22"/>
           <w:szCs w:val="22"/>
-          <w:lang w:val="en-GB" w:eastAsia="fi-FI"/>
+          <w:lang w:eastAsia="fi-FI"/>
         </w:rPr>
         <w:tab/>
       </w:r>
       <w:r>
         <w:rPr>
           <w:noProof/>
-          <w:lang w:val="en-GB"/>
         </w:rPr>
         <w:t>What difficulties you had</w:t>
       </w:r>
       <w:r>
         <w:rPr>
           <w:noProof/>
-          <w:lang w:val="en-GB"/>
         </w:rPr>
         <w:tab/>
       </w:r>
@@ -3675,9 +3898,8 @@
       <w:r>
         <w:rPr>
           <w:noProof/>
-          <w:lang w:val="en-GB"/>
-        </w:rPr>
-        <w:instrText xml:space="preserve"> PAGEREF _Toc512716862 \h </w:instrText>
+        </w:rPr>
+        <w:instrText xml:space="preserve"> PAGEREF _Toc512775300 \h </w:instrText>
       </w:r>
       <w:r>
         <w:rPr>
@@ -3693,7 +3915,6 @@
       <w:r>
         <w:rPr>
           <w:noProof/>
-          <w:lang w:val="en-GB"/>
         </w:rPr>
         <w:t>7</w:t>
       </w:r>
@@ -3703,8 +3924,6 @@
         </w:rPr>
         <w:fldChar w:fldCharType="end"/>
       </w:r>
-      <w:bookmarkStart w:id="0" w:name="_GoBack"/>
-      <w:bookmarkEnd w:id="0"/>
     </w:p>
     <w:p>
       <w:pPr>
@@ -3718,7 +3937,7 @@
           <w:noProof/>
           <w:sz w:val="22"/>
           <w:szCs w:val="22"/>
-          <w:lang w:val="en-GB" w:eastAsia="fi-FI"/>
+          <w:lang w:eastAsia="fi-FI"/>
         </w:rPr>
       </w:pPr>
       <w:r>
@@ -3735,7 +3954,7 @@
           <w:noProof/>
           <w:sz w:val="22"/>
           <w:szCs w:val="22"/>
-          <w:lang w:val="en-GB" w:eastAsia="fi-FI"/>
+          <w:lang w:eastAsia="fi-FI"/>
         </w:rPr>
         <w:tab/>
       </w:r>
@@ -3749,7 +3968,6 @@
       <w:r>
         <w:rPr>
           <w:noProof/>
-          <w:lang w:val="en-GB"/>
         </w:rPr>
         <w:tab/>
       </w:r>
@@ -3762,9 +3980,8 @@
       <w:r>
         <w:rPr>
           <w:noProof/>
-          <w:lang w:val="en-GB"/>
-        </w:rPr>
-        <w:instrText xml:space="preserve"> PAGEREF _Toc512716863 \h </w:instrText>
+        </w:rPr>
+        <w:instrText xml:space="preserve"> PAGEREF _Toc512775301 \h </w:instrText>
       </w:r>
       <w:r>
         <w:rPr>
@@ -3780,7 +3997,6 @@
       <w:r>
         <w:rPr>
           <w:noProof/>
-          <w:lang w:val="en-GB"/>
         </w:rPr>
         <w:t>7</w:t>
       </w:r>
@@ -3803,7 +4019,7 @@
           <w:noProof/>
           <w:sz w:val="22"/>
           <w:szCs w:val="22"/>
-          <w:lang w:val="en-GB" w:eastAsia="fi-FI"/>
+          <w:lang w:eastAsia="fi-FI"/>
         </w:rPr>
       </w:pPr>
       <w:r>
@@ -3811,7 +4027,6 @@
           <w:noProof/>
           <w:lang w:val="en-US"/>
         </w:rPr>
-        <w:lastRenderedPageBreak/>
         <w:t>2.3.4</w:t>
       </w:r>
       <w:r>
@@ -3821,7 +4036,7 @@
           <w:noProof/>
           <w:sz w:val="22"/>
           <w:szCs w:val="22"/>
-          <w:lang w:val="en-GB" w:eastAsia="fi-FI"/>
+          <w:lang w:eastAsia="fi-FI"/>
         </w:rPr>
         <w:tab/>
       </w:r>
@@ -3835,7 +4050,6 @@
       <w:r>
         <w:rPr>
           <w:noProof/>
-          <w:lang w:val="en-GB"/>
         </w:rPr>
         <w:tab/>
       </w:r>
@@ -3848,9 +4062,8 @@
       <w:r>
         <w:rPr>
           <w:noProof/>
-          <w:lang w:val="en-GB"/>
-        </w:rPr>
-        <w:instrText xml:space="preserve"> PAGEREF _Toc512716864 \h </w:instrText>
+        </w:rPr>
+        <w:instrText xml:space="preserve"> PAGEREF _Toc512775302 \h </w:instrText>
       </w:r>
       <w:r>
         <w:rPr>
@@ -3866,7 +4079,6 @@
       <w:r>
         <w:rPr>
           <w:noProof/>
-          <w:lang w:val="en-GB"/>
         </w:rPr>
         <w:t>7</w:t>
       </w:r>
@@ -3889,13 +4101,12 @@
           <w:noProof/>
           <w:sz w:val="22"/>
           <w:szCs w:val="22"/>
-          <w:lang w:val="en-GB" w:eastAsia="fi-FI"/>
-        </w:rPr>
-      </w:pPr>
-      <w:r>
-        <w:rPr>
-          <w:noProof/>
-          <w:lang w:val="en-GB"/>
+          <w:lang w:eastAsia="fi-FI"/>
+        </w:rPr>
+      </w:pPr>
+      <w:r>
+        <w:rPr>
+          <w:noProof/>
         </w:rPr>
         <w:t>2.4</w:t>
       </w:r>
@@ -3906,21 +4117,19 @@
           <w:noProof/>
           <w:sz w:val="22"/>
           <w:szCs w:val="22"/>
-          <w:lang w:val="en-GB" w:eastAsia="fi-FI"/>
+          <w:lang w:eastAsia="fi-FI"/>
         </w:rPr>
         <w:tab/>
       </w:r>
       <w:r>
         <w:rPr>
           <w:noProof/>
-          <w:lang w:val="en-GB"/>
         </w:rPr>
         <w:t>Sprint 4 (Retrospective meeting 29.4.2018)</w:t>
       </w:r>
       <w:r>
         <w:rPr>
           <w:noProof/>
-          <w:lang w:val="en-GB"/>
         </w:rPr>
         <w:tab/>
       </w:r>
@@ -3933,9 +4142,8 @@
       <w:r>
         <w:rPr>
           <w:noProof/>
-          <w:lang w:val="en-GB"/>
-        </w:rPr>
-        <w:instrText xml:space="preserve"> PAGEREF _Toc512716865 \h </w:instrText>
+        </w:rPr>
+        <w:instrText xml:space="preserve"> PAGEREF _Toc512775303 \h </w:instrText>
       </w:r>
       <w:r>
         <w:rPr>
@@ -3951,9 +4159,8 @@
       <w:r>
         <w:rPr>
           <w:noProof/>
-          <w:lang w:val="en-GB"/>
-        </w:rPr>
-        <w:t>7</w:t>
+        </w:rPr>
+        <w:t>8</w:t>
       </w:r>
       <w:r>
         <w:rPr>
@@ -3974,13 +4181,12 @@
           <w:noProof/>
           <w:sz w:val="22"/>
           <w:szCs w:val="22"/>
-          <w:lang w:val="en-GB" w:eastAsia="fi-FI"/>
-        </w:rPr>
-      </w:pPr>
-      <w:r>
-        <w:rPr>
-          <w:noProof/>
-          <w:lang w:val="en-GB"/>
+          <w:lang w:eastAsia="fi-FI"/>
+        </w:rPr>
+      </w:pPr>
+      <w:r>
+        <w:rPr>
+          <w:noProof/>
         </w:rPr>
         <w:t>2.4.1</w:t>
       </w:r>
@@ -3991,21 +4197,19 @@
           <w:noProof/>
           <w:sz w:val="22"/>
           <w:szCs w:val="22"/>
-          <w:lang w:val="en-GB" w:eastAsia="fi-FI"/>
+          <w:lang w:eastAsia="fi-FI"/>
         </w:rPr>
         <w:tab/>
       </w:r>
       <w:r>
         <w:rPr>
           <w:noProof/>
-          <w:lang w:val="en-GB"/>
         </w:rPr>
         <w:t>What went well</w:t>
       </w:r>
       <w:r>
         <w:rPr>
           <w:noProof/>
-          <w:lang w:val="en-GB"/>
         </w:rPr>
         <w:tab/>
       </w:r>
@@ -4018,9 +4222,8 @@
       <w:r>
         <w:rPr>
           <w:noProof/>
-          <w:lang w:val="en-GB"/>
-        </w:rPr>
-        <w:instrText xml:space="preserve"> PAGEREF _Toc512716866 \h </w:instrText>
+        </w:rPr>
+        <w:instrText xml:space="preserve"> PAGEREF _Toc512775304 \h </w:instrText>
       </w:r>
       <w:r>
         <w:rPr>
@@ -4036,7 +4239,6 @@
       <w:r>
         <w:rPr>
           <w:noProof/>
-          <w:lang w:val="en-GB"/>
         </w:rPr>
         <w:t>8</w:t>
       </w:r>
@@ -4059,13 +4261,12 @@
           <w:noProof/>
           <w:sz w:val="22"/>
           <w:szCs w:val="22"/>
-          <w:lang w:val="en-GB" w:eastAsia="fi-FI"/>
-        </w:rPr>
-      </w:pPr>
-      <w:r>
-        <w:rPr>
-          <w:noProof/>
-          <w:lang w:val="en-GB"/>
+          <w:lang w:eastAsia="fi-FI"/>
+        </w:rPr>
+      </w:pPr>
+      <w:r>
+        <w:rPr>
+          <w:noProof/>
         </w:rPr>
         <w:t>2.4.2</w:t>
       </w:r>
@@ -4076,21 +4277,19 @@
           <w:noProof/>
           <w:sz w:val="22"/>
           <w:szCs w:val="22"/>
-          <w:lang w:val="en-GB" w:eastAsia="fi-FI"/>
+          <w:lang w:eastAsia="fi-FI"/>
         </w:rPr>
         <w:tab/>
       </w:r>
       <w:r>
         <w:rPr>
           <w:noProof/>
-          <w:lang w:val="en-GB"/>
         </w:rPr>
         <w:t>What difficulties you had</w:t>
       </w:r>
       <w:r>
         <w:rPr>
           <w:noProof/>
-          <w:lang w:val="en-GB"/>
         </w:rPr>
         <w:tab/>
       </w:r>
@@ -4103,9 +4302,8 @@
       <w:r>
         <w:rPr>
           <w:noProof/>
-          <w:lang w:val="en-GB"/>
-        </w:rPr>
-        <w:instrText xml:space="preserve"> PAGEREF _Toc512716867 \h </w:instrText>
+        </w:rPr>
+        <w:instrText xml:space="preserve"> PAGEREF _Toc512775305 \h </w:instrText>
       </w:r>
       <w:r>
         <w:rPr>
@@ -4121,7 +4319,6 @@
       <w:r>
         <w:rPr>
           <w:noProof/>
-          <w:lang w:val="en-GB"/>
         </w:rPr>
         <w:t>8</w:t>
       </w:r>
@@ -4144,7 +4341,7 @@
           <w:noProof/>
           <w:sz w:val="22"/>
           <w:szCs w:val="22"/>
-          <w:lang w:val="en-GB" w:eastAsia="fi-FI"/>
+          <w:lang w:eastAsia="fi-FI"/>
         </w:rPr>
       </w:pPr>
       <w:r>
@@ -4161,7 +4358,7 @@
           <w:noProof/>
           <w:sz w:val="22"/>
           <w:szCs w:val="22"/>
-          <w:lang w:val="en-GB" w:eastAsia="fi-FI"/>
+          <w:lang w:eastAsia="fi-FI"/>
         </w:rPr>
         <w:tab/>
       </w:r>
@@ -4175,7 +4372,6 @@
       <w:r>
         <w:rPr>
           <w:noProof/>
-          <w:lang w:val="en-GB"/>
         </w:rPr>
         <w:tab/>
       </w:r>
@@ -4188,9 +4384,8 @@
       <w:r>
         <w:rPr>
           <w:noProof/>
-          <w:lang w:val="en-GB"/>
-        </w:rPr>
-        <w:instrText xml:space="preserve"> PAGEREF _Toc512716868 \h </w:instrText>
+        </w:rPr>
+        <w:instrText xml:space="preserve"> PAGEREF _Toc512775306 \h </w:instrText>
       </w:r>
       <w:r>
         <w:rPr>
@@ -4206,7 +4401,6 @@
       <w:r>
         <w:rPr>
           <w:noProof/>
-          <w:lang w:val="en-GB"/>
         </w:rPr>
         <w:t>8</w:t>
       </w:r>
@@ -4229,7 +4423,7 @@
           <w:noProof/>
           <w:sz w:val="22"/>
           <w:szCs w:val="22"/>
-          <w:lang w:val="en-GB" w:eastAsia="fi-FI"/>
+          <w:lang w:eastAsia="fi-FI"/>
         </w:rPr>
       </w:pPr>
       <w:r>
@@ -4246,7 +4440,7 @@
           <w:noProof/>
           <w:sz w:val="22"/>
           <w:szCs w:val="22"/>
-          <w:lang w:val="en-GB" w:eastAsia="fi-FI"/>
+          <w:lang w:eastAsia="fi-FI"/>
         </w:rPr>
         <w:tab/>
       </w:r>
@@ -4260,7 +4454,6 @@
       <w:r>
         <w:rPr>
           <w:noProof/>
-          <w:lang w:val="en-GB"/>
         </w:rPr>
         <w:tab/>
       </w:r>
@@ -4273,9 +4466,8 @@
       <w:r>
         <w:rPr>
           <w:noProof/>
-          <w:lang w:val="en-GB"/>
-        </w:rPr>
-        <w:instrText xml:space="preserve"> PAGEREF _Toc512716869 \h </w:instrText>
+        </w:rPr>
+        <w:instrText xml:space="preserve"> PAGEREF _Toc512775307 \h </w:instrText>
       </w:r>
       <w:r>
         <w:rPr>
@@ -4291,7 +4483,6 @@
       <w:r>
         <w:rPr>
           <w:noProof/>
-          <w:lang w:val="en-GB"/>
         </w:rPr>
         <w:t>8</w:t>
       </w:r>
@@ -4315,13 +4506,12 @@
           <w:noProof/>
           <w:sz w:val="22"/>
           <w:szCs w:val="22"/>
-          <w:lang w:val="en-GB" w:eastAsia="fi-FI"/>
-        </w:rPr>
-      </w:pPr>
-      <w:r>
-        <w:rPr>
-          <w:noProof/>
-          <w:lang w:val="en-GB"/>
+          <w:lang w:eastAsia="fi-FI"/>
+        </w:rPr>
+      </w:pPr>
+      <w:r>
+        <w:rPr>
+          <w:noProof/>
         </w:rPr>
         <w:t>3.</w:t>
       </w:r>
@@ -4333,21 +4523,19 @@
           <w:noProof/>
           <w:sz w:val="22"/>
           <w:szCs w:val="22"/>
-          <w:lang w:val="en-GB" w:eastAsia="fi-FI"/>
+          <w:lang w:eastAsia="fi-FI"/>
         </w:rPr>
         <w:tab/>
       </w:r>
       <w:r>
         <w:rPr>
           <w:noProof/>
-          <w:lang w:val="en-GB"/>
         </w:rPr>
         <w:t>RISK MANAGEMENT PLAN</w:t>
       </w:r>
       <w:r>
         <w:rPr>
           <w:noProof/>
-          <w:lang w:val="en-GB"/>
         </w:rPr>
         <w:tab/>
       </w:r>
@@ -4360,9 +4548,8 @@
       <w:r>
         <w:rPr>
           <w:noProof/>
-          <w:lang w:val="en-GB"/>
-        </w:rPr>
-        <w:instrText xml:space="preserve"> PAGEREF _Toc512716870 \h </w:instrText>
+        </w:rPr>
+        <w:instrText xml:space="preserve"> PAGEREF _Toc512775308 \h </w:instrText>
       </w:r>
       <w:r>
         <w:rPr>
@@ -4378,7 +4565,6 @@
       <w:r>
         <w:rPr>
           <w:noProof/>
-          <w:lang w:val="en-GB"/>
         </w:rPr>
         <w:t>8</w:t>
       </w:r>
@@ -4401,7 +4587,7 @@
           <w:noProof/>
           <w:sz w:val="22"/>
           <w:szCs w:val="22"/>
-          <w:lang w:val="en-GB" w:eastAsia="fi-FI"/>
+          <w:lang w:eastAsia="fi-FI"/>
         </w:rPr>
       </w:pPr>
       <w:r>
@@ -4418,7 +4604,7 @@
           <w:noProof/>
           <w:sz w:val="22"/>
           <w:szCs w:val="22"/>
-          <w:lang w:val="en-GB" w:eastAsia="fi-FI"/>
+          <w:lang w:eastAsia="fi-FI"/>
         </w:rPr>
         <w:tab/>
       </w:r>
@@ -4432,7 +4618,6 @@
       <w:r>
         <w:rPr>
           <w:noProof/>
-          <w:lang w:val="en-GB"/>
         </w:rPr>
         <w:tab/>
       </w:r>
@@ -4445,9 +4630,8 @@
       <w:r>
         <w:rPr>
           <w:noProof/>
-          <w:lang w:val="en-GB"/>
-        </w:rPr>
-        <w:instrText xml:space="preserve"> PAGEREF _Toc512716871 \h </w:instrText>
+        </w:rPr>
+        <w:instrText xml:space="preserve"> PAGEREF _Toc512775309 \h </w:instrText>
       </w:r>
       <w:r>
         <w:rPr>
@@ -4463,7 +4647,6 @@
       <w:r>
         <w:rPr>
           <w:noProof/>
-          <w:lang w:val="en-GB"/>
         </w:rPr>
         <w:t>8</w:t>
       </w:r>
@@ -4486,7 +4669,7 @@
           <w:noProof/>
           <w:sz w:val="22"/>
           <w:szCs w:val="22"/>
-          <w:lang w:val="en-GB" w:eastAsia="fi-FI"/>
+          <w:lang w:eastAsia="fi-FI"/>
         </w:rPr>
       </w:pPr>
       <w:r>
@@ -4503,7 +4686,7 @@
           <w:noProof/>
           <w:sz w:val="22"/>
           <w:szCs w:val="22"/>
-          <w:lang w:val="en-GB" w:eastAsia="fi-FI"/>
+          <w:lang w:eastAsia="fi-FI"/>
         </w:rPr>
         <w:tab/>
       </w:r>
@@ -4517,7 +4700,6 @@
       <w:r>
         <w:rPr>
           <w:noProof/>
-          <w:lang w:val="en-GB"/>
         </w:rPr>
         <w:tab/>
       </w:r>
@@ -4530,9 +4712,8 @@
       <w:r>
         <w:rPr>
           <w:noProof/>
-          <w:lang w:val="en-GB"/>
-        </w:rPr>
-        <w:instrText xml:space="preserve"> PAGEREF _Toc512716872 \h </w:instrText>
+        </w:rPr>
+        <w:instrText xml:space="preserve"> PAGEREF _Toc512775310 \h </w:instrText>
       </w:r>
       <w:r>
         <w:rPr>
@@ -4548,7 +4729,6 @@
       <w:r>
         <w:rPr>
           <w:noProof/>
-          <w:lang w:val="en-GB"/>
         </w:rPr>
         <w:t>9</w:t>
       </w:r>
@@ -4571,13 +4751,12 @@
           <w:noProof/>
           <w:sz w:val="22"/>
           <w:szCs w:val="22"/>
-          <w:lang w:val="en-GB" w:eastAsia="fi-FI"/>
-        </w:rPr>
-      </w:pPr>
-      <w:r>
-        <w:rPr>
-          <w:noProof/>
-          <w:lang w:val="en-GB"/>
+          <w:lang w:eastAsia="fi-FI"/>
+        </w:rPr>
+      </w:pPr>
+      <w:r>
+        <w:rPr>
+          <w:noProof/>
         </w:rPr>
         <w:t>3.2</w:t>
       </w:r>
@@ -4588,21 +4767,19 @@
           <w:noProof/>
           <w:sz w:val="22"/>
           <w:szCs w:val="22"/>
-          <w:lang w:val="en-GB" w:eastAsia="fi-FI"/>
+          <w:lang w:eastAsia="fi-FI"/>
         </w:rPr>
         <w:tab/>
       </w:r>
       <w:r>
         <w:rPr>
           <w:noProof/>
-          <w:lang w:val="en-GB"/>
         </w:rPr>
         <w:t>Technology risks</w:t>
       </w:r>
       <w:r>
         <w:rPr>
           <w:noProof/>
-          <w:lang w:val="en-GB"/>
         </w:rPr>
         <w:tab/>
       </w:r>
@@ -4615,9 +4792,8 @@
       <w:r>
         <w:rPr>
           <w:noProof/>
-          <w:lang w:val="en-GB"/>
-        </w:rPr>
-        <w:instrText xml:space="preserve"> PAGEREF _Toc512716873 \h </w:instrText>
+        </w:rPr>
+        <w:instrText xml:space="preserve"> PAGEREF _Toc512775311 \h </w:instrText>
       </w:r>
       <w:r>
         <w:rPr>
@@ -4633,7 +4809,6 @@
       <w:r>
         <w:rPr>
           <w:noProof/>
-          <w:lang w:val="en-GB"/>
         </w:rPr>
         <w:t>9</w:t>
       </w:r>
@@ -4656,7 +4831,7 @@
           <w:noProof/>
           <w:sz w:val="22"/>
           <w:szCs w:val="22"/>
-          <w:lang w:val="en-GB" w:eastAsia="fi-FI"/>
+          <w:lang w:eastAsia="fi-FI"/>
         </w:rPr>
       </w:pPr>
       <w:r>
@@ -4673,7 +4848,7 @@
           <w:noProof/>
           <w:sz w:val="22"/>
           <w:szCs w:val="22"/>
-          <w:lang w:val="en-GB" w:eastAsia="fi-FI"/>
+          <w:lang w:eastAsia="fi-FI"/>
         </w:rPr>
         <w:tab/>
       </w:r>
@@ -4687,7 +4862,6 @@
       <w:r>
         <w:rPr>
           <w:noProof/>
-          <w:lang w:val="en-GB"/>
         </w:rPr>
         <w:tab/>
       </w:r>
@@ -4700,9 +4874,8 @@
       <w:r>
         <w:rPr>
           <w:noProof/>
-          <w:lang w:val="en-GB"/>
-        </w:rPr>
-        <w:instrText xml:space="preserve"> PAGEREF _Toc512716874 \h </w:instrText>
+        </w:rPr>
+        <w:instrText xml:space="preserve"> PAGEREF _Toc512775312 \h </w:instrText>
       </w:r>
       <w:r>
         <w:rPr>
@@ -4718,7 +4891,6 @@
       <w:r>
         <w:rPr>
           <w:noProof/>
-          <w:lang w:val="en-GB"/>
         </w:rPr>
         <w:t>9</w:t>
       </w:r>
@@ -4741,7 +4913,7 @@
           <w:noProof/>
           <w:sz w:val="22"/>
           <w:szCs w:val="22"/>
-          <w:lang w:val="en-GB" w:eastAsia="fi-FI"/>
+          <w:lang w:eastAsia="fi-FI"/>
         </w:rPr>
       </w:pPr>
       <w:r>
@@ -4758,7 +4930,7 @@
           <w:noProof/>
           <w:sz w:val="22"/>
           <w:szCs w:val="22"/>
-          <w:lang w:val="en-GB" w:eastAsia="fi-FI"/>
+          <w:lang w:eastAsia="fi-FI"/>
         </w:rPr>
         <w:tab/>
       </w:r>
@@ -4772,7 +4944,6 @@
       <w:r>
         <w:rPr>
           <w:noProof/>
-          <w:lang w:val="en-GB"/>
         </w:rPr>
         <w:tab/>
       </w:r>
@@ -4785,9 +4956,8 @@
       <w:r>
         <w:rPr>
           <w:noProof/>
-          <w:lang w:val="en-GB"/>
-        </w:rPr>
-        <w:instrText xml:space="preserve"> PAGEREF _Toc512716875 \h </w:instrText>
+        </w:rPr>
+        <w:instrText xml:space="preserve"> PAGEREF _Toc512775313 \h </w:instrText>
       </w:r>
       <w:r>
         <w:rPr>
@@ -4803,7 +4973,6 @@
       <w:r>
         <w:rPr>
           <w:noProof/>
-          <w:lang w:val="en-GB"/>
         </w:rPr>
         <w:t>9</w:t>
       </w:r>
@@ -4826,7 +4995,7 @@
           <w:noProof/>
           <w:sz w:val="22"/>
           <w:szCs w:val="22"/>
-          <w:lang w:val="en-GB" w:eastAsia="fi-FI"/>
+          <w:lang w:eastAsia="fi-FI"/>
         </w:rPr>
       </w:pPr>
       <w:r>
@@ -4843,7 +5012,7 @@
           <w:noProof/>
           <w:sz w:val="22"/>
           <w:szCs w:val="22"/>
-          <w:lang w:val="en-GB" w:eastAsia="fi-FI"/>
+          <w:lang w:eastAsia="fi-FI"/>
         </w:rPr>
         <w:tab/>
       </w:r>
@@ -4857,7 +5026,6 @@
       <w:r>
         <w:rPr>
           <w:noProof/>
-          <w:lang w:val="en-GB"/>
         </w:rPr>
         <w:tab/>
       </w:r>
@@ -4870,9 +5038,8 @@
       <w:r>
         <w:rPr>
           <w:noProof/>
-          <w:lang w:val="en-GB"/>
-        </w:rPr>
-        <w:instrText xml:space="preserve"> PAGEREF _Toc512716876 \h </w:instrText>
+        </w:rPr>
+        <w:instrText xml:space="preserve"> PAGEREF _Toc512775314 \h </w:instrText>
       </w:r>
       <w:r>
         <w:rPr>
@@ -4888,7 +5055,6 @@
       <w:r>
         <w:rPr>
           <w:noProof/>
-          <w:lang w:val="en-GB"/>
         </w:rPr>
         <w:t>9</w:t>
       </w:r>
@@ -4911,7 +5077,7 @@
           <w:noProof/>
           <w:sz w:val="22"/>
           <w:szCs w:val="22"/>
-          <w:lang w:val="en-GB" w:eastAsia="fi-FI"/>
+          <w:lang w:eastAsia="fi-FI"/>
         </w:rPr>
       </w:pPr>
       <w:r>
@@ -4928,7 +5094,7 @@
           <w:noProof/>
           <w:sz w:val="22"/>
           <w:szCs w:val="22"/>
-          <w:lang w:val="en-GB" w:eastAsia="fi-FI"/>
+          <w:lang w:eastAsia="fi-FI"/>
         </w:rPr>
         <w:tab/>
       </w:r>
@@ -4942,7 +5108,6 @@
       <w:r>
         <w:rPr>
           <w:noProof/>
-          <w:lang w:val="en-GB"/>
         </w:rPr>
         <w:tab/>
       </w:r>
@@ -4955,9 +5120,8 @@
       <w:r>
         <w:rPr>
           <w:noProof/>
-          <w:lang w:val="en-GB"/>
-        </w:rPr>
-        <w:instrText xml:space="preserve"> PAGEREF _Toc512716877 \h </w:instrText>
+        </w:rPr>
+        <w:instrText xml:space="preserve"> PAGEREF _Toc512775315 \h </w:instrText>
       </w:r>
       <w:r>
         <w:rPr>
@@ -4973,7 +5137,6 @@
       <w:r>
         <w:rPr>
           <w:noProof/>
-          <w:lang w:val="en-GB"/>
         </w:rPr>
         <w:t>9</w:t>
       </w:r>
@@ -4996,7 +5159,7 @@
           <w:noProof/>
           <w:sz w:val="22"/>
           <w:szCs w:val="22"/>
-          <w:lang w:val="en-GB" w:eastAsia="fi-FI"/>
+          <w:lang w:eastAsia="fi-FI"/>
         </w:rPr>
       </w:pPr>
       <w:r>
@@ -5013,7 +5176,7 @@
           <w:noProof/>
           <w:sz w:val="22"/>
           <w:szCs w:val="22"/>
-          <w:lang w:val="en-GB" w:eastAsia="fi-FI"/>
+          <w:lang w:eastAsia="fi-FI"/>
         </w:rPr>
         <w:tab/>
       </w:r>
@@ -5027,7 +5190,6 @@
       <w:r>
         <w:rPr>
           <w:noProof/>
-          <w:lang w:val="en-GB"/>
         </w:rPr>
         <w:tab/>
       </w:r>
@@ -5040,9 +5202,8 @@
       <w:r>
         <w:rPr>
           <w:noProof/>
-          <w:lang w:val="en-GB"/>
-        </w:rPr>
-        <w:instrText xml:space="preserve"> PAGEREF _Toc512716878 \h </w:instrText>
+        </w:rPr>
+        <w:instrText xml:space="preserve"> PAGEREF _Toc512775316 \h </w:instrText>
       </w:r>
       <w:r>
         <w:rPr>
@@ -5058,7 +5219,6 @@
       <w:r>
         <w:rPr>
           <w:noProof/>
-          <w:lang w:val="en-GB"/>
         </w:rPr>
         <w:t>10</w:t>
       </w:r>
@@ -5081,7 +5241,7 @@
           <w:noProof/>
           <w:sz w:val="22"/>
           <w:szCs w:val="22"/>
-          <w:lang w:val="en-GB" w:eastAsia="fi-FI"/>
+          <w:lang w:eastAsia="fi-FI"/>
         </w:rPr>
       </w:pPr>
       <w:r>
@@ -5098,7 +5258,7 @@
           <w:noProof/>
           <w:sz w:val="22"/>
           <w:szCs w:val="22"/>
-          <w:lang w:val="en-GB" w:eastAsia="fi-FI"/>
+          <w:lang w:eastAsia="fi-FI"/>
         </w:rPr>
         <w:tab/>
       </w:r>
@@ -5112,7 +5272,6 @@
       <w:r>
         <w:rPr>
           <w:noProof/>
-          <w:lang w:val="en-GB"/>
         </w:rPr>
         <w:tab/>
       </w:r>
@@ -5125,9 +5284,8 @@
       <w:r>
         <w:rPr>
           <w:noProof/>
-          <w:lang w:val="en-GB"/>
-        </w:rPr>
-        <w:instrText xml:space="preserve"> PAGEREF _Toc512716879 \h </w:instrText>
+        </w:rPr>
+        <w:instrText xml:space="preserve"> PAGEREF _Toc512775317 \h </w:instrText>
       </w:r>
       <w:r>
         <w:rPr>
@@ -5143,7 +5301,6 @@
       <w:r>
         <w:rPr>
           <w:noProof/>
-          <w:lang w:val="en-GB"/>
         </w:rPr>
         <w:t>10</w:t>
       </w:r>
@@ -5166,7 +5323,7 @@
           <w:noProof/>
           <w:sz w:val="22"/>
           <w:szCs w:val="22"/>
-          <w:lang w:val="en-GB" w:eastAsia="fi-FI"/>
+          <w:lang w:eastAsia="fi-FI"/>
         </w:rPr>
       </w:pPr>
       <w:r>
@@ -5183,7 +5340,7 @@
           <w:noProof/>
           <w:sz w:val="22"/>
           <w:szCs w:val="22"/>
-          <w:lang w:val="en-GB" w:eastAsia="fi-FI"/>
+          <w:lang w:eastAsia="fi-FI"/>
         </w:rPr>
         <w:tab/>
       </w:r>
@@ -5197,7 +5354,6 @@
       <w:r>
         <w:rPr>
           <w:noProof/>
-          <w:lang w:val="en-GB"/>
         </w:rPr>
         <w:tab/>
       </w:r>
@@ -5210,9 +5366,8 @@
       <w:r>
         <w:rPr>
           <w:noProof/>
-          <w:lang w:val="en-GB"/>
-        </w:rPr>
-        <w:instrText xml:space="preserve"> PAGEREF _Toc512716880 \h </w:instrText>
+        </w:rPr>
+        <w:instrText xml:space="preserve"> PAGEREF _Toc512775318 \h </w:instrText>
       </w:r>
       <w:r>
         <w:rPr>
@@ -5228,7 +5383,6 @@
       <w:r>
         <w:rPr>
           <w:noProof/>
-          <w:lang w:val="en-GB"/>
         </w:rPr>
         <w:t>10</w:t>
       </w:r>
@@ -5251,7 +5405,7 @@
           <w:noProof/>
           <w:sz w:val="22"/>
           <w:szCs w:val="22"/>
-          <w:lang w:val="en-GB" w:eastAsia="fi-FI"/>
+          <w:lang w:eastAsia="fi-FI"/>
         </w:rPr>
       </w:pPr>
       <w:r>
@@ -5268,7 +5422,7 @@
           <w:noProof/>
           <w:sz w:val="22"/>
           <w:szCs w:val="22"/>
-          <w:lang w:val="en-GB" w:eastAsia="fi-FI"/>
+          <w:lang w:eastAsia="fi-FI"/>
         </w:rPr>
         <w:tab/>
       </w:r>
@@ -5282,7 +5436,6 @@
       <w:r>
         <w:rPr>
           <w:noProof/>
-          <w:lang w:val="en-GB"/>
         </w:rPr>
         <w:tab/>
       </w:r>
@@ -5295,9 +5448,8 @@
       <w:r>
         <w:rPr>
           <w:noProof/>
-          <w:lang w:val="en-GB"/>
-        </w:rPr>
-        <w:instrText xml:space="preserve"> PAGEREF _Toc512716881 \h </w:instrText>
+        </w:rPr>
+        <w:instrText xml:space="preserve"> PAGEREF _Toc512775319 \h </w:instrText>
       </w:r>
       <w:r>
         <w:rPr>
@@ -5313,7 +5465,6 @@
       <w:r>
         <w:rPr>
           <w:noProof/>
-          <w:lang w:val="en-GB"/>
         </w:rPr>
         <w:t>10</w:t>
       </w:r>
@@ -5336,7 +5487,7 @@
           <w:noProof/>
           <w:sz w:val="22"/>
           <w:szCs w:val="22"/>
-          <w:lang w:val="en-GB" w:eastAsia="fi-FI"/>
+          <w:lang w:eastAsia="fi-FI"/>
         </w:rPr>
       </w:pPr>
       <w:r>
@@ -5353,7 +5504,7 @@
           <w:noProof/>
           <w:sz w:val="22"/>
           <w:szCs w:val="22"/>
-          <w:lang w:val="en-GB" w:eastAsia="fi-FI"/>
+          <w:lang w:eastAsia="fi-FI"/>
         </w:rPr>
         <w:tab/>
       </w:r>
@@ -5367,7 +5518,6 @@
       <w:r>
         <w:rPr>
           <w:noProof/>
-          <w:lang w:val="en-GB"/>
         </w:rPr>
         <w:tab/>
       </w:r>
@@ -5380,9 +5530,8 @@
       <w:r>
         <w:rPr>
           <w:noProof/>
-          <w:lang w:val="en-GB"/>
-        </w:rPr>
-        <w:instrText xml:space="preserve"> PAGEREF _Toc512716882 \h </w:instrText>
+        </w:rPr>
+        <w:instrText xml:space="preserve"> PAGEREF _Toc512775320 \h </w:instrText>
       </w:r>
       <w:r>
         <w:rPr>
@@ -5398,7 +5547,6 @@
       <w:r>
         <w:rPr>
           <w:noProof/>
-          <w:lang w:val="en-GB"/>
         </w:rPr>
         <w:t>10</w:t>
       </w:r>
@@ -5442,7 +5590,7 @@
         </w:rPr>
         <w:tab/>
       </w:r>
-      <w:bookmarkStart w:id="1" w:name="_Toc512716845"/>
+      <w:bookmarkStart w:id="1" w:name="_Toc512775282"/>
       <w:r>
         <w:t>PROJECT RESOURCES</w:t>
       </w:r>
@@ -5478,7 +5626,7 @@
         <w:pStyle w:val="Otsikko2"/>
         <w:ind w:left="1418" w:hanging="1418"/>
       </w:pPr>
-      <w:bookmarkStart w:id="2" w:name="_Toc512716846"/>
+      <w:bookmarkStart w:id="2" w:name="_Toc512775283"/>
       <w:proofErr w:type="spellStart"/>
       <w:r>
         <w:t>P</w:t>
@@ -5580,6 +5728,7 @@
         <w:rPr>
           <w:b/>
         </w:rPr>
+        <w:lastRenderedPageBreak/>
         <w:t xml:space="preserve">Lassi </w:t>
       </w:r>
       <w:proofErr w:type="spellStart"/>
@@ -5662,7 +5811,6 @@
         </w:numPr>
       </w:pPr>
       <w:r>
-        <w:lastRenderedPageBreak/>
         <w:t>Special skills: C/C++</w:t>
       </w:r>
     </w:p>
@@ -5964,7 +6112,7 @@
         </w:rPr>
         <w:tab/>
       </w:r>
-      <w:bookmarkStart w:id="3" w:name="_Toc512716847"/>
+      <w:bookmarkStart w:id="3" w:name="_Toc512775284"/>
       <w:proofErr w:type="spellStart"/>
       <w:r>
         <w:t>Process</w:t>
@@ -6034,7 +6182,7 @@
         <w:pStyle w:val="Leipteksti1"/>
       </w:pPr>
       <w:r>
-        <w:t>In addition to the user requirements the following extra requirements were added by us:</w:t>
+        <w:t>Goals and success criteria:</w:t>
       </w:r>
     </w:p>
     <w:p>
@@ -6046,7 +6194,7 @@
         </w:numPr>
       </w:pPr>
       <w:r>
-        <w:t>Improved scoring: in addition to the speed the player earns score according to their performance (ex. how low on the rope they are willing to jump) They are graded accordingly, and the grade is shown after the fact.</w:t>
+        <w:t>Every member agrees to work around 8 hours per week</w:t>
       </w:r>
     </w:p>
     <w:p>
@@ -6058,93 +6206,6 @@
         </w:numPr>
       </w:pPr>
       <w:r>
-        <w:t>Difficulty level: In addition to the game becoming harder in every completion, the player can choose their difficulty before they start the game.</w:t>
-      </w:r>
-    </w:p>
-    <w:p>
-      <w:pPr>
-        <w:pStyle w:val="Leipteksti1"/>
-        <w:numPr>
-          <w:ilvl w:val="0"/>
-          <w:numId w:val="19"/>
-        </w:numPr>
-      </w:pPr>
-      <w:r>
-        <w:t>Extra level: If certain criteria is met when finishing the game, the player is taken into a secret 5</w:t>
-      </w:r>
-      <w:r>
-        <w:rPr>
-          <w:vertAlign w:val="superscript"/>
-        </w:rPr>
-        <w:t>th</w:t>
-      </w:r>
-      <w:r>
-        <w:t xml:space="preserve"> level.</w:t>
-      </w:r>
-    </w:p>
-    <w:p>
-      <w:pPr>
-        <w:pStyle w:val="Leipteksti1"/>
-        <w:numPr>
-          <w:ilvl w:val="0"/>
-          <w:numId w:val="19"/>
-        </w:numPr>
-      </w:pPr>
-      <w:r>
-        <w:t>Randomized New Game +: after finishing the game, the order of the levels is randomized, ex player might start their second playthrough at level 3.</w:t>
-      </w:r>
-    </w:p>
-    <w:p>
-      <w:pPr>
-        <w:pStyle w:val="Leipteksti1"/>
-        <w:numPr>
-          <w:ilvl w:val="0"/>
-          <w:numId w:val="19"/>
-        </w:numPr>
-      </w:pPr>
-      <w:r>
-        <w:t>Minor additions: Sound system with music and level transitions that show the score that the player accumulated during the level.</w:t>
-      </w:r>
-    </w:p>
-    <w:p>
-      <w:pPr>
-        <w:pStyle w:val="Leipteksti1"/>
-      </w:pPr>
-    </w:p>
-    <w:p>
-      <w:pPr>
-        <w:pStyle w:val="Leipteksti1"/>
-      </w:pPr>
-    </w:p>
-    <w:p>
-      <w:pPr>
-        <w:pStyle w:val="Leipteksti1"/>
-      </w:pPr>
-      <w:r>
-        <w:t>Goals and success criteria:</w:t>
-      </w:r>
-    </w:p>
-    <w:p>
-      <w:pPr>
-        <w:pStyle w:val="Leipteksti1"/>
-        <w:numPr>
-          <w:ilvl w:val="0"/>
-          <w:numId w:val="19"/>
-        </w:numPr>
-      </w:pPr>
-      <w:r>
-        <w:t>Every member agrees to work around 8 hours per week</w:t>
-      </w:r>
-    </w:p>
-    <w:p>
-      <w:pPr>
-        <w:pStyle w:val="Leipteksti1"/>
-        <w:numPr>
-          <w:ilvl w:val="0"/>
-          <w:numId w:val="19"/>
-        </w:numPr>
-      </w:pPr>
-      <w:r>
         <w:t>We are aiming for a grade of 4 or higher.</w:t>
       </w:r>
     </w:p>
@@ -6158,7 +6219,6 @@
         <w:pStyle w:val="Leipteksti1"/>
       </w:pPr>
       <w:r>
-        <w:lastRenderedPageBreak/>
         <w:t>Success measurement:</w:t>
       </w:r>
     </w:p>
@@ -6309,6 +6369,7 @@
         </w:numPr>
       </w:pPr>
       <w:r>
+        <w:lastRenderedPageBreak/>
         <w:t xml:space="preserve">Pino scrum master for sprint 2 </w:t>
       </w:r>
     </w:p>
@@ -6426,7 +6487,7 @@
           <w:lang w:val="en-US"/>
         </w:rPr>
       </w:pPr>
-      <w:bookmarkStart w:id="4" w:name="_Toc512716848"/>
+      <w:bookmarkStart w:id="4" w:name="_Toc512775285"/>
       <w:r>
         <w:rPr>
           <w:lang w:val="en-US"/>
@@ -7403,77 +7464,169 @@
     </w:tbl>
     <w:p>
       <w:pPr>
+        <w:pStyle w:val="Otsikko2"/>
+        <w:rPr>
+          <w:lang w:val="en-US"/>
+        </w:rPr>
+      </w:pPr>
+      <w:bookmarkStart w:id="5" w:name="_Toc512775286"/>
+      <w:r>
+        <w:rPr>
+          <w:lang w:val="en-US"/>
+        </w:rPr>
+        <w:t>Extra features</w:t>
+      </w:r>
+      <w:bookmarkEnd w:id="5"/>
+    </w:p>
+    <w:p>
+      <w:pPr>
+        <w:pStyle w:val="Leipteksti1"/>
+      </w:pPr>
+      <w:r>
+        <w:t>In addition to the user requirements the following extra requirements were added by us:</w:t>
+      </w:r>
+    </w:p>
+    <w:p>
+      <w:pPr>
+        <w:pStyle w:val="Leipteksti1"/>
+        <w:numPr>
+          <w:ilvl w:val="0"/>
+          <w:numId w:val="19"/>
+        </w:numPr>
+      </w:pPr>
+      <w:r>
+        <w:t>Improved scoring: in addition to the speed the player earns score according to their performance (ex. how low on the rope they are willing to jump) They are graded accordingly, and the grade is shown after the fact.</w:t>
+      </w:r>
+    </w:p>
+    <w:p>
+      <w:pPr>
+        <w:pStyle w:val="Leipteksti1"/>
+        <w:numPr>
+          <w:ilvl w:val="0"/>
+          <w:numId w:val="19"/>
+        </w:numPr>
+      </w:pPr>
+      <w:r>
+        <w:t>Difficulty level: In addition to the game becoming harder in every completion, the player can choose their difficulty before they start the game.</w:t>
+      </w:r>
+    </w:p>
+    <w:p>
+      <w:pPr>
+        <w:pStyle w:val="Leipteksti1"/>
+        <w:numPr>
+          <w:ilvl w:val="0"/>
+          <w:numId w:val="19"/>
+        </w:numPr>
+      </w:pPr>
+      <w:r>
+        <w:t>Extra level: After finishing level 4 for the first time, the player is taken into a secret 5</w:t>
+      </w:r>
+      <w:r>
+        <w:rPr>
+          <w:vertAlign w:val="superscript"/>
+        </w:rPr>
+        <w:t>th</w:t>
+      </w:r>
+      <w:r>
+        <w:t xml:space="preserve"> level.</w:t>
+      </w:r>
+    </w:p>
+    <w:p>
+      <w:pPr>
+        <w:pStyle w:val="Leipteksti1"/>
+        <w:numPr>
+          <w:ilvl w:val="0"/>
+          <w:numId w:val="19"/>
+        </w:numPr>
+      </w:pPr>
+      <w:r>
+        <w:lastRenderedPageBreak/>
+        <w:t>Randomized New Game +: after finishing the game, the order of the levels is randomized, ex player might start their second playthrough at level 3.</w:t>
+      </w:r>
+    </w:p>
+    <w:p>
+      <w:pPr>
+        <w:pStyle w:val="Leipteksti1"/>
+        <w:numPr>
+          <w:ilvl w:val="0"/>
+          <w:numId w:val="19"/>
+        </w:numPr>
+      </w:pPr>
+      <w:r>
+        <w:t>Minor additions: Sound system with music and level transitions that show the score that the player accumulated during the level.</w:t>
+      </w:r>
+    </w:p>
+    <w:p>
+      <w:pPr>
+        <w:pStyle w:val="Leipteksti1"/>
+      </w:pPr>
+    </w:p>
+    <w:p>
+      <w:pPr>
         <w:pStyle w:val="Otsikko1"/>
         <w:rPr>
           <w:lang w:val="en-US"/>
         </w:rPr>
       </w:pPr>
-      <w:r>
-        <w:rPr>
-          <w:lang w:val="en-GB"/>
-        </w:rPr>
-        <w:lastRenderedPageBreak/>
+      <w:bookmarkStart w:id="6" w:name="_Toc512775287"/>
+      <w:r>
+        <w:rPr>
+          <w:lang w:val="en-US"/>
+        </w:rPr>
+        <w:t>StUDY DIARY</w:t>
+      </w:r>
+      <w:bookmarkEnd w:id="6"/>
+    </w:p>
+    <w:p>
+      <w:pPr>
+        <w:pStyle w:val="Leipteksti1"/>
+      </w:pPr>
+    </w:p>
+    <w:p>
+      <w:pPr>
+        <w:pStyle w:val="Leipteksti1"/>
+      </w:pPr>
+      <w:r>
+        <w:t>This chapter</w:t>
+      </w:r>
+      <w:r>
+        <w:t xml:space="preserve"> holds your journal of lessons learned during the course</w:t>
+      </w:r>
+      <w:r>
+        <w:t>.</w:t>
+      </w:r>
+      <w:r>
+        <w:t xml:space="preserve"> That is, </w:t>
+      </w:r>
+      <w:r>
+        <w:rPr>
+          <w:b/>
+        </w:rPr>
+        <w:t>more detailed analysis of previous Sprint’s contents</w:t>
+      </w:r>
+      <w:r>
+        <w:t xml:space="preserve">. </w:t>
+      </w:r>
+    </w:p>
+    <w:p>
+      <w:pPr>
+        <w:pStyle w:val="Leipteksti1"/>
+      </w:pPr>
+    </w:p>
+    <w:p>
+      <w:pPr>
+        <w:pStyle w:val="Otsikko2"/>
+        <w:rPr>
+          <w:lang w:val="en-US"/>
+        </w:rPr>
+      </w:pPr>
+      <w:r>
+        <w:rPr>
+          <w:lang w:val="en-US"/>
+        </w:rPr>
         <w:tab/>
       </w:r>
-      <w:bookmarkStart w:id="5" w:name="_Toc512716849"/>
-      <w:r>
-        <w:rPr>
-          <w:lang w:val="en-US"/>
-        </w:rPr>
-        <w:t>StUDY DIARY</w:t>
-      </w:r>
-      <w:bookmarkEnd w:id="5"/>
-    </w:p>
-    <w:p>
-      <w:pPr>
-        <w:pStyle w:val="Leipteksti1"/>
-      </w:pPr>
-    </w:p>
-    <w:p>
-      <w:pPr>
-        <w:pStyle w:val="Leipteksti1"/>
-      </w:pPr>
-      <w:r>
-        <w:t>This chapter</w:t>
-      </w:r>
-      <w:r>
-        <w:t xml:space="preserve"> holds your journal of lessons learned during the course</w:t>
-      </w:r>
-      <w:r>
-        <w:t>.</w:t>
-      </w:r>
-      <w:r>
-        <w:t xml:space="preserve"> That is, </w:t>
-      </w:r>
-      <w:r>
-        <w:rPr>
-          <w:b/>
-        </w:rPr>
-        <w:t>more detailed analysis of previous Sprint’s contents</w:t>
-      </w:r>
-      <w:r>
-        <w:t xml:space="preserve">. </w:t>
-      </w:r>
-    </w:p>
-    <w:p>
-      <w:pPr>
-        <w:pStyle w:val="Leipteksti1"/>
-      </w:pPr>
-    </w:p>
-    <w:p>
-      <w:pPr>
-        <w:pStyle w:val="Otsikko2"/>
-        <w:rPr>
-          <w:lang w:val="en-US"/>
-        </w:rPr>
-      </w:pPr>
-      <w:r>
-        <w:rPr>
-          <w:lang w:val="en-US"/>
-        </w:rPr>
-        <w:tab/>
-      </w:r>
-      <w:bookmarkStart w:id="6" w:name="_Toc512716850"/>
+      <w:bookmarkStart w:id="7" w:name="_Toc512775288"/>
       <w:r>
         <w:rPr>
           <w:lang w:val="en-US"/>
@@ -7506,7 +7659,7 @@
         </w:rPr>
         <w:t>)</w:t>
       </w:r>
-      <w:bookmarkEnd w:id="6"/>
+      <w:bookmarkEnd w:id="7"/>
     </w:p>
     <w:p>
       <w:pPr>
@@ -7518,7 +7671,7 @@
       <w:pPr>
         <w:pStyle w:val="Otsikko3"/>
       </w:pPr>
-      <w:bookmarkStart w:id="7" w:name="_Toc512716851"/>
+      <w:bookmarkStart w:id="8" w:name="_Toc512775289"/>
       <w:proofErr w:type="spellStart"/>
       <w:r>
         <w:t>What</w:t>
@@ -7539,7 +7692,7 @@
       <w:r>
         <w:t>well</w:t>
       </w:r>
-      <w:bookmarkEnd w:id="7"/>
+      <w:bookmarkEnd w:id="8"/>
       <w:proofErr w:type="spellEnd"/>
     </w:p>
     <w:p>
@@ -7680,7 +7833,7 @@
       <w:pPr>
         <w:pStyle w:val="Otsikko3"/>
       </w:pPr>
-      <w:bookmarkStart w:id="8" w:name="_Toc512716852"/>
+      <w:bookmarkStart w:id="9" w:name="_Toc512775290"/>
       <w:proofErr w:type="spellStart"/>
       <w:r>
         <w:t>What</w:t>
@@ -7709,7 +7862,7 @@
       <w:r>
         <w:t>had</w:t>
       </w:r>
-      <w:bookmarkEnd w:id="8"/>
+      <w:bookmarkEnd w:id="9"/>
       <w:proofErr w:type="spellEnd"/>
     </w:p>
     <w:p>
@@ -7971,7 +8124,7 @@
           <w:lang w:val="en-US"/>
         </w:rPr>
       </w:pPr>
-      <w:bookmarkStart w:id="9" w:name="_Toc512716853"/>
+      <w:bookmarkStart w:id="10" w:name="_Toc512775291"/>
       <w:r>
         <w:rPr>
           <w:lang w:val="en-US"/>
@@ -7990,7 +8143,7 @@
         </w:rPr>
         <w:t>ngs</w:t>
       </w:r>
-      <w:bookmarkEnd w:id="9"/>
+      <w:bookmarkEnd w:id="10"/>
     </w:p>
     <w:p>
       <w:pPr>
@@ -8064,7 +8217,7 @@
           <w:lang w:val="en-US"/>
         </w:rPr>
       </w:pPr>
-      <w:bookmarkStart w:id="10" w:name="_Toc512716854"/>
+      <w:bookmarkStart w:id="11" w:name="_Toc512775292"/>
       <w:r>
         <w:rPr>
           <w:lang w:val="en-US"/>
@@ -8084,7 +8237,7 @@
         </w:rPr>
         <w:t>sprint</w:t>
       </w:r>
-      <w:bookmarkEnd w:id="10"/>
+      <w:bookmarkEnd w:id="11"/>
       <w:proofErr w:type="gramEnd"/>
     </w:p>
     <w:p>
@@ -8143,7 +8296,7 @@
         </w:rPr>
         <w:tab/>
       </w:r>
-      <w:bookmarkStart w:id="11" w:name="_Toc512716855"/>
+      <w:bookmarkStart w:id="12" w:name="_Toc512775293"/>
       <w:r>
         <w:t>Sprint 2</w:t>
       </w:r>
@@ -8184,7 +8337,7 @@
         </w:rPr>
         <w:t>)</w:t>
       </w:r>
-      <w:bookmarkEnd w:id="11"/>
+      <w:bookmarkEnd w:id="12"/>
     </w:p>
     <w:p>
       <w:pPr>
@@ -8196,9 +8349,10 @@
       <w:pPr>
         <w:pStyle w:val="Otsikko3"/>
       </w:pPr>
-      <w:bookmarkStart w:id="12" w:name="_Toc512716856"/>
+      <w:bookmarkStart w:id="13" w:name="_Toc512775294"/>
       <w:proofErr w:type="spellStart"/>
       <w:r>
+        <w:lastRenderedPageBreak/>
         <w:t>What</w:t>
       </w:r>
       <w:proofErr w:type="spellEnd"/>
@@ -8217,7 +8371,7 @@
       <w:r>
         <w:t>well</w:t>
       </w:r>
-      <w:bookmarkEnd w:id="12"/>
+      <w:bookmarkEnd w:id="13"/>
       <w:proofErr w:type="spellEnd"/>
     </w:p>
     <w:p>
@@ -8324,7 +8478,7 @@
       <w:pPr>
         <w:pStyle w:val="Otsikko3"/>
       </w:pPr>
-      <w:bookmarkStart w:id="13" w:name="_Toc512716857"/>
+      <w:bookmarkStart w:id="14" w:name="_Toc512775295"/>
       <w:proofErr w:type="spellStart"/>
       <w:r>
         <w:t>What</w:t>
@@ -8353,7 +8507,7 @@
       <w:r>
         <w:t>had</w:t>
       </w:r>
-      <w:bookmarkEnd w:id="13"/>
+      <w:bookmarkEnd w:id="14"/>
       <w:proofErr w:type="spellEnd"/>
     </w:p>
     <w:p>
@@ -8466,7 +8620,6 @@
         <w:rPr>
           <w:lang w:val="fi-FI"/>
         </w:rPr>
-        <w:lastRenderedPageBreak/>
         <w:t>Overlapping</w:t>
       </w:r>
       <w:proofErr w:type="spellEnd"/>
@@ -8546,7 +8699,7 @@
           <w:lang w:val="en-US"/>
         </w:rPr>
       </w:pPr>
-      <w:bookmarkStart w:id="14" w:name="_Toc512716858"/>
+      <w:bookmarkStart w:id="15" w:name="_Toc512775296"/>
       <w:r>
         <w:rPr>
           <w:lang w:val="en-US"/>
@@ -8565,7 +8718,7 @@
         </w:rPr>
         <w:t>ngs</w:t>
       </w:r>
-      <w:bookmarkEnd w:id="14"/>
+      <w:bookmarkEnd w:id="15"/>
     </w:p>
     <w:p>
       <w:pPr>
@@ -8615,7 +8768,7 @@
           <w:lang w:val="en-US"/>
         </w:rPr>
       </w:pPr>
-      <w:bookmarkStart w:id="15" w:name="_Toc512716859"/>
+      <w:bookmarkStart w:id="16" w:name="_Toc512775297"/>
       <w:r>
         <w:rPr>
           <w:lang w:val="en-US"/>
@@ -8635,7 +8788,7 @@
         </w:rPr>
         <w:t>sprint</w:t>
       </w:r>
-      <w:bookmarkEnd w:id="15"/>
+      <w:bookmarkEnd w:id="16"/>
       <w:proofErr w:type="gramEnd"/>
     </w:p>
     <w:p>
@@ -8699,7 +8852,7 @@
         </w:rPr>
         <w:tab/>
       </w:r>
-      <w:bookmarkStart w:id="16" w:name="_Toc512716860"/>
+      <w:bookmarkStart w:id="17" w:name="_Toc512775298"/>
       <w:r>
         <w:t>Sprint 3 (</w:t>
       </w:r>
@@ -8719,7 +8872,7 @@
       <w:r>
         <w:t xml:space="preserve"> 8.4.2018)</w:t>
       </w:r>
-      <w:bookmarkEnd w:id="16"/>
+      <w:bookmarkEnd w:id="17"/>
     </w:p>
     <w:p>
       <w:pPr>
@@ -8731,7 +8884,7 @@
       <w:pPr>
         <w:pStyle w:val="Otsikko3"/>
       </w:pPr>
-      <w:bookmarkStart w:id="17" w:name="_Toc512716861"/>
+      <w:bookmarkStart w:id="18" w:name="_Toc512775299"/>
       <w:proofErr w:type="spellStart"/>
       <w:r>
         <w:t>What</w:t>
@@ -8752,7 +8905,7 @@
       <w:r>
         <w:t>well</w:t>
       </w:r>
-      <w:bookmarkEnd w:id="17"/>
+      <w:bookmarkEnd w:id="18"/>
       <w:proofErr w:type="spellEnd"/>
     </w:p>
     <w:p>
@@ -8913,7 +9066,7 @@
       <w:pPr>
         <w:pStyle w:val="Otsikko3"/>
       </w:pPr>
-      <w:bookmarkStart w:id="18" w:name="_Toc512716862"/>
+      <w:bookmarkStart w:id="19" w:name="_Toc512775300"/>
       <w:proofErr w:type="spellStart"/>
       <w:r>
         <w:t>What</w:t>
@@ -8942,7 +9095,7 @@
       <w:r>
         <w:t>had</w:t>
       </w:r>
-      <w:bookmarkEnd w:id="18"/>
+      <w:bookmarkEnd w:id="19"/>
       <w:proofErr w:type="spellEnd"/>
     </w:p>
     <w:p>
@@ -9176,14 +9329,14 @@
           <w:lang w:val="en-US"/>
         </w:rPr>
       </w:pPr>
-      <w:bookmarkStart w:id="19" w:name="_Toc512716863"/>
+      <w:bookmarkStart w:id="20" w:name="_Toc512775301"/>
       <w:r>
         <w:rPr>
           <w:lang w:val="en-US"/>
         </w:rPr>
         <w:t>What were the main learnings</w:t>
       </w:r>
-      <w:bookmarkEnd w:id="19"/>
+      <w:bookmarkEnd w:id="20"/>
     </w:p>
     <w:p>
       <w:pPr>
@@ -9268,11 +9421,12 @@
           <w:lang w:val="en-US"/>
         </w:rPr>
       </w:pPr>
-      <w:bookmarkStart w:id="20" w:name="_Toc512716864"/>
+      <w:bookmarkStart w:id="21" w:name="_Toc512775302"/>
       <w:r>
         <w:rPr>
           <w:lang w:val="en-US"/>
         </w:rPr>
+        <w:lastRenderedPageBreak/>
         <w:t>What did you decid</w:t>
       </w:r>
       <w:r>
@@ -9288,7 +9442,7 @@
         </w:rPr>
         <w:t>sprint</w:t>
       </w:r>
-      <w:bookmarkEnd w:id="20"/>
+      <w:bookmarkEnd w:id="21"/>
       <w:proofErr w:type="gramEnd"/>
     </w:p>
     <w:p>
@@ -9354,7 +9508,7 @@
         </w:rPr>
         <w:tab/>
       </w:r>
-      <w:bookmarkStart w:id="21" w:name="_Toc512716865"/>
+      <w:bookmarkStart w:id="22" w:name="_Toc512775303"/>
       <w:r>
         <w:t>Sprint 4 (</w:t>
       </w:r>
@@ -9374,7 +9528,7 @@
       <w:r>
         <w:t xml:space="preserve"> 29.4.2018)</w:t>
       </w:r>
-      <w:bookmarkEnd w:id="21"/>
+      <w:bookmarkEnd w:id="22"/>
     </w:p>
     <w:p>
       <w:pPr>
@@ -9386,10 +9540,9 @@
       <w:pPr>
         <w:pStyle w:val="Otsikko3"/>
       </w:pPr>
-      <w:bookmarkStart w:id="22" w:name="_Toc512716866"/>
+      <w:bookmarkStart w:id="23" w:name="_Toc512775304"/>
       <w:proofErr w:type="spellStart"/>
       <w:r>
-        <w:lastRenderedPageBreak/>
         <w:t>What</w:t>
       </w:r>
       <w:proofErr w:type="spellEnd"/>
@@ -9407,42 +9560,6 @@
       <w:proofErr w:type="spellStart"/>
       <w:r>
         <w:t>well</w:t>
-      </w:r>
-      <w:bookmarkEnd w:id="22"/>
-      <w:proofErr w:type="spellEnd"/>
-    </w:p>
-    <w:p>
-      <w:pPr>
-        <w:pStyle w:val="Otsikko3"/>
-      </w:pPr>
-      <w:bookmarkStart w:id="23" w:name="_Toc512716867"/>
-      <w:proofErr w:type="spellStart"/>
-      <w:r>
-        <w:t>What</w:t>
-      </w:r>
-      <w:proofErr w:type="spellEnd"/>
-      <w:r>
-        <w:t xml:space="preserve"> </w:t>
-      </w:r>
-      <w:proofErr w:type="spellStart"/>
-      <w:r>
-        <w:t>difficulties</w:t>
-      </w:r>
-      <w:proofErr w:type="spellEnd"/>
-      <w:r>
-        <w:t xml:space="preserve"> </w:t>
-      </w:r>
-      <w:proofErr w:type="spellStart"/>
-      <w:r>
-        <w:t>you</w:t>
-      </w:r>
-      <w:proofErr w:type="spellEnd"/>
-      <w:r>
-        <w:t xml:space="preserve"> </w:t>
-      </w:r>
-      <w:proofErr w:type="spellStart"/>
-      <w:r>
-        <w:t>had</w:t>
       </w:r>
       <w:bookmarkEnd w:id="23"/>
       <w:proofErr w:type="spellEnd"/>
@@ -9450,18 +9567,54 @@
     <w:p>
       <w:pPr>
         <w:pStyle w:val="Otsikko3"/>
+      </w:pPr>
+      <w:bookmarkStart w:id="24" w:name="_Toc512775305"/>
+      <w:proofErr w:type="spellStart"/>
+      <w:r>
+        <w:t>What</w:t>
+      </w:r>
+      <w:proofErr w:type="spellEnd"/>
+      <w:r>
+        <w:t xml:space="preserve"> </w:t>
+      </w:r>
+      <w:proofErr w:type="spellStart"/>
+      <w:r>
+        <w:t>difficulties</w:t>
+      </w:r>
+      <w:proofErr w:type="spellEnd"/>
+      <w:r>
+        <w:t xml:space="preserve"> </w:t>
+      </w:r>
+      <w:proofErr w:type="spellStart"/>
+      <w:r>
+        <w:t>you</w:t>
+      </w:r>
+      <w:proofErr w:type="spellEnd"/>
+      <w:r>
+        <w:t xml:space="preserve"> </w:t>
+      </w:r>
+      <w:proofErr w:type="spellStart"/>
+      <w:r>
+        <w:t>had</w:t>
+      </w:r>
+      <w:bookmarkEnd w:id="24"/>
+      <w:proofErr w:type="spellEnd"/>
+    </w:p>
+    <w:p>
+      <w:pPr>
+        <w:pStyle w:val="Otsikko3"/>
         <w:rPr>
           <w:lang w:val="en-US"/>
         </w:rPr>
       </w:pPr>
-      <w:bookmarkStart w:id="24" w:name="_Toc512716868"/>
+      <w:bookmarkStart w:id="25" w:name="_Toc512775306"/>
       <w:r>
         <w:rPr>
           <w:lang w:val="en-US"/>
         </w:rPr>
         <w:t>What were the main learnings</w:t>
       </w:r>
-      <w:bookmarkEnd w:id="24"/>
+      <w:bookmarkEnd w:id="25"/>
     </w:p>
     <w:p>
       <w:pPr>
@@ -9470,7 +9623,7 @@
           <w:lang w:val="en-US"/>
         </w:rPr>
       </w:pPr>
-      <w:bookmarkStart w:id="25" w:name="_Toc512716869"/>
+      <w:bookmarkStart w:id="26" w:name="_Toc512775307"/>
       <w:r>
         <w:rPr>
           <w:lang w:val="en-US"/>
@@ -9490,7 +9643,7 @@
         </w:rPr>
         <w:t>sprint</w:t>
       </w:r>
-      <w:bookmarkEnd w:id="25"/>
+      <w:bookmarkEnd w:id="26"/>
       <w:proofErr w:type="gramEnd"/>
     </w:p>
     <w:p>
@@ -9513,15 +9666,15 @@
         </w:rPr>
         <w:t xml:space="preserve"> </w:t>
       </w:r>
-      <w:bookmarkStart w:id="26" w:name="_Toc427446692"/>
-      <w:bookmarkStart w:id="27" w:name="_Toc512716870"/>
+      <w:bookmarkStart w:id="27" w:name="_Toc427446692"/>
+      <w:bookmarkStart w:id="28" w:name="_Toc512775308"/>
       <w:r>
         <w:t>RISK</w:t>
       </w:r>
       <w:r>
         <w:t xml:space="preserve"> MANAGEMENT PLAN</w:t>
       </w:r>
-      <w:bookmarkEnd w:id="27"/>
+      <w:bookmarkEnd w:id="28"/>
     </w:p>
     <w:p>
       <w:pPr>
@@ -10210,14 +10363,14 @@
                 <w:lang w:val="en-GB"/>
               </w:rPr>
             </w:pPr>
-            <w:bookmarkStart w:id="28" w:name="_Hlk505537097"/>
+            <w:bookmarkStart w:id="29" w:name="_Hlk505537097"/>
             <w:r>
               <w:rPr>
                 <w:lang w:val="en-GB"/>
               </w:rPr>
               <w:t>Huge refactoring of current implementation</w:t>
             </w:r>
-            <w:bookmarkEnd w:id="28"/>
+            <w:bookmarkEnd w:id="29"/>
           </w:p>
         </w:tc>
         <w:tc>
@@ -10620,14 +10773,15 @@
           <w:lang w:val="en-GB"/>
         </w:rPr>
       </w:pPr>
-      <w:bookmarkStart w:id="29" w:name="_Toc512716871"/>
+      <w:bookmarkStart w:id="30" w:name="_Toc512775309"/>
       <w:r>
         <w:rPr>
           <w:lang w:val="en-GB"/>
         </w:rPr>
+        <w:lastRenderedPageBreak/>
         <w:t>Personnel risks</w:t>
       </w:r>
-      <w:bookmarkEnd w:id="29"/>
+      <w:bookmarkEnd w:id="30"/>
     </w:p>
     <w:p>
       <w:pPr>
@@ -10716,13 +10870,12 @@
           <w:lang w:val="en-US"/>
         </w:rPr>
       </w:pPr>
-      <w:bookmarkStart w:id="30" w:name="_Toc512716872"/>
-      <w:bookmarkEnd w:id="26"/>
+      <w:bookmarkStart w:id="31" w:name="_Toc512775310"/>
+      <w:bookmarkEnd w:id="27"/>
       <w:r>
         <w:rPr>
           <w:lang w:val="en-US"/>
         </w:rPr>
-        <w:lastRenderedPageBreak/>
         <w:t>Risk</w:t>
       </w:r>
       <w:r>
@@ -10767,7 +10920,7 @@
         </w:rPr>
         <w:t xml:space="preserve"> of one person</w:t>
       </w:r>
-      <w:bookmarkEnd w:id="30"/>
+      <w:bookmarkEnd w:id="31"/>
     </w:p>
     <w:p>
       <w:pPr>
@@ -10946,7 +11099,7 @@
         <w:pStyle w:val="Otsikko2"/>
         <w:ind w:left="1418" w:hanging="1418"/>
       </w:pPr>
-      <w:bookmarkStart w:id="31" w:name="_Toc512716873"/>
+      <w:bookmarkStart w:id="32" w:name="_Toc512775311"/>
       <w:r>
         <w:t xml:space="preserve">Technology </w:t>
       </w:r>
@@ -10954,7 +11107,7 @@
       <w:r>
         <w:t>risks</w:t>
       </w:r>
-      <w:bookmarkEnd w:id="31"/>
+      <w:bookmarkEnd w:id="32"/>
       <w:proofErr w:type="spellEnd"/>
     </w:p>
     <w:p>
@@ -10970,7 +11123,7 @@
         </w:rPr>
         <w:tab/>
       </w:r>
-      <w:bookmarkStart w:id="32" w:name="_Toc512716874"/>
+      <w:bookmarkStart w:id="33" w:name="_Toc512775312"/>
       <w:r>
         <w:rPr>
           <w:lang w:val="en-GB" w:eastAsia="en-GB"/>
@@ -10995,7 +11148,7 @@
         </w:rPr>
         <w:t>: hard disk failure</w:t>
       </w:r>
-      <w:bookmarkEnd w:id="32"/>
+      <w:bookmarkEnd w:id="33"/>
     </w:p>
     <w:p>
       <w:pPr>
@@ -11330,14 +11483,14 @@
           <w:lang w:val="en-GB" w:eastAsia="en-GB"/>
         </w:rPr>
       </w:pPr>
-      <w:bookmarkStart w:id="33" w:name="_Toc512716875"/>
+      <w:bookmarkStart w:id="34" w:name="_Toc512775313"/>
       <w:r>
         <w:rPr>
           <w:lang w:val="en-GB" w:eastAsia="en-GB"/>
         </w:rPr>
         <w:t>Management risks</w:t>
       </w:r>
-      <w:bookmarkEnd w:id="33"/>
+      <w:bookmarkEnd w:id="34"/>
     </w:p>
     <w:p>
       <w:pPr>
@@ -11346,7 +11499,7 @@
           <w:lang w:val="en-GB" w:eastAsia="en-GB"/>
         </w:rPr>
       </w:pPr>
-      <w:bookmarkStart w:id="34" w:name="_Toc512716876"/>
+      <w:bookmarkStart w:id="35" w:name="_Toc512775314"/>
       <w:r>
         <w:rPr>
           <w:lang w:val="en-GB" w:eastAsia="en-GB"/>
@@ -11359,7 +11512,7 @@
         </w:rPr>
         <w:t>Too low task time estimations causing tight schedule</w:t>
       </w:r>
-      <w:bookmarkEnd w:id="34"/>
+      <w:bookmarkEnd w:id="35"/>
     </w:p>
     <w:p>
       <w:pPr>
@@ -11460,11 +11613,12 @@
           <w:lang w:val="en-GB"/>
         </w:rPr>
       </w:pPr>
-      <w:bookmarkStart w:id="35" w:name="_Toc512716877"/>
+      <w:bookmarkStart w:id="36" w:name="_Toc512775315"/>
       <w:r>
         <w:rPr>
           <w:lang w:val="en-GB"/>
         </w:rPr>
+        <w:lastRenderedPageBreak/>
         <w:t xml:space="preserve">Risk M2: </w:t>
       </w:r>
       <w:r>
@@ -11473,7 +11627,7 @@
         </w:rPr>
         <w:t>Confusion in task assignment (overlapping implementations etc.)</w:t>
       </w:r>
-      <w:bookmarkEnd w:id="35"/>
+      <w:bookmarkEnd w:id="36"/>
     </w:p>
     <w:p>
       <w:pPr>
@@ -11602,14 +11756,14 @@
           <w:lang w:val="en-GB"/>
         </w:rPr>
       </w:pPr>
-      <w:bookmarkStart w:id="36" w:name="_Toc512716878"/>
+      <w:bookmarkStart w:id="37" w:name="_Toc512775316"/>
       <w:r>
         <w:rPr>
           <w:lang w:val="en-GB"/>
         </w:rPr>
         <w:t>Software risks</w:t>
       </w:r>
-      <w:bookmarkEnd w:id="36"/>
+      <w:bookmarkEnd w:id="37"/>
     </w:p>
     <w:p>
       <w:pPr>
@@ -11618,14 +11772,14 @@
           <w:lang w:val="en-GB"/>
         </w:rPr>
       </w:pPr>
-      <w:bookmarkStart w:id="37" w:name="_Toc512716879"/>
+      <w:bookmarkStart w:id="38" w:name="_Toc512775317"/>
       <w:r>
         <w:rPr>
           <w:lang w:val="en-GB"/>
         </w:rPr>
         <w:t>Risk S1: Huge refactoring of current implementation</w:t>
       </w:r>
-      <w:bookmarkEnd w:id="37"/>
+      <w:bookmarkEnd w:id="38"/>
     </w:p>
     <w:p>
       <w:pPr>
@@ -11717,7 +11871,7 @@
           <w:lang w:val="en-GB"/>
         </w:rPr>
       </w:pPr>
-      <w:bookmarkStart w:id="38" w:name="_Toc512716880"/>
+      <w:bookmarkStart w:id="39" w:name="_Toc512775318"/>
       <w:r>
         <w:rPr>
           <w:lang w:val="en-GB"/>
@@ -11730,7 +11884,7 @@
         </w:rPr>
         <w:t>Customer changes or adds requirements</w:t>
       </w:r>
-      <w:bookmarkEnd w:id="38"/>
+      <w:bookmarkEnd w:id="39"/>
     </w:p>
     <w:p>
       <w:pPr>
@@ -11810,7 +11964,7 @@
           <w:lang w:val="en-GB"/>
         </w:rPr>
       </w:pPr>
-      <w:bookmarkStart w:id="39" w:name="_Toc512716881"/>
+      <w:bookmarkStart w:id="40" w:name="_Toc512775319"/>
       <w:r>
         <w:rPr>
           <w:lang w:val="en-GB"/>
@@ -11823,7 +11977,7 @@
         </w:rPr>
         <w:t>Minor bugs in the final release</w:t>
       </w:r>
-      <w:bookmarkEnd w:id="39"/>
+      <w:bookmarkEnd w:id="40"/>
     </w:p>
     <w:p>
       <w:pPr>
@@ -11832,7 +11986,7 @@
           <w:lang w:val="en-GB"/>
         </w:rPr>
       </w:pPr>
-      <w:bookmarkStart w:id="40" w:name="_Hlk505539521"/>
+      <w:bookmarkStart w:id="41" w:name="_Hlk505539521"/>
       <w:r>
         <w:rPr>
           <w:b/>
@@ -11907,7 +12061,7 @@
         <w:t xml:space="preserve"> Nothing to do after final release</w:t>
       </w:r>
     </w:p>
-    <w:bookmarkEnd w:id="40"/>
+    <w:bookmarkEnd w:id="41"/>
     <w:p>
       <w:pPr>
         <w:pStyle w:val="Leipteksti1"/>
@@ -11929,7 +12083,7 @@
         </w:rPr>
         <w:t xml:space="preserve"> </w:t>
       </w:r>
-      <w:bookmarkStart w:id="41" w:name="_Toc512716882"/>
+      <w:bookmarkStart w:id="42" w:name="_Toc512775320"/>
       <w:r>
         <w:rPr>
           <w:lang w:val="en-GB"/>
@@ -11942,7 +12096,7 @@
         </w:rPr>
         <w:t>Major bugs in the final release</w:t>
       </w:r>
-      <w:bookmarkEnd w:id="41"/>
+      <w:bookmarkEnd w:id="42"/>
     </w:p>
     <w:p>
       <w:pPr>
@@ -12077,7 +12231,7 @@
       <w:rPr>
         <w:noProof/>
       </w:rPr>
-      <w:t>28.4.2018 22.00</w:t>
+      <w:t>29.4.2018 14.20</w:t>
     </w:r>
     <w:r>
       <w:fldChar w:fldCharType="end"/>
@@ -12156,6 +12310,12 @@
       <w:rPr>
         <w:lang w:val="en-US"/>
       </w:rPr>
+      <w:t xml:space="preserve">Super </w:t>
+    </w:r>
+    <w:r>
+      <w:rPr>
+        <w:lang w:val="en-US"/>
+      </w:rPr>
       <w:t>Jungle Hunt</w:t>
     </w:r>
     <w:r>
@@ -12182,13 +12342,13 @@
       <w:rPr>
         <w:lang w:val="en-US"/>
       </w:rPr>
-      <w:t xml:space="preserve"> 1.</w:t>
+      <w:t xml:space="preserve"> </w:t>
     </w:r>
     <w:r>
       <w:rPr>
         <w:lang w:val="en-US"/>
       </w:rPr>
-      <w:t>6</w:t>
+      <w:t>2.0</w:t>
     </w:r>
   </w:p>
   <w:p>
@@ -15963,7 +16123,7 @@
 </file>
 
 <file path=customXml/itemProps1.xml><?xml version="1.0" encoding="utf-8"?>
-<ds:datastoreItem xmlns:ds="http://schemas.openxmlformats.org/officeDocument/2006/customXml" ds:itemID="{71B68DCD-E2DB-446D-9615-AF3931DC06E4}">
+<ds:datastoreItem xmlns:ds="http://schemas.openxmlformats.org/officeDocument/2006/customXml" ds:itemID="{2A53AA46-4B91-4CF7-B9DA-9BEF4BD451F2}">
   <ds:schemaRefs>
     <ds:schemaRef ds:uri="http://schemas.openxmlformats.org/officeDocument/2006/bibliography"/>
   </ds:schemaRefs>

</xml_diff>